<commit_message>
add three references from WF
</commit_message>
<xml_diff>
--- a/manuscript/README.docx
+++ b/manuscript/README.docx
@@ -2036,7 +2036,16 @@
         <w:t xml:space="preserve"> </w:t>
       </w:r>
       <w:r>
-        <w:t xml:space="preserve">when other regions would be just as reasonable to explore (REFS).</w:t>
+        <w:t xml:space="preserve">when other regions would be just as reasonable to explore</w:t>
+      </w:r>
+      <w:r>
+        <w:t xml:space="preserve"> </w:t>
+      </w:r>
+      <w:r>
+        <w:t xml:space="preserve">(Andrews et al., 2002; Ketelaar &amp; Ellis, 2000; Lewis et al., 2017)</w:t>
+      </w:r>
+      <w:r>
+        <w:t xml:space="preserve">.</w:t>
       </w:r>
     </w:p>
     <w:p>
@@ -22808,7 +22817,7 @@
       </w:r>
     </w:p>
     <w:bookmarkEnd w:id="70"/>
-    <w:bookmarkStart w:id="193" w:name="references"/>
+    <w:bookmarkStart w:id="198" w:name="references"/>
     <w:p>
       <w:pPr>
         <w:pStyle w:val="Heading1"/>
@@ -22817,7 +22826,7 @@
         <w:t xml:space="preserve">References</w:t>
       </w:r>
     </w:p>
-    <w:bookmarkStart w:id="192" w:name="refs"/>
+    <w:bookmarkStart w:id="197" w:name="refs"/>
     <w:bookmarkStart w:id="72" w:name="ref-akker2021"/>
     <w:p>
       <w:pPr>
@@ -22911,7 +22920,43 @@
       </w:hyperlink>
     </w:p>
     <w:bookmarkEnd w:id="74"/>
-    <w:bookmarkStart w:id="76" w:name="ref-marginaleffects"/>
+    <w:bookmarkStart w:id="75" w:name="ref-andrews2002"/>
+    <w:p>
+      <w:pPr>
+        <w:pStyle w:val="Bibliography"/>
+      </w:pPr>
+      <w:r>
+        <w:t xml:space="preserve">Andrews, P. W., Gangestad, S. W., &amp; Matthews, D. (2002). Adaptationism - how to carry out an exaptationist program.</w:t>
+      </w:r>
+      <w:r>
+        <w:t xml:space="preserve"> </w:t>
+      </w:r>
+      <w:r>
+        <w:rPr>
+          <w:iCs/>
+          <w:i/>
+        </w:rPr>
+        <w:t xml:space="preserve">Behavioral and Brain Sciences</w:t>
+      </w:r>
+      <w:r>
+        <w:t xml:space="preserve">,</w:t>
+      </w:r>
+      <w:r>
+        <w:t xml:space="preserve"> </w:t>
+      </w:r>
+      <w:r>
+        <w:rPr>
+          <w:iCs/>
+          <w:i/>
+        </w:rPr>
+        <w:t xml:space="preserve">25</w:t>
+      </w:r>
+      <w:r>
+        <w:t xml:space="preserve">(4), 489–504.</w:t>
+      </w:r>
+    </w:p>
+    <w:bookmarkEnd w:id="75"/>
+    <w:bookmarkStart w:id="77" w:name="ref-marginaleffects"/>
     <w:p>
       <w:pPr>
         <w:pStyle w:val="Bibliography"/>
@@ -22935,7 +22980,7 @@
       <w:r>
         <w:t xml:space="preserve"> </w:t>
       </w:r>
-      <w:hyperlink r:id="rId75">
+      <w:hyperlink r:id="rId76">
         <w:r>
           <w:rPr>
             <w:rStyle w:val="Hyperlink"/>
@@ -22944,8 +22989,8 @@
         </w:r>
       </w:hyperlink>
     </w:p>
-    <w:bookmarkEnd w:id="76"/>
-    <w:bookmarkStart w:id="78" w:name="ref-bates2015"/>
+    <w:bookmarkEnd w:id="77"/>
+    <w:bookmarkStart w:id="79" w:name="ref-bates2015"/>
     <w:p>
       <w:pPr>
         <w:pStyle w:val="Bibliography"/>
@@ -22982,7 +23027,7 @@
       <w:r>
         <w:t xml:space="preserve"> </w:t>
       </w:r>
-      <w:hyperlink r:id="rId77">
+      <w:hyperlink r:id="rId78">
         <w:r>
           <w:rPr>
             <w:rStyle w:val="Hyperlink"/>
@@ -22991,8 +23036,8 @@
         </w:r>
       </w:hyperlink>
     </w:p>
-    <w:bookmarkEnd w:id="78"/>
-    <w:bookmarkStart w:id="80" w:name="ref-belsky2012"/>
+    <w:bookmarkEnd w:id="79"/>
+    <w:bookmarkStart w:id="81" w:name="ref-belsky2012"/>
     <w:p>
       <w:pPr>
         <w:pStyle w:val="Bibliography"/>
@@ -23041,7 +23086,7 @@
       <w:r>
         <w:t xml:space="preserve"> </w:t>
       </w:r>
-      <w:hyperlink r:id="rId79">
+      <w:hyperlink r:id="rId80">
         <w:r>
           <w:rPr>
             <w:rStyle w:val="Hyperlink"/>
@@ -23050,8 +23095,8 @@
         </w:r>
       </w:hyperlink>
     </w:p>
-    <w:bookmarkEnd w:id="80"/>
-    <w:bookmarkStart w:id="82" w:name="ref-bleil2021b"/>
+    <w:bookmarkEnd w:id="81"/>
+    <w:bookmarkStart w:id="83" w:name="ref-bleil2021b"/>
     <w:p>
       <w:pPr>
         <w:pStyle w:val="Bibliography"/>
@@ -23088,7 +23133,7 @@
       <w:r>
         <w:t xml:space="preserve"> </w:t>
       </w:r>
-      <w:hyperlink r:id="rId81">
+      <w:hyperlink r:id="rId82">
         <w:r>
           <w:rPr>
             <w:rStyle w:val="Hyperlink"/>
@@ -23097,8 +23142,8 @@
         </w:r>
       </w:hyperlink>
     </w:p>
-    <w:bookmarkEnd w:id="82"/>
-    <w:bookmarkStart w:id="83" w:name="ref-bleil2021"/>
+    <w:bookmarkEnd w:id="83"/>
+    <w:bookmarkStart w:id="84" w:name="ref-bleil2021"/>
     <w:p>
       <w:pPr>
         <w:pStyle w:val="Bibliography"/>
@@ -23133,8 +23178,8 @@
         <w:t xml:space="preserve">(1), 36–48.</w:t>
       </w:r>
     </w:p>
-    <w:bookmarkEnd w:id="83"/>
-    <w:bookmarkStart w:id="85" w:name="ref-brumbach2009"/>
+    <w:bookmarkEnd w:id="84"/>
+    <w:bookmarkStart w:id="86" w:name="ref-brumbach2009"/>
     <w:p>
       <w:pPr>
         <w:pStyle w:val="Bibliography"/>
@@ -23171,7 +23216,7 @@
       <w:r>
         <w:t xml:space="preserve"> </w:t>
       </w:r>
-      <w:hyperlink r:id="rId84">
+      <w:hyperlink r:id="rId85">
         <w:r>
           <w:rPr>
             <w:rStyle w:val="Hyperlink"/>
@@ -23180,8 +23225,8 @@
         </w:r>
       </w:hyperlink>
     </w:p>
-    <w:bookmarkEnd w:id="85"/>
-    <w:bookmarkStart w:id="87" w:name="ref-faux"/>
+    <w:bookmarkEnd w:id="86"/>
+    <w:bookmarkStart w:id="88" w:name="ref-faux"/>
     <w:p>
       <w:pPr>
         <w:pStyle w:val="Bibliography"/>
@@ -23205,7 +23250,7 @@
       <w:r>
         <w:t xml:space="preserve"> </w:t>
       </w:r>
-      <w:hyperlink r:id="rId86">
+      <w:hyperlink r:id="rId87">
         <w:r>
           <w:rPr>
             <w:rStyle w:val="Hyperlink"/>
@@ -23214,8 +23259,8 @@
         </w:r>
       </w:hyperlink>
     </w:p>
-    <w:bookmarkEnd w:id="87"/>
-    <w:bookmarkStart w:id="89" w:name="ref-doom2016"/>
+    <w:bookmarkEnd w:id="88"/>
+    <w:bookmarkStart w:id="90" w:name="ref-doom2016"/>
     <w:p>
       <w:pPr>
         <w:pStyle w:val="Bibliography"/>
@@ -23264,7 +23309,7 @@
       <w:r>
         <w:t xml:space="preserve"> </w:t>
       </w:r>
-      <w:hyperlink r:id="rId88">
+      <w:hyperlink r:id="rId89">
         <w:r>
           <w:rPr>
             <w:rStyle w:val="Hyperlink"/>
@@ -23273,8 +23318,8 @@
         </w:r>
       </w:hyperlink>
     </w:p>
-    <w:bookmarkEnd w:id="89"/>
-    <w:bookmarkStart w:id="91" w:name="ref-doom2022"/>
+    <w:bookmarkEnd w:id="90"/>
+    <w:bookmarkStart w:id="92" w:name="ref-doom2022"/>
     <w:p>
       <w:pPr>
         <w:pStyle w:val="Bibliography"/>
@@ -23319,7 +23364,7 @@
       <w:r>
         <w:t xml:space="preserve"> </w:t>
       </w:r>
-      <w:hyperlink r:id="rId90">
+      <w:hyperlink r:id="rId91">
         <w:r>
           <w:rPr>
             <w:rStyle w:val="Hyperlink"/>
@@ -23328,8 +23373,8 @@
         </w:r>
       </w:hyperlink>
     </w:p>
-    <w:bookmarkEnd w:id="91"/>
-    <w:bookmarkStart w:id="93" w:name="ref-duncan2017a"/>
+    <w:bookmarkEnd w:id="92"/>
+    <w:bookmarkStart w:id="94" w:name="ref-duncan2017a"/>
     <w:p>
       <w:pPr>
         <w:pStyle w:val="Bibliography"/>
@@ -23411,7 +23456,7 @@
       <w:r>
         <w:t xml:space="preserve"> </w:t>
       </w:r>
-      <w:hyperlink r:id="rId92">
+      <w:hyperlink r:id="rId93">
         <w:r>
           <w:rPr>
             <w:rStyle w:val="Hyperlink"/>
@@ -23420,8 +23465,8 @@
         </w:r>
       </w:hyperlink>
     </w:p>
-    <w:bookmarkEnd w:id="93"/>
-    <w:bookmarkStart w:id="95" w:name="ref-duquennois2022"/>
+    <w:bookmarkEnd w:id="94"/>
+    <w:bookmarkStart w:id="96" w:name="ref-duquennois2022"/>
     <w:p>
       <w:pPr>
         <w:pStyle w:val="Bibliography"/>
@@ -23470,7 +23515,7 @@
       <w:r>
         <w:t xml:space="preserve"> </w:t>
       </w:r>
-      <w:hyperlink r:id="rId94">
+      <w:hyperlink r:id="rId95">
         <w:r>
           <w:rPr>
             <w:rStyle w:val="Hyperlink"/>
@@ -23479,8 +23524,8 @@
         </w:r>
       </w:hyperlink>
     </w:p>
-    <w:bookmarkEnd w:id="95"/>
-    <w:bookmarkStart w:id="97" w:name="ref-ellis2022"/>
+    <w:bookmarkEnd w:id="96"/>
+    <w:bookmarkStart w:id="98" w:name="ref-ellis2022"/>
     <w:p>
       <w:pPr>
         <w:pStyle w:val="Bibliography"/>
@@ -23517,7 +23562,7 @@
       <w:r>
         <w:t xml:space="preserve"> </w:t>
       </w:r>
-      <w:hyperlink r:id="rId96">
+      <w:hyperlink r:id="rId97">
         <w:r>
           <w:rPr>
             <w:rStyle w:val="Hyperlink"/>
@@ -23526,8 +23571,8 @@
         </w:r>
       </w:hyperlink>
     </w:p>
-    <w:bookmarkEnd w:id="97"/>
-    <w:bookmarkStart w:id="99" w:name="ref-ellis2017"/>
+    <w:bookmarkEnd w:id="98"/>
+    <w:bookmarkStart w:id="100" w:name="ref-ellis2017"/>
     <w:p>
       <w:pPr>
         <w:pStyle w:val="Bibliography"/>
@@ -23576,7 +23621,7 @@
       <w:r>
         <w:t xml:space="preserve"> </w:t>
       </w:r>
-      <w:hyperlink r:id="rId98">
+      <w:hyperlink r:id="rId99">
         <w:r>
           <w:rPr>
             <w:rStyle w:val="Hyperlink"/>
@@ -23585,8 +23630,8 @@
         </w:r>
       </w:hyperlink>
     </w:p>
-    <w:bookmarkEnd w:id="99"/>
-    <w:bookmarkStart w:id="101" w:name="ref-ellis2009"/>
+    <w:bookmarkEnd w:id="100"/>
+    <w:bookmarkStart w:id="102" w:name="ref-ellis2009"/>
     <w:p>
       <w:pPr>
         <w:pStyle w:val="Bibliography"/>
@@ -23623,7 +23668,7 @@
       <w:r>
         <w:t xml:space="preserve"> </w:t>
       </w:r>
-      <w:hyperlink r:id="rId100">
+      <w:hyperlink r:id="rId101">
         <w:r>
           <w:rPr>
             <w:rStyle w:val="Hyperlink"/>
@@ -23632,8 +23677,8 @@
         </w:r>
       </w:hyperlink>
     </w:p>
-    <w:bookmarkEnd w:id="101"/>
-    <w:bookmarkStart w:id="103" w:name="ref-farah2006"/>
+    <w:bookmarkEnd w:id="102"/>
+    <w:bookmarkStart w:id="104" w:name="ref-farah2006"/>
     <w:p>
       <w:pPr>
         <w:pStyle w:val="Bibliography"/>
@@ -23682,7 +23727,7 @@
       <w:r>
         <w:t xml:space="preserve"> </w:t>
       </w:r>
-      <w:hyperlink r:id="rId102">
+      <w:hyperlink r:id="rId103">
         <w:r>
           <w:rPr>
             <w:rStyle w:val="Hyperlink"/>
@@ -23691,8 +23736,8 @@
         </w:r>
       </w:hyperlink>
     </w:p>
-    <w:bookmarkEnd w:id="103"/>
-    <w:bookmarkStart w:id="105" w:name="ref-fields2021"/>
+    <w:bookmarkEnd w:id="104"/>
+    <w:bookmarkStart w:id="106" w:name="ref-fields2021"/>
     <w:p>
       <w:pPr>
         <w:pStyle w:val="Bibliography"/>
@@ -23741,7 +23786,7 @@
       <w:r>
         <w:t xml:space="preserve"> </w:t>
       </w:r>
-      <w:hyperlink r:id="rId104">
+      <w:hyperlink r:id="rId105">
         <w:r>
           <w:rPr>
             <w:rStyle w:val="Hyperlink"/>
@@ -23750,8 +23795,8 @@
         </w:r>
       </w:hyperlink>
     </w:p>
-    <w:bookmarkEnd w:id="105"/>
-    <w:bookmarkStart w:id="107" w:name="ref-flournoy2020"/>
+    <w:bookmarkEnd w:id="106"/>
+    <w:bookmarkStart w:id="108" w:name="ref-flournoy2020"/>
     <w:p>
       <w:pPr>
         <w:pStyle w:val="Bibliography"/>
@@ -23788,7 +23833,7 @@
       <w:r>
         <w:t xml:space="preserve"> </w:t>
       </w:r>
-      <w:hyperlink r:id="rId106">
+      <w:hyperlink r:id="rId107">
         <w:r>
           <w:rPr>
             <w:rStyle w:val="Hyperlink"/>
@@ -23797,8 +23842,8 @@
         </w:r>
       </w:hyperlink>
     </w:p>
-    <w:bookmarkEnd w:id="107"/>
-    <w:bookmarkStart w:id="109" w:name="ref-fraley2013a"/>
+    <w:bookmarkEnd w:id="108"/>
+    <w:bookmarkStart w:id="110" w:name="ref-fraley2013a"/>
     <w:p>
       <w:pPr>
         <w:pStyle w:val="Bibliography"/>
@@ -23847,7 +23892,7 @@
       <w:r>
         <w:t xml:space="preserve"> </w:t>
       </w:r>
-      <w:hyperlink r:id="rId108">
+      <w:hyperlink r:id="rId109">
         <w:r>
           <w:rPr>
             <w:rStyle w:val="Hyperlink"/>
@@ -23856,8 +23901,8 @@
         </w:r>
       </w:hyperlink>
     </w:p>
-    <w:bookmarkEnd w:id="109"/>
-    <w:bookmarkStart w:id="111" w:name="ref-frankenhuis2020b"/>
+    <w:bookmarkEnd w:id="110"/>
+    <w:bookmarkStart w:id="112" w:name="ref-frankenhuis2020b"/>
     <w:p>
       <w:pPr>
         <w:pStyle w:val="Bibliography"/>
@@ -23906,7 +23951,7 @@
       <w:r>
         <w:t xml:space="preserve"> </w:t>
       </w:r>
-      <w:hyperlink r:id="rId110">
+      <w:hyperlink r:id="rId111">
         <w:r>
           <w:rPr>
             <w:rStyle w:val="Hyperlink"/>
@@ -23915,8 +23960,8 @@
         </w:r>
       </w:hyperlink>
     </w:p>
-    <w:bookmarkEnd w:id="111"/>
-    <w:bookmarkStart w:id="113" w:name="ref-frankenhuis2013b"/>
+    <w:bookmarkEnd w:id="112"/>
+    <w:bookmarkStart w:id="114" w:name="ref-frankenhuis2013b"/>
     <w:p>
       <w:pPr>
         <w:pStyle w:val="Bibliography"/>
@@ -23986,7 +24031,7 @@
       <w:r>
         <w:t xml:space="preserve"> </w:t>
       </w:r>
-      <w:hyperlink r:id="rId112">
+      <w:hyperlink r:id="rId113">
         <w:r>
           <w:rPr>
             <w:rStyle w:val="Hyperlink"/>
@@ -23995,8 +24040,8 @@
         </w:r>
       </w:hyperlink>
     </w:p>
-    <w:bookmarkEnd w:id="113"/>
-    <w:bookmarkStart w:id="115" w:name="ref-frankenhuis2020a"/>
+    <w:bookmarkEnd w:id="114"/>
+    <w:bookmarkStart w:id="116" w:name="ref-frankenhuis2020a"/>
     <w:p>
       <w:pPr>
         <w:pStyle w:val="Bibliography"/>
@@ -24066,7 +24111,7 @@
       <w:r>
         <w:t xml:space="preserve"> </w:t>
       </w:r>
-      <w:hyperlink r:id="rId114">
+      <w:hyperlink r:id="rId115">
         <w:r>
           <w:rPr>
             <w:rStyle w:val="Hyperlink"/>
@@ -24075,8 +24120,8 @@
         </w:r>
       </w:hyperlink>
     </w:p>
-    <w:bookmarkEnd w:id="115"/>
-    <w:bookmarkStart w:id="117" w:name="ref-frankenhuis2020"/>
+    <w:bookmarkEnd w:id="116"/>
+    <w:bookmarkStart w:id="118" w:name="ref-frankenhuis2020"/>
     <w:p>
       <w:pPr>
         <w:pStyle w:val="Bibliography"/>
@@ -24125,7 +24170,7 @@
       <w:r>
         <w:t xml:space="preserve"> </w:t>
       </w:r>
-      <w:hyperlink r:id="rId116">
+      <w:hyperlink r:id="rId117">
         <w:r>
           <w:rPr>
             <w:rStyle w:val="Hyperlink"/>
@@ -24134,8 +24179,8 @@
         </w:r>
       </w:hyperlink>
     </w:p>
-    <w:bookmarkEnd w:id="117"/>
-    <w:bookmarkStart w:id="119" w:name="ref-flextable"/>
+    <w:bookmarkEnd w:id="118"/>
+    <w:bookmarkStart w:id="120" w:name="ref-flextable"/>
     <w:p>
       <w:pPr>
         <w:pStyle w:val="Bibliography"/>
@@ -24159,7 +24204,7 @@
       <w:r>
         <w:t xml:space="preserve"> </w:t>
       </w:r>
-      <w:hyperlink r:id="rId118">
+      <w:hyperlink r:id="rId119">
         <w:r>
           <w:rPr>
             <w:rStyle w:val="Hyperlink"/>
@@ -24168,8 +24213,8 @@
         </w:r>
       </w:hyperlink>
     </w:p>
-    <w:bookmarkEnd w:id="119"/>
-    <w:bookmarkStart w:id="121" w:name="ref-hackman2010"/>
+    <w:bookmarkEnd w:id="120"/>
+    <w:bookmarkStart w:id="122" w:name="ref-hackman2010"/>
     <w:p>
       <w:pPr>
         <w:pStyle w:val="Bibliography"/>
@@ -24206,7 +24251,7 @@
       <w:r>
         <w:t xml:space="preserve"> </w:t>
       </w:r>
-      <w:hyperlink r:id="rId120">
+      <w:hyperlink r:id="rId121">
         <w:r>
           <w:rPr>
             <w:rStyle w:val="Hyperlink"/>
@@ -24215,8 +24260,8 @@
         </w:r>
       </w:hyperlink>
     </w:p>
-    <w:bookmarkEnd w:id="121"/>
-    <w:bookmarkStart w:id="123" w:name="ref-hartman2018a"/>
+    <w:bookmarkEnd w:id="122"/>
+    <w:bookmarkStart w:id="124" w:name="ref-hartman2018a"/>
     <w:p>
       <w:pPr>
         <w:pStyle w:val="Bibliography"/>
@@ -24265,7 +24310,7 @@
       <w:r>
         <w:t xml:space="preserve"> </w:t>
       </w:r>
-      <w:hyperlink r:id="rId122">
+      <w:hyperlink r:id="rId123">
         <w:r>
           <w:rPr>
             <w:rStyle w:val="Hyperlink"/>
@@ -24274,8 +24319,8 @@
         </w:r>
       </w:hyperlink>
     </w:p>
-    <w:bookmarkEnd w:id="123"/>
-    <w:bookmarkStart w:id="125" w:name="ref-ggdist"/>
+    <w:bookmarkEnd w:id="124"/>
+    <w:bookmarkStart w:id="126" w:name="ref-ggdist"/>
     <w:p>
       <w:pPr>
         <w:pStyle w:val="Bibliography"/>
@@ -24306,7 +24351,7 @@
       <w:r>
         <w:t xml:space="preserve"> </w:t>
       </w:r>
-      <w:hyperlink r:id="rId124">
+      <w:hyperlink r:id="rId125">
         <w:r>
           <w:rPr>
             <w:rStyle w:val="Hyperlink"/>
@@ -24315,8 +24360,79 @@
         </w:r>
       </w:hyperlink>
     </w:p>
-    <w:bookmarkEnd w:id="125"/>
-    <w:bookmarkStart w:id="127" w:name="ref-kruschke2018"/>
+    <w:bookmarkEnd w:id="126"/>
+    <w:bookmarkStart w:id="128" w:name="ref-ketelaar2000"/>
+    <w:p>
+      <w:pPr>
+        <w:pStyle w:val="Bibliography"/>
+      </w:pPr>
+      <w:r>
+        <w:t xml:space="preserve">Ketelaar, T., &amp; Ellis, B. J. (2000). Are evolutionary explanations unfalsifiable?</w:t>
+      </w:r>
+      <w:r>
+        <w:t xml:space="preserve"> </w:t>
+      </w:r>
+      <w:r>
+        <w:t xml:space="preserve">Evolutionary</w:t>
+      </w:r>
+      <w:r>
+        <w:t xml:space="preserve"> </w:t>
+      </w:r>
+      <w:r>
+        <w:t xml:space="preserve">psychology and the</w:t>
+      </w:r>
+      <w:r>
+        <w:t xml:space="preserve"> </w:t>
+      </w:r>
+      <w:r>
+        <w:t xml:space="preserve">Lakatosian</w:t>
+      </w:r>
+      <w:r>
+        <w:t xml:space="preserve"> </w:t>
+      </w:r>
+      <w:r>
+        <w:t xml:space="preserve">philosophy of science.</w:t>
+      </w:r>
+      <w:r>
+        <w:t xml:space="preserve"> </w:t>
+      </w:r>
+      <w:r>
+        <w:rPr>
+          <w:iCs/>
+          <w:i/>
+        </w:rPr>
+        <w:t xml:space="preserve">Psychological Inquiry</w:t>
+      </w:r>
+      <w:r>
+        <w:t xml:space="preserve">,</w:t>
+      </w:r>
+      <w:r>
+        <w:t xml:space="preserve"> </w:t>
+      </w:r>
+      <w:r>
+        <w:rPr>
+          <w:iCs/>
+          <w:i/>
+        </w:rPr>
+        <w:t xml:space="preserve">11</w:t>
+      </w:r>
+      <w:r>
+        <w:t xml:space="preserve">(1), 1–21.</w:t>
+      </w:r>
+      <w:r>
+        <w:t xml:space="preserve"> </w:t>
+      </w:r>
+      <w:hyperlink r:id="rId127">
+        <w:r>
+          <w:rPr>
+            <w:rStyle w:val="Hyperlink"/>
+          </w:rPr>
+          <w:t xml:space="preserve">https://doi.org/dsds7m</w:t>
+        </w:r>
+      </w:hyperlink>
+    </w:p>
+    <w:bookmarkEnd w:id="128"/>
+    <w:bookmarkStart w:id="130" w:name="ref-kruschke2018"/>
     <w:p>
       <w:pPr>
         <w:pStyle w:val="Bibliography"/>
@@ -24365,7 +24481,7 @@
       <w:r>
         <w:t xml:space="preserve"> </w:t>
       </w:r>
-      <w:hyperlink r:id="rId126">
+      <w:hyperlink r:id="rId129">
         <w:r>
           <w:rPr>
             <w:rStyle w:val="Hyperlink"/>
@@ -24374,8 +24490,8 @@
         </w:r>
       </w:hyperlink>
     </w:p>
-    <w:bookmarkEnd w:id="127"/>
-    <w:bookmarkStart w:id="129" w:name="ref-lakens2018"/>
+    <w:bookmarkEnd w:id="130"/>
+    <w:bookmarkStart w:id="132" w:name="ref-lakens2018"/>
     <w:p>
       <w:pPr>
         <w:pStyle w:val="Bibliography"/>
@@ -24424,7 +24540,7 @@
       <w:r>
         <w:t xml:space="preserve"> </w:t>
       </w:r>
-      <w:hyperlink r:id="rId128">
+      <w:hyperlink r:id="rId131">
         <w:r>
           <w:rPr>
             <w:rStyle w:val="Hyperlink"/>
@@ -24433,8 +24549,67 @@
         </w:r>
       </w:hyperlink>
     </w:p>
-    <w:bookmarkEnd w:id="129"/>
-    <w:bookmarkStart w:id="131" w:name="ref-li2018"/>
+    <w:bookmarkEnd w:id="132"/>
+    <w:bookmarkStart w:id="134" w:name="ref-lewis2017"/>
+    <w:p>
+      <w:pPr>
+        <w:pStyle w:val="Bibliography"/>
+      </w:pPr>
+      <w:r>
+        <w:t xml:space="preserve">Lewis, D. M. G., Al-Shawaf, L., Conroy-Beam, D., Asao, K., &amp; Buss, D. M. (2017). Evolutionary psychology:</w:t>
+      </w:r>
+      <w:r>
+        <w:t xml:space="preserve"> </w:t>
+      </w:r>
+      <w:r>
+        <w:t xml:space="preserve">A</w:t>
+      </w:r>
+      <w:r>
+        <w:t xml:space="preserve"> </w:t>
+      </w:r>
+      <w:r>
+        <w:t xml:space="preserve">how-to guide.</w:t>
+      </w:r>
+      <w:r>
+        <w:t xml:space="preserve"> </w:t>
+      </w:r>
+      <w:r>
+        <w:rPr>
+          <w:iCs/>
+          <w:i/>
+        </w:rPr>
+        <w:t xml:space="preserve">American Psychologist</w:t>
+      </w:r>
+      <w:r>
+        <w:t xml:space="preserve">,</w:t>
+      </w:r>
+      <w:r>
+        <w:t xml:space="preserve"> </w:t>
+      </w:r>
+      <w:r>
+        <w:rPr>
+          <w:iCs/>
+          <w:i/>
+        </w:rPr>
+        <w:t xml:space="preserve">72</w:t>
+      </w:r>
+      <w:r>
+        <w:t xml:space="preserve">, 353–373.</w:t>
+      </w:r>
+      <w:r>
+        <w:t xml:space="preserve"> </w:t>
+      </w:r>
+      <w:hyperlink r:id="rId133">
+        <w:r>
+          <w:rPr>
+            <w:rStyle w:val="Hyperlink"/>
+          </w:rPr>
+          <w:t xml:space="preserve">https://doi.org/f97kk7</w:t>
+        </w:r>
+      </w:hyperlink>
+    </w:p>
+    <w:bookmarkEnd w:id="134"/>
+    <w:bookmarkStart w:id="136" w:name="ref-li2018"/>
     <w:p>
       <w:pPr>
         <w:pStyle w:val="Bibliography"/>
@@ -24471,7 +24646,7 @@
       <w:r>
         <w:t xml:space="preserve"> </w:t>
       </w:r>
-      <w:hyperlink r:id="rId130">
+      <w:hyperlink r:id="rId135">
         <w:r>
           <w:rPr>
             <w:rStyle w:val="Hyperlink"/>
@@ -24480,8 +24655,8 @@
         </w:r>
       </w:hyperlink>
     </w:p>
-    <w:bookmarkEnd w:id="131"/>
-    <w:bookmarkStart w:id="133" w:name="ref-ggeffects"/>
+    <w:bookmarkEnd w:id="136"/>
+    <w:bookmarkStart w:id="138" w:name="ref-ggeffects"/>
     <w:p>
       <w:pPr>
         <w:pStyle w:val="Bibliography"/>
@@ -24515,7 +24690,7 @@
       <w:r>
         <w:t xml:space="preserve"> </w:t>
       </w:r>
-      <w:hyperlink r:id="rId132">
+      <w:hyperlink r:id="rId137">
         <w:r>
           <w:rPr>
             <w:rStyle w:val="Hyperlink"/>
@@ -24524,8 +24699,8 @@
         </w:r>
       </w:hyperlink>
     </w:p>
-    <w:bookmarkEnd w:id="133"/>
-    <w:bookmarkStart w:id="135" w:name="ref-sjlabelled"/>
+    <w:bookmarkEnd w:id="138"/>
+    <w:bookmarkStart w:id="140" w:name="ref-sjlabelled"/>
     <w:p>
       <w:pPr>
         <w:pStyle w:val="Bibliography"/>
@@ -24549,7 +24724,7 @@
       <w:r>
         <w:t xml:space="preserve"> </w:t>
       </w:r>
-      <w:hyperlink r:id="rId134">
+      <w:hyperlink r:id="rId139">
         <w:r>
           <w:rPr>
             <w:rStyle w:val="Hyperlink"/>
@@ -24558,8 +24733,8 @@
         </w:r>
       </w:hyperlink>
     </w:p>
-    <w:bookmarkEnd w:id="135"/>
-    <w:bookmarkStart w:id="137" w:name="ref-parameters"/>
+    <w:bookmarkEnd w:id="140"/>
+    <w:bookmarkStart w:id="142" w:name="ref-parameters"/>
     <w:p>
       <w:pPr>
         <w:pStyle w:val="Bibliography"/>
@@ -24614,7 +24789,7 @@
       <w:r>
         <w:t xml:space="preserve"> </w:t>
       </w:r>
-      <w:hyperlink r:id="rId136">
+      <w:hyperlink r:id="rId141">
         <w:r>
           <w:rPr>
             <w:rStyle w:val="Hyperlink"/>
@@ -24623,8 +24798,8 @@
         </w:r>
       </w:hyperlink>
     </w:p>
-    <w:bookmarkEnd w:id="137"/>
-    <w:bookmarkStart w:id="139" w:name="ref-mcintosh2017"/>
+    <w:bookmarkEnd w:id="142"/>
+    <w:bookmarkStart w:id="144" w:name="ref-mcintosh2017"/>
     <w:p>
       <w:pPr>
         <w:pStyle w:val="Bibliography"/>
@@ -24682,7 +24857,7 @@
       <w:r>
         <w:t xml:space="preserve"> </w:t>
       </w:r>
-      <w:hyperlink r:id="rId138">
+      <w:hyperlink r:id="rId143">
         <w:r>
           <w:rPr>
             <w:rStyle w:val="Hyperlink"/>
@@ -24691,8 +24866,8 @@
         </w:r>
       </w:hyperlink>
     </w:p>
-    <w:bookmarkEnd w:id="139"/>
-    <w:bookmarkStart w:id="141" w:name="ref-mclaughlin2019"/>
+    <w:bookmarkEnd w:id="144"/>
+    <w:bookmarkStart w:id="146" w:name="ref-mclaughlin2019"/>
     <w:p>
       <w:pPr>
         <w:pStyle w:val="Bibliography"/>
@@ -24741,7 +24916,7 @@
       <w:r>
         <w:t xml:space="preserve"> </w:t>
       </w:r>
-      <w:hyperlink r:id="rId140">
+      <w:hyperlink r:id="rId145">
         <w:r>
           <w:rPr>
             <w:rStyle w:val="Hyperlink"/>
@@ -24750,8 +24925,8 @@
         </w:r>
       </w:hyperlink>
     </w:p>
-    <w:bookmarkEnd w:id="141"/>
-    <w:bookmarkStart w:id="143" w:name="ref-mittal2015"/>
+    <w:bookmarkEnd w:id="146"/>
+    <w:bookmarkStart w:id="148" w:name="ref-mittal2015"/>
     <w:p>
       <w:pPr>
         <w:pStyle w:val="Bibliography"/>
@@ -24800,7 +24975,7 @@
       <w:r>
         <w:t xml:space="preserve"> </w:t>
       </w:r>
-      <w:hyperlink r:id="rId142">
+      <w:hyperlink r:id="rId147">
         <w:r>
           <w:rPr>
             <w:rStyle w:val="Hyperlink"/>
@@ -24809,8 +24984,8 @@
         </w:r>
       </w:hyperlink>
     </w:p>
-    <w:bookmarkEnd w:id="143"/>
-    <w:bookmarkStart w:id="145" w:name="ref-muskens2019"/>
+    <w:bookmarkEnd w:id="148"/>
+    <w:bookmarkStart w:id="150" w:name="ref-muskens2019"/>
     <w:p>
       <w:pPr>
         <w:pStyle w:val="Bibliography"/>
@@ -24837,7 +25012,7 @@
       <w:r>
         <w:t xml:space="preserve"> </w:t>
       </w:r>
-      <w:hyperlink r:id="rId144">
+      <w:hyperlink r:id="rId149">
         <w:r>
           <w:rPr>
             <w:rStyle w:val="Hyperlink"/>
@@ -24846,8 +25021,8 @@
         </w:r>
       </w:hyperlink>
     </w:p>
-    <w:bookmarkEnd w:id="145"/>
-    <w:bookmarkStart w:id="146" w:name="ref-2005"/>
+    <w:bookmarkEnd w:id="150"/>
+    <w:bookmarkStart w:id="151" w:name="ref-2005"/>
     <w:p>
       <w:pPr>
         <w:pStyle w:val="Bibliography"/>
@@ -24934,8 +25109,8 @@
         <w:t xml:space="preserve">.</w:t>
       </w:r>
     </w:p>
-    <w:bookmarkEnd w:id="146"/>
-    <w:bookmarkStart w:id="148" w:name="ref-nweze2021"/>
+    <w:bookmarkEnd w:id="151"/>
+    <w:bookmarkStart w:id="153" w:name="ref-nweze2021"/>
     <w:p>
       <w:pPr>
         <w:pStyle w:val="Bibliography"/>
@@ -24984,7 +25159,7 @@
       <w:r>
         <w:t xml:space="preserve"> </w:t>
       </w:r>
-      <w:hyperlink r:id="rId147">
+      <w:hyperlink r:id="rId152">
         <w:r>
           <w:rPr>
             <w:rStyle w:val="Hyperlink"/>
@@ -24993,8 +25168,8 @@
         </w:r>
       </w:hyperlink>
     </w:p>
-    <w:bookmarkEnd w:id="148"/>
-    <w:bookmarkStart w:id="150" w:name="ref-patchwork"/>
+    <w:bookmarkEnd w:id="153"/>
+    <w:bookmarkStart w:id="155" w:name="ref-patchwork"/>
     <w:p>
       <w:pPr>
         <w:pStyle w:val="Bibliography"/>
@@ -25018,7 +25193,7 @@
       <w:r>
         <w:t xml:space="preserve"> </w:t>
       </w:r>
-      <w:hyperlink r:id="rId149">
+      <w:hyperlink r:id="rId154">
         <w:r>
           <w:rPr>
             <w:rStyle w:val="Hyperlink"/>
@@ -25027,8 +25202,8 @@
         </w:r>
       </w:hyperlink>
     </w:p>
-    <w:bookmarkEnd w:id="150"/>
-    <w:bookmarkStart w:id="151" w:name="ref-positteam2023"/>
+    <w:bookmarkEnd w:id="155"/>
+    <w:bookmarkStart w:id="156" w:name="ref-positteam2023"/>
     <w:p>
       <w:pPr>
         <w:pStyle w:val="Bibliography"/>
@@ -25111,8 +25286,8 @@
         <w:t xml:space="preserve">.</w:t>
       </w:r>
     </w:p>
-    <w:bookmarkEnd w:id="151"/>
-    <w:bookmarkStart w:id="152" w:name="ref-rcoreteam2023"/>
+    <w:bookmarkEnd w:id="156"/>
+    <w:bookmarkStart w:id="157" w:name="ref-rcoreteam2023"/>
     <w:p>
       <w:pPr>
         <w:pStyle w:val="Bibliography"/>
@@ -25174,8 +25349,8 @@
         <w:t xml:space="preserve">.</w:t>
       </w:r>
     </w:p>
-    <w:bookmarkEnd w:id="152"/>
-    <w:bookmarkStart w:id="154" w:name="ref-raby2015"/>
+    <w:bookmarkEnd w:id="157"/>
+    <w:bookmarkStart w:id="159" w:name="ref-raby2015"/>
     <w:p>
       <w:pPr>
         <w:pStyle w:val="Bibliography"/>
@@ -25224,7 +25399,7 @@
       <w:r>
         <w:t xml:space="preserve"> </w:t>
       </w:r>
-      <w:hyperlink r:id="rId153">
+      <w:hyperlink r:id="rId158">
         <w:r>
           <w:rPr>
             <w:rStyle w:val="Hyperlink"/>
@@ -25233,8 +25408,8 @@
         </w:r>
       </w:hyperlink>
     </w:p>
-    <w:bookmarkEnd w:id="154"/>
-    <w:bookmarkStart w:id="156" w:name="ref-rifkin-graboi2021a"/>
+    <w:bookmarkEnd w:id="159"/>
+    <w:bookmarkStart w:id="161" w:name="ref-rifkin-graboi2021a"/>
     <w:p>
       <w:pPr>
         <w:pStyle w:val="Bibliography"/>
@@ -25271,7 +25446,7 @@
       <w:r>
         <w:t xml:space="preserve"> </w:t>
       </w:r>
-      <w:hyperlink r:id="rId155">
+      <w:hyperlink r:id="rId160">
         <w:r>
           <w:rPr>
             <w:rStyle w:val="Hyperlink"/>
@@ -25280,8 +25455,8 @@
         </w:r>
       </w:hyperlink>
     </w:p>
-    <w:bookmarkEnd w:id="156"/>
-    <w:bookmarkStart w:id="158" w:name="ref-roisman2021"/>
+    <w:bookmarkEnd w:id="161"/>
+    <w:bookmarkStart w:id="163" w:name="ref-roisman2021"/>
     <w:p>
       <w:pPr>
         <w:pStyle w:val="Bibliography"/>
@@ -25330,7 +25505,7 @@
       <w:r>
         <w:t xml:space="preserve"> </w:t>
       </w:r>
-      <w:hyperlink r:id="rId157">
+      <w:hyperlink r:id="rId162">
         <w:r>
           <w:rPr>
             <w:rStyle w:val="Hyperlink"/>
@@ -25339,8 +25514,8 @@
         </w:r>
       </w:hyperlink>
     </w:p>
-    <w:bookmarkEnd w:id="158"/>
-    <w:bookmarkStart w:id="160" w:name="ref-rozin2001"/>
+    <w:bookmarkEnd w:id="163"/>
+    <w:bookmarkStart w:id="165" w:name="ref-rozin2001"/>
     <w:p>
       <w:pPr>
         <w:pStyle w:val="Bibliography"/>
@@ -25389,7 +25564,7 @@
       <w:r>
         <w:t xml:space="preserve"> </w:t>
       </w:r>
-      <w:hyperlink r:id="rId159">
+      <w:hyperlink r:id="rId164">
         <w:r>
           <w:rPr>
             <w:rStyle w:val="Hyperlink"/>
@@ -25398,8 +25573,8 @@
         </w:r>
       </w:hyperlink>
     </w:p>
-    <w:bookmarkEnd w:id="160"/>
-    <w:bookmarkStart w:id="162" w:name="ref-scheel2021"/>
+    <w:bookmarkEnd w:id="165"/>
+    <w:bookmarkStart w:id="167" w:name="ref-scheel2021"/>
     <w:p>
       <w:pPr>
         <w:pStyle w:val="Bibliography"/>
@@ -25436,7 +25611,7 @@
       <w:r>
         <w:t xml:space="preserve"> </w:t>
       </w:r>
-      <w:hyperlink r:id="rId161">
+      <w:hyperlink r:id="rId166">
         <w:r>
           <w:rPr>
             <w:rStyle w:val="Hyperlink"/>
@@ -25445,8 +25620,8 @@
         </w:r>
       </w:hyperlink>
     </w:p>
-    <w:bookmarkEnd w:id="162"/>
-    <w:bookmarkStart w:id="164" w:name="ref-simpson2012"/>
+    <w:bookmarkEnd w:id="167"/>
+    <w:bookmarkStart w:id="169" w:name="ref-simpson2012"/>
     <w:p>
       <w:pPr>
         <w:pStyle w:val="Bibliography"/>
@@ -25495,7 +25670,7 @@
       <w:r>
         <w:t xml:space="preserve"> </w:t>
       </w:r>
-      <w:hyperlink r:id="rId163">
+      <w:hyperlink r:id="rId168">
         <w:r>
           <w:rPr>
             <w:rStyle w:val="Hyperlink"/>
@@ -25504,8 +25679,8 @@
         </w:r>
       </w:hyperlink>
     </w:p>
-    <w:bookmarkEnd w:id="164"/>
-    <w:bookmarkStart w:id="166" w:name="ref-sung2016"/>
+    <w:bookmarkEnd w:id="169"/>
+    <w:bookmarkStart w:id="171" w:name="ref-sung2016"/>
     <w:p>
       <w:pPr>
         <w:pStyle w:val="Bibliography"/>
@@ -25542,7 +25717,7 @@
       <w:r>
         <w:t xml:space="preserve"> </w:t>
       </w:r>
-      <w:hyperlink r:id="rId165">
+      <w:hyperlink r:id="rId170">
         <w:r>
           <w:rPr>
             <w:rStyle w:val="Hyperlink"/>
@@ -25551,8 +25726,8 @@
         </w:r>
       </w:hyperlink>
     </w:p>
-    <w:bookmarkEnd w:id="166"/>
-    <w:bookmarkStart w:id="168" w:name="ref-szepsenwol2015"/>
+    <w:bookmarkEnd w:id="171"/>
+    <w:bookmarkStart w:id="173" w:name="ref-szepsenwol2015"/>
     <w:p>
       <w:pPr>
         <w:pStyle w:val="Bibliography"/>
@@ -25589,7 +25764,7 @@
       <w:r>
         <w:t xml:space="preserve"> </w:t>
       </w:r>
-      <w:hyperlink r:id="rId167">
+      <w:hyperlink r:id="rId172">
         <w:r>
           <w:rPr>
             <w:rStyle w:val="Hyperlink"/>
@@ -25598,8 +25773,8 @@
         </w:r>
       </w:hyperlink>
     </w:p>
-    <w:bookmarkEnd w:id="168"/>
-    <w:bookmarkStart w:id="170" w:name="ref-szepsenwol2019"/>
+    <w:bookmarkEnd w:id="173"/>
+    <w:bookmarkStart w:id="175" w:name="ref-szepsenwol2019"/>
     <w:p>
       <w:pPr>
         <w:pStyle w:val="Bibliography"/>
@@ -25648,7 +25823,7 @@
       <w:r>
         <w:t xml:space="preserve"> </w:t>
       </w:r>
-      <w:hyperlink r:id="rId169">
+      <w:hyperlink r:id="rId174">
         <w:r>
           <w:rPr>
             <w:rStyle w:val="Hyperlink"/>
@@ -25657,8 +25832,8 @@
         </w:r>
       </w:hyperlink>
     </w:p>
-    <w:bookmarkEnd w:id="170"/>
-    <w:bookmarkStart w:id="172" w:name="ref-ursache2016"/>
+    <w:bookmarkEnd w:id="175"/>
+    <w:bookmarkStart w:id="177" w:name="ref-ursache2016"/>
     <w:p>
       <w:pPr>
         <w:pStyle w:val="Bibliography"/>
@@ -25707,7 +25882,7 @@
       <w:r>
         <w:t xml:space="preserve"> </w:t>
       </w:r>
-      <w:hyperlink r:id="rId171">
+      <w:hyperlink r:id="rId176">
         <w:r>
           <w:rPr>
             <w:rStyle w:val="Hyperlink"/>
@@ -25716,8 +25891,8 @@
         </w:r>
       </w:hyperlink>
     </w:p>
-    <w:bookmarkEnd w:id="172"/>
-    <w:bookmarkStart w:id="174" w:name="ref-tidyverse"/>
+    <w:bookmarkEnd w:id="177"/>
+    <w:bookmarkStart w:id="179" w:name="ref-tidyverse"/>
     <w:p>
       <w:pPr>
         <w:pStyle w:val="Bibliography"/>
@@ -25768,7 +25943,7 @@
       <w:r>
         <w:t xml:space="preserve"> </w:t>
       </w:r>
-      <w:hyperlink r:id="rId173">
+      <w:hyperlink r:id="rId178">
         <w:r>
           <w:rPr>
             <w:rStyle w:val="Hyperlink"/>
@@ -25777,8 +25952,8 @@
         </w:r>
       </w:hyperlink>
     </w:p>
-    <w:bookmarkEnd w:id="174"/>
-    <w:bookmarkStart w:id="176" w:name="ref-readxl"/>
+    <w:bookmarkEnd w:id="179"/>
+    <w:bookmarkStart w:id="181" w:name="ref-readxl"/>
     <w:p>
       <w:pPr>
         <w:pStyle w:val="Bibliography"/>
@@ -25802,7 +25977,7 @@
       <w:r>
         <w:t xml:space="preserve"> </w:t>
       </w:r>
-      <w:hyperlink r:id="rId175">
+      <w:hyperlink r:id="rId180">
         <w:r>
           <w:rPr>
             <w:rStyle w:val="Hyperlink"/>
@@ -25811,8 +25986,8 @@
         </w:r>
       </w:hyperlink>
     </w:p>
-    <w:bookmarkEnd w:id="176"/>
-    <w:bookmarkStart w:id="178" w:name="ref-haven"/>
+    <w:bookmarkEnd w:id="181"/>
+    <w:bookmarkStart w:id="183" w:name="ref-haven"/>
     <w:p>
       <w:pPr>
         <w:pStyle w:val="Bibliography"/>
@@ -25836,7 +26011,7 @@
       <w:r>
         <w:t xml:space="preserve"> </w:t>
       </w:r>
-      <w:hyperlink r:id="rId177">
+      <w:hyperlink r:id="rId182">
         <w:r>
           <w:rPr>
             <w:rStyle w:val="Hyperlink"/>
@@ -25845,8 +26020,8 @@
         </w:r>
       </w:hyperlink>
     </w:p>
-    <w:bookmarkEnd w:id="178"/>
-    <w:bookmarkStart w:id="180" w:name="ref-woodcock1990"/>
+    <w:bookmarkEnd w:id="183"/>
+    <w:bookmarkStart w:id="185" w:name="ref-woodcock1990"/>
     <w:p>
       <w:pPr>
         <w:pStyle w:val="Bibliography"/>
@@ -25895,7 +26070,7 @@
       <w:r>
         <w:t xml:space="preserve"> </w:t>
       </w:r>
-      <w:hyperlink r:id="rId179">
+      <w:hyperlink r:id="rId184">
         <w:r>
           <w:rPr>
             <w:rStyle w:val="Hyperlink"/>
@@ -25904,8 +26079,8 @@
         </w:r>
       </w:hyperlink>
     </w:p>
-    <w:bookmarkEnd w:id="180"/>
-    <w:bookmarkStart w:id="181" w:name="ref-woodcock1990a"/>
+    <w:bookmarkEnd w:id="185"/>
+    <w:bookmarkStart w:id="186" w:name="ref-woodcock1990a"/>
     <w:p>
       <w:pPr>
         <w:pStyle w:val="Bibliography"/>
@@ -25957,8 +26132,8 @@
         <w:t xml:space="preserve">.</w:t>
       </w:r>
     </w:p>
-    <w:bookmarkEnd w:id="181"/>
-    <w:bookmarkStart w:id="183" w:name="ref-ggsci"/>
+    <w:bookmarkEnd w:id="186"/>
+    <w:bookmarkStart w:id="188" w:name="ref-ggsci"/>
     <w:p>
       <w:pPr>
         <w:pStyle w:val="Bibliography"/>
@@ -25982,7 +26157,7 @@
       <w:r>
         <w:t xml:space="preserve"> </w:t>
       </w:r>
-      <w:hyperlink r:id="rId182">
+      <w:hyperlink r:id="rId187">
         <w:r>
           <w:rPr>
             <w:rStyle w:val="Hyperlink"/>
@@ -25991,8 +26166,8 @@
         </w:r>
       </w:hyperlink>
     </w:p>
-    <w:bookmarkEnd w:id="183"/>
-    <w:bookmarkStart w:id="185" w:name="ref-young2022"/>
+    <w:bookmarkEnd w:id="188"/>
+    <w:bookmarkStart w:id="190" w:name="ref-young2022"/>
     <w:p>
       <w:pPr>
         <w:pStyle w:val="Bibliography"/>
@@ -26041,7 +26216,7 @@
       <w:r>
         <w:t xml:space="preserve"> </w:t>
       </w:r>
-      <w:hyperlink r:id="rId184">
+      <w:hyperlink r:id="rId189">
         <w:r>
           <w:rPr>
             <w:rStyle w:val="Hyperlink"/>
@@ -26050,8 +26225,8 @@
         </w:r>
       </w:hyperlink>
     </w:p>
-    <w:bookmarkEnd w:id="185"/>
-    <w:bookmarkStart w:id="187" w:name="ref-young2020"/>
+    <w:bookmarkEnd w:id="190"/>
+    <w:bookmarkStart w:id="192" w:name="ref-young2020"/>
     <w:p>
       <w:pPr>
         <w:pStyle w:val="Bibliography"/>
@@ -26088,7 +26263,7 @@
       <w:r>
         <w:t xml:space="preserve"> </w:t>
       </w:r>
-      <w:hyperlink r:id="rId186">
+      <w:hyperlink r:id="rId191">
         <w:r>
           <w:rPr>
             <w:rStyle w:val="Hyperlink"/>
@@ -26097,8 +26272,8 @@
         </w:r>
       </w:hyperlink>
     </w:p>
-    <w:bookmarkEnd w:id="187"/>
-    <w:bookmarkStart w:id="189" w:name="ref-young2018"/>
+    <w:bookmarkEnd w:id="192"/>
+    <w:bookmarkStart w:id="194" w:name="ref-young2018"/>
     <w:p>
       <w:pPr>
         <w:pStyle w:val="Bibliography"/>
@@ -26147,7 +26322,7 @@
       <w:r>
         <w:t xml:space="preserve"> </w:t>
       </w:r>
-      <w:hyperlink r:id="rId188">
+      <w:hyperlink r:id="rId193">
         <w:r>
           <w:rPr>
             <w:rStyle w:val="Hyperlink"/>
@@ -26156,8 +26331,8 @@
         </w:r>
       </w:hyperlink>
     </w:p>
-    <w:bookmarkEnd w:id="189"/>
-    <w:bookmarkStart w:id="191" w:name="ref-zhang2022"/>
+    <w:bookmarkEnd w:id="194"/>
+    <w:bookmarkStart w:id="196" w:name="ref-zhang2022"/>
     <w:p>
       <w:pPr>
         <w:pStyle w:val="Bibliography"/>
@@ -26206,7 +26381,7 @@
       <w:r>
         <w:t xml:space="preserve"> </w:t>
       </w:r>
-      <w:hyperlink r:id="rId190">
+      <w:hyperlink r:id="rId195">
         <w:r>
           <w:rPr>
             <w:rStyle w:val="Hyperlink"/>
@@ -26215,9 +26390,9 @@
         </w:r>
       </w:hyperlink>
     </w:p>
-    <w:bookmarkEnd w:id="191"/>
-    <w:bookmarkEnd w:id="192"/>
-    <w:bookmarkEnd w:id="193"/>
+    <w:bookmarkEnd w:id="196"/>
+    <w:bookmarkEnd w:id="197"/>
+    <w:bookmarkEnd w:id="198"/>
     <w:sectPr>
       <w:headerReference r:id="rId10" w:type="even"/>
       <w:headerReference r:id="rId9" w:type="default"/>

</xml_diff>

<commit_message>
incorporate SV feedback on results and discussion
</commit_message>
<xml_diff>
--- a/manuscript/README.docx
+++ b/manuscript/README.docx
@@ -1665,19 +1665,19 @@
         <w:t xml:space="preserve"> </w:t>
       </w:r>
       <w:r>
-        <w:t xml:space="preserve">there is little known and much still needs to be learned—we must not</w:t>
-      </w:r>
-      <w:r>
-        <w:t xml:space="preserve"> </w:t>
-      </w:r>
-      <w:r>
-        <w:t xml:space="preserve">dig too deep, too soon. Without complementary approaches, exclusive use</w:t>
-      </w:r>
-      <w:r>
-        <w:t xml:space="preserve"> </w:t>
-      </w:r>
-      <w:r>
-        <w:t xml:space="preserve">of confirmatory designs can create tunnel vision and miss new insights</w:t>
+        <w:t xml:space="preserve">there is little known and much to learn—we must not dig too deep, too</w:t>
+      </w:r>
+      <w:r>
+        <w:t xml:space="preserve"> </w:t>
+      </w:r>
+      <w:r>
+        <w:t xml:space="preserve">soon. Without complementary approaches, exclusive use of confirmatory</w:t>
+      </w:r>
+      <w:r>
+        <w:t xml:space="preserve"> </w:t>
+      </w:r>
+      <w:r>
+        <w:t xml:space="preserve">designs can create tunnel vision and miss new insights</w:t>
       </w:r>
       <w:r>
         <w:t xml:space="preserve"> </w:t>
@@ -2841,19 +2841,19 @@
         <w:t xml:space="preserve"> </w:t>
       </w:r>
       <w:r>
-        <w:t xml:space="preserve">and the variability for unpredictability). We also leverage data from</w:t>
-      </w:r>
-      <w:r>
-        <w:t xml:space="preserve"> </w:t>
-      </w:r>
-      <w:r>
-        <w:t xml:space="preserve">the 1990 Census about individuals’ broader ecological context, which has</w:t>
-      </w:r>
-      <w:r>
-        <w:t xml:space="preserve"> </w:t>
-      </w:r>
-      <w:r>
-        <w:t xml:space="preserve">been used to measure the neighborhood context in the SECCYD previously</w:t>
+        <w:t xml:space="preserve">and the variability for unpredictability). We leverage data from the</w:t>
+      </w:r>
+      <w:r>
+        <w:t xml:space="preserve"> </w:t>
+      </w:r>
+      <w:r>
+        <w:t xml:space="preserve">1990 Census to index the individuals’ neighborhood ecological context,</w:t>
+      </w:r>
+      <w:r>
+        <w:t xml:space="preserve"> </w:t>
+      </w:r>
+      <w:r>
+        <w:t xml:space="preserve">which has been used in the SECCYD previously</w:t>
       </w:r>
       <w:r>
         <w:t xml:space="preserve"> </w:t>
@@ -17135,19 +17135,25 @@
         <w:t xml:space="preserve"> </w:t>
       </w:r>
       <w:r>
-        <w:t xml:space="preserve">Although we simulated adversity scores, we used the actual WJ test</w:t>
-      </w:r>
-      <w:r>
-        <w:t xml:space="preserve"> </w:t>
-      </w:r>
-      <w:r>
-        <w:t xml:space="preserve">scores from the SECCYD data used in this study. Simulations showed that,</w:t>
-      </w:r>
-      <w:r>
-        <w:t xml:space="preserve"> </w:t>
-      </w:r>
-      <w:r>
-        <w:t xml:space="preserve">with a sample size of (</w:t>
+        <w:t xml:space="preserve">These analyses were based on simulated adversity scores and actual WJ</w:t>
+      </w:r>
+      <w:r>
+        <w:t xml:space="preserve"> </w:t>
+      </w:r>
+      <w:r>
+        <w:t xml:space="preserve">test scores from the SECCYD data used in this study. We used actual WJ</w:t>
+      </w:r>
+      <w:r>
+        <w:t xml:space="preserve"> </w:t>
+      </w:r>
+      <w:r>
+        <w:t xml:space="preserve">test scores in order to fully leverage their variance-covariance</w:t>
+      </w:r>
+      <w:r>
+        <w:t xml:space="preserve"> </w:t>
+      </w:r>
+      <w:r>
+        <w:t xml:space="preserve">structure. Simulations showed that, with a sample size of (</w:t>
       </w:r>
       <w:r>
         <w:rPr>
@@ -17160,13 +17166,13 @@
         <w:t xml:space="preserve"> </w:t>
       </w:r>
       <w:r>
-        <w:t xml:space="preserve">= 1156), the smallest interaction</w:t>
-      </w:r>
-      <w:r>
-        <w:t xml:space="preserve"> </w:t>
-      </w:r>
-      <w:r>
-        <w:t xml:space="preserve">effect we can detect is</w:t>
+        <w:t xml:space="preserve">=</w:t>
+      </w:r>
+      <w:r>
+        <w:t xml:space="preserve"> </w:t>
+      </w:r>
+      <w:r>
+        <w:t xml:space="preserve">1156), the smallest interaction effect we can detect is</w:t>
       </w:r>
       <w:r>
         <w:t xml:space="preserve"> </w:t>
@@ -17180,19 +17186,19 @@
         <w:t xml:space="preserve"> </w:t>
       </w:r>
       <w:r>
-        <w:t xml:space="preserve">= -.075 (or .075) with 90% power, if</w:t>
-      </w:r>
-      <w:r>
-        <w:t xml:space="preserve"> </w:t>
-      </w:r>
-      <w:r>
-        <w:t xml:space="preserve">error is small. When error is larger, we can detect the same effect size</w:t>
-      </w:r>
-      <w:r>
-        <w:t xml:space="preserve"> </w:t>
-      </w:r>
-      <w:r>
-        <w:t xml:space="preserve">with only 65% power. However, even with larger error, we can detect a</w:t>
+        <w:t xml:space="preserve">= -.075 (or .075) with 90% power, if error is small. When error is</w:t>
+      </w:r>
+      <w:r>
+        <w:t xml:space="preserve"> </w:t>
+      </w:r>
+      <w:r>
+        <w:t xml:space="preserve">larger, we can detect the same effect size with only 65% power. However,</w:t>
+      </w:r>
+      <w:r>
+        <w:t xml:space="preserve"> </w:t>
+      </w:r>
+      <w:r>
+        <w:t xml:space="preserve">even with larger error, we can detect a</w:t>
       </w:r>
       <w:r>
         <w:t xml:space="preserve"> </w:t>
@@ -17206,7 +17212,13 @@
         <w:t xml:space="preserve"> </w:t>
       </w:r>
       <w:r>
-        <w:t xml:space="preserve">= -.10 (or .10) with 83% power.</w:t>
+        <w:t xml:space="preserve">= -.10 (or .10) with 83%</w:t>
+      </w:r>
+      <w:r>
+        <w:t xml:space="preserve"> </w:t>
+      </w:r>
+      <w:r>
+        <w:t xml:space="preserve">power.</w:t>
       </w:r>
     </w:p>
     <w:p>
@@ -17240,6 +17252,9 @@
         <w:t xml:space="preserve"> </w:t>
       </w:r>
       <w:r>
+        <w:t xml:space="preserve"> </w:t>
+      </w:r>
+      <w:r>
         <w:t xml:space="preserve">including the data needed to reproduce all results (see</w:t>
       </w:r>
       <w:r>
@@ -17361,7 +17376,7 @@
         <w:t xml:space="preserve"> </w:t>
       </w:r>
       <w:r>
-        <w:t xml:space="preserve">used the haven and readxl R packages</w:t>
+        <w:t xml:space="preserve">we used the haven and readxl R packages</w:t>
       </w:r>
       <w:r>
         <w:t xml:space="preserve"> </w:t>
@@ -17498,7 +17513,7 @@
         <w:t xml:space="preserve"> </w:t>
       </w:r>
       <w:r>
-        <w:t xml:space="preserve">grand mean (e.g., the mean of all subtest scores). To analyze the</w:t>
+        <w:t xml:space="preserve">grand mean (i.e., the mean of all subtest scores). To analyze the</w:t>
       </w:r>
       <w:r>
         <w:t xml:space="preserve"> </w:t>
@@ -17542,19 +17557,19 @@
         <w:t xml:space="preserve"> </w:t>
       </w:r>
       <w:r>
-        <w:t xml:space="preserve">association between adversity and overall WJ performance (e.g.,</w:t>
-      </w:r>
-      <w:r>
-        <w:t xml:space="preserve"> </w:t>
-      </w:r>
-      <w:r>
-        <w:t xml:space="preserve">within-person average of all subtests; see Figure 1). Interaction terms</w:t>
-      </w:r>
-      <w:r>
-        <w:t xml:space="preserve"> </w:t>
-      </w:r>
-      <w:r>
-        <w:t xml:space="preserve">reflect the association between adversity and subtest performance</w:t>
+        <w:t xml:space="preserve">association between adversity and overall WJ performance (i.e.,</w:t>
+      </w:r>
+      <w:r>
+        <w:t xml:space="preserve"> </w:t>
+      </w:r>
+      <w:r>
+        <w:t xml:space="preserve">within-person average across all subtests; see Figure 1). Interaction</w:t>
+      </w:r>
+      <w:r>
+        <w:t xml:space="preserve"> </w:t>
+      </w:r>
+      <w:r>
+        <w:t xml:space="preserve">terms reflect the association between adversity and subtest performance</w:t>
       </w:r>
       <w:r>
         <w:t xml:space="preserve"> </w:t>
@@ -18096,6 +18111,9 @@
       </w:r>
       <w:r>
         <w:t xml:space="preserve">pattern of performance.</w:t>
+      </w:r>
+      <w:r>
+        <w:t xml:space="preserve"> </w:t>
       </w:r>
     </w:p>
     <w:bookmarkEnd w:id="50"/>
@@ -18143,7 +18161,7 @@
         <w:t xml:space="preserve"> </w:t>
       </w:r>
       <w:r>
-        <w:t xml:space="preserve">specific hypothesis), we do not correct for multiple testing. Instead,</w:t>
+        <w:t xml:space="preserve">specific hypotheses), we do not correct for multiple testing. Instead,</w:t>
       </w:r>
       <w:r>
         <w:t xml:space="preserve"> </w:t>
@@ -18199,13 +18217,13 @@
         <w:t xml:space="preserve"> </w:t>
       </w:r>
       <w:r>
-        <w:t xml:space="preserve">analysis predictors (see Supplement Table 1). Primary analysis code can</w:t>
-      </w:r>
-      <w:r>
-        <w:t xml:space="preserve"> </w:t>
-      </w:r>
-      <w:r>
-        <w:t xml:space="preserve">be found on GitHub (see</w:t>
+        <w:t xml:space="preserve">analysis predictors (see Supplement Materials for full model results).</w:t>
+      </w:r>
+      <w:r>
+        <w:t xml:space="preserve"> </w:t>
+      </w:r>
+      <w:r>
+        <w:t xml:space="preserve">Primary analysis code can be found on GitHub (see</w:t>
       </w:r>
       <w:r>
         <w:t xml:space="preserve"> </w:t>
@@ -18240,40 +18258,64 @@
           <w:bCs/>
           <w:b/>
         </w:rPr>
-        <w:t xml:space="preserve">Family Income Disadvantage (mean)</w:t>
-      </w:r>
-      <w:r>
-        <w:t xml:space="preserve">. Our mixed model analyzed the</w:t>
-      </w:r>
-      <w:r>
-        <w:t xml:space="preserve"> </w:t>
-      </w:r>
-      <w:r>
-        <w:t xml:space="preserve">effect of family income disadvantage on overall compared with subtest WJ</w:t>
-      </w:r>
-      <w:r>
-        <w:t xml:space="preserve"> </w:t>
-      </w:r>
-      <w:r>
-        <w:t xml:space="preserve">performance. There was a main effect of family income disadvantage such</w:t>
-      </w:r>
-      <w:r>
-        <w:t xml:space="preserve"> </w:t>
-      </w:r>
-      <w:r>
-        <w:t xml:space="preserve">that a higher disadvantage was associated with lower overall WJ</w:t>
-      </w:r>
-      <w:r>
-        <w:t xml:space="preserve"> </w:t>
-      </w:r>
-      <w:r>
-        <w:t xml:space="preserve">performance. Equivalence tests show that this overall main effect was</w:t>
-      </w:r>
-      <w:r>
-        <w:t xml:space="preserve"> </w:t>
-      </w:r>
-      <w:r>
-        <w:t xml:space="preserve">meaningfully negative (outside the ROPE, see Figure 3).</w:t>
+        <w:t xml:space="preserve">Overview</w:t>
+      </w:r>
+      <w:r>
+        <w:t xml:space="preserve">. In general, exposure to more income- and</w:t>
+      </w:r>
+      <w:r>
+        <w:t xml:space="preserve"> </w:t>
+      </w:r>
+      <w:r>
+        <w:t xml:space="preserve">socioeconomic-related indicators of harshness was associated with</w:t>
+      </w:r>
+      <w:r>
+        <w:t xml:space="preserve"> </w:t>
+      </w:r>
+      <w:r>
+        <w:t xml:space="preserve">reduced overall WJ performance. For both family income and</w:t>
+      </w:r>
+      <w:r>
+        <w:t xml:space="preserve"> </w:t>
+      </w:r>
+      <w:r>
+        <w:t xml:space="preserve">neighborhood-level socioeconomic disadvantage, seven out of ten WJ</w:t>
+      </w:r>
+      <w:r>
+        <w:t xml:space="preserve"> </w:t>
+      </w:r>
+      <w:r>
+        <w:t xml:space="preserve">subtests were reduced. Performance was particularly reduced for the</w:t>
+      </w:r>
+      <w:r>
+        <w:t xml:space="preserve"> </w:t>
+      </w:r>
+      <w:r>
+        <w:t xml:space="preserve">Picture Vocabulary and Verbal Analogy subtests. However, across both</w:t>
+      </w:r>
+      <w:r>
+        <w:t xml:space="preserve"> </w:t>
+      </w:r>
+      <w:r>
+        <w:t xml:space="preserve">family and neighborhood models, economic disadvantage appeared to leave</w:t>
+      </w:r>
+      <w:r>
+        <w:t xml:space="preserve"> </w:t>
+      </w:r>
+      <w:r>
+        <w:t xml:space="preserve">the Auditory Processing and Auditory-Visual Associations subtests intact</w:t>
+      </w:r>
+      <w:r>
+        <w:t xml:space="preserve"> </w:t>
+      </w:r>
+      <w:r>
+        <w:t xml:space="preserve">(see below and Figure 3; see Supplemental Materials for full regression</w:t>
+      </w:r>
+      <w:r>
+        <w:t xml:space="preserve"> </w:t>
+      </w:r>
+      <w:r>
+        <w:t xml:space="preserve">tables).</w:t>
       </w:r>
     </w:p>
     <w:p>
@@ -18281,97 +18323,44 @@
         <w:pStyle w:val="BodyText"/>
       </w:pPr>
       <w:r>
-        <w:t xml:space="preserve">Interaction effects between family income disadvantage and subtests</w:t>
-      </w:r>
-      <w:r>
-        <w:t xml:space="preserve"> </w:t>
-      </w:r>
-      <w:r>
-        <w:t xml:space="preserve">revealed a more nuanced pattern of associations. The association between</w:t>
-      </w:r>
-      <w:r>
-        <w:t xml:space="preserve"> </w:t>
-      </w:r>
-      <w:r>
-        <w:t xml:space="preserve">disadvantage and performance on Passage Completion, Calculations, Verbal</w:t>
-      </w:r>
-      <w:r>
-        <w:t xml:space="preserve"> </w:t>
-      </w:r>
-      <w:r>
-        <w:t xml:space="preserve">Analogies, Letter-Word, Short-Term Memory, and Unfamiliar Words subtests</w:t>
-      </w:r>
-      <w:r>
-        <w:t xml:space="preserve"> </w:t>
-      </w:r>
-      <w:r>
-        <w:t xml:space="preserve">did not differ from the overall main effect (see Figure 3). However, the</w:t>
-      </w:r>
-      <w:r>
-        <w:t xml:space="preserve"> </w:t>
-      </w:r>
-      <w:r>
-        <w:t xml:space="preserve">association between disadvantage and performance on the Picture</w:t>
-      </w:r>
-      <w:r>
-        <w:t xml:space="preserve"> </w:t>
-      </w:r>
-      <w:r>
-        <w:t xml:space="preserve">Vocabulary subtest was significantly and meaningfully more negative than</w:t>
-      </w:r>
-      <w:r>
-        <w:t xml:space="preserve"> </w:t>
-      </w:r>
-      <w:r>
-        <w:t xml:space="preserve">the overall main effect (see Figure 3). Interestingly, the association</w:t>
-      </w:r>
-      <w:r>
-        <w:t xml:space="preserve"> </w:t>
-      </w:r>
-      <w:r>
-        <w:t xml:space="preserve">between disadvantage and performance on the Auditory Processing,</w:t>
-      </w:r>
-      <w:r>
-        <w:t xml:space="preserve"> </w:t>
-      </w:r>
-      <w:r>
-        <w:t xml:space="preserve">Unfamiliar Words, and Auditory-Visual Associations subtests were</w:t>
-      </w:r>
-      <w:r>
-        <w:t xml:space="preserve"> </w:t>
-      </w:r>
-      <w:r>
-        <w:t xml:space="preserve">significantly more positive than the overall main effect (see Figure 3).</w:t>
-      </w:r>
-      <w:r>
-        <w:t xml:space="preserve"> </w:t>
-      </w:r>
-      <w:r>
-        <w:t xml:space="preserve">However, equivalence tests suggest that the disadvantage and Unfamiliar</w:t>
-      </w:r>
-      <w:r>
-        <w:t xml:space="preserve"> </w:t>
-      </w:r>
-      <w:r>
-        <w:t xml:space="preserve">Words performance association was inside the ROPE and, thus, practically</w:t>
-      </w:r>
-      <w:r>
-        <w:t xml:space="preserve"> </w:t>
-      </w:r>
-      <w:r>
-        <w:t xml:space="preserve">equivalent to the main effect. The association between disadvantage and</w:t>
-      </w:r>
-      <w:r>
-        <w:t xml:space="preserve"> </w:t>
-      </w:r>
-      <w:r>
-        <w:t xml:space="preserve">Auditory Processing and Auditory-Visual performance were outside the</w:t>
-      </w:r>
-      <w:r>
-        <w:t xml:space="preserve"> </w:t>
-      </w:r>
-      <w:r>
-        <w:t xml:space="preserve">ROPE.</w:t>
+        <w:rPr>
+          <w:bCs/>
+          <w:b/>
+        </w:rPr>
+        <w:t xml:space="preserve">Family Income Disadvantage (mean)</w:t>
+      </w:r>
+      <w:r>
+        <w:t xml:space="preserve">. Our mixed model analyzed the</w:t>
+      </w:r>
+      <w:r>
+        <w:t xml:space="preserve"> </w:t>
+      </w:r>
+      <w:r>
+        <w:t xml:space="preserve">effect of family income disadvantage on overall compared with subtest WJ</w:t>
+      </w:r>
+      <w:r>
+        <w:t xml:space="preserve"> </w:t>
+      </w:r>
+      <w:r>
+        <w:t xml:space="preserve">performance. There was a main effect of family income disadvantage such</w:t>
+      </w:r>
+      <w:r>
+        <w:t xml:space="preserve"> </w:t>
+      </w:r>
+      <w:r>
+        <w:t xml:space="preserve">that a higher disadvantage was associated with lower overall WJ</w:t>
+      </w:r>
+      <w:r>
+        <w:t xml:space="preserve"> </w:t>
+      </w:r>
+      <w:r>
+        <w:t xml:space="preserve">performance. Equivalence tests show that this overall main effect was</w:t>
+      </w:r>
+      <w:r>
+        <w:t xml:space="preserve"> </w:t>
+      </w:r>
+      <w:r>
+        <w:t xml:space="preserve">meaningfully negative (outside the ROPE, see Figure 3).</w:t>
       </w:r>
     </w:p>
     <w:p>
@@ -18379,61 +18368,109 @@
         <w:pStyle w:val="BodyText"/>
       </w:pPr>
       <w:r>
-        <w:t xml:space="preserve">Our simple effects analysis tested whether the associations between</w:t>
-      </w:r>
-      <w:r>
-        <w:t xml:space="preserve"> </w:t>
-      </w:r>
-      <w:r>
-        <w:t xml:space="preserve">family income disadvantage and subtest performance was statistically</w:t>
-      </w:r>
-      <w:r>
-        <w:t xml:space="preserve"> </w:t>
-      </w:r>
-      <w:r>
-        <w:t xml:space="preserve">different from zero and whether they were practically equivalent to the</w:t>
-      </w:r>
-      <w:r>
-        <w:t xml:space="preserve"> </w:t>
-      </w:r>
-      <w:r>
-        <w:t xml:space="preserve">ROPE (see Figure 3). Analyses revealed that the association between</w:t>
-      </w:r>
-      <w:r>
-        <w:t xml:space="preserve"> </w:t>
-      </w:r>
-      <w:r>
-        <w:t xml:space="preserve">family income disadvantage and each of the subtests where significantly</w:t>
-      </w:r>
-      <w:r>
-        <w:t xml:space="preserve"> </w:t>
-      </w:r>
-      <w:r>
-        <w:t xml:space="preserve">and meaningfully negative, except for the Auditory Processing,</w:t>
-      </w:r>
-      <w:r>
-        <w:t xml:space="preserve"> </w:t>
-      </w:r>
-      <w:r>
-        <w:t xml:space="preserve">Unfamiliar Words, and Auditory-Visual Associations subtests (see Figure</w:t>
-      </w:r>
-      <w:r>
-        <w:t xml:space="preserve"> </w:t>
-      </w:r>
-      <w:r>
-        <w:t xml:space="preserve">3). For these tests, the association between income disadvantage and</w:t>
-      </w:r>
-      <w:r>
-        <w:t xml:space="preserve"> </w:t>
-      </w:r>
-      <w:r>
-        <w:t xml:space="preserve">test performance was not statistically different from zero and</w:t>
-      </w:r>
-      <w:r>
-        <w:t xml:space="preserve"> </w:t>
-      </w:r>
-      <w:r>
-        <w:t xml:space="preserve">practically equivalent to the ROPE (see Figure 3).</w:t>
+        <w:t xml:space="preserve">Interaction effects between family income disadvantage and subtests</w:t>
+      </w:r>
+      <w:r>
+        <w:t xml:space="preserve"> </w:t>
+      </w:r>
+      <w:r>
+        <w:t xml:space="preserve">revealed a more nuanced pattern of associations. The association between</w:t>
+      </w:r>
+      <w:r>
+        <w:t xml:space="preserve"> </w:t>
+      </w:r>
+      <w:r>
+        <w:t xml:space="preserve">disadvantage and performance did not differ from the overal main effect</w:t>
+      </w:r>
+      <w:r>
+        <w:t xml:space="preserve"> </w:t>
+      </w:r>
+      <w:r>
+        <w:t xml:space="preserve">for the following subtests: Passage Completion, Calculations, Verbal</w:t>
+      </w:r>
+      <w:r>
+        <w:t xml:space="preserve"> </w:t>
+      </w:r>
+      <w:r>
+        <w:t xml:space="preserve">Analogies, Letter-Word, and Short-Term Memory (see Figure 3). However,</w:t>
+      </w:r>
+      <w:r>
+        <w:t xml:space="preserve"> </w:t>
+      </w:r>
+      <w:r>
+        <w:t xml:space="preserve">the association between income disadvantage and performance on the</w:t>
+      </w:r>
+      <w:r>
+        <w:t xml:space="preserve"> </w:t>
+      </w:r>
+      <w:r>
+        <w:t xml:space="preserve">Picture Vocabulary subtest was significantly and meaningfully more</w:t>
+      </w:r>
+      <w:r>
+        <w:t xml:space="preserve"> </w:t>
+      </w:r>
+      <w:r>
+        <w:t xml:space="preserve">negative than the overall main effect (see Figure 3). Interestingly, the</w:t>
+      </w:r>
+      <w:r>
+        <w:t xml:space="preserve"> </w:t>
+      </w:r>
+      <w:r>
+        <w:t xml:space="preserve">association between disadvantage and performance on the Auditory</w:t>
+      </w:r>
+      <w:r>
+        <w:t xml:space="preserve"> </w:t>
+      </w:r>
+      <w:r>
+        <w:t xml:space="preserve">Processing, Unfamiliar Words, and Auditory-Visual Associations subtests</w:t>
+      </w:r>
+      <w:r>
+        <w:t xml:space="preserve"> </w:t>
+      </w:r>
+      <w:r>
+        <w:t xml:space="preserve">were significantly more positive than the overall main effect (see</w:t>
+      </w:r>
+      <w:r>
+        <w:t xml:space="preserve"> </w:t>
+      </w:r>
+      <w:r>
+        <w:t xml:space="preserve">Figure 3). However, equivalence tests suggest that the income</w:t>
+      </w:r>
+      <w:r>
+        <w:t xml:space="preserve"> </w:t>
+      </w:r>
+      <w:r>
+        <w:t xml:space="preserve">disadvantage and Unfamiliar Words performance association was inside the</w:t>
+      </w:r>
+      <w:r>
+        <w:t xml:space="preserve"> </w:t>
+      </w:r>
+      <w:r>
+        <w:t xml:space="preserve">ROPE and, thus, practically equivalent to the main effect. The</w:t>
+      </w:r>
+      <w:r>
+        <w:t xml:space="preserve"> </w:t>
+      </w:r>
+      <w:r>
+        <w:t xml:space="preserve">associations between income disadvantage and Auditory Processing and</w:t>
+      </w:r>
+      <w:r>
+        <w:t xml:space="preserve"> </w:t>
+      </w:r>
+      <w:r>
+        <w:t xml:space="preserve">Auditory-Visual performance were outside the ROPE, suggesting</w:t>
+      </w:r>
+      <w:r>
+        <w:t xml:space="preserve"> </w:t>
+      </w:r>
+      <w:r>
+        <w:t xml:space="preserve">performance was meaningfully more positive than the main effect for</w:t>
+      </w:r>
+      <w:r>
+        <w:t xml:space="preserve"> </w:t>
+      </w:r>
+      <w:r>
+        <w:t xml:space="preserve">those with income disadvantaged families.</w:t>
       </w:r>
     </w:p>
     <w:p>
@@ -18441,49 +18478,67 @@
         <w:pStyle w:val="BodyText"/>
       </w:pPr>
       <w:r>
-        <w:t xml:space="preserve">Based on our inferential criteria, the main effect of family income</w:t>
-      </w:r>
-      <w:r>
-        <w:t xml:space="preserve"> </w:t>
-      </w:r>
-      <w:r>
-        <w:t xml:space="preserve">disadvantage suggests that higher income disadvantage was associated</w:t>
-      </w:r>
-      <w:r>
-        <w:t xml:space="preserve"> </w:t>
-      </w:r>
-      <w:r>
-        <w:t xml:space="preserve">with reduced overall performance. Simple effects also revealed mostly</w:t>
-      </w:r>
-      <w:r>
-        <w:t xml:space="preserve"> </w:t>
-      </w:r>
-      <w:r>
-        <w:t xml:space="preserve">reduced performance on each subtest. However, for the Picture Vocabulary</w:t>
-      </w:r>
-      <w:r>
-        <w:t xml:space="preserve"> </w:t>
-      </w:r>
-      <w:r>
-        <w:t xml:space="preserve">subtest, the income disadvantage-performance association was</w:t>
-      </w:r>
-      <w:r>
-        <w:t xml:space="preserve"> </w:t>
-      </w:r>
-      <w:r>
-        <w:t xml:space="preserve">significantly and meaningfully more negative than the overall pattern,</w:t>
-      </w:r>
-      <w:r>
-        <w:t xml:space="preserve"> </w:t>
-      </w:r>
-      <w:r>
-        <w:t xml:space="preserve">suggesting performance on this test was particularly reduced for income</w:t>
-      </w:r>
-      <w:r>
-        <w:t xml:space="preserve"> </w:t>
-      </w:r>
-      <w:r>
-        <w:t xml:space="preserve">disadvantaged families.</w:t>
+        <w:t xml:space="preserve">Our simple effects analysis tested whether the associations between</w:t>
+      </w:r>
+      <w:r>
+        <w:t xml:space="preserve"> </w:t>
+      </w:r>
+      <w:r>
+        <w:t xml:space="preserve">family income disadvantage and subtest performance was statistically</w:t>
+      </w:r>
+      <w:r>
+        <w:t xml:space="preserve"> </w:t>
+      </w:r>
+      <w:r>
+        <w:t xml:space="preserve">different from zero and whether they were practically equivalent to the</w:t>
+      </w:r>
+      <w:r>
+        <w:t xml:space="preserve"> </w:t>
+      </w:r>
+      <w:r>
+        <w:t xml:space="preserve">ROPE (see Figure 3). Analyses revealed that the association between</w:t>
+      </w:r>
+      <w:r>
+        <w:t xml:space="preserve"> </w:t>
+      </w:r>
+      <w:r>
+        <w:t xml:space="preserve">family income disadvantage and each of the subtests where significantly</w:t>
+      </w:r>
+      <w:r>
+        <w:t xml:space="preserve"> </w:t>
+      </w:r>
+      <w:r>
+        <w:t xml:space="preserve">and meaningfully negative, except for the Auditory Processing,</w:t>
+      </w:r>
+      <w:r>
+        <w:t xml:space="preserve"> </w:t>
+      </w:r>
+      <w:r>
+        <w:t xml:space="preserve">Unfamiliar Words, and Auditory-Visual Associations subtests (see Figure</w:t>
+      </w:r>
+      <w:r>
+        <w:t xml:space="preserve"> </w:t>
+      </w:r>
+      <w:r>
+        <w:t xml:space="preserve">3). For these tests, the association between income disadvantage and</w:t>
+      </w:r>
+      <w:r>
+        <w:t xml:space="preserve"> </w:t>
+      </w:r>
+      <w:r>
+        <w:t xml:space="preserve">test performance was not statistically different from zero and</w:t>
+      </w:r>
+      <w:r>
+        <w:t xml:space="preserve"> </w:t>
+      </w:r>
+      <w:r>
+        <w:t xml:space="preserve">practically equivalent to the ROPE (see Figure 3), suggesting</w:t>
+      </w:r>
+      <w:r>
+        <w:t xml:space="preserve"> </w:t>
+      </w:r>
+      <w:r>
+        <w:t xml:space="preserve">performance on these tasks was intact.</w:t>
       </w:r>
     </w:p>
     <w:p>
@@ -18491,67 +18546,38 @@
         <w:pStyle w:val="BodyText"/>
       </w:pPr>
       <w:r>
-        <w:t xml:space="preserve">Interestingly, three subtests showed relative enhancement to the overall</w:t>
-      </w:r>
-      <w:r>
-        <w:t xml:space="preserve"> </w:t>
-      </w:r>
-      <w:r>
-        <w:t xml:space="preserve">pattern of income disadvantage: Auditory Processing, Unfamiliar Words,</w:t>
-      </w:r>
-      <w:r>
-        <w:t xml:space="preserve"> </w:t>
-      </w:r>
-      <w:r>
-        <w:t xml:space="preserve">and Auditory-Visual Associations subtests. Nevertheless, only the</w:t>
-      </w:r>
-      <w:r>
-        <w:t xml:space="preserve"> </w:t>
-      </w:r>
-      <w:r>
-        <w:t xml:space="preserve">associations between income disadvantage and the Auditory Processing and</w:t>
-      </w:r>
-      <w:r>
-        <w:t xml:space="preserve"> </w:t>
-      </w:r>
-      <w:r>
-        <w:t xml:space="preserve">Auditory Visual Associations subtest performance were outside the ROPE.</w:t>
-      </w:r>
-      <w:r>
-        <w:t xml:space="preserve"> </w:t>
-      </w:r>
-      <w:r>
-        <w:t xml:space="preserve">However, simple effects were not consistent with enhancement. Instead,</w:t>
-      </w:r>
-      <w:r>
-        <w:t xml:space="preserve"> </w:t>
-      </w:r>
-      <w:r>
-        <w:t xml:space="preserve">simple effects revealed that the income disadvantage-performance</w:t>
-      </w:r>
-      <w:r>
-        <w:t xml:space="preserve"> </w:t>
-      </w:r>
-      <w:r>
-        <w:t xml:space="preserve">associations between the Auditory Processing, Unfamiliar Words, and</w:t>
-      </w:r>
-      <w:r>
-        <w:t xml:space="preserve"> </w:t>
-      </w:r>
-      <w:r>
-        <w:t xml:space="preserve">Auditory-Visual Associations were inside the ROPE, suggesting higher</w:t>
-      </w:r>
-      <w:r>
-        <w:t xml:space="preserve"> </w:t>
-      </w:r>
-      <w:r>
-        <w:t xml:space="preserve">income disadvantage was associated with intact performance on these</w:t>
-      </w:r>
-      <w:r>
-        <w:t xml:space="preserve"> </w:t>
-      </w:r>
-      <w:r>
-        <w:t xml:space="preserve">tests.</w:t>
+        <w:rPr>
+          <w:bCs/>
+          <w:b/>
+        </w:rPr>
+        <w:t xml:space="preserve">Neighborhood Socioeconomic Disadvantage (Mean)</w:t>
+      </w:r>
+      <w:r>
+        <w:t xml:space="preserve">. Analyses revealed a</w:t>
+      </w:r>
+      <w:r>
+        <w:t xml:space="preserve"> </w:t>
+      </w:r>
+      <w:r>
+        <w:t xml:space="preserve">main effect of neighborhood socioeconomic disadvantage, such that living</w:t>
+      </w:r>
+      <w:r>
+        <w:t xml:space="preserve"> </w:t>
+      </w:r>
+      <w:r>
+        <w:t xml:space="preserve">in high neighborhood socioeconomic disadvantage was associated with</w:t>
+      </w:r>
+      <w:r>
+        <w:t xml:space="preserve"> </w:t>
+      </w:r>
+      <w:r>
+        <w:t xml:space="preserve">reduced overall WJ performance (see Figure 3). Equivalence tests show</w:t>
+      </w:r>
+      <w:r>
+        <w:t xml:space="preserve"> </w:t>
+      </w:r>
+      <w:r>
+        <w:t xml:space="preserve">that this overall main effect was outside the ROPE.</w:t>
       </w:r>
     </w:p>
     <w:p>
@@ -18559,38 +18585,61 @@
         <w:pStyle w:val="BodyText"/>
       </w:pPr>
       <w:r>
-        <w:rPr>
-          <w:bCs/>
-          <w:b/>
-        </w:rPr>
-        <w:t xml:space="preserve">Neighborhood Socioeconomic Disadvantage (Mean)</w:t>
-      </w:r>
-      <w:r>
-        <w:t xml:space="preserve">. Analyses revealed a</w:t>
-      </w:r>
-      <w:r>
-        <w:t xml:space="preserve"> </w:t>
-      </w:r>
-      <w:r>
-        <w:t xml:space="preserve">main effect of neighborhood socioeconomic disadvantage, such that living</w:t>
-      </w:r>
-      <w:r>
-        <w:t xml:space="preserve"> </w:t>
-      </w:r>
-      <w:r>
-        <w:t xml:space="preserve">in high neighborhood socioeconomic disadvantage was associated with</w:t>
-      </w:r>
-      <w:r>
-        <w:t xml:space="preserve"> </w:t>
-      </w:r>
-      <w:r>
-        <w:t xml:space="preserve">reduced overall WJ performance (see Figure 3). Equivalence tests show</w:t>
-      </w:r>
-      <w:r>
-        <w:t xml:space="preserve"> </w:t>
-      </w:r>
-      <w:r>
-        <w:t xml:space="preserve">that this overall main effect was outside the ROPE.</w:t>
+        <w:t xml:space="preserve">Interaction effects between neighborhood socioeconomic disadvantage and</w:t>
+      </w:r>
+      <w:r>
+        <w:t xml:space="preserve"> </w:t>
+      </w:r>
+      <w:r>
+        <w:t xml:space="preserve">subtests were varied. The association between socioeconomic disadvantage</w:t>
+      </w:r>
+      <w:r>
+        <w:t xml:space="preserve"> </w:t>
+      </w:r>
+      <w:r>
+        <w:t xml:space="preserve">and performance did not statistically differ from the overal main effect</w:t>
+      </w:r>
+      <w:r>
+        <w:t xml:space="preserve"> </w:t>
+      </w:r>
+      <w:r>
+        <w:t xml:space="preserve">for the following subtests: Passage Completion, Calculations,</w:t>
+      </w:r>
+      <w:r>
+        <w:t xml:space="preserve"> </w:t>
+      </w:r>
+      <w:r>
+        <w:t xml:space="preserve">Letter-Word, and Short-Term Memory (see Figure 3). However, associations</w:t>
+      </w:r>
+      <w:r>
+        <w:t xml:space="preserve"> </w:t>
+      </w:r>
+      <w:r>
+        <w:t xml:space="preserve">were significantly more negative than the main effect for Picture</w:t>
+      </w:r>
+      <w:r>
+        <w:t xml:space="preserve"> </w:t>
+      </w:r>
+      <w:r>
+        <w:t xml:space="preserve">Vocabulary, Verbal Analogies, and Applied Problems subtests (see Figure</w:t>
+      </w:r>
+      <w:r>
+        <w:t xml:space="preserve"> </w:t>
+      </w:r>
+      <w:r>
+        <w:t xml:space="preserve">3). However, equivalence tests revealed that only the association</w:t>
+      </w:r>
+      <w:r>
+        <w:t xml:space="preserve"> </w:t>
+      </w:r>
+      <w:r>
+        <w:t xml:space="preserve">between socioeconomic disadvantage and Verbal Analogies subtest</w:t>
+      </w:r>
+      <w:r>
+        <w:t xml:space="preserve"> </w:t>
+      </w:r>
+      <w:r>
+        <w:t xml:space="preserve">performance was meaningfully more negative than the main effect.</w:t>
       </w:r>
     </w:p>
     <w:p>
@@ -18598,72 +18647,6 @@
         <w:pStyle w:val="BodyText"/>
       </w:pPr>
       <w:r>
-        <w:t xml:space="preserve">Interaction effects between neighborhood socioeconomic disadvantage and</w:t>
-      </w:r>
-      <w:r>
-        <w:t xml:space="preserve"> </w:t>
-      </w:r>
-      <w:r>
-        <w:t xml:space="preserve">subtest were also varied. Associations between socioeconomic</w:t>
-      </w:r>
-      <w:r>
-        <w:t xml:space="preserve"> </w:t>
-      </w:r>
-      <w:r>
-        <w:t xml:space="preserve">disadvantage and subtest performance on Passage Completion,</w:t>
-      </w:r>
-      <w:r>
-        <w:t xml:space="preserve"> </w:t>
-      </w:r>
-      <w:r>
-        <w:t xml:space="preserve">Calculations, Letter-Word, and Short-Term Memory did not statistically</w:t>
-      </w:r>
-      <w:r>
-        <w:t xml:space="preserve"> </w:t>
-      </w:r>
-      <w:r>
-        <w:t xml:space="preserve">differ from the overall main effect (see Figure 3). However,</w:t>
-      </w:r>
-      <w:r>
-        <w:t xml:space="preserve"> </w:t>
-      </w:r>
-      <w:r>
-        <w:t xml:space="preserve">neighborhood socioeconomic disadvantage and subtest performance</w:t>
-      </w:r>
-      <w:r>
-        <w:t xml:space="preserve"> </w:t>
-      </w:r>
-      <w:r>
-        <w:t xml:space="preserve">associations for the Picture Vocabulary, Verbal Analogies, and Applied</w:t>
-      </w:r>
-      <w:r>
-        <w:t xml:space="preserve"> </w:t>
-      </w:r>
-      <w:r>
-        <w:t xml:space="preserve">Problems subtests were significantly more negative than the main effect</w:t>
-      </w:r>
-      <w:r>
-        <w:t xml:space="preserve"> </w:t>
-      </w:r>
-      <w:r>
-        <w:t xml:space="preserve">(see Figure 3). However, equivalence tests revealed that only the</w:t>
-      </w:r>
-      <w:r>
-        <w:t xml:space="preserve"> </w:t>
-      </w:r>
-      <w:r>
-        <w:t xml:space="preserve">association between socioeconomic disadvantage and Verbal Analogies</w:t>
-      </w:r>
-      <w:r>
-        <w:t xml:space="preserve"> </w:t>
-      </w:r>
-      <w:r>
-        <w:t xml:space="preserve">subtest performance was meaningfully more negative than the main effect.</w:t>
-      </w:r>
-      <w:r>
-        <w:t xml:space="preserve"> </w:t>
-      </w:r>
-      <w:r>
         <w:t xml:space="preserve">Similar to the family income disadvantage analysis, neighborhood</w:t>
       </w:r>
       <w:r>
@@ -18732,7 +18715,7 @@
         <w:t xml:space="preserve"> </w:t>
       </w:r>
       <w:r>
-        <w:t xml:space="preserve">Auditory-Visual Associations subtests. Again, for these two subtests,</w:t>
+        <w:t xml:space="preserve">Auditory-Visual Associations subtests. For these two subtests,</w:t>
       </w:r>
       <w:r>
         <w:t xml:space="preserve"> </w:t>
@@ -18744,150 +18727,13 @@
         <w:t xml:space="preserve"> </w:t>
       </w:r>
       <w:r>
-        <w:t xml:space="preserve">neighborhoods was not statistically or meaningfully different from zero.</w:t>
-      </w:r>
-    </w:p>
-    <w:p>
-      <w:pPr>
-        <w:pStyle w:val="BodyText"/>
-      </w:pPr>
-      <w:r>
-        <w:t xml:space="preserve">According to our inferential criteria, the results suggest that the main</w:t>
-      </w:r>
-      <w:r>
-        <w:t xml:space="preserve"> </w:t>
-      </w:r>
-      <w:r>
-        <w:t xml:space="preserve">effect of neighborhood socioeconomic disadvantage is consistent with a</w:t>
-      </w:r>
-      <w:r>
-        <w:t xml:space="preserve"> </w:t>
-      </w:r>
-      <w:r>
-        <w:t xml:space="preserve">reduced overall pattern of performance. For the Verbal Analogies</w:t>
-      </w:r>
-      <w:r>
-        <w:t xml:space="preserve"> </w:t>
-      </w:r>
-      <w:r>
-        <w:t xml:space="preserve">subtest, high neighborhood socioeconomic disadvantage was associated</w:t>
-      </w:r>
-      <w:r>
-        <w:t xml:space="preserve"> </w:t>
-      </w:r>
-      <w:r>
-        <w:t xml:space="preserve">with particularly reduced performance compared with the main effect.</w:t>
-      </w:r>
-      <w:r>
-        <w:t xml:space="preserve"> </w:t>
-      </w:r>
-      <w:r>
-        <w:t xml:space="preserve">However, high neighborhood disadvantage and performance associations for</w:t>
-      </w:r>
-      <w:r>
-        <w:t xml:space="preserve"> </w:t>
-      </w:r>
-      <w:r>
-        <w:t xml:space="preserve">the Auditory Processing and Auditory-Visual Associations subtests were</w:t>
-      </w:r>
-      <w:r>
-        <w:t xml:space="preserve"> </w:t>
-      </w:r>
-      <w:r>
-        <w:t xml:space="preserve">consistent with relative enhancement. Similar to the family income</w:t>
-      </w:r>
-      <w:r>
-        <w:t xml:space="preserve"> </w:t>
-      </w:r>
-      <w:r>
-        <w:t xml:space="preserve">disadvantage results, simple effects were not consistent with</w:t>
-      </w:r>
-      <w:r>
-        <w:t xml:space="preserve"> </w:t>
-      </w:r>
-      <w:r>
-        <w:t xml:space="preserve">enhancement and instead revealed mostly reduced performance. For the</w:t>
-      </w:r>
-      <w:r>
-        <w:t xml:space="preserve"> </w:t>
-      </w:r>
-      <w:r>
-        <w:t xml:space="preserve">Auditory Processing and Auditory-Visual Associations subtests, however,</w:t>
-      </w:r>
-      <w:r>
-        <w:t xml:space="preserve"> </w:t>
-      </w:r>
-      <w:r>
-        <w:t xml:space="preserve">simple effects suggest that performance remained intact at higher levels</w:t>
-      </w:r>
-      <w:r>
-        <w:t xml:space="preserve"> </w:t>
-      </w:r>
-      <w:r>
-        <w:t xml:space="preserve">of neighborhood socioeconomic disadvantage.</w:t>
-      </w:r>
-    </w:p>
-    <w:p>
-      <w:pPr>
-        <w:pStyle w:val="BodyText"/>
-      </w:pPr>
-      <w:r>
-        <w:rPr>
-          <w:bCs/>
-          <w:b/>
-        </w:rPr>
-        <w:t xml:space="preserve">Summary of Harshness Models</w:t>
-      </w:r>
-      <w:r>
-        <w:t xml:space="preserve">. In general, exposure to more income-</w:t>
-      </w:r>
-      <w:r>
-        <w:t xml:space="preserve"> </w:t>
-      </w:r>
-      <w:r>
-        <w:t xml:space="preserve">and socioeconomic-related indicators of harshness was associated with</w:t>
-      </w:r>
-      <w:r>
-        <w:t xml:space="preserve"> </w:t>
-      </w:r>
-      <w:r>
-        <w:t xml:space="preserve">reduced overall WJ performance. For both family income and</w:t>
-      </w:r>
-      <w:r>
-        <w:t xml:space="preserve"> </w:t>
-      </w:r>
-      <w:r>
-        <w:t xml:space="preserve">neighborhood-level socioeconomic disadvantage, almost all WJ subtest</w:t>
-      </w:r>
-      <w:r>
-        <w:t xml:space="preserve"> </w:t>
-      </w:r>
-      <w:r>
-        <w:t xml:space="preserve">performance was reduced. However, Picture Vocabulary and Verbal Analogy</w:t>
-      </w:r>
-      <w:r>
-        <w:t xml:space="preserve"> </w:t>
-      </w:r>
-      <w:r>
-        <w:t xml:space="preserve">subtests performance was particularly reduced. However, across both</w:t>
-      </w:r>
-      <w:r>
-        <w:t xml:space="preserve"> </w:t>
-      </w:r>
-      <w:r>
-        <w:t xml:space="preserve">family and neighborhood models, economic disadvantage appeared to leave</w:t>
-      </w:r>
-      <w:r>
-        <w:t xml:space="preserve"> </w:t>
-      </w:r>
-      <w:r>
-        <w:t xml:space="preserve">the Auditory Processing and Auditory-Visual Associations subtests</w:t>
-      </w:r>
-      <w:r>
-        <w:t xml:space="preserve"> </w:t>
-      </w:r>
-      <w:r>
-        <w:t xml:space="preserve">intact.</w:t>
+        <w:t xml:space="preserve">neighborhoods was not statistically or meaningfully different from zero,</w:t>
+      </w:r>
+      <w:r>
+        <w:t xml:space="preserve"> </w:t>
+      </w:r>
+      <w:r>
+        <w:t xml:space="preserve">suggesting an intact pattern of performance.</w:t>
       </w:r>
     </w:p>
     <w:tbl>
@@ -19049,28 +18895,58 @@
           <w:bCs/>
           <w:b/>
         </w:rPr>
-        <w:t xml:space="preserve">Family Transitions</w:t>
-      </w:r>
-      <w:r>
-        <w:t xml:space="preserve">. Our analysis of family transitions revealed no</w:t>
-      </w:r>
-      <w:r>
-        <w:t xml:space="preserve"> </w:t>
-      </w:r>
-      <w:r>
-        <w:t xml:space="preserve">main effect on overall WJ performance. The main effect also fell inside</w:t>
-      </w:r>
-      <w:r>
-        <w:t xml:space="preserve"> </w:t>
-      </w:r>
-      <w:r>
-        <w:t xml:space="preserve">the ROPE range, suggesting that overall performance was not associated</w:t>
-      </w:r>
-      <w:r>
-        <w:t xml:space="preserve"> </w:t>
-      </w:r>
-      <w:r>
-        <w:t xml:space="preserve">with exposure to more family transitions (see Figure 4).</w:t>
+        <w:t xml:space="preserve">Overview</w:t>
+      </w:r>
+      <w:r>
+        <w:t xml:space="preserve">. In general, exposure to more unpredictability, indexed by</w:t>
+      </w:r>
+      <w:r>
+        <w:t xml:space="preserve"> </w:t>
+      </w:r>
+      <w:r>
+        <w:t xml:space="preserve">family transitions and neighborhood socioeconomic variability, was</w:t>
+      </w:r>
+      <w:r>
+        <w:t xml:space="preserve"> </w:t>
+      </w:r>
+      <w:r>
+        <w:t xml:space="preserve">associated with intact overall WJ test performance (see below and Figure</w:t>
+      </w:r>
+      <w:r>
+        <w:t xml:space="preserve"> </w:t>
+      </w:r>
+      <w:r>
+        <w:t xml:space="preserve">4; see Supplemental Materials for full regression tables). Only one WJ</w:t>
+      </w:r>
+      <w:r>
+        <w:t xml:space="preserve"> </w:t>
+      </w:r>
+      <w:r>
+        <w:t xml:space="preserve">subtest showed a deviation from the overall pattern–Applied Problems,</w:t>
+      </w:r>
+      <w:r>
+        <w:t xml:space="preserve"> </w:t>
+      </w:r>
+      <w:r>
+        <w:t xml:space="preserve">which was associated with reduced performance among participants who</w:t>
+      </w:r>
+      <w:r>
+        <w:t xml:space="preserve"> </w:t>
+      </w:r>
+      <w:r>
+        <w:t xml:space="preserve">experience more family transitions (see Figure 4). Results for family</w:t>
+      </w:r>
+      <w:r>
+        <w:t xml:space="preserve"> </w:t>
+      </w:r>
+      <w:r>
+        <w:t xml:space="preserve">income variability raised a number of questions, which we address in our</w:t>
+      </w:r>
+      <w:r>
+        <w:t xml:space="preserve"> </w:t>
+      </w:r>
+      <w:r>
+        <w:t xml:space="preserve">Secondary Analyses (see below for details).</w:t>
       </w:r>
     </w:p>
     <w:p>
@@ -19078,31 +18954,32 @@
         <w:pStyle w:val="BodyText"/>
       </w:pPr>
       <w:r>
-        <w:t xml:space="preserve">Three interaction terms were statistically significant: Calculations</w:t>
-      </w:r>
-      <w:r>
-        <w:t xml:space="preserve"> </w:t>
-      </w:r>
-      <w:r>
-        <w:t xml:space="preserve">(more negative), Auditory Processing (more positive), and Audio-Visual</w:t>
-      </w:r>
-      <w:r>
-        <w:t xml:space="preserve"> </w:t>
-      </w:r>
-      <w:r>
-        <w:t xml:space="preserve">Associations (more positive). However, only the association between</w:t>
-      </w:r>
-      <w:r>
-        <w:t xml:space="preserve"> </w:t>
-      </w:r>
-      <w:r>
-        <w:t xml:space="preserve">family transitions and performance on the Calculations was meaningfully</w:t>
-      </w:r>
-      <w:r>
-        <w:t xml:space="preserve"> </w:t>
-      </w:r>
-      <w:r>
-        <w:t xml:space="preserve">different from the main effect (see Figure 4).</w:t>
+        <w:rPr>
+          <w:bCs/>
+          <w:b/>
+        </w:rPr>
+        <w:t xml:space="preserve">Family Transitions</w:t>
+      </w:r>
+      <w:r>
+        <w:t xml:space="preserve">. Our analysis of family transitions revealed no</w:t>
+      </w:r>
+      <w:r>
+        <w:t xml:space="preserve"> </w:t>
+      </w:r>
+      <w:r>
+        <w:t xml:space="preserve">main effect on overall WJ performance. The main effect also fell inside</w:t>
+      </w:r>
+      <w:r>
+        <w:t xml:space="preserve"> </w:t>
+      </w:r>
+      <w:r>
+        <w:t xml:space="preserve">the ROPE range, suggesting that overall performance was not associated</w:t>
+      </w:r>
+      <w:r>
+        <w:t xml:space="preserve"> </w:t>
+      </w:r>
+      <w:r>
+        <w:t xml:space="preserve">with exposure to more family transitions (see Figure 4).</w:t>
       </w:r>
     </w:p>
     <w:p>
@@ -19110,49 +18987,31 @@
         <w:pStyle w:val="BodyText"/>
       </w:pPr>
       <w:r>
-        <w:t xml:space="preserve">Simple effects indicated that exposure to family transitions was not</w:t>
-      </w:r>
-      <w:r>
-        <w:t xml:space="preserve"> </w:t>
-      </w:r>
-      <w:r>
-        <w:t xml:space="preserve">associated with subtest performance, except the Calculations and Applied</w:t>
-      </w:r>
-      <w:r>
-        <w:t xml:space="preserve"> </w:t>
-      </w:r>
-      <w:r>
-        <w:t xml:space="preserve">Problems subtests. For Calculations, exposure to more family transitions</w:t>
-      </w:r>
-      <w:r>
-        <w:t xml:space="preserve"> </w:t>
-      </w:r>
-      <w:r>
-        <w:t xml:space="preserve">was associated with significantly and meaningfully lower performance.</w:t>
-      </w:r>
-      <w:r>
-        <w:t xml:space="preserve"> </w:t>
-      </w:r>
-      <w:r>
-        <w:t xml:space="preserve">For Applied Problems, more family transitions were associated with</w:t>
-      </w:r>
-      <w:r>
-        <w:t xml:space="preserve"> </w:t>
-      </w:r>
-      <w:r>
-        <w:t xml:space="preserve">meaningfully lower performance, but this difference was not</w:t>
-      </w:r>
-      <w:r>
-        <w:t xml:space="preserve"> </w:t>
-      </w:r>
-      <w:r>
-        <w:t xml:space="preserve">statistically different from zero (i.e., the association was not</w:t>
-      </w:r>
-      <w:r>
-        <w:t xml:space="preserve"> </w:t>
-      </w:r>
-      <w:r>
-        <w:t xml:space="preserve">significant and outside the ROPE).</w:t>
+        <w:t xml:space="preserve">Three interaction terms were statistically significant: Calculations</w:t>
+      </w:r>
+      <w:r>
+        <w:t xml:space="preserve"> </w:t>
+      </w:r>
+      <w:r>
+        <w:t xml:space="preserve">(more negative), Auditory Processing (more positive), and Audio-Visual</w:t>
+      </w:r>
+      <w:r>
+        <w:t xml:space="preserve"> </w:t>
+      </w:r>
+      <w:r>
+        <w:t xml:space="preserve">Associations (more positive). However, only the association between</w:t>
+      </w:r>
+      <w:r>
+        <w:t xml:space="preserve"> </w:t>
+      </w:r>
+      <w:r>
+        <w:t xml:space="preserve">family transitions and performance on the Calculations subtest was</w:t>
+      </w:r>
+      <w:r>
+        <w:t xml:space="preserve"> </w:t>
+      </w:r>
+      <w:r>
+        <w:t xml:space="preserve">meaningfully different from the main effect (see Figure 4).</w:t>
       </w:r>
     </w:p>
     <w:p>
@@ -19160,37 +19019,43 @@
         <w:pStyle w:val="BodyText"/>
       </w:pPr>
       <w:r>
-        <w:t xml:space="preserve">Our inferential criteria suggest that exposure to family transitions was</w:t>
-      </w:r>
-      <w:r>
-        <w:t xml:space="preserve"> </w:t>
-      </w:r>
-      <w:r>
-        <w:t xml:space="preserve">associated with intact overall WJ performance. Simple effects suggest</w:t>
-      </w:r>
-      <w:r>
-        <w:t xml:space="preserve"> </w:t>
-      </w:r>
-      <w:r>
-        <w:t xml:space="preserve">that performance on most subtests was also largely intact among those</w:t>
-      </w:r>
-      <w:r>
-        <w:t xml:space="preserve"> </w:t>
-      </w:r>
-      <w:r>
-        <w:t xml:space="preserve">exposed to family transitions. However, for the Calculations subtest,</w:t>
-      </w:r>
-      <w:r>
-        <w:t xml:space="preserve"> </w:t>
-      </w:r>
-      <w:r>
-        <w:t xml:space="preserve">more family transitions were related to a pattern of reduced</w:t>
-      </w:r>
-      <w:r>
-        <w:t xml:space="preserve"> </w:t>
-      </w:r>
-      <w:r>
-        <w:t xml:space="preserve">performance.</w:t>
+        <w:t xml:space="preserve">Simple effects indicated that exposure to family transitions was only</w:t>
+      </w:r>
+      <w:r>
+        <w:t xml:space="preserve"> </w:t>
+      </w:r>
+      <w:r>
+        <w:t xml:space="preserve">associated with the Calculations and Applied Problems subtests. For</w:t>
+      </w:r>
+      <w:r>
+        <w:t xml:space="preserve"> </w:t>
+      </w:r>
+      <w:r>
+        <w:t xml:space="preserve">Calculations, exposure to more family transitions was associated with</w:t>
+      </w:r>
+      <w:r>
+        <w:t xml:space="preserve"> </w:t>
+      </w:r>
+      <w:r>
+        <w:t xml:space="preserve">significantly and meaningfully lower performance. For Applied Problems,</w:t>
+      </w:r>
+      <w:r>
+        <w:t xml:space="preserve"> </w:t>
+      </w:r>
+      <w:r>
+        <w:t xml:space="preserve">more family transitions were associated with meaningfully lower</w:t>
+      </w:r>
+      <w:r>
+        <w:t xml:space="preserve"> </w:t>
+      </w:r>
+      <w:r>
+        <w:t xml:space="preserve">performance, but this difference was not statistically different from</w:t>
+      </w:r>
+      <w:r>
+        <w:t xml:space="preserve"> </w:t>
+      </w:r>
+      <w:r>
+        <w:t xml:space="preserve">zero (i.e., the association was not significant and outside the ROPE).</w:t>
       </w:r>
     </w:p>
     <w:p>
@@ -19556,71 +19421,6 @@
       </w:r>
       <w:r>
         <w:t xml:space="preserve">performance on any subtest and all simple effects were inside the ROPE.</w:t>
-      </w:r>
-    </w:p>
-    <w:p>
-      <w:pPr>
-        <w:pStyle w:val="BodyText"/>
-      </w:pPr>
-      <w:r>
-        <w:t xml:space="preserve">Thus, based on our inferential criteria, high neighborhood socioeconomic</w:t>
-      </w:r>
-      <w:r>
-        <w:t xml:space="preserve"> </w:t>
-      </w:r>
-      <w:r>
-        <w:t xml:space="preserve">variability was associated with intact performance for overall and</w:t>
-      </w:r>
-      <w:r>
-        <w:t xml:space="preserve"> </w:t>
-      </w:r>
-      <w:r>
-        <w:t xml:space="preserve">individual subtest performance.</w:t>
-      </w:r>
-    </w:p>
-    <w:p>
-      <w:pPr>
-        <w:pStyle w:val="BodyText"/>
-      </w:pPr>
-      <w:r>
-        <w:rPr>
-          <w:bCs/>
-          <w:b/>
-        </w:rPr>
-        <w:t xml:space="preserve">Summary of Unpredictability Models</w:t>
-      </w:r>
-      <w:r>
-        <w:t xml:space="preserve">. In general, exposure to more</w:t>
-      </w:r>
-      <w:r>
-        <w:t xml:space="preserve"> </w:t>
-      </w:r>
-      <w:r>
-        <w:t xml:space="preserve">unpredictability, indexed by family transitions and neighborhood</w:t>
-      </w:r>
-      <w:r>
-        <w:t xml:space="preserve"> </w:t>
-      </w:r>
-      <w:r>
-        <w:t xml:space="preserve">socioeconomic variability, was associated with intact overall WJ test</w:t>
-      </w:r>
-      <w:r>
-        <w:t xml:space="preserve"> </w:t>
-      </w:r>
-      <w:r>
-        <w:t xml:space="preserve">performance. Only one WJ subtest showed a deviation from the overall</w:t>
-      </w:r>
-      <w:r>
-        <w:t xml:space="preserve"> </w:t>
-      </w:r>
-      <w:r>
-        <w:t xml:space="preserve">pattern–Applied Problems, which was associated with reduced performance</w:t>
-      </w:r>
-      <w:r>
-        <w:t xml:space="preserve"> </w:t>
-      </w:r>
-      <w:r>
-        <w:t xml:space="preserve">among participants who experience more family transitions.</w:t>
       </w:r>
     </w:p>
     <w:tbl>
@@ -19960,96 +19760,6 @@
         <w:t xml:space="preserve"> </w:t>
       </w:r>
       <w:r>
-        <w:t xml:space="preserve">strongly related to each other and to average family income disadvantage</w:t>
-      </w:r>
-      <w:r>
-        <w:t xml:space="preserve"> </w:t>
-      </w:r>
-      <w:r>
-        <w:t xml:space="preserve">(see Table 3). However, average percent change scores were only weakly</w:t>
-      </w:r>
-      <w:r>
-        <w:t xml:space="preserve"> </w:t>
-      </w:r>
-      <w:r>
-        <w:t xml:space="preserve">related to income standard deviation and residual standard deviation</w:t>
-      </w:r>
-      <w:r>
-        <w:t xml:space="preserve"> </w:t>
-      </w:r>
-      <w:r>
-        <w:t xml:space="preserve">scores. In addition, average percent change in income scores were weakly</w:t>
-      </w:r>
-      <w:r>
-        <w:t xml:space="preserve"> </w:t>
-      </w:r>
-      <w:r>
-        <w:t xml:space="preserve">and positively related to mean family income disadvantage scores (</w:t>
-      </w:r>
-      <w:r>
-        <w:rPr>
-          <w:iCs/>
-          <w:i/>
-        </w:rPr>
-        <w:t xml:space="preserve">r</w:t>
-      </w:r>
-      <w:r>
-        <w:t xml:space="preserve"> </w:t>
-      </w:r>
-      <w:r>
-        <w:t xml:space="preserve">=</w:t>
-      </w:r>
-      <w:r>
-        <w:t xml:space="preserve"> </w:t>
-      </w:r>
-      <w:r>
-        <w:t xml:space="preserve">0.17, see Table 3). That is, families experiencing</w:t>
-      </w:r>
-      <w:r>
-        <w:t xml:space="preserve"> </w:t>
-      </w:r>
-      <w:r>
-        <w:t xml:space="preserve">higher mean levels of income disadvantage also experienced larger</w:t>
-      </w:r>
-      <w:r>
-        <w:t xml:space="preserve"> </w:t>
-      </w:r>
-      <w:r>
-        <w:t xml:space="preserve">average percent changes in income over time. This aligns with prior</w:t>
-      </w:r>
-      <w:r>
-        <w:t xml:space="preserve"> </w:t>
-      </w:r>
-      <w:r>
-        <w:t xml:space="preserve">conceptual and empirical work showing that harsher environments tend to</w:t>
-      </w:r>
-      <w:r>
-        <w:t xml:space="preserve"> </w:t>
-      </w:r>
-      <w:r>
-        <w:t xml:space="preserve">be more unpredictable</w:t>
-      </w:r>
-      <w:r>
-        <w:t xml:space="preserve"> </w:t>
-      </w:r>
-      <w:r>
-        <w:t xml:space="preserve">(Belsky et al., 2012; Brumbach et al., 2009; Ellis et al., 2009; Simpson et al., 2012; Szepsenwol et al., 2015)</w:t>
-      </w:r>
-      <w:r>
-        <w:t xml:space="preserve">.</w:t>
-      </w:r>
-    </w:p>
-    <w:p>
-      <w:pPr>
-        <w:pStyle w:val="BodyText"/>
-      </w:pPr>
-      <w:r>
-        <w:t xml:space="preserve">Simple and residual standard deviation family income scores were</w:t>
-      </w:r>
-      <w:r>
-        <w:t xml:space="preserve"> </w:t>
-      </w:r>
-      <w:r>
         <w:t xml:space="preserve">strongly related to both each other and to the average family income</w:t>
       </w:r>
       <w:r>
@@ -22964,113 +22674,6 @@
       </w:r>
       <w:r>
         <w:t xml:space="preserve">different from zero.</w:t>
-      </w:r>
-    </w:p>
-    <w:p>
-      <w:pPr>
-        <w:pStyle w:val="BodyText"/>
-      </w:pPr>
-      <w:r>
-        <w:rPr>
-          <w:bCs/>
-          <w:b/>
-        </w:rPr>
-        <w:t xml:space="preserve">Summary of Family Income Variability Models</w:t>
-      </w:r>
-      <w:r>
-        <w:t xml:space="preserve">. The way</w:t>
-      </w:r>
-      <w:r>
-        <w:t xml:space="preserve"> </w:t>
-      </w:r>
-      <w:r>
-        <w:t xml:space="preserve">within-individual variability scores are computed matters. Both a</w:t>
-      </w:r>
-      <w:r>
-        <w:t xml:space="preserve"> </w:t>
-      </w:r>
-      <w:r>
-        <w:t xml:space="preserve">within-individual raw and residual standard deviation in income was</w:t>
-      </w:r>
-      <w:r>
-        <w:t xml:space="preserve"> </w:t>
-      </w:r>
-      <w:r>
-        <w:t xml:space="preserve">related to a families overall income. Richer families tended to show</w:t>
-      </w:r>
-      <w:r>
-        <w:t xml:space="preserve"> </w:t>
-      </w:r>
-      <w:r>
-        <w:t xml:space="preserve">more income variability than poor families. Models testing WJ</w:t>
-      </w:r>
-      <w:r>
-        <w:t xml:space="preserve"> </w:t>
-      </w:r>
-      <w:r>
-        <w:t xml:space="preserve">performance as function of these variability scores revealed what</w:t>
-      </w:r>
-      <w:r>
-        <w:t xml:space="preserve"> </w:t>
-      </w:r>
-      <w:r>
-        <w:t xml:space="preserve">appeared to be enhanced performance, but we caution this interpretation.</w:t>
-      </w:r>
-      <w:r>
-        <w:t xml:space="preserve"> </w:t>
-      </w:r>
-      <w:r>
-        <w:t xml:space="preserve">When compared against the average family income disadvantage models, the</w:t>
-      </w:r>
-      <w:r>
-        <w:t xml:space="preserve"> </w:t>
-      </w:r>
-      <w:r>
-        <w:t xml:space="preserve">tests show enhanced performance (Picture Vocabulary, Calculations,</w:t>
-      </w:r>
-      <w:r>
-        <w:t xml:space="preserve"> </w:t>
-      </w:r>
-      <w:r>
-        <w:t xml:space="preserve">Short-term Memory, and Applied problems) are the same tests that show</w:t>
-      </w:r>
-      <w:r>
-        <w:t xml:space="preserve"> </w:t>
-      </w:r>
-      <w:r>
-        <w:t xml:space="preserve">reduced performance as a function of overall income disadvantage.</w:t>
-      </w:r>
-    </w:p>
-    <w:p>
-      <w:pPr>
-        <w:pStyle w:val="BodyText"/>
-      </w:pPr>
-      <w:r>
-        <w:t xml:space="preserve">When variability scores are computed as average percent change in income</w:t>
-      </w:r>
-      <w:r>
-        <w:t xml:space="preserve"> </w:t>
-      </w:r>
-      <w:r>
-        <w:t xml:space="preserve">over time, higher variability was no longer strongly associated with</w:t>
-      </w:r>
-      <w:r>
-        <w:t xml:space="preserve"> </w:t>
-      </w:r>
-      <w:r>
-        <w:t xml:space="preserve">overall income. In addition, percent change scores were unrelated to</w:t>
-      </w:r>
-      <w:r>
-        <w:t xml:space="preserve"> </w:t>
-      </w:r>
-      <w:r>
-        <w:t xml:space="preserve">overall WJ test performance, suggesting performance on all subtests was</w:t>
-      </w:r>
-      <w:r>
-        <w:t xml:space="preserve"> </w:t>
-      </w:r>
-      <w:r>
-        <w:t xml:space="preserve">essentially intact.</w:t>
       </w:r>
     </w:p>
     <w:tbl>
@@ -23215,7 +22818,7 @@
     </w:tbl>
     <w:bookmarkEnd w:id="65"/>
     <w:bookmarkEnd w:id="66"/>
-    <w:bookmarkStart w:id="67" w:name="discussion"/>
+    <w:bookmarkStart w:id="71" w:name="discussion"/>
     <w:p>
       <w:pPr>
         <w:pStyle w:val="Heading1"/>
@@ -23229,13 +22832,13 @@
         <w:pStyle w:val="FirstParagraph"/>
       </w:pPr>
       <w:r>
-        <w:t xml:space="preserve">In this paper, we set out to document adversity related cognitive</w:t>
-      </w:r>
-      <w:r>
-        <w:t xml:space="preserve"> </w:t>
-      </w:r>
-      <w:r>
-        <w:t xml:space="preserve">performance profiles. We used a principled exploration approach to</w:t>
+        <w:t xml:space="preserve">In this paper, we set out to document adversity-related profiles of</w:t>
+      </w:r>
+      <w:r>
+        <w:t xml:space="preserve"> </w:t>
+      </w:r>
+      <w:r>
+        <w:t xml:space="preserve">cognitive performance. We used a principled exploration approach to</w:t>
       </w:r>
       <w:r>
         <w:t xml:space="preserve"> </w:t>
@@ -23277,31 +22880,144 @@
         <w:t xml:space="preserve"> </w:t>
       </w:r>
       <w:r>
-        <w:t xml:space="preserve">and enhanced performance. This approach allows us to describe how</w:t>
-      </w:r>
-      <w:r>
-        <w:t xml:space="preserve"> </w:t>
-      </w:r>
-      <w:r>
-        <w:t xml:space="preserve">exposure to indicators of harshness and unpredictability relate to</w:t>
-      </w:r>
-      <w:r>
-        <w:t xml:space="preserve"> </w:t>
-      </w:r>
-      <w:r>
-        <w:t xml:space="preserve">different within person performance profiles. It also affords the</w:t>
-      </w:r>
-      <w:r>
-        <w:t xml:space="preserve"> </w:t>
-      </w:r>
-      <w:r>
-        <w:t xml:space="preserve">opportunity to document how reduced, intact, and enhanced performance</w:t>
-      </w:r>
-      <w:r>
-        <w:t xml:space="preserve"> </w:t>
-      </w:r>
-      <w:r>
-        <w:t xml:space="preserve">might co-occur.</w:t>
+        <w:t xml:space="preserve">and enhanced performance. We quantified performance using two types of</w:t>
+      </w:r>
+      <w:r>
+        <w:t xml:space="preserve"> </w:t>
+      </w:r>
+      <w:r>
+        <w:t xml:space="preserve">comparisons. First, we compared whether subtest performance differed</w:t>
+      </w:r>
+      <w:r>
+        <w:t xml:space="preserve"> </w:t>
+      </w:r>
+      <w:r>
+        <w:t xml:space="preserve">from overall performance, which quantified relative reductions and</w:t>
+      </w:r>
+      <w:r>
+        <w:t xml:space="preserve"> </w:t>
+      </w:r>
+      <w:r>
+        <w:t xml:space="preserve">enhancements. Second, we compared performance on each subtest to zero,</w:t>
+      </w:r>
+      <w:r>
+        <w:t xml:space="preserve"> </w:t>
+      </w:r>
+      <w:r>
+        <w:t xml:space="preserve">which quantified absolute performance reductions and enhancemnts. This</w:t>
+      </w:r>
+      <w:r>
+        <w:t xml:space="preserve"> </w:t>
+      </w:r>
+      <w:r>
+        <w:t xml:space="preserve">approach allowed us to describe how exposure to indicators of harshness</w:t>
+      </w:r>
+      <w:r>
+        <w:t xml:space="preserve"> </w:t>
+      </w:r>
+      <w:r>
+        <w:t xml:space="preserve">and unpredictability relate to different within person performance</w:t>
+      </w:r>
+      <w:r>
+        <w:t xml:space="preserve"> </w:t>
+      </w:r>
+      <w:r>
+        <w:t xml:space="preserve">profiles. It also afforded the opportunity to document how reduced,</w:t>
+      </w:r>
+      <w:r>
+        <w:t xml:space="preserve"> </w:t>
+      </w:r>
+      <w:r>
+        <w:t xml:space="preserve">intact, and enhanced performance might co-occur.</w:t>
+      </w:r>
+    </w:p>
+    <w:bookmarkStart w:id="67" w:name="exploratory-insights"/>
+    <w:p>
+      <w:pPr>
+        <w:pStyle w:val="Heading2"/>
+      </w:pPr>
+      <w:r>
+        <w:t xml:space="preserve">Exploratory Insights</w:t>
+      </w:r>
+    </w:p>
+    <w:p>
+      <w:pPr>
+        <w:pStyle w:val="FirstParagraph"/>
+      </w:pPr>
+      <w:r>
+        <w:t xml:space="preserve">We did not find any instance of absolute enhancement, or cases where</w:t>
+      </w:r>
+      <w:r>
+        <w:t xml:space="preserve"> </w:t>
+      </w:r>
+      <w:r>
+        <w:t xml:space="preserve">subtest performance was significantly and practically more positive than</w:t>
+      </w:r>
+      <w:r>
+        <w:t xml:space="preserve"> </w:t>
+      </w:r>
+      <w:r>
+        <w:t xml:space="preserve">zero. However, for indicators of harshness (family income and</w:t>
+      </w:r>
+      <w:r>
+        <w:t xml:space="preserve"> </w:t>
+      </w:r>
+      <w:r>
+        <w:t xml:space="preserve">neighborhood socioeconomic disadvantage), we found two basic patterns.</w:t>
+      </w:r>
+      <w:r>
+        <w:t xml:space="preserve"> </w:t>
+      </w:r>
+      <w:r>
+        <w:t xml:space="preserve">First, socioeconomic harshness appeared to reduce overall performance.</w:t>
+      </w:r>
+      <w:r>
+        <w:t xml:space="preserve"> </w:t>
+      </w:r>
+      <w:r>
+        <w:t xml:space="preserve">Performance on Picture Vocabulary and Verbal Analogies subtests was</w:t>
+      </w:r>
+      <w:r>
+        <w:t xml:space="preserve"> </w:t>
+      </w:r>
+      <w:r>
+        <w:t xml:space="preserve">particularly reduced. Second, compared to the overall reduced pattern,</w:t>
+      </w:r>
+      <w:r>
+        <w:t xml:space="preserve"> </w:t>
+      </w:r>
+      <w:r>
+        <w:t xml:space="preserve">Auditory Processing and Auditory-Visual Associations subtest performance</w:t>
+      </w:r>
+      <w:r>
+        <w:t xml:space="preserve"> </w:t>
+      </w:r>
+      <w:r>
+        <w:t xml:space="preserve">was relatively enhanced. In an absolute sense (i.e., each compared to</w:t>
+      </w:r>
+      <w:r>
+        <w:t xml:space="preserve"> </w:t>
+      </w:r>
+      <w:r>
+        <w:t xml:space="preserve">zero) they appeared to remain intact. In contrast, indicators of</w:t>
+      </w:r>
+      <w:r>
+        <w:t xml:space="preserve"> </w:t>
+      </w:r>
+      <w:r>
+        <w:t xml:space="preserve">unpredictability (family transitions and family/neighborhood</w:t>
+      </w:r>
+      <w:r>
+        <w:t xml:space="preserve"> </w:t>
+      </w:r>
+      <w:r>
+        <w:t xml:space="preserve">socioeconomic disadvantage variability) were associated with intact</w:t>
+      </w:r>
+      <w:r>
+        <w:t xml:space="preserve"> </w:t>
+      </w:r>
+      <w:r>
+        <w:t xml:space="preserve">overall WJ performance.</w:t>
       </w:r>
     </w:p>
     <w:p>
@@ -23309,43 +23025,109 @@
         <w:pStyle w:val="BodyText"/>
       </w:pPr>
       <w:r>
-        <w:t xml:space="preserve">Overall, we found that, although indicators of harshness (family income</w:t>
-      </w:r>
-      <w:r>
-        <w:t xml:space="preserve"> </w:t>
-      </w:r>
-      <w:r>
-        <w:t xml:space="preserve">and neighborhood socioeconomic disadvantage) seemed to reduce</w:t>
-      </w:r>
-      <w:r>
-        <w:t xml:space="preserve"> </w:t>
-      </w:r>
-      <w:r>
-        <w:t xml:space="preserve">performance on most WJ subtests, Auditory Processing and Auditory-Visual</w:t>
-      </w:r>
-      <w:r>
-        <w:t xml:space="preserve"> </w:t>
-      </w:r>
-      <w:r>
-        <w:t xml:space="preserve">Associations remained intact and relatively enhanced compared to overall</w:t>
-      </w:r>
-      <w:r>
-        <w:t xml:space="preserve"> </w:t>
-      </w:r>
-      <w:r>
-        <w:t xml:space="preserve">WJ performance. In contrast, exposure to indicators of unpredictability</w:t>
-      </w:r>
-      <w:r>
-        <w:t xml:space="preserve"> </w:t>
-      </w:r>
-      <w:r>
-        <w:t xml:space="preserve">(family transitions and family/neighborhood socioeconomic disadvantage</w:t>
-      </w:r>
-      <w:r>
-        <w:t xml:space="preserve"> </w:t>
-      </w:r>
-      <w:r>
-        <w:t xml:space="preserve">variability) were associated with intact overall WJ performance.</w:t>
+        <w:t xml:space="preserve">Our analysis was exploratory and we advise caution when interpreting</w:t>
+      </w:r>
+      <w:r>
+        <w:t xml:space="preserve"> </w:t>
+      </w:r>
+      <w:r>
+        <w:t xml:space="preserve">findings. Nonetheless, we believe these findings are striking for three</w:t>
+      </w:r>
+      <w:r>
+        <w:t xml:space="preserve"> </w:t>
+      </w:r>
+      <w:r>
+        <w:t xml:space="preserve">reasons. First, most current theoretical accounts of the skills and</w:t>
+      </w:r>
+      <w:r>
+        <w:t xml:space="preserve"> </w:t>
+      </w:r>
+      <w:r>
+        <w:t xml:space="preserve">abilities of people living in harsh and unpredictable</w:t>
+      </w:r>
+      <w:r>
+        <w:t xml:space="preserve"> </w:t>
+      </w:r>
+      <w:r>
+        <w:t xml:space="preserve">conditions—including adaptation-based models—assume that exposure to</w:t>
+      </w:r>
+      <w:r>
+        <w:t xml:space="preserve"> </w:t>
+      </w:r>
+      <w:r>
+        <w:t xml:space="preserve">adversity should reduce performance on traditional achievement tests</w:t>
+      </w:r>
+      <w:r>
+        <w:t xml:space="preserve"> </w:t>
+      </w:r>
+      <w:r>
+        <w:t xml:space="preserve">(Ellis et al., 2022; Frankenhuis, Young, et al., 2020; Hackman et al., 2010; McLaughlin et al., 2019; Ursache &amp; Noble, 2016)</w:t>
+      </w:r>
+      <w:r>
+        <w:t xml:space="preserve">. Achievement and cognitive batteries—like the WJ</w:t>
+      </w:r>
+      <w:r>
+        <w:t xml:space="preserve"> </w:t>
+      </w:r>
+      <w:r>
+        <w:t xml:space="preserve">assessment—use abstract content that is relatively detached from the</w:t>
+      </w:r>
+      <w:r>
+        <w:t xml:space="preserve"> </w:t>
+      </w:r>
+      <w:r>
+        <w:t xml:space="preserve">real world. Adaptation-based models often assert such tests are a poor</w:t>
+      </w:r>
+      <w:r>
+        <w:t xml:space="preserve"> </w:t>
+      </w:r>
+      <w:r>
+        <w:t xml:space="preserve">fit to the lives of those living in harsh/unpredictable conditions</w:t>
+      </w:r>
+      <w:r>
+        <w:t xml:space="preserve"> </w:t>
+      </w:r>
+      <w:r>
+        <w:t xml:space="preserve">(Ellis et al., 2017; Ellis et al., 2022; Frankenhuis, Young, et al., 2020; Frankenhuis &amp; de Weerth, 2013)</w:t>
+      </w:r>
+      <w:r>
+        <w:t xml:space="preserve">. Yet, for</w:t>
+      </w:r>
+      <w:r>
+        <w:t xml:space="preserve"> </w:t>
+      </w:r>
+      <w:r>
+        <w:t xml:space="preserve">family income and neighborhood socioeconomic disadvantage, we find that,</w:t>
+      </w:r>
+      <w:r>
+        <w:t xml:space="preserve"> </w:t>
+      </w:r>
+      <w:r>
+        <w:t xml:space="preserve">for at least two standard tasks, performance remained intact. Exposure</w:t>
+      </w:r>
+      <w:r>
+        <w:t xml:space="preserve"> </w:t>
+      </w:r>
+      <w:r>
+        <w:t xml:space="preserve">to unpredictability was associated with intact performance across all</w:t>
+      </w:r>
+      <w:r>
+        <w:t xml:space="preserve"> </w:t>
+      </w:r>
+      <w:r>
+        <w:t xml:space="preserve">but the Calculations subest (but intact for Neighborhood Socioeconomic</w:t>
+      </w:r>
+      <w:r>
+        <w:t xml:space="preserve"> </w:t>
+      </w:r>
+      <w:r>
+        <w:t xml:space="preserve">Variability). Without an principled exploration of a standard, abstract</w:t>
+      </w:r>
+      <w:r>
+        <w:t xml:space="preserve"> </w:t>
+      </w:r>
+      <w:r>
+        <w:t xml:space="preserve">achievement battery, research may have overlooked these data.</w:t>
       </w:r>
     </w:p>
     <w:p>
@@ -23353,85 +23135,85 @@
         <w:pStyle w:val="BodyText"/>
       </w:pPr>
       <w:r>
-        <w:t xml:space="preserve">These findings are striking for three reasons. First, most current</w:t>
-      </w:r>
-      <w:r>
-        <w:t xml:space="preserve"> </w:t>
-      </w:r>
-      <w:r>
-        <w:t xml:space="preserve">theoretical accounts of the skills and abilities of people living in</w:t>
-      </w:r>
-      <w:r>
-        <w:t xml:space="preserve"> </w:t>
-      </w:r>
-      <w:r>
-        <w:t xml:space="preserve">harsh and unpredictable conditions, including contemporary</w:t>
-      </w:r>
-      <w:r>
-        <w:t xml:space="preserve"> </w:t>
-      </w:r>
-      <w:r>
-        <w:t xml:space="preserve">adaptation-based models, assume that exposure to adversity should reduce</w:t>
-      </w:r>
-      <w:r>
-        <w:t xml:space="preserve"> </w:t>
-      </w:r>
-      <w:r>
-        <w:t xml:space="preserve">performance on traditional achievement tests. Achievement and cognitive</w:t>
-      </w:r>
-      <w:r>
-        <w:t xml:space="preserve"> </w:t>
-      </w:r>
-      <w:r>
-        <w:t xml:space="preserve">batteries, like the WJ assessment, use abstract content that is</w:t>
-      </w:r>
-      <w:r>
-        <w:t xml:space="preserve"> </w:t>
-      </w:r>
-      <w:r>
-        <w:t xml:space="preserve">relatively detached from the real world. Adaptation-based models often</w:t>
-      </w:r>
-      <w:r>
-        <w:t xml:space="preserve"> </w:t>
-      </w:r>
-      <w:r>
-        <w:t xml:space="preserve">assert such tests are a poor fit to the lives of those living in</w:t>
-      </w:r>
-      <w:r>
-        <w:t xml:space="preserve"> </w:t>
-      </w:r>
-      <w:r>
-        <w:t xml:space="preserve">harsh/unpredictable conditions. Yet, for family income and neighborhood</w:t>
-      </w:r>
-      <w:r>
-        <w:t xml:space="preserve"> </w:t>
-      </w:r>
-      <w:r>
-        <w:t xml:space="preserve">socioeconomic disadvantage, we find that standard tasks with an auditory</w:t>
-      </w:r>
-      <w:r>
-        <w:t xml:space="preserve"> </w:t>
-      </w:r>
-      <w:r>
-        <w:t xml:space="preserve">component remained intact and, for unpredictability, performance on most</w:t>
-      </w:r>
-      <w:r>
-        <w:t xml:space="preserve"> </w:t>
-      </w:r>
-      <w:r>
-        <w:t xml:space="preserve">subtests remained intact. Without an principled exploration of a</w:t>
-      </w:r>
-      <w:r>
-        <w:t xml:space="preserve"> </w:t>
-      </w:r>
-      <w:r>
-        <w:t xml:space="preserve">standard, abstract achievement battery, research may have overlooked</w:t>
-      </w:r>
-      <w:r>
-        <w:t xml:space="preserve"> </w:t>
-      </w:r>
-      <w:r>
-        <w:t xml:space="preserve">these data.</w:t>
+        <w:t xml:space="preserve">Second, our harshness analyses demonstrate that patterns of reductions,</w:t>
+      </w:r>
+      <w:r>
+        <w:t xml:space="preserve"> </w:t>
+      </w:r>
+      <w:r>
+        <w:t xml:space="preserve">relative enhancements, and intact performance occur within individuals.</w:t>
+      </w:r>
+      <w:r>
+        <w:t xml:space="preserve"> </w:t>
+      </w:r>
+      <w:r>
+        <w:t xml:space="preserve">Overall performance was reduced, which were underpinned by tests of</w:t>
+      </w:r>
+      <w:r>
+        <w:t xml:space="preserve"> </w:t>
+      </w:r>
+      <w:r>
+        <w:t xml:space="preserve">reading, math, reasoning, and short term memory. Relatively stronger</w:t>
+      </w:r>
+      <w:r>
+        <w:t xml:space="preserve"> </w:t>
+      </w:r>
+      <w:r>
+        <w:t xml:space="preserve">reductions were found for tests of verbal and crystallized knowledge</w:t>
+      </w:r>
+      <w:r>
+        <w:t xml:space="preserve"> </w:t>
+      </w:r>
+      <w:r>
+        <w:t xml:space="preserve">(i.e., Picture Vocabulary and Verbal analogies). At the same time,</w:t>
+      </w:r>
+      <w:r>
+        <w:t xml:space="preserve"> </w:t>
+      </w:r>
+      <w:r>
+        <w:t xml:space="preserve">Auditory Processing and Auditory-Visual Associations performance was</w:t>
+      </w:r>
+      <w:r>
+        <w:t xml:space="preserve"> </w:t>
+      </w:r>
+      <w:r>
+        <w:t xml:space="preserve">relatively enhanced (or less reduced) compared to overall performance</w:t>
+      </w:r>
+      <w:r>
+        <w:t xml:space="preserve"> </w:t>
+      </w:r>
+      <w:r>
+        <w:t xml:space="preserve">and intact when considering the simple effect ROPE (e.g., comparing</w:t>
+      </w:r>
+      <w:r>
+        <w:t xml:space="preserve"> </w:t>
+      </w:r>
+      <w:r>
+        <w:t xml:space="preserve">performance to zero). These data patterns are consistent with the notion</w:t>
+      </w:r>
+      <w:r>
+        <w:t xml:space="preserve"> </w:t>
+      </w:r>
+      <w:r>
+        <w:t xml:space="preserve">that adversity exposure can be associated with nuanced patterns of</w:t>
+      </w:r>
+      <w:r>
+        <w:t xml:space="preserve"> </w:t>
+      </w:r>
+      <w:r>
+        <w:t xml:space="preserve">within-person performance. And, to our knowledge, this is the first</w:t>
+      </w:r>
+      <w:r>
+        <w:t xml:space="preserve"> </w:t>
+      </w:r>
+      <w:r>
+        <w:t xml:space="preserve">demonstration of how adversity relates to multiple co-occurring and</w:t>
+      </w:r>
+      <w:r>
+        <w:t xml:space="preserve"> </w:t>
+      </w:r>
+      <w:r>
+        <w:t xml:space="preserve">within-person patterns of performance across many tests.</w:t>
       </w:r>
     </w:p>
     <w:p>
@@ -23439,85 +23221,88 @@
         <w:pStyle w:val="BodyText"/>
       </w:pPr>
       <w:r>
-        <w:t xml:space="preserve">Second, our harshness analyses demonstrate co-occuring reductions,</w:t>
-      </w:r>
-      <w:r>
-        <w:t xml:space="preserve"> </w:t>
-      </w:r>
-      <w:r>
-        <w:t xml:space="preserve">relative enhancements, and intact performance patterns within the same</w:t>
-      </w:r>
-      <w:r>
-        <w:t xml:space="preserve"> </w:t>
-      </w:r>
-      <w:r>
-        <w:t xml:space="preserve">individual. Specifically, overall performance was reduced, with tests of</w:t>
-      </w:r>
-      <w:r>
-        <w:t xml:space="preserve"> </w:t>
-      </w:r>
-      <w:r>
-        <w:t xml:space="preserve">reading, math, reasoning, and short term memory underpinning this</w:t>
-      </w:r>
-      <w:r>
-        <w:t xml:space="preserve"> </w:t>
-      </w:r>
-      <w:r>
-        <w:t xml:space="preserve">general pattern. However, tests of verbal and crystallized knowledge</w:t>
-      </w:r>
-      <w:r>
-        <w:t xml:space="preserve"> </w:t>
-      </w:r>
-      <w:r>
-        <w:t xml:space="preserve">(i.e., Picture Vocabulary and Verbal analogies) were significantly more</w:t>
-      </w:r>
-      <w:r>
-        <w:t xml:space="preserve"> </w:t>
-      </w:r>
-      <w:r>
-        <w:t xml:space="preserve">reduced. Despite the overall WJ performance patter, Auditory Processing</w:t>
-      </w:r>
-      <w:r>
-        <w:t xml:space="preserve"> </w:t>
-      </w:r>
-      <w:r>
-        <w:t xml:space="preserve">and Auditory-Visual Associations performance was less reduced and intact</w:t>
-      </w:r>
-      <w:r>
-        <w:t xml:space="preserve"> </w:t>
-      </w:r>
-      <w:r>
-        <w:t xml:space="preserve">when considering the simple effect ROPE (e.g., comparing if performance</w:t>
-      </w:r>
-      <w:r>
-        <w:t xml:space="preserve"> </w:t>
-      </w:r>
-      <w:r>
-        <w:t xml:space="preserve">was practically equivalent to zero). These data patterns are consistent</w:t>
-      </w:r>
-      <w:r>
-        <w:t xml:space="preserve"> </w:t>
-      </w:r>
-      <w:r>
-        <w:t xml:space="preserve">with the notion adversity exposure can be associated with nuanced</w:t>
-      </w:r>
-      <w:r>
-        <w:t xml:space="preserve"> </w:t>
-      </w:r>
-      <w:r>
-        <w:t xml:space="preserve">patterns of performance across many abilities. To our knowledge, this is</w:t>
-      </w:r>
-      <w:r>
-        <w:t xml:space="preserve"> </w:t>
-      </w:r>
-      <w:r>
-        <w:t xml:space="preserve">the first demonstration of how adversity relates to multiple</w:t>
-      </w:r>
-      <w:r>
-        <w:t xml:space="preserve"> </w:t>
-      </w:r>
-      <w:r>
-        <w:t xml:space="preserve">co-occurring and within-person data patterns across many skills.</w:t>
+        <w:t xml:space="preserve">Third, the Auditory Processing and Audio-Visual Associations subtests,</w:t>
+      </w:r>
+      <w:r>
+        <w:t xml:space="preserve"> </w:t>
+      </w:r>
+      <w:r>
+        <w:t xml:space="preserve">which both showed intact performance patterns, appeared to have two</w:t>
+      </w:r>
+      <w:r>
+        <w:t xml:space="preserve"> </w:t>
+      </w:r>
+      <w:r>
+        <w:t xml:space="preserve">things in common. First, both contain a listening component, suggesting</w:t>
+      </w:r>
+      <w:r>
+        <w:t xml:space="preserve"> </w:t>
+      </w:r>
+      <w:r>
+        <w:t xml:space="preserve">that auditory stimuli might be easier, or less difficult, to process for</w:t>
+      </w:r>
+      <w:r>
+        <w:t xml:space="preserve"> </w:t>
+      </w:r>
+      <w:r>
+        <w:t xml:space="preserve">people living in socioeconomically disadvantaged contexts. However,</w:t>
+      </w:r>
+      <w:r>
+        <w:t xml:space="preserve"> </w:t>
+      </w:r>
+      <w:r>
+        <w:t xml:space="preserve">performance on the short term memory task, which also presented auditory</w:t>
+      </w:r>
+      <w:r>
+        <w:t xml:space="preserve"> </w:t>
+      </w:r>
+      <w:r>
+        <w:t xml:space="preserve">stimuli, was generally reduced. Other work examining the skills and</w:t>
+      </w:r>
+      <w:r>
+        <w:t xml:space="preserve"> </w:t>
+      </w:r>
+      <w:r>
+        <w:t xml:space="preserve">abilities of disadvantaged populations suggests that different types of</w:t>
+      </w:r>
+      <w:r>
+        <w:t xml:space="preserve"> </w:t>
+      </w:r>
+      <w:r>
+        <w:t xml:space="preserve">oral and oral narrative skills may also be intact or enhanced among</w:t>
+      </w:r>
+      <w:r>
+        <w:t xml:space="preserve"> </w:t>
+      </w:r>
+      <w:r>
+        <w:t xml:space="preserve">those from low socioeconomic context</w:t>
+      </w:r>
+      <w:r>
+        <w:t xml:space="preserve"> </w:t>
+      </w:r>
+      <w:r>
+        <w:t xml:space="preserve">(Ellis et al., 2022; Gardner-Neblett et al., 2012; Gardner-Neblett &amp; Iruka, 2015)</w:t>
+      </w:r>
+      <w:r>
+        <w:t xml:space="preserve">. This could be because auditory/oral</w:t>
+      </w:r>
+      <w:r>
+        <w:t xml:space="preserve"> </w:t>
+      </w:r>
+      <w:r>
+        <w:t xml:space="preserve">means of learning and knowledge acquisition/transmission are important</w:t>
+      </w:r>
+      <w:r>
+        <w:t xml:space="preserve"> </w:t>
+      </w:r>
+      <w:r>
+        <w:t xml:space="preserve">when materials for other forms of learning (e.g., books and other visual</w:t>
+      </w:r>
+      <w:r>
+        <w:t xml:space="preserve"> </w:t>
+      </w:r>
+      <w:r>
+        <w:t xml:space="preserve">learning materials) are scarce.</w:t>
       </w:r>
     </w:p>
     <w:p>
@@ -23525,70 +23310,283 @@
         <w:pStyle w:val="BodyText"/>
       </w:pPr>
       <w:r>
-        <w:t xml:space="preserve">Third, the fact that performance on tests with an auditory component</w:t>
-      </w:r>
-      <w:r>
-        <w:t xml:space="preserve"> </w:t>
-      </w:r>
-      <w:r>
-        <w:t xml:space="preserve">appeared to be relatively enhanced or intact is noteworthy. Other work</w:t>
-      </w:r>
-      <w:r>
-        <w:t xml:space="preserve"> </w:t>
-      </w:r>
-      <w:r>
-        <w:t xml:space="preserve">on examining the skills and abilities of disadvantaged populations</w:t>
-      </w:r>
-      <w:r>
-        <w:t xml:space="preserve"> </w:t>
-      </w:r>
-      <w:r>
-        <w:t xml:space="preserve">suggests that different types of oral and oral narrative skills may also</w:t>
-      </w:r>
-      <w:r>
-        <w:t xml:space="preserve"> </w:t>
-      </w:r>
-      <w:r>
-        <w:t xml:space="preserve">be intact or enhanced among those from low socioeconomic contexts</w:t>
-      </w:r>
-      <w:r>
-        <w:t xml:space="preserve"> </w:t>
-      </w:r>
-      <w:r>
-        <w:t xml:space="preserve">(Ellis et al., 2022; Gardner-Neblett et al., 2012; Gardner-Neblett &amp; Iruka, 2015)</w:t>
-      </w:r>
-      <w:r>
-        <w:t xml:space="preserve">. Thus,</w:t>
-      </w:r>
-      <w:r>
-        <w:t xml:space="preserve"> </w:t>
-      </w:r>
-      <w:r>
-        <w:t xml:space="preserve">auditory/oral forms of learning, memory, and reasoning may be more</w:t>
-      </w:r>
-      <w:r>
-        <w:t xml:space="preserve"> </w:t>
-      </w:r>
-      <w:r>
-        <w:t xml:space="preserve">common and/or accessible in harsh environments. Although speculative,</w:t>
-      </w:r>
-      <w:r>
-        <w:t xml:space="preserve"> </w:t>
-      </w:r>
-      <w:r>
-        <w:t xml:space="preserve">this could be because auditory/oral means of learning and knowledge</w:t>
-      </w:r>
-      <w:r>
-        <w:t xml:space="preserve"> </w:t>
-      </w:r>
-      <w:r>
-        <w:t xml:space="preserve">acquisition/transmission are important when materials for other forms of</w:t>
-      </w:r>
-      <w:r>
-        <w:t xml:space="preserve"> </w:t>
-      </w:r>
-      <w:r>
-        <w:t xml:space="preserve">learning (e.g., books and other visual learning materials) are scarce.</w:t>
+        <w:t xml:space="preserve">In addition, both tests showing intact performance require little</w:t>
+      </w:r>
+      <w:r>
+        <w:t xml:space="preserve"> </w:t>
+      </w:r>
+      <w:r>
+        <w:t xml:space="preserve">crystallized or verbal knowledge. The Auditory Processing task required</w:t>
+      </w:r>
+      <w:r>
+        <w:t xml:space="preserve"> </w:t>
+      </w:r>
+      <w:r>
+        <w:t xml:space="preserve">listening to words with missing phonemes and complete them. The</w:t>
+      </w:r>
+      <w:r>
+        <w:t xml:space="preserve"> </w:t>
+      </w:r>
+      <w:r>
+        <w:t xml:space="preserve">Auditory-Visual Association tasks required memorizing names with</w:t>
+      </w:r>
+      <w:r>
+        <w:t xml:space="preserve"> </w:t>
+      </w:r>
+      <w:r>
+        <w:t xml:space="preserve">pictures. Other WJ subtests, which were reduced by socioeconomic</w:t>
+      </w:r>
+      <w:r>
+        <w:t xml:space="preserve"> </w:t>
+      </w:r>
+      <w:r>
+        <w:t xml:space="preserve">disadvantage, either directly measure or require accumulated formal</w:t>
+      </w:r>
+      <w:r>
+        <w:t xml:space="preserve"> </w:t>
+      </w:r>
+      <w:r>
+        <w:t xml:space="preserve">knowledge (math operations, reading passages, identifying objects,</w:t>
+      </w:r>
+      <w:r>
+        <w:t xml:space="preserve"> </w:t>
+      </w:r>
+      <w:r>
+        <w:t xml:space="preserve">verbal analogies). This suggests that tests requiring less accumulated</w:t>
+      </w:r>
+      <w:r>
+        <w:t xml:space="preserve"> </w:t>
+      </w:r>
+      <w:r>
+        <w:t xml:space="preserve">knowledge may remain intact for those experiencing socioeconomic</w:t>
+      </w:r>
+      <w:r>
+        <w:t xml:space="preserve"> </w:t>
+      </w:r>
+      <w:r>
+        <w:t xml:space="preserve">disadvantage. However, because this research is exploratory, we caution</w:t>
+      </w:r>
+      <w:r>
+        <w:t xml:space="preserve"> </w:t>
+      </w:r>
+      <w:r>
+        <w:t xml:space="preserve">against drawing any conclusive inferences.</w:t>
+      </w:r>
+    </w:p>
+    <w:bookmarkEnd w:id="67"/>
+    <w:bookmarkStart w:id="68" w:name="X30453410df43a9c12f3a3edfd545f61303d6bc8"/>
+    <w:p>
+      <w:pPr>
+        <w:pStyle w:val="Heading2"/>
+      </w:pPr>
+      <w:r>
+        <w:t xml:space="preserve">Income Variability Scores and Unpredictability</w:t>
+      </w:r>
+    </w:p>
+    <w:p>
+      <w:pPr>
+        <w:pStyle w:val="FirstParagraph"/>
+      </w:pPr>
+      <w:r>
+        <w:t xml:space="preserve">Our secondary analyses provided insights about measuring socioeconomic</w:t>
+      </w:r>
+      <w:r>
+        <w:t xml:space="preserve"> </w:t>
+      </w:r>
+      <w:r>
+        <w:t xml:space="preserve">variability over repeated measures. In line with work by others</w:t>
+      </w:r>
+      <w:r>
+        <w:t xml:space="preserve"> </w:t>
+      </w:r>
+      <w:r>
+        <w:t xml:space="preserve">(e.g., Li et al., 2018)</w:t>
+      </w:r>
+      <w:r>
+        <w:t xml:space="preserve">, we found a strong dependence between mean family income and</w:t>
+      </w:r>
+      <w:r>
+        <w:t xml:space="preserve"> </w:t>
+      </w:r>
+      <w:r>
+        <w:t xml:space="preserve">family income variability scores. Although such a correlation does not</w:t>
+      </w:r>
+      <w:r>
+        <w:t xml:space="preserve"> </w:t>
+      </w:r>
+      <w:r>
+        <w:t xml:space="preserve">inherently invalidate variability scores, it does raise questions about</w:t>
+      </w:r>
+      <w:r>
+        <w:t xml:space="preserve"> </w:t>
+      </w:r>
+      <w:r>
+        <w:t xml:space="preserve">whether such scores are capturing adversity, especially when families</w:t>
+      </w:r>
+      <w:r>
+        <w:t xml:space="preserve"> </w:t>
+      </w:r>
+      <w:r>
+        <w:t xml:space="preserve">with high income tend to experience higher variance in income. We found</w:t>
+      </w:r>
+      <w:r>
+        <w:t xml:space="preserve"> </w:t>
+      </w:r>
+      <w:r>
+        <w:t xml:space="preserve">that percent change scores weakened the dependency between average</w:t>
+      </w:r>
+      <w:r>
+        <w:t xml:space="preserve"> </w:t>
+      </w:r>
+      <w:r>
+        <w:t xml:space="preserve">income and income variability. Nonetheless, measures of unpredictability</w:t>
+      </w:r>
+      <w:r>
+        <w:t xml:space="preserve"> </w:t>
+      </w:r>
+      <w:r>
+        <w:t xml:space="preserve">quantifying variability from repeated measures would benefit from more</w:t>
+      </w:r>
+      <w:r>
+        <w:t xml:space="preserve"> </w:t>
+      </w:r>
+      <w:r>
+        <w:t xml:space="preserve">validation and comparison across different data reduction techniques.</w:t>
+      </w:r>
+      <w:r>
+        <w:t xml:space="preserve"> </w:t>
+      </w:r>
+      <w:r>
+        <w:t xml:space="preserve">Leveraging time series techniques is a promising direction, especially</w:t>
+      </w:r>
+      <w:r>
+        <w:t xml:space="preserve"> </w:t>
+      </w:r>
+      <w:r>
+        <w:t xml:space="preserve">for measuring concepts like unpredictability</w:t>
+      </w:r>
+      <w:r>
+        <w:t xml:space="preserve"> </w:t>
+      </w:r>
+      <w:r>
+        <w:t xml:space="preserve">(Frankenhuis et al., 2019; Ugarte &amp; Hastings, 2023; Young et al., 2020)</w:t>
+      </w:r>
+      <w:r>
+        <w:t xml:space="preserve">. However, future research should exercise extra</w:t>
+      </w:r>
+      <w:r>
+        <w:t xml:space="preserve"> </w:t>
+      </w:r>
+      <w:r>
+        <w:t xml:space="preserve">caution when computing such scores and pay special attention to</w:t>
+      </w:r>
+      <w:r>
+        <w:t xml:space="preserve"> </w:t>
+      </w:r>
+      <w:r>
+        <w:t xml:space="preserve">appropriate validation procedures to verify that such scores capture the</w:t>
+      </w:r>
+      <w:r>
+        <w:t xml:space="preserve"> </w:t>
+      </w:r>
+      <w:r>
+        <w:t xml:space="preserve">intended construct.</w:t>
+      </w:r>
+    </w:p>
+    <w:bookmarkEnd w:id="68"/>
+    <w:bookmarkStart w:id="69" w:name="X13f6884f7da762f585b484fdb892a9cfb2743dd"/>
+    <w:p>
+      <w:pPr>
+        <w:pStyle w:val="Heading2"/>
+      </w:pPr>
+      <w:r>
+        <w:t xml:space="preserve">Strengths, Limitations, and Future Directions</w:t>
+      </w:r>
+    </w:p>
+    <w:p>
+      <w:pPr>
+        <w:pStyle w:val="FirstParagraph"/>
+      </w:pPr>
+      <w:r>
+        <w:t xml:space="preserve">The current work has several strengths and limitations. First, the</w:t>
+      </w:r>
+      <w:r>
+        <w:t xml:space="preserve"> </w:t>
+      </w:r>
+      <w:r>
+        <w:t xml:space="preserve">SECCYD is a longitudinal, prospective dataset allowing us to analyze</w:t>
+      </w:r>
+      <w:r>
+        <w:t xml:space="preserve"> </w:t>
+      </w:r>
+      <w:r>
+        <w:t xml:space="preserve">indicators of harshness, unpredictability, and WJ cognitive data from</w:t>
+      </w:r>
+      <w:r>
+        <w:t xml:space="preserve"> </w:t>
+      </w:r>
+      <w:r>
+        <w:t xml:space="preserve">birth to age 15. By using the WJ achievement and cognitive batteries, we</w:t>
+      </w:r>
+      <w:r>
+        <w:t xml:space="preserve"> </w:t>
+      </w:r>
+      <w:r>
+        <w:t xml:space="preserve">were able to analyze a rich set of 10 subtests, each with at least two</w:t>
+      </w:r>
+      <w:r>
+        <w:t xml:space="preserve"> </w:t>
+      </w:r>
+      <w:r>
+        <w:t xml:space="preserve">assessments. However, the fact that different subtests were administered</w:t>
+      </w:r>
+      <w:r>
+        <w:t xml:space="preserve"> </w:t>
+      </w:r>
+      <w:r>
+        <w:t xml:space="preserve">across the five assessments from 54 month to age 15 is a limitation. In</w:t>
+      </w:r>
+      <w:r>
+        <w:t xml:space="preserve"> </w:t>
+      </w:r>
+      <w:r>
+        <w:t xml:space="preserve">addition, the SECCYD is not an at-risk sample and the majority of</w:t>
+      </w:r>
+      <w:r>
+        <w:t xml:space="preserve"> </w:t>
+      </w:r>
+      <w:r>
+        <w:t xml:space="preserve">families are White. And, although we selected adversity measures that</w:t>
+      </w:r>
+      <w:r>
+        <w:t xml:space="preserve"> </w:t>
+      </w:r>
+      <w:r>
+        <w:t xml:space="preserve">align well with previous work, we were unable to look at other</w:t>
+      </w:r>
+      <w:r>
+        <w:t xml:space="preserve"> </w:t>
+      </w:r>
+      <w:r>
+        <w:t xml:space="preserve">potentially relevant forms of adversity, such as exposure to threat</w:t>
+      </w:r>
+      <w:r>
+        <w:t xml:space="preserve"> </w:t>
+      </w:r>
+      <w:r>
+        <w:t xml:space="preserve">(e.g., violence exposure), deprivation, and variability in each over</w:t>
+      </w:r>
+      <w:r>
+        <w:t xml:space="preserve"> </w:t>
+      </w:r>
+      <w:r>
+        <w:t xml:space="preserve">time. However, we extended the literature by incorporating</w:t>
+      </w:r>
+      <w:r>
+        <w:t xml:space="preserve"> </w:t>
+      </w:r>
+      <w:r>
+        <w:t xml:space="preserve">neighborhood-level measures of socioeconomic disadvantage.</w:t>
       </w:r>
     </w:p>
     <w:p>
@@ -23596,564 +23594,239 @@
         <w:pStyle w:val="BodyText"/>
       </w:pPr>
       <w:r>
-        <w:t xml:space="preserve">We did not find any instance of</w:t>
-      </w:r>
-      <w:r>
-        <w:t xml:space="preserve"> </w:t>
-      </w:r>
-      <w:r>
-        <w:t xml:space="preserve">“</w:t>
-      </w:r>
-      <w:r>
-        <w:t xml:space="preserve">pure</w:t>
-      </w:r>
-      <w:r>
-        <w:t xml:space="preserve">”</w:t>
-      </w:r>
-      <w:r>
-        <w:t xml:space="preserve"> </w:t>
-      </w:r>
-      <w:r>
-        <w:t xml:space="preserve">enhancement, or cases where</w:t>
-      </w:r>
-      <w:r>
-        <w:t xml:space="preserve"> </w:t>
-      </w:r>
-      <w:r>
-        <w:t xml:space="preserve">subtest performance was significanlty (and practically) positive as a</w:t>
-      </w:r>
-      <w:r>
-        <w:t xml:space="preserve"> </w:t>
-      </w:r>
-      <w:r>
-        <w:t xml:space="preserve">function of adversity exposure. Instead, we found patterns of relative</w:t>
-      </w:r>
-      <w:r>
-        <w:t xml:space="preserve"> </w:t>
-      </w:r>
-      <w:r>
-        <w:t xml:space="preserve">enhancement (less-reduced) and intact performance. However, what is</w:t>
-      </w:r>
-      <w:r>
-        <w:t xml:space="preserve"> </w:t>
-      </w:r>
-      <w:r>
-        <w:t xml:space="preserve">intact, relative enhancement, and</w:t>
-      </w:r>
-      <w:r>
-        <w:t xml:space="preserve"> </w:t>
-      </w:r>
-      <w:r>
-        <w:t xml:space="preserve">“</w:t>
-      </w:r>
-      <w:r>
-        <w:t xml:space="preserve">less-reduced</w:t>
-      </w:r>
-      <w:r>
-        <w:t xml:space="preserve">”</w:t>
-      </w:r>
-      <w:r>
-        <w:t xml:space="preserve"> </w:t>
-      </w:r>
-      <w:r>
-        <w:t xml:space="preserve">performance and what</w:t>
-      </w:r>
-      <w:r>
-        <w:t xml:space="preserve"> </w:t>
-      </w:r>
-      <w:r>
-        <w:t xml:space="preserve">are their differences? Although our inferential criteria help</w:t>
-      </w:r>
-      <w:r>
-        <w:t xml:space="preserve"> </w:t>
-      </w:r>
-      <w:r>
-        <w:t xml:space="preserve">distinguish data patterns, they cannot tease apart the processes that</w:t>
-      </w:r>
-      <w:r>
-        <w:t xml:space="preserve"> </w:t>
-      </w:r>
-      <w:r>
-        <w:t xml:space="preserve">produce them. In the current study, for example, if Auditory Processing</w:t>
-      </w:r>
-      <w:r>
-        <w:t xml:space="preserve"> </w:t>
-      </w:r>
-      <w:r>
-        <w:t xml:space="preserve">and Auditory-Visual Associations performance is truly enhanced income</w:t>
-      </w:r>
-      <w:r>
-        <w:t xml:space="preserve"> </w:t>
-      </w:r>
-      <w:r>
-        <w:t xml:space="preserve">disadvantage, one explanation might be that socioeconomic disadvantage</w:t>
-      </w:r>
-      <w:r>
-        <w:t xml:space="preserve"> </w:t>
-      </w:r>
-      <w:r>
-        <w:t xml:space="preserve">reduces general cogntive skills shared across all subtests, perhaps</w:t>
-      </w:r>
-      <w:r>
-        <w:t xml:space="preserve"> </w:t>
-      </w:r>
-      <w:r>
-        <w:t xml:space="preserve">through a general mechanism. However, this reducing effect co-occurs</w:t>
-      </w:r>
-      <w:r>
-        <w:t xml:space="preserve"> </w:t>
-      </w:r>
-      <w:r>
-        <w:t xml:space="preserve">with specific enhanced auditory skills unique to these subtests, which</w:t>
-      </w:r>
-      <w:r>
-        <w:t xml:space="preserve"> </w:t>
-      </w:r>
-      <w:r>
-        <w:t xml:space="preserve">is adaptive value in socioeconomically harsh conditions. But, combined</w:t>
-      </w:r>
-      <w:r>
-        <w:t xml:space="preserve"> </w:t>
-      </w:r>
-      <w:r>
-        <w:t xml:space="preserve">with reduced general cognitive performance, this enhancement does not</w:t>
-      </w:r>
-      <w:r>
-        <w:t xml:space="preserve"> </w:t>
-      </w:r>
-      <w:r>
-        <w:t xml:space="preserve">fully counteract the overall performance reduction.</w:t>
+        <w:t xml:space="preserve">The value of principled exploration are new the (potentially unexpected)</w:t>
+      </w:r>
+      <w:r>
+        <w:t xml:space="preserve"> </w:t>
+      </w:r>
+      <w:r>
+        <w:t xml:space="preserve">new directions for testing confirmatory hypotheses. For example, future</w:t>
+      </w:r>
+      <w:r>
+        <w:t xml:space="preserve"> </w:t>
+      </w:r>
+      <w:r>
+        <w:t xml:space="preserve">research is well-positioned research is to tease apart testing</w:t>
+      </w:r>
+      <w:r>
+        <w:t xml:space="preserve"> </w:t>
+      </w:r>
+      <w:r>
+        <w:t xml:space="preserve">modalities (visual, verbal, oral, auditory etc.) from the skills</w:t>
+      </w:r>
+      <w:r>
+        <w:t xml:space="preserve"> </w:t>
+      </w:r>
+      <w:r>
+        <w:t xml:space="preserve">measured by different tests. For example, future research could examine</w:t>
+      </w:r>
+      <w:r>
+        <w:t xml:space="preserve"> </w:t>
+      </w:r>
+      <w:r>
+        <w:t xml:space="preserve">how exposure to harshness affects performance on Auditory-Visual</w:t>
+      </w:r>
+      <w:r>
+        <w:t xml:space="preserve"> </w:t>
+      </w:r>
+      <w:r>
+        <w:t xml:space="preserve">Associations compared with other more visual, spatial, or verbal</w:t>
+      </w:r>
+      <w:r>
+        <w:t xml:space="preserve"> </w:t>
+      </w:r>
+      <w:r>
+        <w:t xml:space="preserve">association tests. Additionally, future research might explicitly</w:t>
+      </w:r>
+      <w:r>
+        <w:t xml:space="preserve"> </w:t>
+      </w:r>
+      <w:r>
+        <w:t xml:space="preserve">compare cognitive tests that do and do not require prior knowledge. For</w:t>
+      </w:r>
+      <w:r>
+        <w:t xml:space="preserve"> </w:t>
+      </w:r>
+      <w:r>
+        <w:t xml:space="preserve">example, manipulating such tests by changing the test content to be more</w:t>
+      </w:r>
+      <w:r>
+        <w:t xml:space="preserve"> </w:t>
+      </w:r>
+      <w:r>
+        <w:t xml:space="preserve">relevant to those living in socioeconomic disadvantaged families and</w:t>
+      </w:r>
+      <w:r>
+        <w:t xml:space="preserve"> </w:t>
+      </w:r>
+      <w:r>
+        <w:t xml:space="preserve">contexts may help to even the playing field. Another direction would be</w:t>
+      </w:r>
+      <w:r>
+        <w:t xml:space="preserve"> </w:t>
+      </w:r>
+      <w:r>
+        <w:t xml:space="preserve">to further examine broader sets of auditory and oral skills. In</w:t>
+      </w:r>
+      <w:r>
+        <w:t xml:space="preserve"> </w:t>
+      </w:r>
+      <w:r>
+        <w:t xml:space="preserve">addition, we found a number of intact patterns of performance,</w:t>
+      </w:r>
+      <w:r>
+        <w:t xml:space="preserve"> </w:t>
+      </w:r>
+      <w:r>
+        <w:t xml:space="preserve">especially for exposure to unpredictability. These intact patterns of</w:t>
+      </w:r>
+      <w:r>
+        <w:t xml:space="preserve"> </w:t>
+      </w:r>
+      <w:r>
+        <w:t xml:space="preserve">performance might suggest that manipulations of either testing context</w:t>
+      </w:r>
+      <w:r>
+        <w:t xml:space="preserve"> </w:t>
+      </w:r>
+      <w:r>
+        <w:t xml:space="preserve">or content might be fruitful for discovering ways to enhance performance</w:t>
+      </w:r>
+      <w:r>
+        <w:t xml:space="preserve"> </w:t>
+      </w:r>
+      <w:r>
+        <w:t xml:space="preserve">among people exposed to unpredictability. Finally, our modeling approach</w:t>
+      </w:r>
+      <w:r>
+        <w:t xml:space="preserve"> </w:t>
+      </w:r>
+      <w:r>
+        <w:t xml:space="preserve">could be applied to other broad cognitive batteries such as the NIH</w:t>
+      </w:r>
+      <w:r>
+        <w:t xml:space="preserve"> </w:t>
+      </w:r>
+      <w:r>
+        <w:t xml:space="preserve">toolbox and other executive function test batteries. Doing so might</w:t>
+      </w:r>
+      <w:r>
+        <w:t xml:space="preserve"> </w:t>
+      </w:r>
+      <w:r>
+        <w:t xml:space="preserve">afford new insights into relative enhancements and intact performance</w:t>
+      </w:r>
+      <w:r>
+        <w:t xml:space="preserve"> </w:t>
+      </w:r>
+      <w:r>
+        <w:t xml:space="preserve">across broad sets of executive functions.</w:t>
+      </w:r>
+    </w:p>
+    <w:bookmarkEnd w:id="69"/>
+    <w:bookmarkStart w:id="70" w:name="conclusion"/>
+    <w:p>
+      <w:pPr>
+        <w:pStyle w:val="Heading2"/>
+      </w:pPr>
+      <w:r>
+        <w:t xml:space="preserve">Conclusion</w:t>
       </w:r>
     </w:p>
     <w:p>
       <w:pPr>
-        <w:pStyle w:val="BodyText"/>
+        <w:pStyle w:val="FirstParagraph"/>
       </w:pPr>
       <w:r>
-        <w:t xml:space="preserve">In contrast, Auditory Processing and Auditory-Visual Associations could</w:t>
-      </w:r>
-      <w:r>
-        <w:t xml:space="preserve"> </w:t>
-      </w:r>
-      <w:r>
-        <w:t xml:space="preserve">remain intact</w:t>
-      </w:r>
-      <w:r>
-        <w:t xml:space="preserve"> </w:t>
-      </w:r>
-      <w:r>
-        <w:rPr>
-          <w:iCs/>
-          <w:i/>
-        </w:rPr>
-        <w:t xml:space="preserve">despite</w:t>
-      </w:r>
-      <w:r>
-        <w:t xml:space="preserve"> </w:t>
-      </w:r>
-      <w:r>
-        <w:t xml:space="preserve">exposure to family income disadvantage. The</w:t>
-      </w:r>
-      <w:r>
-        <w:t xml:space="preserve"> </w:t>
-      </w:r>
-      <w:r>
-        <w:t xml:space="preserve">forces reducing performance on other subtests leave auditory skills</w:t>
-      </w:r>
-      <w:r>
-        <w:t xml:space="preserve"> </w:t>
-      </w:r>
-      <w:r>
-        <w:t xml:space="preserve">untouched. In this case, such skills might not have special adaptive</w:t>
-      </w:r>
-      <w:r>
-        <w:t xml:space="preserve"> </w:t>
-      </w:r>
-      <w:r>
-        <w:t xml:space="preserve">value or relevance for functioning in high socioeconomic disadvantage,</w:t>
-      </w:r>
-      <w:r>
-        <w:t xml:space="preserve"> </w:t>
-      </w:r>
-      <w:r>
-        <w:t xml:space="preserve">but also do impose a cost. Thus, performance is equal to</w:t>
-      </w:r>
-      <w:r>
-        <w:t xml:space="preserve"> </w:t>
-      </w:r>
-      <w:r>
-        <w:t xml:space="preserve">socioeconomically advantaged peers. Another possibility is that</w:t>
-      </w:r>
-      <w:r>
-        <w:t xml:space="preserve"> </w:t>
-      </w:r>
-      <w:r>
-        <w:t xml:space="preserve">adversity exposure leads individuals to adopt compensatory strategies</w:t>
-      </w:r>
-      <w:r>
-        <w:t xml:space="preserve"> </w:t>
-      </w:r>
-      <w:r>
-        <w:t xml:space="preserve">that work to cancel out general or specific performance reductions.</w:t>
+        <w:t xml:space="preserve">Our goal was to work towards constructing a</w:t>
+      </w:r>
+      <w:r>
+        <w:t xml:space="preserve"> </w:t>
+      </w:r>
+      <w:r>
+        <w:t xml:space="preserve">“</w:t>
+      </w:r>
+      <w:r>
+        <w:t xml:space="preserve">high resolution</w:t>
+      </w:r>
+      <w:r>
+        <w:t xml:space="preserve">”</w:t>
+      </w:r>
+      <w:r>
+        <w:t xml:space="preserve"> </w:t>
+      </w:r>
+      <w:r>
+        <w:t xml:space="preserve">map of the</w:t>
+      </w:r>
+      <w:r>
+        <w:t xml:space="preserve"> </w:t>
+      </w:r>
+      <w:r>
+        <w:t xml:space="preserve">skills and abilities people develop in harsh and unpredictable</w:t>
+      </w:r>
+      <w:r>
+        <w:t xml:space="preserve"> </w:t>
+      </w:r>
+      <w:r>
+        <w:t xml:space="preserve">conditions. We see great value in confirmatory studies, but we also need</w:t>
+      </w:r>
+      <w:r>
+        <w:t xml:space="preserve"> </w:t>
+      </w:r>
+      <w:r>
+        <w:t xml:space="preserve">exploratory approaches. Here, we used principled exploration to help</w:t>
+      </w:r>
+      <w:r>
+        <w:t xml:space="preserve"> </w:t>
+      </w:r>
+      <w:r>
+        <w:t xml:space="preserve">remap and chart new territory. We believe more principled exploration of</w:t>
+      </w:r>
+      <w:r>
+        <w:t xml:space="preserve"> </w:t>
+      </w:r>
+      <w:r>
+        <w:t xml:space="preserve">standard test batteries could yield new discoveries, replicate</w:t>
+      </w:r>
+      <w:r>
+        <w:t xml:space="preserve"> </w:t>
+      </w:r>
+      <w:r>
+        <w:t xml:space="preserve">(conceptually or directly) the current findings, and further build up</w:t>
+      </w:r>
+      <w:r>
+        <w:t xml:space="preserve"> </w:t>
+      </w:r>
+      <w:r>
+        <w:t xml:space="preserve">useful description for theory building. For an emerging field, it is</w:t>
+      </w:r>
+      <w:r>
+        <w:t xml:space="preserve"> </w:t>
+      </w:r>
+      <w:r>
+        <w:t xml:space="preserve">important to widely explore and describe the hypothesis space.</w:t>
+      </w:r>
+      <w:r>
+        <w:t xml:space="preserve"> </w:t>
+      </w:r>
+      <w:r>
+        <w:t xml:space="preserve">Ultimately, this new and exciting research program will benefit from a</w:t>
+      </w:r>
+      <w:r>
+        <w:t xml:space="preserve"> </w:t>
+      </w:r>
+      <w:r>
+        <w:t xml:space="preserve">healthy synergy between confirmation and exploration.</w:t>
       </w:r>
     </w:p>
     <w:p>
-      <w:pPr>
-        <w:pStyle w:val="BodyText"/>
-      </w:pPr>
-      <w:r>
-        <w:t xml:space="preserve">Our secondary analyses revealed insights about measuring variability</w:t>
-      </w:r>
-      <w:r>
-        <w:t xml:space="preserve"> </w:t>
-      </w:r>
-      <w:r>
-        <w:t xml:space="preserve">over repeated measures. In line with work by others</w:t>
-      </w:r>
-      <w:r>
-        <w:t xml:space="preserve"> </w:t>
-      </w:r>
-      <w:r>
-        <w:t xml:space="preserve">(e.g., Li et al., 2018)</w:t>
-      </w:r>
-      <w:r>
-        <w:t xml:space="preserve">, we</w:t>
-      </w:r>
-      <w:r>
-        <w:t xml:space="preserve"> </w:t>
-      </w:r>
-      <w:r>
-        <w:t xml:space="preserve">found a strong dependence between mean family income and family income</w:t>
-      </w:r>
-      <w:r>
-        <w:t xml:space="preserve"> </w:t>
-      </w:r>
-      <w:r>
-        <w:t xml:space="preserve">variability scores. Although such a correlation does not inherently</w:t>
-      </w:r>
-      <w:r>
-        <w:t xml:space="preserve"> </w:t>
-      </w:r>
-      <w:r>
-        <w:t xml:space="preserve">invalidate variability scores, it does raise questions about whether</w:t>
-      </w:r>
-      <w:r>
-        <w:t xml:space="preserve"> </w:t>
-      </w:r>
-      <w:r>
-        <w:t xml:space="preserve">such scores are capturing adversity, especially when families with high</w:t>
-      </w:r>
-      <w:r>
-        <w:t xml:space="preserve"> </w:t>
-      </w:r>
-      <w:r>
-        <w:t xml:space="preserve">income tended to experience higher variance in income. We found that</w:t>
-      </w:r>
-      <w:r>
-        <w:t xml:space="preserve"> </w:t>
-      </w:r>
-      <w:r>
-        <w:t xml:space="preserve">percent change scores weakened the dependency between average income and</w:t>
-      </w:r>
-      <w:r>
-        <w:t xml:space="preserve"> </w:t>
-      </w:r>
-      <w:r>
-        <w:t xml:space="preserve">income variability. Leveraging time series techniques is a promising</w:t>
-      </w:r>
-      <w:r>
-        <w:t xml:space="preserve"> </w:t>
-      </w:r>
-      <w:r>
-        <w:t xml:space="preserve">direction, especially for measuring concepts like unpredictability</w:t>
-      </w:r>
-      <w:r>
-        <w:t xml:space="preserve"> </w:t>
-      </w:r>
-      <w:r>
-        <w:t xml:space="preserve">(Frankenhuis et al., 2019; Ugarte &amp; Hastings, 2023; Young et al., 2020)</w:t>
-      </w:r>
-      <w:r>
-        <w:t xml:space="preserve">. However, future research</w:t>
-      </w:r>
-      <w:r>
-        <w:t xml:space="preserve"> </w:t>
-      </w:r>
-      <w:r>
-        <w:t xml:space="preserve">should exercise extra caution when computing such scores and pay special</w:t>
-      </w:r>
-      <w:r>
-        <w:t xml:space="preserve"> </w:t>
-      </w:r>
-      <w:r>
-        <w:t xml:space="preserve">attention to appropriate validation procedures to verify such scores</w:t>
-      </w:r>
-      <w:r>
-        <w:t xml:space="preserve"> </w:t>
-      </w:r>
-      <w:r>
-        <w:t xml:space="preserve">capture the intended construct.</w:t>
+      <w:r>
+        <w:br w:type="page"/>
       </w:r>
     </w:p>
-    <w:p>
-      <w:pPr>
-        <w:pStyle w:val="BodyText"/>
-      </w:pPr>
-      <w:r>
-        <w:t xml:space="preserve">The current work has several strengths and limitations. First, the</w:t>
-      </w:r>
-      <w:r>
-        <w:t xml:space="preserve"> </w:t>
-      </w:r>
-      <w:r>
-        <w:t xml:space="preserve">SECCYD is a longitudinal, prospective dataset allowing us to analyze</w:t>
-      </w:r>
-      <w:r>
-        <w:t xml:space="preserve"> </w:t>
-      </w:r>
-      <w:r>
-        <w:t xml:space="preserve">indicators of harshness, unpredictability, WJ cognitive data from birth</w:t>
-      </w:r>
-      <w:r>
-        <w:t xml:space="preserve"> </w:t>
-      </w:r>
-      <w:r>
-        <w:t xml:space="preserve">to age 15. By using the WJ achievement and cognitive batteries, we were</w:t>
-      </w:r>
-      <w:r>
-        <w:t xml:space="preserve"> </w:t>
-      </w:r>
-      <w:r>
-        <w:t xml:space="preserve">able to analyze a rich set of 10 subtests, each with at least two</w:t>
-      </w:r>
-      <w:r>
-        <w:t xml:space="preserve"> </w:t>
-      </w:r>
-      <w:r>
-        <w:t xml:space="preserve">assessments. However, the fact that different subtests were administered</w:t>
-      </w:r>
-      <w:r>
-        <w:t xml:space="preserve"> </w:t>
-      </w:r>
-      <w:r>
-        <w:t xml:space="preserve">across the five assessments from 54 month to age 15 is a limitation. In</w:t>
-      </w:r>
-      <w:r>
-        <w:t xml:space="preserve"> </w:t>
-      </w:r>
-      <w:r>
-        <w:t xml:space="preserve">addition, the SECCYD is not an at-risk sample and the majority of</w:t>
-      </w:r>
-      <w:r>
-        <w:t xml:space="preserve"> </w:t>
-      </w:r>
-      <w:r>
-        <w:t xml:space="preserve">families were White. And, although we selected adversity measures that</w:t>
-      </w:r>
-      <w:r>
-        <w:t xml:space="preserve"> </w:t>
-      </w:r>
-      <w:r>
-        <w:t xml:space="preserve">align well with previous work, we were unable to look at other</w:t>
-      </w:r>
-      <w:r>
-        <w:t xml:space="preserve"> </w:t>
-      </w:r>
-      <w:r>
-        <w:t xml:space="preserve">potentially relevant forms of adversity, such as exposure to threat</w:t>
-      </w:r>
-      <w:r>
-        <w:t xml:space="preserve"> </w:t>
-      </w:r>
-      <w:r>
-        <w:t xml:space="preserve">(e.g., violence exposure), deprivation, and variability in each over</w:t>
-      </w:r>
-      <w:r>
-        <w:t xml:space="preserve"> </w:t>
-      </w:r>
-      <w:r>
-        <w:t xml:space="preserve">time. However, we extended the literature by incorporating</w:t>
-      </w:r>
-      <w:r>
-        <w:t xml:space="preserve"> </w:t>
-      </w:r>
-      <w:r>
-        <w:t xml:space="preserve">neighborhood-level measures of socioeconomic disadvantage.</w:t>
-      </w:r>
-    </w:p>
-    <w:p>
-      <w:pPr>
-        <w:pStyle w:val="BodyText"/>
-      </w:pPr>
-      <w:r>
-        <w:t xml:space="preserve">Future work is well-positioned to build on this work and address our</w:t>
-      </w:r>
-      <w:r>
-        <w:t xml:space="preserve"> </w:t>
-      </w:r>
-      <w:r>
-        <w:t xml:space="preserve">limitations. For example, future adaptation-based work might focus on</w:t>
-      </w:r>
-      <w:r>
-        <w:t xml:space="preserve"> </w:t>
-      </w:r>
-      <w:r>
-        <w:t xml:space="preserve">building new confirmatory hypotheses about auditory-based information</w:t>
-      </w:r>
-      <w:r>
-        <w:t xml:space="preserve"> </w:t>
-      </w:r>
-      <w:r>
-        <w:t xml:space="preserve">processing and/or learning and memory. In addition, we found a number of</w:t>
-      </w:r>
-      <w:r>
-        <w:t xml:space="preserve"> </w:t>
-      </w:r>
-      <w:r>
-        <w:t xml:space="preserve">intact patterns of performance, especially for exposure to</w:t>
-      </w:r>
-      <w:r>
-        <w:t xml:space="preserve"> </w:t>
-      </w:r>
-      <w:r>
-        <w:t xml:space="preserve">unpredictability. These intact patterns of performance might suggest</w:t>
-      </w:r>
-      <w:r>
-        <w:t xml:space="preserve"> </w:t>
-      </w:r>
-      <w:r>
-        <w:t xml:space="preserve">that manipulations of either testing context or content might be</w:t>
-      </w:r>
-      <w:r>
-        <w:t xml:space="preserve"> </w:t>
-      </w:r>
-      <w:r>
-        <w:t xml:space="preserve">fruitful for discovering ways to enhance performance among people</w:t>
-      </w:r>
-      <w:r>
-        <w:t xml:space="preserve"> </w:t>
-      </w:r>
-      <w:r>
-        <w:t xml:space="preserve">exposed to unpredictability. In addition, future research could focus on</w:t>
-      </w:r>
-      <w:r>
-        <w:t xml:space="preserve"> </w:t>
-      </w:r>
-      <w:r>
-        <w:t xml:space="preserve">what sets of reduced abilities have in common. For example, tests</w:t>
-      </w:r>
-      <w:r>
-        <w:t xml:space="preserve"> </w:t>
-      </w:r>
-      <w:r>
-        <w:t xml:space="preserve">assessing verbal, crystallized, and formal rule knowledge appear</w:t>
-      </w:r>
-      <w:r>
-        <w:t xml:space="preserve"> </w:t>
-      </w:r>
-      <w:r>
-        <w:t xml:space="preserve">reduced, but what happens if we make the test information more relevant</w:t>
-      </w:r>
-      <w:r>
-        <w:t xml:space="preserve"> </w:t>
-      </w:r>
-      <w:r>
-        <w:t xml:space="preserve">to the lives of adversity-exposed youth?</w:t>
-      </w:r>
-    </w:p>
-    <w:p>
-      <w:pPr>
-        <w:pStyle w:val="BodyText"/>
-      </w:pPr>
-      <w:r>
-        <w:t xml:space="preserve">Our goal was to return to our</w:t>
-      </w:r>
-      <w:r>
-        <w:t xml:space="preserve"> </w:t>
-      </w:r>
-      <w:r>
-        <w:t xml:space="preserve">“</w:t>
-      </w:r>
-      <w:r>
-        <w:t xml:space="preserve">high resolution</w:t>
-      </w:r>
-      <w:r>
-        <w:t xml:space="preserve">”</w:t>
-      </w:r>
-      <w:r>
-        <w:t xml:space="preserve"> </w:t>
-      </w:r>
-      <w:r>
-        <w:t xml:space="preserve">map of the skills and</w:t>
-      </w:r>
-      <w:r>
-        <w:t xml:space="preserve"> </w:t>
-      </w:r>
-      <w:r>
-        <w:t xml:space="preserve">abilities people develop in harsh and unpredictable conditions. We see</w:t>
-      </w:r>
-      <w:r>
-        <w:t xml:space="preserve"> </w:t>
-      </w:r>
-      <w:r>
-        <w:t xml:space="preserve">great value in confirmatory studies, but we also need exploratory</w:t>
-      </w:r>
-      <w:r>
-        <w:t xml:space="preserve"> </w:t>
-      </w:r>
-      <w:r>
-        <w:t xml:space="preserve">approaches. Here, we used principled exploration to help remap and chart</w:t>
-      </w:r>
-      <w:r>
-        <w:t xml:space="preserve"> </w:t>
-      </w:r>
-      <w:r>
-        <w:t xml:space="preserve">new territory. We believe more principled exploration of standard test</w:t>
-      </w:r>
-      <w:r>
-        <w:t xml:space="preserve"> </w:t>
-      </w:r>
-      <w:r>
-        <w:t xml:space="preserve">batteries could yield new discoveries, replicate (conceptually or</w:t>
-      </w:r>
-      <w:r>
-        <w:t xml:space="preserve"> </w:t>
-      </w:r>
-      <w:r>
-        <w:t xml:space="preserve">directly) the current findings, and further build up useful description</w:t>
-      </w:r>
-      <w:r>
-        <w:t xml:space="preserve"> </w:t>
-      </w:r>
-      <w:r>
-        <w:t xml:space="preserve">for theory building. For an emerging field, it is important to widely</w:t>
-      </w:r>
-      <w:r>
-        <w:t xml:space="preserve"> </w:t>
-      </w:r>
-      <w:r>
-        <w:t xml:space="preserve">explore and describe the hypothesis space. Ultimately, this new and</w:t>
-      </w:r>
-      <w:r>
-        <w:t xml:space="preserve"> </w:t>
-      </w:r>
-      <w:r>
-        <w:t xml:space="preserve">exciting research program will benefit from a healthy synergy between</w:t>
-      </w:r>
-      <w:r>
-        <w:t xml:space="preserve"> </w:t>
-      </w:r>
-      <w:r>
-        <w:t xml:space="preserve">confirmation and exploration.</w:t>
-      </w:r>
-    </w:p>
-    <w:p>
-      <w:r>
-        <w:br w:type="page"/>
-      </w:r>
-    </w:p>
-    <w:bookmarkEnd w:id="67"/>
-    <w:bookmarkStart w:id="203" w:name="references"/>
+    <w:bookmarkEnd w:id="70"/>
+    <w:bookmarkEnd w:id="71"/>
+    <w:bookmarkStart w:id="207" w:name="references"/>
     <w:p>
       <w:pPr>
         <w:pStyle w:val="Heading1"/>
@@ -24162,8 +23835,8 @@
         <w:t xml:space="preserve">References</w:t>
       </w:r>
     </w:p>
-    <w:bookmarkStart w:id="202" w:name="refs"/>
-    <w:bookmarkStart w:id="69" w:name="ref-akker2021"/>
+    <w:bookmarkStart w:id="206" w:name="refs"/>
+    <w:bookmarkStart w:id="73" w:name="ref-akker2021"/>
     <w:p>
       <w:pPr>
         <w:pStyle w:val="Bibliography"/>
@@ -24212,7 +23885,7 @@
       <w:r>
         <w:t xml:space="preserve"> </w:t>
       </w:r>
-      <w:hyperlink r:id="rId68">
+      <w:hyperlink r:id="rId72">
         <w:r>
           <w:rPr>
             <w:rStyle w:val="Hyperlink"/>
@@ -24221,8 +23894,8 @@
         </w:r>
       </w:hyperlink>
     </w:p>
-    <w:bookmarkEnd w:id="69"/>
-    <w:bookmarkStart w:id="71" w:name="ref-quarto"/>
+    <w:bookmarkEnd w:id="73"/>
+    <w:bookmarkStart w:id="75" w:name="ref-quarto"/>
     <w:p>
       <w:pPr>
         <w:pStyle w:val="Bibliography"/>
@@ -24246,7 +23919,7 @@
       <w:r>
         <w:t xml:space="preserve"> </w:t>
       </w:r>
-      <w:hyperlink r:id="rId70">
+      <w:hyperlink r:id="rId74">
         <w:r>
           <w:rPr>
             <w:rStyle w:val="Hyperlink"/>
@@ -24255,8 +23928,8 @@
         </w:r>
       </w:hyperlink>
     </w:p>
-    <w:bookmarkEnd w:id="71"/>
-    <w:bookmarkStart w:id="72" w:name="ref-andrews2002"/>
+    <w:bookmarkEnd w:id="75"/>
+    <w:bookmarkStart w:id="76" w:name="ref-andrews2002"/>
     <w:p>
       <w:pPr>
         <w:pStyle w:val="Bibliography"/>
@@ -24291,8 +23964,8 @@
         <w:t xml:space="preserve">(4), 489–504.</w:t>
       </w:r>
     </w:p>
-    <w:bookmarkEnd w:id="72"/>
-    <w:bookmarkStart w:id="74" w:name="ref-marginaleffects"/>
+    <w:bookmarkEnd w:id="76"/>
+    <w:bookmarkStart w:id="78" w:name="ref-marginaleffects"/>
     <w:p>
       <w:pPr>
         <w:pStyle w:val="Bibliography"/>
@@ -24316,7 +23989,7 @@
       <w:r>
         <w:t xml:space="preserve"> </w:t>
       </w:r>
-      <w:hyperlink r:id="rId73">
+      <w:hyperlink r:id="rId77">
         <w:r>
           <w:rPr>
             <w:rStyle w:val="Hyperlink"/>
@@ -24325,8 +23998,8 @@
         </w:r>
       </w:hyperlink>
     </w:p>
-    <w:bookmarkEnd w:id="74"/>
-    <w:bookmarkStart w:id="76" w:name="ref-bates2015"/>
+    <w:bookmarkEnd w:id="78"/>
+    <w:bookmarkStart w:id="80" w:name="ref-bates2015"/>
     <w:p>
       <w:pPr>
         <w:pStyle w:val="Bibliography"/>
@@ -24363,7 +24036,7 @@
       <w:r>
         <w:t xml:space="preserve"> </w:t>
       </w:r>
-      <w:hyperlink r:id="rId75">
+      <w:hyperlink r:id="rId79">
         <w:r>
           <w:rPr>
             <w:rStyle w:val="Hyperlink"/>
@@ -24372,8 +24045,8 @@
         </w:r>
       </w:hyperlink>
     </w:p>
-    <w:bookmarkEnd w:id="76"/>
-    <w:bookmarkStart w:id="78" w:name="ref-belsky2012"/>
+    <w:bookmarkEnd w:id="80"/>
+    <w:bookmarkStart w:id="82" w:name="ref-belsky2012"/>
     <w:p>
       <w:pPr>
         <w:pStyle w:val="Bibliography"/>
@@ -24422,7 +24095,7 @@
       <w:r>
         <w:t xml:space="preserve"> </w:t>
       </w:r>
-      <w:hyperlink r:id="rId77">
+      <w:hyperlink r:id="rId81">
         <w:r>
           <w:rPr>
             <w:rStyle w:val="Hyperlink"/>
@@ -24431,8 +24104,8 @@
         </w:r>
       </w:hyperlink>
     </w:p>
-    <w:bookmarkEnd w:id="78"/>
-    <w:bookmarkStart w:id="80" w:name="ref-bleil2021b"/>
+    <w:bookmarkEnd w:id="82"/>
+    <w:bookmarkStart w:id="84" w:name="ref-bleil2021b"/>
     <w:p>
       <w:pPr>
         <w:pStyle w:val="Bibliography"/>
@@ -24469,7 +24142,7 @@
       <w:r>
         <w:t xml:space="preserve"> </w:t>
       </w:r>
-      <w:hyperlink r:id="rId79">
+      <w:hyperlink r:id="rId83">
         <w:r>
           <w:rPr>
             <w:rStyle w:val="Hyperlink"/>
@@ -24478,8 +24151,8 @@
         </w:r>
       </w:hyperlink>
     </w:p>
-    <w:bookmarkEnd w:id="80"/>
-    <w:bookmarkStart w:id="81" w:name="ref-bleil2021"/>
+    <w:bookmarkEnd w:id="84"/>
+    <w:bookmarkStart w:id="85" w:name="ref-bleil2021"/>
     <w:p>
       <w:pPr>
         <w:pStyle w:val="Bibliography"/>
@@ -24514,8 +24187,8 @@
         <w:t xml:space="preserve">(1), 36–48.</w:t>
       </w:r>
     </w:p>
-    <w:bookmarkEnd w:id="81"/>
-    <w:bookmarkStart w:id="83" w:name="ref-brumbach2009"/>
+    <w:bookmarkEnd w:id="85"/>
+    <w:bookmarkStart w:id="87" w:name="ref-brumbach2009"/>
     <w:p>
       <w:pPr>
         <w:pStyle w:val="Bibliography"/>
@@ -24552,7 +24225,7 @@
       <w:r>
         <w:t xml:space="preserve"> </w:t>
       </w:r>
-      <w:hyperlink r:id="rId82">
+      <w:hyperlink r:id="rId86">
         <w:r>
           <w:rPr>
             <w:rStyle w:val="Hyperlink"/>
@@ -24561,8 +24234,8 @@
         </w:r>
       </w:hyperlink>
     </w:p>
-    <w:bookmarkEnd w:id="83"/>
-    <w:bookmarkStart w:id="85" w:name="ref-faux"/>
+    <w:bookmarkEnd w:id="87"/>
+    <w:bookmarkStart w:id="89" w:name="ref-faux"/>
     <w:p>
       <w:pPr>
         <w:pStyle w:val="Bibliography"/>
@@ -24586,7 +24259,7 @@
       <w:r>
         <w:t xml:space="preserve"> </w:t>
       </w:r>
-      <w:hyperlink r:id="rId84">
+      <w:hyperlink r:id="rId88">
         <w:r>
           <w:rPr>
             <w:rStyle w:val="Hyperlink"/>
@@ -24595,8 +24268,8 @@
         </w:r>
       </w:hyperlink>
     </w:p>
-    <w:bookmarkEnd w:id="85"/>
-    <w:bookmarkStart w:id="87" w:name="ref-doom2016"/>
+    <w:bookmarkEnd w:id="89"/>
+    <w:bookmarkStart w:id="91" w:name="ref-doom2016"/>
     <w:p>
       <w:pPr>
         <w:pStyle w:val="Bibliography"/>
@@ -24645,7 +24318,7 @@
       <w:r>
         <w:t xml:space="preserve"> </w:t>
       </w:r>
-      <w:hyperlink r:id="rId86">
+      <w:hyperlink r:id="rId90">
         <w:r>
           <w:rPr>
             <w:rStyle w:val="Hyperlink"/>
@@ -24654,8 +24327,8 @@
         </w:r>
       </w:hyperlink>
     </w:p>
-    <w:bookmarkEnd w:id="87"/>
-    <w:bookmarkStart w:id="89" w:name="ref-doom2022"/>
+    <w:bookmarkEnd w:id="91"/>
+    <w:bookmarkStart w:id="93" w:name="ref-doom2022"/>
     <w:p>
       <w:pPr>
         <w:pStyle w:val="Bibliography"/>
@@ -24700,7 +24373,7 @@
       <w:r>
         <w:t xml:space="preserve"> </w:t>
       </w:r>
-      <w:hyperlink r:id="rId88">
+      <w:hyperlink r:id="rId92">
         <w:r>
           <w:rPr>
             <w:rStyle w:val="Hyperlink"/>
@@ -24709,8 +24382,8 @@
         </w:r>
       </w:hyperlink>
     </w:p>
-    <w:bookmarkEnd w:id="89"/>
-    <w:bookmarkStart w:id="91" w:name="ref-duncan2017a"/>
+    <w:bookmarkEnd w:id="93"/>
+    <w:bookmarkStart w:id="95" w:name="ref-duncan2017a"/>
     <w:p>
       <w:pPr>
         <w:pStyle w:val="Bibliography"/>
@@ -24792,7 +24465,7 @@
       <w:r>
         <w:t xml:space="preserve"> </w:t>
       </w:r>
-      <w:hyperlink r:id="rId90">
+      <w:hyperlink r:id="rId94">
         <w:r>
           <w:rPr>
             <w:rStyle w:val="Hyperlink"/>
@@ -24801,8 +24474,8 @@
         </w:r>
       </w:hyperlink>
     </w:p>
-    <w:bookmarkEnd w:id="91"/>
-    <w:bookmarkStart w:id="93" w:name="ref-duquennois2022"/>
+    <w:bookmarkEnd w:id="95"/>
+    <w:bookmarkStart w:id="97" w:name="ref-duquennois2022"/>
     <w:p>
       <w:pPr>
         <w:pStyle w:val="Bibliography"/>
@@ -24851,7 +24524,7 @@
       <w:r>
         <w:t xml:space="preserve"> </w:t>
       </w:r>
-      <w:hyperlink r:id="rId92">
+      <w:hyperlink r:id="rId96">
         <w:r>
           <w:rPr>
             <w:rStyle w:val="Hyperlink"/>
@@ -24860,8 +24533,8 @@
         </w:r>
       </w:hyperlink>
     </w:p>
-    <w:bookmarkEnd w:id="93"/>
-    <w:bookmarkStart w:id="95" w:name="ref-ellis2022"/>
+    <w:bookmarkEnd w:id="97"/>
+    <w:bookmarkStart w:id="99" w:name="ref-ellis2022"/>
     <w:p>
       <w:pPr>
         <w:pStyle w:val="Bibliography"/>
@@ -24898,7 +24571,7 @@
       <w:r>
         <w:t xml:space="preserve"> </w:t>
       </w:r>
-      <w:hyperlink r:id="rId94">
+      <w:hyperlink r:id="rId98">
         <w:r>
           <w:rPr>
             <w:rStyle w:val="Hyperlink"/>
@@ -24907,8 +24580,8 @@
         </w:r>
       </w:hyperlink>
     </w:p>
-    <w:bookmarkEnd w:id="95"/>
-    <w:bookmarkStart w:id="97" w:name="ref-ellis2017"/>
+    <w:bookmarkEnd w:id="99"/>
+    <w:bookmarkStart w:id="101" w:name="ref-ellis2017"/>
     <w:p>
       <w:pPr>
         <w:pStyle w:val="Bibliography"/>
@@ -24957,7 +24630,7 @@
       <w:r>
         <w:t xml:space="preserve"> </w:t>
       </w:r>
-      <w:hyperlink r:id="rId96">
+      <w:hyperlink r:id="rId100">
         <w:r>
           <w:rPr>
             <w:rStyle w:val="Hyperlink"/>
@@ -24966,8 +24639,8 @@
         </w:r>
       </w:hyperlink>
     </w:p>
-    <w:bookmarkEnd w:id="97"/>
-    <w:bookmarkStart w:id="99" w:name="ref-ellis2009"/>
+    <w:bookmarkEnd w:id="101"/>
+    <w:bookmarkStart w:id="103" w:name="ref-ellis2009"/>
     <w:p>
       <w:pPr>
         <w:pStyle w:val="Bibliography"/>
@@ -25004,7 +24677,7 @@
       <w:r>
         <w:t xml:space="preserve"> </w:t>
       </w:r>
-      <w:hyperlink r:id="rId98">
+      <w:hyperlink r:id="rId102">
         <w:r>
           <w:rPr>
             <w:rStyle w:val="Hyperlink"/>
@@ -25013,8 +24686,8 @@
         </w:r>
       </w:hyperlink>
     </w:p>
-    <w:bookmarkEnd w:id="99"/>
-    <w:bookmarkStart w:id="101" w:name="ref-farah2006"/>
+    <w:bookmarkEnd w:id="103"/>
+    <w:bookmarkStart w:id="105" w:name="ref-farah2006"/>
     <w:p>
       <w:pPr>
         <w:pStyle w:val="Bibliography"/>
@@ -25063,7 +24736,7 @@
       <w:r>
         <w:t xml:space="preserve"> </w:t>
       </w:r>
-      <w:hyperlink r:id="rId100">
+      <w:hyperlink r:id="rId104">
         <w:r>
           <w:rPr>
             <w:rStyle w:val="Hyperlink"/>
@@ -25072,8 +24745,8 @@
         </w:r>
       </w:hyperlink>
     </w:p>
-    <w:bookmarkEnd w:id="101"/>
-    <w:bookmarkStart w:id="103" w:name="ref-fields2021"/>
+    <w:bookmarkEnd w:id="105"/>
+    <w:bookmarkStart w:id="107" w:name="ref-fields2021"/>
     <w:p>
       <w:pPr>
         <w:pStyle w:val="Bibliography"/>
@@ -25122,7 +24795,7 @@
       <w:r>
         <w:t xml:space="preserve"> </w:t>
       </w:r>
-      <w:hyperlink r:id="rId102">
+      <w:hyperlink r:id="rId106">
         <w:r>
           <w:rPr>
             <w:rStyle w:val="Hyperlink"/>
@@ -25131,8 +24804,8 @@
         </w:r>
       </w:hyperlink>
     </w:p>
-    <w:bookmarkEnd w:id="103"/>
-    <w:bookmarkStart w:id="105" w:name="ref-flournoy2020"/>
+    <w:bookmarkEnd w:id="107"/>
+    <w:bookmarkStart w:id="109" w:name="ref-flournoy2020"/>
     <w:p>
       <w:pPr>
         <w:pStyle w:val="Bibliography"/>
@@ -25169,7 +24842,7 @@
       <w:r>
         <w:t xml:space="preserve"> </w:t>
       </w:r>
-      <w:hyperlink r:id="rId104">
+      <w:hyperlink r:id="rId108">
         <w:r>
           <w:rPr>
             <w:rStyle w:val="Hyperlink"/>
@@ -25178,8 +24851,8 @@
         </w:r>
       </w:hyperlink>
     </w:p>
-    <w:bookmarkEnd w:id="105"/>
-    <w:bookmarkStart w:id="107" w:name="ref-fraley2013a"/>
+    <w:bookmarkEnd w:id="109"/>
+    <w:bookmarkStart w:id="111" w:name="ref-fraley2013a"/>
     <w:p>
       <w:pPr>
         <w:pStyle w:val="Bibliography"/>
@@ -25228,7 +24901,7 @@
       <w:r>
         <w:t xml:space="preserve"> </w:t>
       </w:r>
-      <w:hyperlink r:id="rId106">
+      <w:hyperlink r:id="rId110">
         <w:r>
           <w:rPr>
             <w:rStyle w:val="Hyperlink"/>
@@ -25237,8 +24910,8 @@
         </w:r>
       </w:hyperlink>
     </w:p>
-    <w:bookmarkEnd w:id="107"/>
-    <w:bookmarkStart w:id="109" w:name="ref-frankenhuis2020b"/>
+    <w:bookmarkEnd w:id="111"/>
+    <w:bookmarkStart w:id="113" w:name="ref-frankenhuis2020b"/>
     <w:p>
       <w:pPr>
         <w:pStyle w:val="Bibliography"/>
@@ -25287,7 +24960,7 @@
       <w:r>
         <w:t xml:space="preserve"> </w:t>
       </w:r>
-      <w:hyperlink r:id="rId108">
+      <w:hyperlink r:id="rId112">
         <w:r>
           <w:rPr>
             <w:rStyle w:val="Hyperlink"/>
@@ -25296,8 +24969,8 @@
         </w:r>
       </w:hyperlink>
     </w:p>
-    <w:bookmarkEnd w:id="109"/>
-    <w:bookmarkStart w:id="111" w:name="ref-frankenhuis2013b"/>
+    <w:bookmarkEnd w:id="113"/>
+    <w:bookmarkStart w:id="115" w:name="ref-frankenhuis2013b"/>
     <w:p>
       <w:pPr>
         <w:pStyle w:val="Bibliography"/>
@@ -25367,7 +25040,7 @@
       <w:r>
         <w:t xml:space="preserve"> </w:t>
       </w:r>
-      <w:hyperlink r:id="rId110">
+      <w:hyperlink r:id="rId114">
         <w:r>
           <w:rPr>
             <w:rStyle w:val="Hyperlink"/>
@@ -25376,8 +25049,8 @@
         </w:r>
       </w:hyperlink>
     </w:p>
-    <w:bookmarkEnd w:id="111"/>
-    <w:bookmarkStart w:id="113" w:name="ref-frankenhuis2020a"/>
+    <w:bookmarkEnd w:id="115"/>
+    <w:bookmarkStart w:id="117" w:name="ref-frankenhuis2020a"/>
     <w:p>
       <w:pPr>
         <w:pStyle w:val="Bibliography"/>
@@ -25447,7 +25120,7 @@
       <w:r>
         <w:t xml:space="preserve"> </w:t>
       </w:r>
-      <w:hyperlink r:id="rId112">
+      <w:hyperlink r:id="rId116">
         <w:r>
           <w:rPr>
             <w:rStyle w:val="Hyperlink"/>
@@ -25456,8 +25129,8 @@
         </w:r>
       </w:hyperlink>
     </w:p>
-    <w:bookmarkEnd w:id="113"/>
-    <w:bookmarkStart w:id="115" w:name="ref-frankenhuis2019a"/>
+    <w:bookmarkEnd w:id="117"/>
+    <w:bookmarkStart w:id="119" w:name="ref-frankenhuis2019a"/>
     <w:p>
       <w:pPr>
         <w:pStyle w:val="Bibliography"/>
@@ -25494,7 +25167,7 @@
       <w:r>
         <w:t xml:space="preserve"> </w:t>
       </w:r>
-      <w:hyperlink r:id="rId114">
+      <w:hyperlink r:id="rId118">
         <w:r>
           <w:rPr>
             <w:rStyle w:val="Hyperlink"/>
@@ -25503,8 +25176,8 @@
         </w:r>
       </w:hyperlink>
     </w:p>
-    <w:bookmarkEnd w:id="115"/>
-    <w:bookmarkStart w:id="117" w:name="ref-frankenhuis2020"/>
+    <w:bookmarkEnd w:id="119"/>
+    <w:bookmarkStart w:id="121" w:name="ref-frankenhuis2020"/>
     <w:p>
       <w:pPr>
         <w:pStyle w:val="Bibliography"/>
@@ -25553,7 +25226,7 @@
       <w:r>
         <w:t xml:space="preserve"> </w:t>
       </w:r>
-      <w:hyperlink r:id="rId116">
+      <w:hyperlink r:id="rId120">
         <w:r>
           <w:rPr>
             <w:rStyle w:val="Hyperlink"/>
@@ -25562,8 +25235,8 @@
         </w:r>
       </w:hyperlink>
     </w:p>
-    <w:bookmarkEnd w:id="117"/>
-    <w:bookmarkStart w:id="119" w:name="ref-gardner-neblett2015"/>
+    <w:bookmarkEnd w:id="121"/>
+    <w:bookmarkStart w:id="123" w:name="ref-gardner-neblett2015"/>
     <w:p>
       <w:pPr>
         <w:pStyle w:val="Bibliography"/>
@@ -25600,7 +25273,7 @@
       <w:r>
         <w:t xml:space="preserve"> </w:t>
       </w:r>
-      <w:hyperlink r:id="rId118">
+      <w:hyperlink r:id="rId122">
         <w:r>
           <w:rPr>
             <w:rStyle w:val="Hyperlink"/>
@@ -25609,8 +25282,8 @@
         </w:r>
       </w:hyperlink>
     </w:p>
-    <w:bookmarkEnd w:id="119"/>
-    <w:bookmarkStart w:id="121" w:name="ref-gardner-neblett2012"/>
+    <w:bookmarkEnd w:id="123"/>
+    <w:bookmarkStart w:id="125" w:name="ref-gardner-neblett2012"/>
     <w:p>
       <w:pPr>
         <w:pStyle w:val="Bibliography"/>
@@ -25647,7 +25320,7 @@
       <w:r>
         <w:t xml:space="preserve"> </w:t>
       </w:r>
-      <w:hyperlink r:id="rId120">
+      <w:hyperlink r:id="rId124">
         <w:r>
           <w:rPr>
             <w:rStyle w:val="Hyperlink"/>
@@ -25656,8 +25329,8 @@
         </w:r>
       </w:hyperlink>
     </w:p>
-    <w:bookmarkEnd w:id="121"/>
-    <w:bookmarkStart w:id="123" w:name="ref-flextable"/>
+    <w:bookmarkEnd w:id="125"/>
+    <w:bookmarkStart w:id="127" w:name="ref-flextable"/>
     <w:p>
       <w:pPr>
         <w:pStyle w:val="Bibliography"/>
@@ -25681,7 +25354,7 @@
       <w:r>
         <w:t xml:space="preserve"> </w:t>
       </w:r>
-      <w:hyperlink r:id="rId122">
+      <w:hyperlink r:id="rId126">
         <w:r>
           <w:rPr>
             <w:rStyle w:val="Hyperlink"/>
@@ -25690,8 +25363,8 @@
         </w:r>
       </w:hyperlink>
     </w:p>
-    <w:bookmarkEnd w:id="123"/>
-    <w:bookmarkStart w:id="125" w:name="ref-hackman2010"/>
+    <w:bookmarkEnd w:id="127"/>
+    <w:bookmarkStart w:id="129" w:name="ref-hackman2010"/>
     <w:p>
       <w:pPr>
         <w:pStyle w:val="Bibliography"/>
@@ -25728,7 +25401,7 @@
       <w:r>
         <w:t xml:space="preserve"> </w:t>
       </w:r>
-      <w:hyperlink r:id="rId124">
+      <w:hyperlink r:id="rId128">
         <w:r>
           <w:rPr>
             <w:rStyle w:val="Hyperlink"/>
@@ -25737,8 +25410,8 @@
         </w:r>
       </w:hyperlink>
     </w:p>
-    <w:bookmarkEnd w:id="125"/>
-    <w:bookmarkStart w:id="127" w:name="ref-hartman2018a"/>
+    <w:bookmarkEnd w:id="129"/>
+    <w:bookmarkStart w:id="131" w:name="ref-hartman2018a"/>
     <w:p>
       <w:pPr>
         <w:pStyle w:val="Bibliography"/>
@@ -25787,7 +25460,7 @@
       <w:r>
         <w:t xml:space="preserve"> </w:t>
       </w:r>
-      <w:hyperlink r:id="rId126">
+      <w:hyperlink r:id="rId130">
         <w:r>
           <w:rPr>
             <w:rStyle w:val="Hyperlink"/>
@@ -25796,8 +25469,8 @@
         </w:r>
       </w:hyperlink>
     </w:p>
-    <w:bookmarkEnd w:id="127"/>
-    <w:bookmarkStart w:id="129" w:name="ref-ggdist"/>
+    <w:bookmarkEnd w:id="131"/>
+    <w:bookmarkStart w:id="133" w:name="ref-ggdist"/>
     <w:p>
       <w:pPr>
         <w:pStyle w:val="Bibliography"/>
@@ -25828,7 +25501,7 @@
       <w:r>
         <w:t xml:space="preserve"> </w:t>
       </w:r>
-      <w:hyperlink r:id="rId128">
+      <w:hyperlink r:id="rId132">
         <w:r>
           <w:rPr>
             <w:rStyle w:val="Hyperlink"/>
@@ -25837,8 +25510,8 @@
         </w:r>
       </w:hyperlink>
     </w:p>
-    <w:bookmarkEnd w:id="129"/>
-    <w:bookmarkStart w:id="131" w:name="ref-ketelaar2000"/>
+    <w:bookmarkEnd w:id="133"/>
+    <w:bookmarkStart w:id="135" w:name="ref-ketelaar2000"/>
     <w:p>
       <w:pPr>
         <w:pStyle w:val="Bibliography"/>
@@ -25899,7 +25572,7 @@
       <w:r>
         <w:t xml:space="preserve"> </w:t>
       </w:r>
-      <w:hyperlink r:id="rId130">
+      <w:hyperlink r:id="rId134">
         <w:r>
           <w:rPr>
             <w:rStyle w:val="Hyperlink"/>
@@ -25908,8 +25581,8 @@
         </w:r>
       </w:hyperlink>
     </w:p>
-    <w:bookmarkEnd w:id="131"/>
-    <w:bookmarkStart w:id="133" w:name="ref-kruschke2018"/>
+    <w:bookmarkEnd w:id="135"/>
+    <w:bookmarkStart w:id="137" w:name="ref-kruschke2018"/>
     <w:p>
       <w:pPr>
         <w:pStyle w:val="Bibliography"/>
@@ -25958,7 +25631,7 @@
       <w:r>
         <w:t xml:space="preserve"> </w:t>
       </w:r>
-      <w:hyperlink r:id="rId132">
+      <w:hyperlink r:id="rId136">
         <w:r>
           <w:rPr>
             <w:rStyle w:val="Hyperlink"/>
@@ -25967,8 +25640,8 @@
         </w:r>
       </w:hyperlink>
     </w:p>
-    <w:bookmarkEnd w:id="133"/>
-    <w:bookmarkStart w:id="135" w:name="ref-lakens2018"/>
+    <w:bookmarkEnd w:id="137"/>
+    <w:bookmarkStart w:id="139" w:name="ref-lakens2018"/>
     <w:p>
       <w:pPr>
         <w:pStyle w:val="Bibliography"/>
@@ -26017,7 +25690,7 @@
       <w:r>
         <w:t xml:space="preserve"> </w:t>
       </w:r>
-      <w:hyperlink r:id="rId134">
+      <w:hyperlink r:id="rId138">
         <w:r>
           <w:rPr>
             <w:rStyle w:val="Hyperlink"/>
@@ -26026,8 +25699,8 @@
         </w:r>
       </w:hyperlink>
     </w:p>
-    <w:bookmarkEnd w:id="135"/>
-    <w:bookmarkStart w:id="137" w:name="ref-lewis2017"/>
+    <w:bookmarkEnd w:id="139"/>
+    <w:bookmarkStart w:id="141" w:name="ref-lewis2017"/>
     <w:p>
       <w:pPr>
         <w:pStyle w:val="Bibliography"/>
@@ -26076,7 +25749,7 @@
       <w:r>
         <w:t xml:space="preserve"> </w:t>
       </w:r>
-      <w:hyperlink r:id="rId136">
+      <w:hyperlink r:id="rId140">
         <w:r>
           <w:rPr>
             <w:rStyle w:val="Hyperlink"/>
@@ -26085,8 +25758,8 @@
         </w:r>
       </w:hyperlink>
     </w:p>
-    <w:bookmarkEnd w:id="137"/>
-    <w:bookmarkStart w:id="139" w:name="ref-li2018"/>
+    <w:bookmarkEnd w:id="141"/>
+    <w:bookmarkStart w:id="143" w:name="ref-li2018"/>
     <w:p>
       <w:pPr>
         <w:pStyle w:val="Bibliography"/>
@@ -26123,7 +25796,7 @@
       <w:r>
         <w:t xml:space="preserve"> </w:t>
       </w:r>
-      <w:hyperlink r:id="rId138">
+      <w:hyperlink r:id="rId142">
         <w:r>
           <w:rPr>
             <w:rStyle w:val="Hyperlink"/>
@@ -26132,8 +25805,8 @@
         </w:r>
       </w:hyperlink>
     </w:p>
-    <w:bookmarkEnd w:id="139"/>
-    <w:bookmarkStart w:id="141" w:name="ref-ggeffects"/>
+    <w:bookmarkEnd w:id="143"/>
+    <w:bookmarkStart w:id="145" w:name="ref-ggeffects"/>
     <w:p>
       <w:pPr>
         <w:pStyle w:val="Bibliography"/>
@@ -26167,7 +25840,7 @@
       <w:r>
         <w:t xml:space="preserve"> </w:t>
       </w:r>
-      <w:hyperlink r:id="rId140">
+      <w:hyperlink r:id="rId144">
         <w:r>
           <w:rPr>
             <w:rStyle w:val="Hyperlink"/>
@@ -26176,8 +25849,8 @@
         </w:r>
       </w:hyperlink>
     </w:p>
-    <w:bookmarkEnd w:id="141"/>
-    <w:bookmarkStart w:id="143" w:name="ref-sjlabelled"/>
+    <w:bookmarkEnd w:id="145"/>
+    <w:bookmarkStart w:id="147" w:name="ref-sjlabelled"/>
     <w:p>
       <w:pPr>
         <w:pStyle w:val="Bibliography"/>
@@ -26201,7 +25874,7 @@
       <w:r>
         <w:t xml:space="preserve"> </w:t>
       </w:r>
-      <w:hyperlink r:id="rId142">
+      <w:hyperlink r:id="rId146">
         <w:r>
           <w:rPr>
             <w:rStyle w:val="Hyperlink"/>
@@ -26210,8 +25883,8 @@
         </w:r>
       </w:hyperlink>
     </w:p>
-    <w:bookmarkEnd w:id="143"/>
-    <w:bookmarkStart w:id="145" w:name="ref-parameters"/>
+    <w:bookmarkEnd w:id="147"/>
+    <w:bookmarkStart w:id="149" w:name="ref-parameters"/>
     <w:p>
       <w:pPr>
         <w:pStyle w:val="Bibliography"/>
@@ -26266,7 +25939,7 @@
       <w:r>
         <w:t xml:space="preserve"> </w:t>
       </w:r>
-      <w:hyperlink r:id="rId144">
+      <w:hyperlink r:id="rId148">
         <w:r>
           <w:rPr>
             <w:rStyle w:val="Hyperlink"/>
@@ -26275,8 +25948,8 @@
         </w:r>
       </w:hyperlink>
     </w:p>
-    <w:bookmarkEnd w:id="145"/>
-    <w:bookmarkStart w:id="147" w:name="ref-mcintosh2017"/>
+    <w:bookmarkEnd w:id="149"/>
+    <w:bookmarkStart w:id="151" w:name="ref-mcintosh2017"/>
     <w:p>
       <w:pPr>
         <w:pStyle w:val="Bibliography"/>
@@ -26334,7 +26007,7 @@
       <w:r>
         <w:t xml:space="preserve"> </w:t>
       </w:r>
-      <w:hyperlink r:id="rId146">
+      <w:hyperlink r:id="rId150">
         <w:r>
           <w:rPr>
             <w:rStyle w:val="Hyperlink"/>
@@ -26343,8 +26016,8 @@
         </w:r>
       </w:hyperlink>
     </w:p>
-    <w:bookmarkEnd w:id="147"/>
-    <w:bookmarkStart w:id="149" w:name="ref-mclaughlin2019"/>
+    <w:bookmarkEnd w:id="151"/>
+    <w:bookmarkStart w:id="153" w:name="ref-mclaughlin2019"/>
     <w:p>
       <w:pPr>
         <w:pStyle w:val="Bibliography"/>
@@ -26393,7 +26066,7 @@
       <w:r>
         <w:t xml:space="preserve"> </w:t>
       </w:r>
-      <w:hyperlink r:id="rId148">
+      <w:hyperlink r:id="rId152">
         <w:r>
           <w:rPr>
             <w:rStyle w:val="Hyperlink"/>
@@ -26402,8 +26075,8 @@
         </w:r>
       </w:hyperlink>
     </w:p>
-    <w:bookmarkEnd w:id="149"/>
-    <w:bookmarkStart w:id="151" w:name="ref-mittal2015"/>
+    <w:bookmarkEnd w:id="153"/>
+    <w:bookmarkStart w:id="155" w:name="ref-mittal2015"/>
     <w:p>
       <w:pPr>
         <w:pStyle w:val="Bibliography"/>
@@ -26452,7 +26125,7 @@
       <w:r>
         <w:t xml:space="preserve"> </w:t>
       </w:r>
-      <w:hyperlink r:id="rId150">
+      <w:hyperlink r:id="rId154">
         <w:r>
           <w:rPr>
             <w:rStyle w:val="Hyperlink"/>
@@ -26461,8 +26134,8 @@
         </w:r>
       </w:hyperlink>
     </w:p>
-    <w:bookmarkEnd w:id="151"/>
-    <w:bookmarkStart w:id="153" w:name="ref-muskens2019"/>
+    <w:bookmarkEnd w:id="155"/>
+    <w:bookmarkStart w:id="157" w:name="ref-muskens2019"/>
     <w:p>
       <w:pPr>
         <w:pStyle w:val="Bibliography"/>
@@ -26489,7 +26162,7 @@
       <w:r>
         <w:t xml:space="preserve"> </w:t>
       </w:r>
-      <w:hyperlink r:id="rId152">
+      <w:hyperlink r:id="rId156">
         <w:r>
           <w:rPr>
             <w:rStyle w:val="Hyperlink"/>
@@ -26498,8 +26171,8 @@
         </w:r>
       </w:hyperlink>
     </w:p>
-    <w:bookmarkEnd w:id="153"/>
-    <w:bookmarkStart w:id="154" w:name="ref-2005"/>
+    <w:bookmarkEnd w:id="157"/>
+    <w:bookmarkStart w:id="158" w:name="ref-2005"/>
     <w:p>
       <w:pPr>
         <w:pStyle w:val="Bibliography"/>
@@ -26586,8 +26259,8 @@
         <w:t xml:space="preserve">.</w:t>
       </w:r>
     </w:p>
-    <w:bookmarkEnd w:id="154"/>
-    <w:bookmarkStart w:id="156" w:name="ref-nweze2021"/>
+    <w:bookmarkEnd w:id="158"/>
+    <w:bookmarkStart w:id="160" w:name="ref-nweze2021"/>
     <w:p>
       <w:pPr>
         <w:pStyle w:val="Bibliography"/>
@@ -26636,7 +26309,7 @@
       <w:r>
         <w:t xml:space="preserve"> </w:t>
       </w:r>
-      <w:hyperlink r:id="rId155">
+      <w:hyperlink r:id="rId159">
         <w:r>
           <w:rPr>
             <w:rStyle w:val="Hyperlink"/>
@@ -26645,8 +26318,8 @@
         </w:r>
       </w:hyperlink>
     </w:p>
-    <w:bookmarkEnd w:id="156"/>
-    <w:bookmarkStart w:id="158" w:name="ref-patchwork"/>
+    <w:bookmarkEnd w:id="160"/>
+    <w:bookmarkStart w:id="162" w:name="ref-patchwork"/>
     <w:p>
       <w:pPr>
         <w:pStyle w:val="Bibliography"/>
@@ -26670,7 +26343,7 @@
       <w:r>
         <w:t xml:space="preserve"> </w:t>
       </w:r>
-      <w:hyperlink r:id="rId157">
+      <w:hyperlink r:id="rId161">
         <w:r>
           <w:rPr>
             <w:rStyle w:val="Hyperlink"/>
@@ -26679,8 +26352,8 @@
         </w:r>
       </w:hyperlink>
     </w:p>
-    <w:bookmarkEnd w:id="158"/>
-    <w:bookmarkStart w:id="159" w:name="ref-positteam2023"/>
+    <w:bookmarkEnd w:id="162"/>
+    <w:bookmarkStart w:id="163" w:name="ref-positteam2023"/>
     <w:p>
       <w:pPr>
         <w:pStyle w:val="Bibliography"/>
@@ -26763,8 +26436,8 @@
         <w:t xml:space="preserve">.</w:t>
       </w:r>
     </w:p>
-    <w:bookmarkEnd w:id="159"/>
-    <w:bookmarkStart w:id="160" w:name="ref-rcoreteam2023"/>
+    <w:bookmarkEnd w:id="163"/>
+    <w:bookmarkStart w:id="164" w:name="ref-rcoreteam2023"/>
     <w:p>
       <w:pPr>
         <w:pStyle w:val="Bibliography"/>
@@ -26826,8 +26499,8 @@
         <w:t xml:space="preserve">.</w:t>
       </w:r>
     </w:p>
-    <w:bookmarkEnd w:id="160"/>
-    <w:bookmarkStart w:id="162" w:name="ref-raby2015"/>
+    <w:bookmarkEnd w:id="164"/>
+    <w:bookmarkStart w:id="166" w:name="ref-raby2015"/>
     <w:p>
       <w:pPr>
         <w:pStyle w:val="Bibliography"/>
@@ -26876,7 +26549,7 @@
       <w:r>
         <w:t xml:space="preserve"> </w:t>
       </w:r>
-      <w:hyperlink r:id="rId161">
+      <w:hyperlink r:id="rId165">
         <w:r>
           <w:rPr>
             <w:rStyle w:val="Hyperlink"/>
@@ -26885,8 +26558,8 @@
         </w:r>
       </w:hyperlink>
     </w:p>
-    <w:bookmarkEnd w:id="162"/>
-    <w:bookmarkStart w:id="164" w:name="ref-rifkin-graboi2021a"/>
+    <w:bookmarkEnd w:id="166"/>
+    <w:bookmarkStart w:id="168" w:name="ref-rifkin-graboi2021a"/>
     <w:p>
       <w:pPr>
         <w:pStyle w:val="Bibliography"/>
@@ -26923,7 +26596,7 @@
       <w:r>
         <w:t xml:space="preserve"> </w:t>
       </w:r>
-      <w:hyperlink r:id="rId163">
+      <w:hyperlink r:id="rId167">
         <w:r>
           <w:rPr>
             <w:rStyle w:val="Hyperlink"/>
@@ -26932,8 +26605,8 @@
         </w:r>
       </w:hyperlink>
     </w:p>
-    <w:bookmarkEnd w:id="164"/>
-    <w:bookmarkStart w:id="166" w:name="ref-roisman2021"/>
+    <w:bookmarkEnd w:id="168"/>
+    <w:bookmarkStart w:id="170" w:name="ref-roisman2021"/>
     <w:p>
       <w:pPr>
         <w:pStyle w:val="Bibliography"/>
@@ -26982,7 +26655,7 @@
       <w:r>
         <w:t xml:space="preserve"> </w:t>
       </w:r>
-      <w:hyperlink r:id="rId165">
+      <w:hyperlink r:id="rId169">
         <w:r>
           <w:rPr>
             <w:rStyle w:val="Hyperlink"/>
@@ -26991,8 +26664,8 @@
         </w:r>
       </w:hyperlink>
     </w:p>
-    <w:bookmarkEnd w:id="166"/>
-    <w:bookmarkStart w:id="168" w:name="ref-rozin2001"/>
+    <w:bookmarkEnd w:id="170"/>
+    <w:bookmarkStart w:id="172" w:name="ref-rozin2001"/>
     <w:p>
       <w:pPr>
         <w:pStyle w:val="Bibliography"/>
@@ -27056,7 +26729,7 @@
       <w:r>
         <w:t xml:space="preserve"> </w:t>
       </w:r>
-      <w:hyperlink r:id="rId167">
+      <w:hyperlink r:id="rId171">
         <w:r>
           <w:rPr>
             <w:rStyle w:val="Hyperlink"/>
@@ -27065,8 +26738,8 @@
         </w:r>
       </w:hyperlink>
     </w:p>
-    <w:bookmarkEnd w:id="168"/>
-    <w:bookmarkStart w:id="170" w:name="ref-scheel2021"/>
+    <w:bookmarkEnd w:id="172"/>
+    <w:bookmarkStart w:id="174" w:name="ref-scheel2021"/>
     <w:p>
       <w:pPr>
         <w:pStyle w:val="Bibliography"/>
@@ -27103,7 +26776,7 @@
       <w:r>
         <w:t xml:space="preserve"> </w:t>
       </w:r>
-      <w:hyperlink r:id="rId169">
+      <w:hyperlink r:id="rId173">
         <w:r>
           <w:rPr>
             <w:rStyle w:val="Hyperlink"/>
@@ -27112,8 +26785,8 @@
         </w:r>
       </w:hyperlink>
     </w:p>
-    <w:bookmarkEnd w:id="170"/>
-    <w:bookmarkStart w:id="172" w:name="ref-simpson2012"/>
+    <w:bookmarkEnd w:id="174"/>
+    <w:bookmarkStart w:id="176" w:name="ref-simpson2012"/>
     <w:p>
       <w:pPr>
         <w:pStyle w:val="Bibliography"/>
@@ -27162,7 +26835,7 @@
       <w:r>
         <w:t xml:space="preserve"> </w:t>
       </w:r>
-      <w:hyperlink r:id="rId171">
+      <w:hyperlink r:id="rId175">
         <w:r>
           <w:rPr>
             <w:rStyle w:val="Hyperlink"/>
@@ -27171,8 +26844,8 @@
         </w:r>
       </w:hyperlink>
     </w:p>
-    <w:bookmarkEnd w:id="172"/>
-    <w:bookmarkStart w:id="174" w:name="ref-sung2016"/>
+    <w:bookmarkEnd w:id="176"/>
+    <w:bookmarkStart w:id="178" w:name="ref-sung2016"/>
     <w:p>
       <w:pPr>
         <w:pStyle w:val="Bibliography"/>
@@ -27209,7 +26882,7 @@
       <w:r>
         <w:t xml:space="preserve"> </w:t>
       </w:r>
-      <w:hyperlink r:id="rId173">
+      <w:hyperlink r:id="rId177">
         <w:r>
           <w:rPr>
             <w:rStyle w:val="Hyperlink"/>
@@ -27218,8 +26891,8 @@
         </w:r>
       </w:hyperlink>
     </w:p>
-    <w:bookmarkEnd w:id="174"/>
-    <w:bookmarkStart w:id="176" w:name="ref-szepsenwol2015"/>
+    <w:bookmarkEnd w:id="178"/>
+    <w:bookmarkStart w:id="180" w:name="ref-szepsenwol2015"/>
     <w:p>
       <w:pPr>
         <w:pStyle w:val="Bibliography"/>
@@ -27256,7 +26929,7 @@
       <w:r>
         <w:t xml:space="preserve"> </w:t>
       </w:r>
-      <w:hyperlink r:id="rId175">
+      <w:hyperlink r:id="rId179">
         <w:r>
           <w:rPr>
             <w:rStyle w:val="Hyperlink"/>
@@ -27265,8 +26938,8 @@
         </w:r>
       </w:hyperlink>
     </w:p>
-    <w:bookmarkEnd w:id="176"/>
-    <w:bookmarkStart w:id="178" w:name="ref-szepsenwol2019"/>
+    <w:bookmarkEnd w:id="180"/>
+    <w:bookmarkStart w:id="182" w:name="ref-szepsenwol2019"/>
     <w:p>
       <w:pPr>
         <w:pStyle w:val="Bibliography"/>
@@ -27315,7 +26988,7 @@
       <w:r>
         <w:t xml:space="preserve"> </w:t>
       </w:r>
-      <w:hyperlink r:id="rId177">
+      <w:hyperlink r:id="rId181">
         <w:r>
           <w:rPr>
             <w:rStyle w:val="Hyperlink"/>
@@ -27324,8 +26997,8 @@
         </w:r>
       </w:hyperlink>
     </w:p>
-    <w:bookmarkEnd w:id="178"/>
-    <w:bookmarkStart w:id="180" w:name="ref-ugarte2023"/>
+    <w:bookmarkEnd w:id="182"/>
+    <w:bookmarkStart w:id="184" w:name="ref-ugarte2023"/>
     <w:p>
       <w:pPr>
         <w:pStyle w:val="Bibliography"/>
@@ -27352,7 +27025,7 @@
       <w:r>
         <w:t xml:space="preserve"> </w:t>
       </w:r>
-      <w:hyperlink r:id="rId179">
+      <w:hyperlink r:id="rId183">
         <w:r>
           <w:rPr>
             <w:rStyle w:val="Hyperlink"/>
@@ -27361,8 +27034,8 @@
         </w:r>
       </w:hyperlink>
     </w:p>
-    <w:bookmarkEnd w:id="180"/>
-    <w:bookmarkStart w:id="182" w:name="ref-ursache2016"/>
+    <w:bookmarkEnd w:id="184"/>
+    <w:bookmarkStart w:id="186" w:name="ref-ursache2016"/>
     <w:p>
       <w:pPr>
         <w:pStyle w:val="Bibliography"/>
@@ -27411,7 +27084,7 @@
       <w:r>
         <w:t xml:space="preserve"> </w:t>
       </w:r>
-      <w:hyperlink r:id="rId181">
+      <w:hyperlink r:id="rId185">
         <w:r>
           <w:rPr>
             <w:rStyle w:val="Hyperlink"/>
@@ -27420,8 +27093,8 @@
         </w:r>
       </w:hyperlink>
     </w:p>
-    <w:bookmarkEnd w:id="182"/>
-    <w:bookmarkStart w:id="184" w:name="ref-tidyverse"/>
+    <w:bookmarkEnd w:id="186"/>
+    <w:bookmarkStart w:id="188" w:name="ref-tidyverse"/>
     <w:p>
       <w:pPr>
         <w:pStyle w:val="Bibliography"/>
@@ -27472,7 +27145,7 @@
       <w:r>
         <w:t xml:space="preserve"> </w:t>
       </w:r>
-      <w:hyperlink r:id="rId183">
+      <w:hyperlink r:id="rId187">
         <w:r>
           <w:rPr>
             <w:rStyle w:val="Hyperlink"/>
@@ -27481,8 +27154,8 @@
         </w:r>
       </w:hyperlink>
     </w:p>
-    <w:bookmarkEnd w:id="184"/>
-    <w:bookmarkStart w:id="186" w:name="ref-readxl"/>
+    <w:bookmarkEnd w:id="188"/>
+    <w:bookmarkStart w:id="190" w:name="ref-readxl"/>
     <w:p>
       <w:pPr>
         <w:pStyle w:val="Bibliography"/>
@@ -27506,7 +27179,7 @@
       <w:r>
         <w:t xml:space="preserve"> </w:t>
       </w:r>
-      <w:hyperlink r:id="rId185">
+      <w:hyperlink r:id="rId189">
         <w:r>
           <w:rPr>
             <w:rStyle w:val="Hyperlink"/>
@@ -27515,8 +27188,8 @@
         </w:r>
       </w:hyperlink>
     </w:p>
-    <w:bookmarkEnd w:id="186"/>
-    <w:bookmarkStart w:id="188" w:name="ref-haven"/>
+    <w:bookmarkEnd w:id="190"/>
+    <w:bookmarkStart w:id="192" w:name="ref-haven"/>
     <w:p>
       <w:pPr>
         <w:pStyle w:val="Bibliography"/>
@@ -27540,7 +27213,7 @@
       <w:r>
         <w:t xml:space="preserve"> </w:t>
       </w:r>
-      <w:hyperlink r:id="rId187">
+      <w:hyperlink r:id="rId191">
         <w:r>
           <w:rPr>
             <w:rStyle w:val="Hyperlink"/>
@@ -27549,8 +27222,8 @@
         </w:r>
       </w:hyperlink>
     </w:p>
-    <w:bookmarkEnd w:id="188"/>
-    <w:bookmarkStart w:id="190" w:name="ref-woodcock1990"/>
+    <w:bookmarkEnd w:id="192"/>
+    <w:bookmarkStart w:id="194" w:name="ref-woodcock1990"/>
     <w:p>
       <w:pPr>
         <w:pStyle w:val="Bibliography"/>
@@ -27599,7 +27272,7 @@
       <w:r>
         <w:t xml:space="preserve"> </w:t>
       </w:r>
-      <w:hyperlink r:id="rId189">
+      <w:hyperlink r:id="rId193">
         <w:r>
           <w:rPr>
             <w:rStyle w:val="Hyperlink"/>
@@ -27608,8 +27281,8 @@
         </w:r>
       </w:hyperlink>
     </w:p>
-    <w:bookmarkEnd w:id="190"/>
-    <w:bookmarkStart w:id="191" w:name="ref-woodcock1990a"/>
+    <w:bookmarkEnd w:id="194"/>
+    <w:bookmarkStart w:id="195" w:name="ref-woodcock1990a"/>
     <w:p>
       <w:pPr>
         <w:pStyle w:val="Bibliography"/>
@@ -27661,8 +27334,8 @@
         <w:t xml:space="preserve">.</w:t>
       </w:r>
     </w:p>
-    <w:bookmarkEnd w:id="191"/>
-    <w:bookmarkStart w:id="193" w:name="ref-ggsci"/>
+    <w:bookmarkEnd w:id="195"/>
+    <w:bookmarkStart w:id="197" w:name="ref-ggsci"/>
     <w:p>
       <w:pPr>
         <w:pStyle w:val="Bibliography"/>
@@ -27686,7 +27359,7 @@
       <w:r>
         <w:t xml:space="preserve"> </w:t>
       </w:r>
-      <w:hyperlink r:id="rId192">
+      <w:hyperlink r:id="rId196">
         <w:r>
           <w:rPr>
             <w:rStyle w:val="Hyperlink"/>
@@ -27695,8 +27368,8 @@
         </w:r>
       </w:hyperlink>
     </w:p>
-    <w:bookmarkEnd w:id="193"/>
-    <w:bookmarkStart w:id="195" w:name="ref-young2022"/>
+    <w:bookmarkEnd w:id="197"/>
+    <w:bookmarkStart w:id="199" w:name="ref-young2022"/>
     <w:p>
       <w:pPr>
         <w:pStyle w:val="Bibliography"/>
@@ -27745,7 +27418,7 @@
       <w:r>
         <w:t xml:space="preserve"> </w:t>
       </w:r>
-      <w:hyperlink r:id="rId194">
+      <w:hyperlink r:id="rId198">
         <w:r>
           <w:rPr>
             <w:rStyle w:val="Hyperlink"/>
@@ -27754,8 +27427,8 @@
         </w:r>
       </w:hyperlink>
     </w:p>
-    <w:bookmarkEnd w:id="195"/>
-    <w:bookmarkStart w:id="197" w:name="ref-young2020"/>
+    <w:bookmarkEnd w:id="199"/>
+    <w:bookmarkStart w:id="201" w:name="ref-young2020"/>
     <w:p>
       <w:pPr>
         <w:pStyle w:val="Bibliography"/>
@@ -27792,7 +27465,7 @@
       <w:r>
         <w:t xml:space="preserve"> </w:t>
       </w:r>
-      <w:hyperlink r:id="rId196">
+      <w:hyperlink r:id="rId200">
         <w:r>
           <w:rPr>
             <w:rStyle w:val="Hyperlink"/>
@@ -27801,8 +27474,8 @@
         </w:r>
       </w:hyperlink>
     </w:p>
-    <w:bookmarkEnd w:id="197"/>
-    <w:bookmarkStart w:id="199" w:name="ref-young2018"/>
+    <w:bookmarkEnd w:id="201"/>
+    <w:bookmarkStart w:id="203" w:name="ref-young2018"/>
     <w:p>
       <w:pPr>
         <w:pStyle w:val="Bibliography"/>
@@ -27851,7 +27524,7 @@
       <w:r>
         <w:t xml:space="preserve"> </w:t>
       </w:r>
-      <w:hyperlink r:id="rId198">
+      <w:hyperlink r:id="rId202">
         <w:r>
           <w:rPr>
             <w:rStyle w:val="Hyperlink"/>
@@ -27860,8 +27533,8 @@
         </w:r>
       </w:hyperlink>
     </w:p>
-    <w:bookmarkEnd w:id="199"/>
-    <w:bookmarkStart w:id="201" w:name="ref-zhang2022"/>
+    <w:bookmarkEnd w:id="203"/>
+    <w:bookmarkStart w:id="205" w:name="ref-zhang2022"/>
     <w:p>
       <w:pPr>
         <w:pStyle w:val="Bibliography"/>
@@ -27910,7 +27583,7 @@
       <w:r>
         <w:t xml:space="preserve"> </w:t>
       </w:r>
-      <w:hyperlink r:id="rId200">
+      <w:hyperlink r:id="rId204">
         <w:r>
           <w:rPr>
             <w:rStyle w:val="Hyperlink"/>
@@ -27919,9 +27592,9 @@
         </w:r>
       </w:hyperlink>
     </w:p>
-    <w:bookmarkEnd w:id="201"/>
-    <w:bookmarkEnd w:id="202"/>
-    <w:bookmarkEnd w:id="203"/>
+    <w:bookmarkEnd w:id="205"/>
+    <w:bookmarkEnd w:id="206"/>
+    <w:bookmarkEnd w:id="207"/>
     <w:sectPr>
       <w:headerReference r:id="rId10" w:type="even"/>
       <w:headerReference r:id="rId9" w:type="default"/>

</xml_diff>

<commit_message>
submission to development and psychopathology
</commit_message>
<xml_diff>
--- a/manuscript/README.docx
+++ b/manuscript/README.docx
@@ -95,13 +95,199 @@
         <w:t xml:space="preserve"> </w:t>
       </w:r>
       <w:r>
-        <w:t xml:space="preserve">For</w:t>
-      </w:r>
-      <w:r>
-        <w:t xml:space="preserve"> </w:t>
-      </w:r>
-      <w:r>
-        <w:t xml:space="preserve">example,</w:t>
+        <w:t xml:space="preserve">Adaptation-based</w:t>
+      </w:r>
+      <w:r>
+        <w:t xml:space="preserve"> </w:t>
+      </w:r>
+      <w:r>
+        <w:t xml:space="preserve">approaches</w:t>
+      </w:r>
+      <w:r>
+        <w:t xml:space="preserve"> </w:t>
+      </w:r>
+      <w:r>
+        <w:t xml:space="preserve">have</w:t>
+      </w:r>
+      <w:r>
+        <w:t xml:space="preserve"> </w:t>
+      </w:r>
+      <w:r>
+        <w:t xml:space="preserve">uncovered</w:t>
+      </w:r>
+      <w:r>
+        <w:t xml:space="preserve"> </w:t>
+      </w:r>
+      <w:r>
+        <w:t xml:space="preserve">a</w:t>
+      </w:r>
+      <w:r>
+        <w:t xml:space="preserve"> </w:t>
+      </w:r>
+      <w:r>
+        <w:t xml:space="preserve">few</w:t>
+      </w:r>
+      <w:r>
+        <w:t xml:space="preserve"> </w:t>
+      </w:r>
+      <w:r>
+        <w:t xml:space="preserve">specific</w:t>
+      </w:r>
+      <w:r>
+        <w:t xml:space="preserve"> </w:t>
+      </w:r>
+      <w:r>
+        <w:t xml:space="preserve">abilities</w:t>
+      </w:r>
+      <w:r>
+        <w:t xml:space="preserve"> </w:t>
+      </w:r>
+      <w:r>
+        <w:t xml:space="preserve">enhanced</w:t>
+      </w:r>
+      <w:r>
+        <w:t xml:space="preserve"> </w:t>
+      </w:r>
+      <w:r>
+        <w:t xml:space="preserve">by</w:t>
+      </w:r>
+      <w:r>
+        <w:t xml:space="preserve"> </w:t>
+      </w:r>
+      <w:r>
+        <w:t xml:space="preserve">particular</w:t>
+      </w:r>
+      <w:r>
+        <w:t xml:space="preserve"> </w:t>
+      </w:r>
+      <w:r>
+        <w:t xml:space="preserve">adversity</w:t>
+      </w:r>
+      <w:r>
+        <w:t xml:space="preserve"> </w:t>
+      </w:r>
+      <w:r>
+        <w:t xml:space="preserve">exposures.</w:t>
+      </w:r>
+      <w:r>
+        <w:t xml:space="preserve"> </w:t>
+      </w:r>
+      <w:r>
+        <w:t xml:space="preserve">Yet,</w:t>
+      </w:r>
+      <w:r>
+        <w:t xml:space="preserve"> </w:t>
+      </w:r>
+      <w:r>
+        <w:t xml:space="preserve">for</w:t>
+      </w:r>
+      <w:r>
+        <w:t xml:space="preserve"> </w:t>
+      </w:r>
+      <w:r>
+        <w:t xml:space="preserve">a</w:t>
+      </w:r>
+      <w:r>
+        <w:t xml:space="preserve"> </w:t>
+      </w:r>
+      <w:r>
+        <w:t xml:space="preserve">field</w:t>
+      </w:r>
+      <w:r>
+        <w:t xml:space="preserve"> </w:t>
+      </w:r>
+      <w:r>
+        <w:t xml:space="preserve">to</w:t>
+      </w:r>
+      <w:r>
+        <w:t xml:space="preserve"> </w:t>
+      </w:r>
+      <w:r>
+        <w:t xml:space="preserve">grow,</w:t>
+      </w:r>
+      <w:r>
+        <w:t xml:space="preserve"> </w:t>
+      </w:r>
+      <w:r>
+        <w:t xml:space="preserve">we</w:t>
+      </w:r>
+      <w:r>
+        <w:t xml:space="preserve"> </w:t>
+      </w:r>
+      <w:r>
+        <w:t xml:space="preserve">must</w:t>
+      </w:r>
+      <w:r>
+        <w:t xml:space="preserve"> </w:t>
+      </w:r>
+      <w:r>
+        <w:t xml:space="preserve">not</w:t>
+      </w:r>
+      <w:r>
+        <w:t xml:space="preserve"> </w:t>
+      </w:r>
+      <w:r>
+        <w:t xml:space="preserve">dig</w:t>
+      </w:r>
+      <w:r>
+        <w:t xml:space="preserve"> </w:t>
+      </w:r>
+      <w:r>
+        <w:t xml:space="preserve">too</w:t>
+      </w:r>
+      <w:r>
+        <w:t xml:space="preserve"> </w:t>
+      </w:r>
+      <w:r>
+        <w:t xml:space="preserve">deep,</w:t>
+      </w:r>
+      <w:r>
+        <w:t xml:space="preserve"> </w:t>
+      </w:r>
+      <w:r>
+        <w:t xml:space="preserve">too</w:t>
+      </w:r>
+      <w:r>
+        <w:t xml:space="preserve"> </w:t>
+      </w:r>
+      <w:r>
+        <w:t xml:space="preserve">soon.</w:t>
+      </w:r>
+      <w:r>
+        <w:t xml:space="preserve"> </w:t>
+      </w:r>
+      <w:r>
+        <w:t xml:space="preserve">In</w:t>
+      </w:r>
+      <w:r>
+        <w:t xml:space="preserve"> </w:t>
+      </w:r>
+      <w:r>
+        <w:t xml:space="preserve">this</w:t>
+      </w:r>
+      <w:r>
+        <w:t xml:space="preserve"> </w:t>
+      </w:r>
+      <w:r>
+        <w:t xml:space="preserve">paper,</w:t>
+      </w:r>
+      <w:r>
+        <w:t xml:space="preserve"> </w:t>
+      </w:r>
+      <w:r>
+        <w:t xml:space="preserve">we</w:t>
+      </w:r>
+      <w:r>
+        <w:t xml:space="preserve"> </w:t>
+      </w:r>
+      <w:r>
+        <w:t xml:space="preserve">complement</w:t>
+      </w:r>
+      <w:r>
+        <w:t xml:space="preserve"> </w:t>
+      </w:r>
+      <w:r>
+        <w:t xml:space="preserve">confirmatory</w:t>
       </w:r>
       <w:r>
         <w:t xml:space="preserve"> </w:t>
@@ -113,7 +299,493 @@
         <w:t xml:space="preserve"> </w:t>
       </w:r>
       <w:r>
-        <w:t xml:space="preserve">leveraging</w:t>
+        <w:t xml:space="preserve">with</w:t>
+      </w:r>
+      <w:r>
+        <w:t xml:space="preserve"> </w:t>
+      </w:r>
+      <w:r>
+        <w:t xml:space="preserve">principled</w:t>
+      </w:r>
+      <w:r>
+        <w:t xml:space="preserve"> </w:t>
+      </w:r>
+      <w:r>
+        <w:t xml:space="preserve">exploration.</w:t>
+      </w:r>
+      <w:r>
+        <w:t xml:space="preserve"> </w:t>
+      </w:r>
+      <w:r>
+        <w:t xml:space="preserve">We</w:t>
+      </w:r>
+      <w:r>
+        <w:t xml:space="preserve"> </w:t>
+      </w:r>
+      <w:r>
+        <w:t xml:space="preserve">draw</w:t>
+      </w:r>
+      <w:r>
+        <w:t xml:space="preserve"> </w:t>
+      </w:r>
+      <w:r>
+        <w:t xml:space="preserve">on</w:t>
+      </w:r>
+      <w:r>
+        <w:t xml:space="preserve"> </w:t>
+      </w:r>
+      <w:r>
+        <w:t xml:space="preserve">two</w:t>
+      </w:r>
+      <w:r>
+        <w:t xml:space="preserve"> </w:t>
+      </w:r>
+      <w:r>
+        <w:t xml:space="preserve">insights</w:t>
+      </w:r>
+      <w:r>
+        <w:t xml:space="preserve"> </w:t>
+      </w:r>
+      <w:r>
+        <w:t xml:space="preserve">from</w:t>
+      </w:r>
+      <w:r>
+        <w:t xml:space="preserve"> </w:t>
+      </w:r>
+      <w:r>
+        <w:t xml:space="preserve">adaptation-based</w:t>
+      </w:r>
+      <w:r>
+        <w:t xml:space="preserve"> </w:t>
+      </w:r>
+      <w:r>
+        <w:t xml:space="preserve">research:</w:t>
+      </w:r>
+      <w:r>
+        <w:t xml:space="preserve"> </w:t>
+      </w:r>
+      <w:r>
+        <w:t xml:space="preserve">1)</w:t>
+      </w:r>
+      <w:r>
+        <w:t xml:space="preserve"> </w:t>
+      </w:r>
+      <w:r>
+        <w:t xml:space="preserve">enhanced</w:t>
+      </w:r>
+      <w:r>
+        <w:t xml:space="preserve"> </w:t>
+      </w:r>
+      <w:r>
+        <w:t xml:space="preserve">performance</w:t>
+      </w:r>
+      <w:r>
+        <w:t xml:space="preserve"> </w:t>
+      </w:r>
+      <w:r>
+        <w:t xml:space="preserve">manifests</w:t>
+      </w:r>
+      <w:r>
+        <w:t xml:space="preserve"> </w:t>
+      </w:r>
+      <w:r>
+        <w:t xml:space="preserve">within</w:t>
+      </w:r>
+      <w:r>
+        <w:t xml:space="preserve"> </w:t>
+      </w:r>
+      <w:r>
+        <w:t xml:space="preserve">individuals,</w:t>
+      </w:r>
+      <w:r>
+        <w:t xml:space="preserve"> </w:t>
+      </w:r>
+      <w:r>
+        <w:t xml:space="preserve">and</w:t>
+      </w:r>
+      <w:r>
+        <w:t xml:space="preserve"> </w:t>
+      </w:r>
+      <w:r>
+        <w:t xml:space="preserve">2)</w:t>
+      </w:r>
+      <w:r>
+        <w:t xml:space="preserve"> </w:t>
+      </w:r>
+      <w:r>
+        <w:t xml:space="preserve">reduced</w:t>
+      </w:r>
+      <w:r>
+        <w:t xml:space="preserve"> </w:t>
+      </w:r>
+      <w:r>
+        <w:t xml:space="preserve">and</w:t>
+      </w:r>
+      <w:r>
+        <w:t xml:space="preserve"> </w:t>
+      </w:r>
+      <w:r>
+        <w:t xml:space="preserve">enhanced</w:t>
+      </w:r>
+      <w:r>
+        <w:t xml:space="preserve"> </w:t>
+      </w:r>
+      <w:r>
+        <w:t xml:space="preserve">performance</w:t>
+      </w:r>
+      <w:r>
+        <w:t xml:space="preserve"> </w:t>
+      </w:r>
+      <w:r>
+        <w:t xml:space="preserve">can</w:t>
+      </w:r>
+      <w:r>
+        <w:t xml:space="preserve"> </w:t>
+      </w:r>
+      <w:r>
+        <w:t xml:space="preserve">co-occur.</w:t>
+      </w:r>
+      <w:r>
+        <w:t xml:space="preserve"> </w:t>
+      </w:r>
+      <w:r>
+        <w:t xml:space="preserve">Although</w:t>
+      </w:r>
+      <w:r>
+        <w:t xml:space="preserve"> </w:t>
+      </w:r>
+      <w:r>
+        <w:t xml:space="preserve">commonly</w:t>
+      </w:r>
+      <w:r>
+        <w:t xml:space="preserve"> </w:t>
+      </w:r>
+      <w:r>
+        <w:t xml:space="preserve">assumed,</w:t>
+      </w:r>
+      <w:r>
+        <w:t xml:space="preserve"> </w:t>
+      </w:r>
+      <w:r>
+        <w:t xml:space="preserve">these</w:t>
+      </w:r>
+      <w:r>
+        <w:t xml:space="preserve"> </w:t>
+      </w:r>
+      <w:r>
+        <w:t xml:space="preserve">assertions</w:t>
+      </w:r>
+      <w:r>
+        <w:t xml:space="preserve"> </w:t>
+      </w:r>
+      <w:r>
+        <w:t xml:space="preserve">are</w:t>
+      </w:r>
+      <w:r>
+        <w:t xml:space="preserve"> </w:t>
+      </w:r>
+      <w:r>
+        <w:t xml:space="preserve">rarely</w:t>
+      </w:r>
+      <w:r>
+        <w:t xml:space="preserve"> </w:t>
+      </w:r>
+      <w:r>
+        <w:t xml:space="preserve">tested.</w:t>
+      </w:r>
+      <w:r>
+        <w:t xml:space="preserve"> </w:t>
+      </w:r>
+      <w:r>
+        <w:t xml:space="preserve">To</w:t>
+      </w:r>
+      <w:r>
+        <w:t xml:space="preserve"> </w:t>
+      </w:r>
+      <w:r>
+        <w:t xml:space="preserve">test</w:t>
+      </w:r>
+      <w:r>
+        <w:t xml:space="preserve"> </w:t>
+      </w:r>
+      <w:r>
+        <w:t xml:space="preserve">them,</w:t>
+      </w:r>
+      <w:r>
+        <w:t xml:space="preserve"> </w:t>
+      </w:r>
+      <w:r>
+        <w:t xml:space="preserve">we</w:t>
+      </w:r>
+      <w:r>
+        <w:t xml:space="preserve"> </w:t>
+      </w:r>
+      <w:r>
+        <w:t xml:space="preserve">need</w:t>
+      </w:r>
+      <w:r>
+        <w:t xml:space="preserve"> </w:t>
+      </w:r>
+      <w:r>
+        <w:t xml:space="preserve">a</w:t>
+      </w:r>
+      <w:r>
+        <w:t xml:space="preserve"> </w:t>
+      </w:r>
+      <w:r>
+        <w:t xml:space="preserve">variety</w:t>
+      </w:r>
+      <w:r>
+        <w:t xml:space="preserve"> </w:t>
+      </w:r>
+      <w:r>
+        <w:t xml:space="preserve">of</w:t>
+      </w:r>
+      <w:r>
+        <w:t xml:space="preserve"> </w:t>
+      </w:r>
+      <w:r>
+        <w:t xml:space="preserve">ability</w:t>
+      </w:r>
+      <w:r>
+        <w:t xml:space="preserve"> </w:t>
+      </w:r>
+      <w:r>
+        <w:t xml:space="preserve">measures</w:t>
+      </w:r>
+      <w:r>
+        <w:t xml:space="preserve"> </w:t>
+      </w:r>
+      <w:r>
+        <w:t xml:space="preserve">to</w:t>
+      </w:r>
+      <w:r>
+        <w:t xml:space="preserve"> </w:t>
+      </w:r>
+      <w:r>
+        <w:t xml:space="preserve">quantify</w:t>
+      </w:r>
+      <w:r>
+        <w:t xml:space="preserve"> </w:t>
+      </w:r>
+      <w:r>
+        <w:t xml:space="preserve">relative</w:t>
+      </w:r>
+      <w:r>
+        <w:t xml:space="preserve"> </w:t>
+      </w:r>
+      <w:r>
+        <w:t xml:space="preserve">performance</w:t>
+      </w:r>
+      <w:r>
+        <w:t xml:space="preserve"> </w:t>
+      </w:r>
+      <w:r>
+        <w:t xml:space="preserve">differences.</w:t>
+      </w:r>
+      <w:r>
+        <w:t xml:space="preserve"> </w:t>
+      </w:r>
+      <w:r>
+        <w:t xml:space="preserve">However,</w:t>
+      </w:r>
+      <w:r>
+        <w:t xml:space="preserve"> </w:t>
+      </w:r>
+      <w:r>
+        <w:t xml:space="preserve">rather</w:t>
+      </w:r>
+      <w:r>
+        <w:t xml:space="preserve"> </w:t>
+      </w:r>
+      <w:r>
+        <w:t xml:space="preserve">than</w:t>
+      </w:r>
+      <w:r>
+        <w:t xml:space="preserve"> </w:t>
+      </w:r>
+      <w:r>
+        <w:t xml:space="preserve">using</w:t>
+      </w:r>
+      <w:r>
+        <w:t xml:space="preserve"> </w:t>
+      </w:r>
+      <w:r>
+        <w:t xml:space="preserve">adaptive-logic</w:t>
+      </w:r>
+      <w:r>
+        <w:t xml:space="preserve"> </w:t>
+      </w:r>
+      <w:r>
+        <w:t xml:space="preserve">to</w:t>
+      </w:r>
+      <w:r>
+        <w:t xml:space="preserve"> </w:t>
+      </w:r>
+      <w:r>
+        <w:t xml:space="preserve">predict</w:t>
+      </w:r>
+      <w:r>
+        <w:t xml:space="preserve"> </w:t>
+      </w:r>
+      <w:r>
+        <w:t xml:space="preserve">which</w:t>
+      </w:r>
+      <w:r>
+        <w:t xml:space="preserve"> </w:t>
+      </w:r>
+      <w:r>
+        <w:t xml:space="preserve">abilities</w:t>
+      </w:r>
+      <w:r>
+        <w:t xml:space="preserve"> </w:t>
+      </w:r>
+      <w:r>
+        <w:t xml:space="preserve">are</w:t>
+      </w:r>
+      <w:r>
+        <w:t xml:space="preserve"> </w:t>
+      </w:r>
+      <w:r>
+        <w:t xml:space="preserve">enhanced</w:t>
+      </w:r>
+      <w:r>
+        <w:t xml:space="preserve"> </w:t>
+      </w:r>
+      <w:r>
+        <w:t xml:space="preserve">or</w:t>
+      </w:r>
+      <w:r>
+        <w:t xml:space="preserve"> </w:t>
+      </w:r>
+      <w:r>
+        <w:t xml:space="preserve">reduced,</w:t>
+      </w:r>
+      <w:r>
+        <w:t xml:space="preserve"> </w:t>
+      </w:r>
+      <w:r>
+        <w:t xml:space="preserve">we</w:t>
+      </w:r>
+      <w:r>
+        <w:t xml:space="preserve"> </w:t>
+      </w:r>
+      <w:r>
+        <w:t xml:space="preserve">develop</w:t>
+      </w:r>
+      <w:r>
+        <w:t xml:space="preserve"> </w:t>
+      </w:r>
+      <w:r>
+        <w:t xml:space="preserve">statistical</w:t>
+      </w:r>
+      <w:r>
+        <w:t xml:space="preserve"> </w:t>
+      </w:r>
+      <w:r>
+        <w:t xml:space="preserve">criteria</w:t>
+      </w:r>
+      <w:r>
+        <w:t xml:space="preserve"> </w:t>
+      </w:r>
+      <w:r>
+        <w:t xml:space="preserve">to</w:t>
+      </w:r>
+      <w:r>
+        <w:t xml:space="preserve"> </w:t>
+      </w:r>
+      <w:r>
+        <w:t xml:space="preserve">identify</w:t>
+      </w:r>
+      <w:r>
+        <w:t xml:space="preserve"> </w:t>
+      </w:r>
+      <w:r>
+        <w:t xml:space="preserve">three</w:t>
+      </w:r>
+      <w:r>
+        <w:t xml:space="preserve"> </w:t>
+      </w:r>
+      <w:r>
+        <w:t xml:space="preserve">data</w:t>
+      </w:r>
+      <w:r>
+        <w:t xml:space="preserve"> </w:t>
+      </w:r>
+      <w:r>
+        <w:t xml:space="preserve">patterns:</w:t>
+      </w:r>
+      <w:r>
+        <w:t xml:space="preserve"> </w:t>
+      </w:r>
+      <w:r>
+        <w:t xml:space="preserve">reduced,</w:t>
+      </w:r>
+      <w:r>
+        <w:t xml:space="preserve"> </w:t>
+      </w:r>
+      <w:r>
+        <w:t xml:space="preserve">enhanced,</w:t>
+      </w:r>
+      <w:r>
+        <w:t xml:space="preserve"> </w:t>
+      </w:r>
+      <w:r>
+        <w:t xml:space="preserve">and</w:t>
+      </w:r>
+      <w:r>
+        <w:t xml:space="preserve"> </w:t>
+      </w:r>
+      <w:r>
+        <w:t xml:space="preserve">intact</w:t>
+      </w:r>
+      <w:r>
+        <w:t xml:space="preserve"> </w:t>
+      </w:r>
+      <w:r>
+        <w:t xml:space="preserve">performance.</w:t>
+      </w:r>
+      <w:r>
+        <w:t xml:space="preserve"> </w:t>
+      </w:r>
+      <w:r>
+        <w:t xml:space="preserve">With</w:t>
+      </w:r>
+      <w:r>
+        <w:t xml:space="preserve"> </w:t>
+      </w:r>
+      <w:r>
+        <w:t xml:space="preserve">these</w:t>
+      </w:r>
+      <w:r>
+        <w:t xml:space="preserve"> </w:t>
+      </w:r>
+      <w:r>
+        <w:t xml:space="preserve">criteria,</w:t>
+      </w:r>
+      <w:r>
+        <w:t xml:space="preserve"> </w:t>
+      </w:r>
+      <w:r>
+        <w:t xml:space="preserve">we</w:t>
+      </w:r>
+      <w:r>
+        <w:t xml:space="preserve"> </w:t>
+      </w:r>
+      <w:r>
+        <w:t xml:space="preserve">analyzed</w:t>
+      </w:r>
+      <w:r>
+        <w:t xml:space="preserve"> </w:t>
+      </w:r>
+      <w:r>
+        <w:t xml:space="preserve">data</w:t>
+      </w:r>
+      <w:r>
+        <w:t xml:space="preserve"> </w:t>
+      </w:r>
+      <w:r>
+        <w:t xml:space="preserve">from</w:t>
       </w:r>
       <w:r>
         <w:t xml:space="preserve"> </w:t>
@@ -125,25 +797,121 @@
         <w:t xml:space="preserve"> </w:t>
       </w:r>
       <w:r>
-        <w:t xml:space="preserve">adaptation-based</w:t>
-      </w:r>
-      <w:r>
-        <w:t xml:space="preserve"> </w:t>
-      </w:r>
-      <w:r>
-        <w:t xml:space="preserve">approaches</w:t>
-      </w:r>
-      <w:r>
-        <w:t xml:space="preserve"> </w:t>
-      </w:r>
-      <w:r>
-        <w:t xml:space="preserve">have</w:t>
-      </w:r>
-      <w:r>
-        <w:t xml:space="preserve"> </w:t>
-      </w:r>
-      <w:r>
-        <w:t xml:space="preserve">uncovered</w:t>
+        <w:t xml:space="preserve">NICHD</w:t>
+      </w:r>
+      <w:r>
+        <w:t xml:space="preserve"> </w:t>
+      </w:r>
+      <w:r>
+        <w:t xml:space="preserve">Study</w:t>
+      </w:r>
+      <w:r>
+        <w:t xml:space="preserve"> </w:t>
+      </w:r>
+      <w:r>
+        <w:t xml:space="preserve">of</w:t>
+      </w:r>
+      <w:r>
+        <w:t xml:space="preserve"> </w:t>
+      </w:r>
+      <w:r>
+        <w:t xml:space="preserve">Early</w:t>
+      </w:r>
+      <w:r>
+        <w:t xml:space="preserve"> </w:t>
+      </w:r>
+      <w:r>
+        <w:t xml:space="preserve">Child</w:t>
+      </w:r>
+      <w:r>
+        <w:t xml:space="preserve"> </w:t>
+      </w:r>
+      <w:r>
+        <w:t xml:space="preserve">Care</w:t>
+      </w:r>
+      <w:r>
+        <w:t xml:space="preserve"> </w:t>
+      </w:r>
+      <w:r>
+        <w:t xml:space="preserve">and</w:t>
+      </w:r>
+      <w:r>
+        <w:t xml:space="preserve"> </w:t>
+      </w:r>
+      <w:r>
+        <w:t xml:space="preserve">Youth</w:t>
+      </w:r>
+      <w:r>
+        <w:t xml:space="preserve"> </w:t>
+      </w:r>
+      <w:r>
+        <w:t xml:space="preserve">Development</w:t>
+      </w:r>
+      <w:r>
+        <w:t xml:space="preserve"> </w:t>
+      </w:r>
+      <w:r>
+        <w:t xml:space="preserve">to</w:t>
+      </w:r>
+      <w:r>
+        <w:t xml:space="preserve"> </w:t>
+      </w:r>
+      <w:r>
+        <w:t xml:space="preserve">investigate</w:t>
+      </w:r>
+      <w:r>
+        <w:t xml:space="preserve"> </w:t>
+      </w:r>
+      <w:r>
+        <w:t xml:space="preserve">how</w:t>
+      </w:r>
+      <w:r>
+        <w:t xml:space="preserve"> </w:t>
+      </w:r>
+      <w:r>
+        <w:t xml:space="preserve">adversity</w:t>
+      </w:r>
+      <w:r>
+        <w:t xml:space="preserve"> </w:t>
+      </w:r>
+      <w:r>
+        <w:t xml:space="preserve">shapes</w:t>
+      </w:r>
+      <w:r>
+        <w:t xml:space="preserve"> </w:t>
+      </w:r>
+      <w:r>
+        <w:t xml:space="preserve">within-person</w:t>
+      </w:r>
+      <w:r>
+        <w:t xml:space="preserve"> </w:t>
+      </w:r>
+      <w:r>
+        <w:t xml:space="preserve">performance</w:t>
+      </w:r>
+      <w:r>
+        <w:t xml:space="preserve"> </w:t>
+      </w:r>
+      <w:r>
+        <w:t xml:space="preserve">across</w:t>
+      </w:r>
+      <w:r>
+        <w:t xml:space="preserve"> </w:t>
+      </w:r>
+      <w:r>
+        <w:t xml:space="preserve">10</w:t>
+      </w:r>
+      <w:r>
+        <w:t xml:space="preserve"> </w:t>
+      </w:r>
+      <w:r>
+        <w:t xml:space="preserve">abilities</w:t>
+      </w:r>
+      <w:r>
+        <w:t xml:space="preserve"> </w:t>
+      </w:r>
+      <w:r>
+        <w:t xml:space="preserve">in</w:t>
       </w:r>
       <w:r>
         <w:t xml:space="preserve"> </w:t>
@@ -155,19 +923,157 @@
         <w:t xml:space="preserve"> </w:t>
       </w:r>
       <w:r>
-        <w:t xml:space="preserve">few</w:t>
-      </w:r>
-      <w:r>
-        <w:t xml:space="preserve"> </w:t>
-      </w:r>
-      <w:r>
-        <w:t xml:space="preserve">specific</w:t>
-      </w:r>
-      <w:r>
-        <w:t xml:space="preserve"> </w:t>
-      </w:r>
-      <w:r>
-        <w:t xml:space="preserve">abilities</w:t>
+        <w:t xml:space="preserve">cognitive</w:t>
+      </w:r>
+      <w:r>
+        <w:t xml:space="preserve"> </w:t>
+      </w:r>
+      <w:r>
+        <w:t xml:space="preserve">and</w:t>
+      </w:r>
+      <w:r>
+        <w:t xml:space="preserve"> </w:t>
+      </w:r>
+      <w:r>
+        <w:t xml:space="preserve">achievement</w:t>
+      </w:r>
+      <w:r>
+        <w:t xml:space="preserve"> </w:t>
+      </w:r>
+      <w:r>
+        <w:t xml:space="preserve">battery.</w:t>
+      </w:r>
+      <w:r>
+        <w:t xml:space="preserve"> </w:t>
+      </w:r>
+      <w:r>
+        <w:t xml:space="preserve">Our</w:t>
+      </w:r>
+      <w:r>
+        <w:t xml:space="preserve"> </w:t>
+      </w:r>
+      <w:r>
+        <w:t xml:space="preserve">goals</w:t>
+      </w:r>
+      <w:r>
+        <w:t xml:space="preserve"> </w:t>
+      </w:r>
+      <w:r>
+        <w:t xml:space="preserve">are</w:t>
+      </w:r>
+      <w:r>
+        <w:t xml:space="preserve"> </w:t>
+      </w:r>
+      <w:r>
+        <w:t xml:space="preserve">to</w:t>
+      </w:r>
+      <w:r>
+        <w:t xml:space="preserve"> </w:t>
+      </w:r>
+      <w:r>
+        <w:t xml:space="preserve">document</w:t>
+      </w:r>
+      <w:r>
+        <w:t xml:space="preserve"> </w:t>
+      </w:r>
+      <w:r>
+        <w:t xml:space="preserve">adversity-shaped</w:t>
+      </w:r>
+      <w:r>
+        <w:t xml:space="preserve"> </w:t>
+      </w:r>
+      <w:r>
+        <w:t xml:space="preserve">cognitive</w:t>
+      </w:r>
+      <w:r>
+        <w:t xml:space="preserve"> </w:t>
+      </w:r>
+      <w:r>
+        <w:t xml:space="preserve">profiles,</w:t>
+      </w:r>
+      <w:r>
+        <w:t xml:space="preserve"> </w:t>
+      </w:r>
+      <w:r>
+        <w:t xml:space="preserve">identify</w:t>
+      </w:r>
+      <w:r>
+        <w:t xml:space="preserve"> </w:t>
+      </w:r>
+      <w:r>
+        <w:t xml:space="preserve">drivers</w:t>
+      </w:r>
+      <w:r>
+        <w:t xml:space="preserve"> </w:t>
+      </w:r>
+      <w:r>
+        <w:t xml:space="preserve">of</w:t>
+      </w:r>
+      <w:r>
+        <w:t xml:space="preserve"> </w:t>
+      </w:r>
+      <w:r>
+        <w:t xml:space="preserve">reduced</w:t>
+      </w:r>
+      <w:r>
+        <w:t xml:space="preserve"> </w:t>
+      </w:r>
+      <w:r>
+        <w:t xml:space="preserve">performance,</w:t>
+      </w:r>
+      <w:r>
+        <w:t xml:space="preserve"> </w:t>
+      </w:r>
+      <w:r>
+        <w:t xml:space="preserve">identify</w:t>
+      </w:r>
+      <w:r>
+        <w:t xml:space="preserve"> </w:t>
+      </w:r>
+      <w:r>
+        <w:t xml:space="preserve">sets</w:t>
+      </w:r>
+      <w:r>
+        <w:t xml:space="preserve"> </w:t>
+      </w:r>
+      <w:r>
+        <w:t xml:space="preserve">of</w:t>
+      </w:r>
+      <w:r>
+        <w:t xml:space="preserve"> </w:t>
+      </w:r>
+      <w:r>
+        <w:t xml:space="preserve">‘</w:t>
+      </w:r>
+      <w:r>
+        <w:t xml:space="preserve">intact</w:t>
+      </w:r>
+      <w:r>
+        <w:t xml:space="preserve">’</w:t>
+      </w:r>
+      <w:r>
+        <w:t xml:space="preserve"> </w:t>
+      </w:r>
+      <w:r>
+        <w:t xml:space="preserve">abilities,</w:t>
+      </w:r>
+      <w:r>
+        <w:t xml:space="preserve"> </w:t>
+      </w:r>
+      <w:r>
+        <w:t xml:space="preserve">and</w:t>
+      </w:r>
+      <w:r>
+        <w:t xml:space="preserve"> </w:t>
+      </w:r>
+      <w:r>
+        <w:t xml:space="preserve">discover</w:t>
+      </w:r>
+      <w:r>
+        <w:t xml:space="preserve"> </w:t>
+      </w:r>
+      <w:r>
+        <w:t xml:space="preserve">new</w:t>
       </w:r>
       <w:r>
         <w:t xml:space="preserve"> </w:t>
@@ -179,181 +1085,31 @@
         <w:t xml:space="preserve"> </w:t>
       </w:r>
       <w:r>
-        <w:t xml:space="preserve">by</w:t>
-      </w:r>
-      <w:r>
-        <w:t xml:space="preserve"> </w:t>
-      </w:r>
-      <w:r>
-        <w:t xml:space="preserve">exposure</w:t>
-      </w:r>
-      <w:r>
-        <w:t xml:space="preserve"> </w:t>
-      </w:r>
-      <w:r>
-        <w:t xml:space="preserve">to</w:t>
-      </w:r>
-      <w:r>
-        <w:t xml:space="preserve"> </w:t>
-      </w:r>
-      <w:r>
-        <w:t xml:space="preserve">particular</w:t>
-      </w:r>
-      <w:r>
-        <w:t xml:space="preserve"> </w:t>
-      </w:r>
-      <w:r>
-        <w:t xml:space="preserve">forms</w:t>
-      </w:r>
-      <w:r>
-        <w:t xml:space="preserve"> </w:t>
-      </w:r>
-      <w:r>
-        <w:t xml:space="preserve">of</w:t>
-      </w:r>
-      <w:r>
-        <w:t xml:space="preserve"> </w:t>
-      </w:r>
-      <w:r>
-        <w:t xml:space="preserve">adversity.</w:t>
-      </w:r>
-      <w:r>
-        <w:t xml:space="preserve"> </w:t>
-      </w:r>
-      <w:r>
-        <w:t xml:space="preserve">Yet,</w:t>
-      </w:r>
-      <w:r>
-        <w:t xml:space="preserve"> </w:t>
-      </w:r>
-      <w:r>
-        <w:t xml:space="preserve">in</w:t>
-      </w:r>
-      <w:r>
-        <w:t xml:space="preserve"> </w:t>
-      </w:r>
-      <w:r>
-        <w:t xml:space="preserve">order</w:t>
-      </w:r>
-      <w:r>
-        <w:t xml:space="preserve"> </w:t>
-      </w:r>
-      <w:r>
-        <w:t xml:space="preserve">for</w:t>
-      </w:r>
-      <w:r>
-        <w:t xml:space="preserve"> </w:t>
-      </w:r>
-      <w:r>
-        <w:t xml:space="preserve">a</w:t>
-      </w:r>
-      <w:r>
-        <w:t xml:space="preserve"> </w:t>
-      </w:r>
-      <w:r>
-        <w:t xml:space="preserve">field</w:t>
-      </w:r>
-      <w:r>
-        <w:t xml:space="preserve"> </w:t>
-      </w:r>
-      <w:r>
-        <w:t xml:space="preserve">to</w:t>
-      </w:r>
-      <w:r>
-        <w:t xml:space="preserve"> </w:t>
-      </w:r>
-      <w:r>
-        <w:t xml:space="preserve">grow,</w:t>
-      </w:r>
-      <w:r>
-        <w:t xml:space="preserve"> </w:t>
-      </w:r>
-      <w:r>
-        <w:t xml:space="preserve">we</w:t>
-      </w:r>
-      <w:r>
-        <w:t xml:space="preserve"> </w:t>
-      </w:r>
-      <w:r>
-        <w:t xml:space="preserve">must</w:t>
-      </w:r>
-      <w:r>
-        <w:t xml:space="preserve"> </w:t>
-      </w:r>
-      <w:r>
-        <w:t xml:space="preserve">not</w:t>
-      </w:r>
-      <w:r>
-        <w:t xml:space="preserve"> </w:t>
-      </w:r>
-      <w:r>
-        <w:t xml:space="preserve">dig</w:t>
-      </w:r>
-      <w:r>
-        <w:t xml:space="preserve"> </w:t>
-      </w:r>
-      <w:r>
-        <w:t xml:space="preserve">too</w:t>
-      </w:r>
-      <w:r>
-        <w:t xml:space="preserve"> </w:t>
-      </w:r>
-      <w:r>
-        <w:t xml:space="preserve">deep,</w:t>
-      </w:r>
-      <w:r>
-        <w:t xml:space="preserve"> </w:t>
-      </w:r>
-      <w:r>
-        <w:t xml:space="preserve">too</w:t>
-      </w:r>
-      <w:r>
-        <w:t xml:space="preserve"> </w:t>
-      </w:r>
-      <w:r>
-        <w:t xml:space="preserve">soon.</w:t>
-      </w:r>
-      <w:r>
-        <w:t xml:space="preserve"> </w:t>
-      </w:r>
-      <w:r>
-        <w:t xml:space="preserve">In</w:t>
-      </w:r>
-      <w:r>
-        <w:t xml:space="preserve"> </w:t>
-      </w:r>
-      <w:r>
-        <w:t xml:space="preserve">this</w:t>
-      </w:r>
-      <w:r>
-        <w:t xml:space="preserve"> </w:t>
-      </w:r>
-      <w:r>
-        <w:t xml:space="preserve">paper,</w:t>
-      </w:r>
-      <w:r>
-        <w:t xml:space="preserve"> </w:t>
-      </w:r>
-      <w:r>
-        <w:t xml:space="preserve">we</w:t>
-      </w:r>
-      <w:r>
-        <w:t xml:space="preserve"> </w:t>
-      </w:r>
-      <w:r>
-        <w:t xml:space="preserve">complement</w:t>
-      </w:r>
-      <w:r>
-        <w:t xml:space="preserve"> </w:t>
-      </w:r>
-      <w:r>
-        <w:t xml:space="preserve">adaptation-based</w:t>
-      </w:r>
-      <w:r>
-        <w:t xml:space="preserve"> </w:t>
-      </w:r>
-      <w:r>
-        <w:t xml:space="preserve">research</w:t>
+        <w:t xml:space="preserve">abilities.</w:t>
+      </w:r>
+      <w:r>
+        <w:t xml:space="preserve"> </w:t>
+      </w:r>
+      <w:r>
+        <w:t xml:space="preserve">We</w:t>
+      </w:r>
+      <w:r>
+        <w:t xml:space="preserve"> </w:t>
+      </w:r>
+      <w:r>
+        <w:t xml:space="preserve">believe</w:t>
+      </w:r>
+      <w:r>
+        <w:t xml:space="preserve"> </w:t>
+      </w:r>
+      <w:r>
+        <w:t xml:space="preserve">principled</w:t>
+      </w:r>
+      <w:r>
+        <w:t xml:space="preserve"> </w:t>
+      </w:r>
+      <w:r>
+        <w:t xml:space="preserve">exploration</w:t>
       </w:r>
       <w:r>
         <w:t xml:space="preserve"> </w:t>
@@ -365,121 +1121,43 @@
         <w:t xml:space="preserve"> </w:t>
       </w:r>
       <w:r>
-        <w:t xml:space="preserve">principled</w:t>
-      </w:r>
-      <w:r>
-        <w:t xml:space="preserve"> </w:t>
-      </w:r>
-      <w:r>
-        <w:t xml:space="preserve">exploration.</w:t>
-      </w:r>
-      <w:r>
-        <w:t xml:space="preserve"> </w:t>
-      </w:r>
-      <w:r>
-        <w:t xml:space="preserve">To</w:t>
-      </w:r>
-      <w:r>
-        <w:t xml:space="preserve"> </w:t>
-      </w:r>
-      <w:r>
-        <w:t xml:space="preserve">do</w:t>
-      </w:r>
-      <w:r>
-        <w:t xml:space="preserve"> </w:t>
-      </w:r>
-      <w:r>
-        <w:t xml:space="preserve">so,</w:t>
-      </w:r>
-      <w:r>
-        <w:t xml:space="preserve"> </w:t>
-      </w:r>
-      <w:r>
-        <w:t xml:space="preserve">we</w:t>
-      </w:r>
-      <w:r>
-        <w:t xml:space="preserve"> </w:t>
-      </w:r>
-      <w:r>
-        <w:t xml:space="preserve">draw</w:t>
-      </w:r>
-      <w:r>
-        <w:t xml:space="preserve"> </w:t>
-      </w:r>
-      <w:r>
-        <w:t xml:space="preserve">on</w:t>
-      </w:r>
-      <w:r>
-        <w:t xml:space="preserve"> </w:t>
-      </w:r>
-      <w:r>
-        <w:t xml:space="preserve">the</w:t>
-      </w:r>
-      <w:r>
-        <w:t xml:space="preserve"> </w:t>
-      </w:r>
-      <w:r>
-        <w:t xml:space="preserve">basic</w:t>
-      </w:r>
-      <w:r>
-        <w:t xml:space="preserve"> </w:t>
-      </w:r>
-      <w:r>
-        <w:t xml:space="preserve">insights</w:t>
-      </w:r>
-      <w:r>
-        <w:t xml:space="preserve"> </w:t>
-      </w:r>
-      <w:r>
-        <w:t xml:space="preserve">of</w:t>
-      </w:r>
-      <w:r>
-        <w:t xml:space="preserve"> </w:t>
-      </w:r>
-      <w:r>
-        <w:t xml:space="preserve">adaptation-based</w:t>
-      </w:r>
-      <w:r>
-        <w:t xml:space="preserve"> </w:t>
-      </w:r>
-      <w:r>
-        <w:t xml:space="preserve">research:</w:t>
-      </w:r>
-      <w:r>
-        <w:t xml:space="preserve"> </w:t>
-      </w:r>
-      <w:r>
-        <w:t xml:space="preserve">1)</w:t>
-      </w:r>
-      <w:r>
-        <w:t xml:space="preserve"> </w:t>
-      </w:r>
-      <w:r>
-        <w:t xml:space="preserve">enhanced</w:t>
-      </w:r>
-      <w:r>
-        <w:t xml:space="preserve"> </w:t>
-      </w:r>
-      <w:r>
-        <w:t xml:space="preserve">performance</w:t>
-      </w:r>
-      <w:r>
-        <w:t xml:space="preserve"> </w:t>
-      </w:r>
-      <w:r>
-        <w:t xml:space="preserve">manifests</w:t>
-      </w:r>
-      <w:r>
-        <w:t xml:space="preserve"> </w:t>
-      </w:r>
-      <w:r>
-        <w:t xml:space="preserve">within</w:t>
-      </w:r>
-      <w:r>
-        <w:t xml:space="preserve"> </w:t>
-      </w:r>
-      <w:r>
-        <w:t xml:space="preserve">individuals,</w:t>
+        <w:t xml:space="preserve">clear</w:t>
+      </w:r>
+      <w:r>
+        <w:t xml:space="preserve"> </w:t>
+      </w:r>
+      <w:r>
+        <w:t xml:space="preserve">criteria</w:t>
+      </w:r>
+      <w:r>
+        <w:t xml:space="preserve"> </w:t>
+      </w:r>
+      <w:r>
+        <w:t xml:space="preserve">can</w:t>
+      </w:r>
+      <w:r>
+        <w:t xml:space="preserve"> </w:t>
+      </w:r>
+      <w:r>
+        <w:t xml:space="preserve">help</w:t>
+      </w:r>
+      <w:r>
+        <w:t xml:space="preserve"> </w:t>
+      </w:r>
+      <w:r>
+        <w:t xml:space="preserve">break</w:t>
+      </w:r>
+      <w:r>
+        <w:t xml:space="preserve"> </w:t>
+      </w:r>
+      <w:r>
+        <w:t xml:space="preserve">new</w:t>
+      </w:r>
+      <w:r>
+        <w:t xml:space="preserve"> </w:t>
+      </w:r>
+      <w:r>
+        <w:t xml:space="preserve">theoretical</w:t>
       </w:r>
       <w:r>
         <w:t xml:space="preserve"> </w:t>
@@ -491,13 +1169,31 @@
         <w:t xml:space="preserve"> </w:t>
       </w:r>
       <w:r>
-        <w:t xml:space="preserve">2)</w:t>
-      </w:r>
-      <w:r>
-        <w:t xml:space="preserve"> </w:t>
-      </w:r>
-      <w:r>
-        <w:t xml:space="preserve">reduced</w:t>
+        <w:t xml:space="preserve">empirical</w:t>
+      </w:r>
+      <w:r>
+        <w:t xml:space="preserve"> </w:t>
+      </w:r>
+      <w:r>
+        <w:t xml:space="preserve">ground,</w:t>
+      </w:r>
+      <w:r>
+        <w:t xml:space="preserve"> </w:t>
+      </w:r>
+      <w:r>
+        <w:t xml:space="preserve">re-map</w:t>
+      </w:r>
+      <w:r>
+        <w:t xml:space="preserve"> </w:t>
+      </w:r>
+      <w:r>
+        <w:t xml:space="preserve">old</w:t>
+      </w:r>
+      <w:r>
+        <w:t xml:space="preserve"> </w:t>
+      </w:r>
+      <w:r>
+        <w:t xml:space="preserve">territory,</w:t>
       </w:r>
       <w:r>
         <w:t xml:space="preserve"> </w:t>
@@ -509,864 +1205,6 @@
         <w:t xml:space="preserve"> </w:t>
       </w:r>
       <w:r>
-        <w:t xml:space="preserve">enhanced</w:t>
-      </w:r>
-      <w:r>
-        <w:t xml:space="preserve"> </w:t>
-      </w:r>
-      <w:r>
-        <w:t xml:space="preserve">performance</w:t>
-      </w:r>
-      <w:r>
-        <w:t xml:space="preserve"> </w:t>
-      </w:r>
-      <w:r>
-        <w:t xml:space="preserve">can</w:t>
-      </w:r>
-      <w:r>
-        <w:t xml:space="preserve"> </w:t>
-      </w:r>
-      <w:r>
-        <w:t xml:space="preserve">co-occur.</w:t>
-      </w:r>
-      <w:r>
-        <w:t xml:space="preserve"> </w:t>
-      </w:r>
-      <w:r>
-        <w:t xml:space="preserve">Although</w:t>
-      </w:r>
-      <w:r>
-        <w:t xml:space="preserve"> </w:t>
-      </w:r>
-      <w:r>
-        <w:t xml:space="preserve">commonly</w:t>
-      </w:r>
-      <w:r>
-        <w:t xml:space="preserve"> </w:t>
-      </w:r>
-      <w:r>
-        <w:t xml:space="preserve">assumed,</w:t>
-      </w:r>
-      <w:r>
-        <w:t xml:space="preserve"> </w:t>
-      </w:r>
-      <w:r>
-        <w:t xml:space="preserve">these</w:t>
-      </w:r>
-      <w:r>
-        <w:t xml:space="preserve"> </w:t>
-      </w:r>
-      <w:r>
-        <w:t xml:space="preserve">assertions</w:t>
-      </w:r>
-      <w:r>
-        <w:t xml:space="preserve"> </w:t>
-      </w:r>
-      <w:r>
-        <w:t xml:space="preserve">are</w:t>
-      </w:r>
-      <w:r>
-        <w:t xml:space="preserve"> </w:t>
-      </w:r>
-      <w:r>
-        <w:t xml:space="preserve">rarely</w:t>
-      </w:r>
-      <w:r>
-        <w:t xml:space="preserve"> </w:t>
-      </w:r>
-      <w:r>
-        <w:t xml:space="preserve">tested.</w:t>
-      </w:r>
-      <w:r>
-        <w:t xml:space="preserve"> </w:t>
-      </w:r>
-      <w:r>
-        <w:t xml:space="preserve">To</w:t>
-      </w:r>
-      <w:r>
-        <w:t xml:space="preserve"> </w:t>
-      </w:r>
-      <w:r>
-        <w:t xml:space="preserve">test</w:t>
-      </w:r>
-      <w:r>
-        <w:t xml:space="preserve"> </w:t>
-      </w:r>
-      <w:r>
-        <w:t xml:space="preserve">them,</w:t>
-      </w:r>
-      <w:r>
-        <w:t xml:space="preserve"> </w:t>
-      </w:r>
-      <w:r>
-        <w:t xml:space="preserve">a</w:t>
-      </w:r>
-      <w:r>
-        <w:t xml:space="preserve"> </w:t>
-      </w:r>
-      <w:r>
-        <w:t xml:space="preserve">variety</w:t>
-      </w:r>
-      <w:r>
-        <w:t xml:space="preserve"> </w:t>
-      </w:r>
-      <w:r>
-        <w:t xml:space="preserve">of</w:t>
-      </w:r>
-      <w:r>
-        <w:t xml:space="preserve"> </w:t>
-      </w:r>
-      <w:r>
-        <w:t xml:space="preserve">ability</w:t>
-      </w:r>
-      <w:r>
-        <w:t xml:space="preserve"> </w:t>
-      </w:r>
-      <w:r>
-        <w:t xml:space="preserve">measures</w:t>
-      </w:r>
-      <w:r>
-        <w:t xml:space="preserve"> </w:t>
-      </w:r>
-      <w:r>
-        <w:t xml:space="preserve">are</w:t>
-      </w:r>
-      <w:r>
-        <w:t xml:space="preserve"> </w:t>
-      </w:r>
-      <w:r>
-        <w:t xml:space="preserve">needed</w:t>
-      </w:r>
-      <w:r>
-        <w:t xml:space="preserve"> </w:t>
-      </w:r>
-      <w:r>
-        <w:t xml:space="preserve">that</w:t>
-      </w:r>
-      <w:r>
-        <w:t xml:space="preserve"> </w:t>
-      </w:r>
-      <w:r>
-        <w:t xml:space="preserve">examine</w:t>
-      </w:r>
-      <w:r>
-        <w:t xml:space="preserve"> </w:t>
-      </w:r>
-      <w:r>
-        <w:t xml:space="preserve">relative</w:t>
-      </w:r>
-      <w:r>
-        <w:t xml:space="preserve"> </w:t>
-      </w:r>
-      <w:r>
-        <w:t xml:space="preserve">performance</w:t>
-      </w:r>
-      <w:r>
-        <w:t xml:space="preserve"> </w:t>
-      </w:r>
-      <w:r>
-        <w:t xml:space="preserve">differences.</w:t>
-      </w:r>
-      <w:r>
-        <w:t xml:space="preserve"> </w:t>
-      </w:r>
-      <w:r>
-        <w:t xml:space="preserve">However,</w:t>
-      </w:r>
-      <w:r>
-        <w:t xml:space="preserve"> </w:t>
-      </w:r>
-      <w:r>
-        <w:t xml:space="preserve">rather</w:t>
-      </w:r>
-      <w:r>
-        <w:t xml:space="preserve"> </w:t>
-      </w:r>
-      <w:r>
-        <w:t xml:space="preserve">than</w:t>
-      </w:r>
-      <w:r>
-        <w:t xml:space="preserve"> </w:t>
-      </w:r>
-      <w:r>
-        <w:t xml:space="preserve">using</w:t>
-      </w:r>
-      <w:r>
-        <w:t xml:space="preserve"> </w:t>
-      </w:r>
-      <w:r>
-        <w:t xml:space="preserve">adaptive-logic</w:t>
-      </w:r>
-      <w:r>
-        <w:t xml:space="preserve"> </w:t>
-      </w:r>
-      <w:r>
-        <w:t xml:space="preserve">to</w:t>
-      </w:r>
-      <w:r>
-        <w:t xml:space="preserve"> </w:t>
-      </w:r>
-      <w:r>
-        <w:t xml:space="preserve">predict</w:t>
-      </w:r>
-      <w:r>
-        <w:t xml:space="preserve"> </w:t>
-      </w:r>
-      <w:r>
-        <w:t xml:space="preserve">which</w:t>
-      </w:r>
-      <w:r>
-        <w:t xml:space="preserve"> </w:t>
-      </w:r>
-      <w:r>
-        <w:t xml:space="preserve">abilities</w:t>
-      </w:r>
-      <w:r>
-        <w:t xml:space="preserve"> </w:t>
-      </w:r>
-      <w:r>
-        <w:t xml:space="preserve">are</w:t>
-      </w:r>
-      <w:r>
-        <w:t xml:space="preserve"> </w:t>
-      </w:r>
-      <w:r>
-        <w:t xml:space="preserve">enhanced</w:t>
-      </w:r>
-      <w:r>
-        <w:t xml:space="preserve"> </w:t>
-      </w:r>
-      <w:r>
-        <w:t xml:space="preserve">or</w:t>
-      </w:r>
-      <w:r>
-        <w:t xml:space="preserve"> </w:t>
-      </w:r>
-      <w:r>
-        <w:t xml:space="preserve">reduced,</w:t>
-      </w:r>
-      <w:r>
-        <w:t xml:space="preserve"> </w:t>
-      </w:r>
-      <w:r>
-        <w:t xml:space="preserve">we</w:t>
-      </w:r>
-      <w:r>
-        <w:t xml:space="preserve"> </w:t>
-      </w:r>
-      <w:r>
-        <w:t xml:space="preserve">develop</w:t>
-      </w:r>
-      <w:r>
-        <w:t xml:space="preserve"> </w:t>
-      </w:r>
-      <w:r>
-        <w:t xml:space="preserve">statistical</w:t>
-      </w:r>
-      <w:r>
-        <w:t xml:space="preserve"> </w:t>
-      </w:r>
-      <w:r>
-        <w:t xml:space="preserve">criteria</w:t>
-      </w:r>
-      <w:r>
-        <w:t xml:space="preserve"> </w:t>
-      </w:r>
-      <w:r>
-        <w:t xml:space="preserve">to</w:t>
-      </w:r>
-      <w:r>
-        <w:t xml:space="preserve"> </w:t>
-      </w:r>
-      <w:r>
-        <w:t xml:space="preserve">help</w:t>
-      </w:r>
-      <w:r>
-        <w:t xml:space="preserve"> </w:t>
-      </w:r>
-      <w:r>
-        <w:t xml:space="preserve">interpret</w:t>
-      </w:r>
-      <w:r>
-        <w:t xml:space="preserve"> </w:t>
-      </w:r>
-      <w:r>
-        <w:t xml:space="preserve">three</w:t>
-      </w:r>
-      <w:r>
-        <w:t xml:space="preserve"> </w:t>
-      </w:r>
-      <w:r>
-        <w:t xml:space="preserve">different</w:t>
-      </w:r>
-      <w:r>
-        <w:t xml:space="preserve"> </w:t>
-      </w:r>
-      <w:r>
-        <w:t xml:space="preserve">data</w:t>
-      </w:r>
-      <w:r>
-        <w:t xml:space="preserve"> </w:t>
-      </w:r>
-      <w:r>
-        <w:t xml:space="preserve">patterns:</w:t>
-      </w:r>
-      <w:r>
-        <w:t xml:space="preserve"> </w:t>
-      </w:r>
-      <w:r>
-        <w:t xml:space="preserve">reduced,</w:t>
-      </w:r>
-      <w:r>
-        <w:t xml:space="preserve"> </w:t>
-      </w:r>
-      <w:r>
-        <w:t xml:space="preserve">enhanced,</w:t>
-      </w:r>
-      <w:r>
-        <w:t xml:space="preserve"> </w:t>
-      </w:r>
-      <w:r>
-        <w:t xml:space="preserve">and</w:t>
-      </w:r>
-      <w:r>
-        <w:t xml:space="preserve"> </w:t>
-      </w:r>
-      <w:r>
-        <w:t xml:space="preserve">intact</w:t>
-      </w:r>
-      <w:r>
-        <w:t xml:space="preserve"> </w:t>
-      </w:r>
-      <w:r>
-        <w:t xml:space="preserve">performance.</w:t>
-      </w:r>
-      <w:r>
-        <w:t xml:space="preserve"> </w:t>
-      </w:r>
-      <w:r>
-        <w:t xml:space="preserve">We</w:t>
-      </w:r>
-      <w:r>
-        <w:t xml:space="preserve"> </w:t>
-      </w:r>
-      <w:r>
-        <w:t xml:space="preserve">use</w:t>
-      </w:r>
-      <w:r>
-        <w:t xml:space="preserve"> </w:t>
-      </w:r>
-      <w:r>
-        <w:t xml:space="preserve">these</w:t>
-      </w:r>
-      <w:r>
-        <w:t xml:space="preserve"> </w:t>
-      </w:r>
-      <w:r>
-        <w:t xml:space="preserve">criteria</w:t>
-      </w:r>
-      <w:r>
-        <w:t xml:space="preserve"> </w:t>
-      </w:r>
-      <w:r>
-        <w:t xml:space="preserve">to</w:t>
-      </w:r>
-      <w:r>
-        <w:t xml:space="preserve"> </w:t>
-      </w:r>
-      <w:r>
-        <w:t xml:space="preserve">analyze</w:t>
-      </w:r>
-      <w:r>
-        <w:t xml:space="preserve"> </w:t>
-      </w:r>
-      <w:r>
-        <w:t xml:space="preserve">data</w:t>
-      </w:r>
-      <w:r>
-        <w:t xml:space="preserve"> </w:t>
-      </w:r>
-      <w:r>
-        <w:t xml:space="preserve">from</w:t>
-      </w:r>
-      <w:r>
-        <w:t xml:space="preserve"> </w:t>
-      </w:r>
-      <w:r>
-        <w:t xml:space="preserve">the</w:t>
-      </w:r>
-      <w:r>
-        <w:t xml:space="preserve"> </w:t>
-      </w:r>
-      <w:r>
-        <w:t xml:space="preserve">NICHD</w:t>
-      </w:r>
-      <w:r>
-        <w:t xml:space="preserve"> </w:t>
-      </w:r>
-      <w:r>
-        <w:t xml:space="preserve">Study</w:t>
-      </w:r>
-      <w:r>
-        <w:t xml:space="preserve"> </w:t>
-      </w:r>
-      <w:r>
-        <w:t xml:space="preserve">of</w:t>
-      </w:r>
-      <w:r>
-        <w:t xml:space="preserve"> </w:t>
-      </w:r>
-      <w:r>
-        <w:t xml:space="preserve">Early</w:t>
-      </w:r>
-      <w:r>
-        <w:t xml:space="preserve"> </w:t>
-      </w:r>
-      <w:r>
-        <w:t xml:space="preserve">Child</w:t>
-      </w:r>
-      <w:r>
-        <w:t xml:space="preserve"> </w:t>
-      </w:r>
-      <w:r>
-        <w:t xml:space="preserve">Care</w:t>
-      </w:r>
-      <w:r>
-        <w:t xml:space="preserve"> </w:t>
-      </w:r>
-      <w:r>
-        <w:t xml:space="preserve">and</w:t>
-      </w:r>
-      <w:r>
-        <w:t xml:space="preserve"> </w:t>
-      </w:r>
-      <w:r>
-        <w:t xml:space="preserve">Youth</w:t>
-      </w:r>
-      <w:r>
-        <w:t xml:space="preserve"> </w:t>
-      </w:r>
-      <w:r>
-        <w:t xml:space="preserve">Development</w:t>
-      </w:r>
-      <w:r>
-        <w:t xml:space="preserve"> </w:t>
-      </w:r>
-      <w:r>
-        <w:t xml:space="preserve">(SECCYD)</w:t>
-      </w:r>
-      <w:r>
-        <w:t xml:space="preserve"> </w:t>
-      </w:r>
-      <w:r>
-        <w:t xml:space="preserve">to</w:t>
-      </w:r>
-      <w:r>
-        <w:t xml:space="preserve"> </w:t>
-      </w:r>
-      <w:r>
-        <w:t xml:space="preserve">investigate</w:t>
-      </w:r>
-      <w:r>
-        <w:t xml:space="preserve"> </w:t>
-      </w:r>
-      <w:r>
-        <w:t xml:space="preserve">whether</w:t>
-      </w:r>
-      <w:r>
-        <w:t xml:space="preserve"> </w:t>
-      </w:r>
-      <w:r>
-        <w:t xml:space="preserve">and</w:t>
-      </w:r>
-      <w:r>
-        <w:t xml:space="preserve"> </w:t>
-      </w:r>
-      <w:r>
-        <w:t xml:space="preserve">how</w:t>
-      </w:r>
-      <w:r>
-        <w:t xml:space="preserve"> </w:t>
-      </w:r>
-      <w:r>
-        <w:t xml:space="preserve">adversity</w:t>
-      </w:r>
-      <w:r>
-        <w:t xml:space="preserve"> </w:t>
-      </w:r>
-      <w:r>
-        <w:t xml:space="preserve">shapes</w:t>
-      </w:r>
-      <w:r>
-        <w:t xml:space="preserve"> </w:t>
-      </w:r>
-      <w:r>
-        <w:t xml:space="preserve">within-person</w:t>
-      </w:r>
-      <w:r>
-        <w:t xml:space="preserve"> </w:t>
-      </w:r>
-      <w:r>
-        <w:t xml:space="preserve">performance</w:t>
-      </w:r>
-      <w:r>
-        <w:t xml:space="preserve"> </w:t>
-      </w:r>
-      <w:r>
-        <w:t xml:space="preserve">across</w:t>
-      </w:r>
-      <w:r>
-        <w:t xml:space="preserve"> </w:t>
-      </w:r>
-      <w:r>
-        <w:t xml:space="preserve">10</w:t>
-      </w:r>
-      <w:r>
-        <w:t xml:space="preserve"> </w:t>
-      </w:r>
-      <w:r>
-        <w:t xml:space="preserve">abilities</w:t>
-      </w:r>
-      <w:r>
-        <w:t xml:space="preserve"> </w:t>
-      </w:r>
-      <w:r>
-        <w:t xml:space="preserve">in</w:t>
-      </w:r>
-      <w:r>
-        <w:t xml:space="preserve"> </w:t>
-      </w:r>
-      <w:r>
-        <w:t xml:space="preserve">the</w:t>
-      </w:r>
-      <w:r>
-        <w:t xml:space="preserve"> </w:t>
-      </w:r>
-      <w:r>
-        <w:t xml:space="preserve">Woodcock</w:t>
-      </w:r>
-      <w:r>
-        <w:t xml:space="preserve"> </w:t>
-      </w:r>
-      <w:r>
-        <w:t xml:space="preserve">Johnson</w:t>
-      </w:r>
-      <w:r>
-        <w:t xml:space="preserve"> </w:t>
-      </w:r>
-      <w:r>
-        <w:t xml:space="preserve">Cognitive</w:t>
-      </w:r>
-      <w:r>
-        <w:t xml:space="preserve"> </w:t>
-      </w:r>
-      <w:r>
-        <w:t xml:space="preserve">and</w:t>
-      </w:r>
-      <w:r>
-        <w:t xml:space="preserve"> </w:t>
-      </w:r>
-      <w:r>
-        <w:t xml:space="preserve">Achievement</w:t>
-      </w:r>
-      <w:r>
-        <w:t xml:space="preserve"> </w:t>
-      </w:r>
-      <w:r>
-        <w:t xml:space="preserve">test</w:t>
-      </w:r>
-      <w:r>
-        <w:t xml:space="preserve"> </w:t>
-      </w:r>
-      <w:r>
-        <w:t xml:space="preserve">batteries.</w:t>
-      </w:r>
-      <w:r>
-        <w:t xml:space="preserve"> </w:t>
-      </w:r>
-      <w:r>
-        <w:t xml:space="preserve">Our</w:t>
-      </w:r>
-      <w:r>
-        <w:t xml:space="preserve"> </w:t>
-      </w:r>
-      <w:r>
-        <w:t xml:space="preserve">goals</w:t>
-      </w:r>
-      <w:r>
-        <w:t xml:space="preserve"> </w:t>
-      </w:r>
-      <w:r>
-        <w:t xml:space="preserve">are</w:t>
-      </w:r>
-      <w:r>
-        <w:t xml:space="preserve"> </w:t>
-      </w:r>
-      <w:r>
-        <w:t xml:space="preserve">to</w:t>
-      </w:r>
-      <w:r>
-        <w:t xml:space="preserve"> </w:t>
-      </w:r>
-      <w:r>
-        <w:t xml:space="preserve">document</w:t>
-      </w:r>
-      <w:r>
-        <w:t xml:space="preserve"> </w:t>
-      </w:r>
-      <w:r>
-        <w:t xml:space="preserve">adversity-shaped</w:t>
-      </w:r>
-      <w:r>
-        <w:t xml:space="preserve"> </w:t>
-      </w:r>
-      <w:r>
-        <w:t xml:space="preserve">cognitive</w:t>
-      </w:r>
-      <w:r>
-        <w:t xml:space="preserve"> </w:t>
-      </w:r>
-      <w:r>
-        <w:t xml:space="preserve">profiles,</w:t>
-      </w:r>
-      <w:r>
-        <w:t xml:space="preserve"> </w:t>
-      </w:r>
-      <w:r>
-        <w:t xml:space="preserve">identify</w:t>
-      </w:r>
-      <w:r>
-        <w:t xml:space="preserve"> </w:t>
-      </w:r>
-      <w:r>
-        <w:t xml:space="preserve">possible</w:t>
-      </w:r>
-      <w:r>
-        <w:t xml:space="preserve"> </w:t>
-      </w:r>
-      <w:r>
-        <w:t xml:space="preserve">drivers</w:t>
-      </w:r>
-      <w:r>
-        <w:t xml:space="preserve"> </w:t>
-      </w:r>
-      <w:r>
-        <w:t xml:space="preserve">of</w:t>
-      </w:r>
-      <w:r>
-        <w:t xml:space="preserve"> </w:t>
-      </w:r>
-      <w:r>
-        <w:t xml:space="preserve">reduced</w:t>
-      </w:r>
-      <w:r>
-        <w:t xml:space="preserve"> </w:t>
-      </w:r>
-      <w:r>
-        <w:t xml:space="preserve">overall</w:t>
-      </w:r>
-      <w:r>
-        <w:t xml:space="preserve"> </w:t>
-      </w:r>
-      <w:r>
-        <w:t xml:space="preserve">performance,</w:t>
-      </w:r>
-      <w:r>
-        <w:t xml:space="preserve"> </w:t>
-      </w:r>
-      <w:r>
-        <w:t xml:space="preserve">map</w:t>
-      </w:r>
-      <w:r>
-        <w:t xml:space="preserve"> </w:t>
-      </w:r>
-      <w:r>
-        <w:t xml:space="preserve">out</w:t>
-      </w:r>
-      <w:r>
-        <w:t xml:space="preserve"> </w:t>
-      </w:r>
-      <w:r>
-        <w:t xml:space="preserve">sets</w:t>
-      </w:r>
-      <w:r>
-        <w:t xml:space="preserve"> </w:t>
-      </w:r>
-      <w:r>
-        <w:t xml:space="preserve">of</w:t>
-      </w:r>
-      <w:r>
-        <w:t xml:space="preserve"> </w:t>
-      </w:r>
-      <w:r>
-        <w:t xml:space="preserve">‘</w:t>
-      </w:r>
-      <w:r>
-        <w:t xml:space="preserve">intact</w:t>
-      </w:r>
-      <w:r>
-        <w:t xml:space="preserve">’</w:t>
-      </w:r>
-      <w:r>
-        <w:t xml:space="preserve"> </w:t>
-      </w:r>
-      <w:r>
-        <w:t xml:space="preserve">abilities,</w:t>
-      </w:r>
-      <w:r>
-        <w:t xml:space="preserve"> </w:t>
-      </w:r>
-      <w:r>
-        <w:t xml:space="preserve">and</w:t>
-      </w:r>
-      <w:r>
-        <w:t xml:space="preserve"> </w:t>
-      </w:r>
-      <w:r>
-        <w:t xml:space="preserve">discover</w:t>
-      </w:r>
-      <w:r>
-        <w:t xml:space="preserve"> </w:t>
-      </w:r>
-      <w:r>
-        <w:t xml:space="preserve">new</w:t>
-      </w:r>
-      <w:r>
-        <w:t xml:space="preserve"> </w:t>
-      </w:r>
-      <w:r>
-        <w:t xml:space="preserve">enhanced</w:t>
-      </w:r>
-      <w:r>
-        <w:t xml:space="preserve"> </w:t>
-      </w:r>
-      <w:r>
-        <w:t xml:space="preserve">abilities.</w:t>
-      </w:r>
-      <w:r>
-        <w:t xml:space="preserve"> </w:t>
-      </w:r>
-      <w:r>
-        <w:t xml:space="preserve">We</w:t>
-      </w:r>
-      <w:r>
-        <w:t xml:space="preserve"> </w:t>
-      </w:r>
-      <w:r>
-        <w:t xml:space="preserve">propose</w:t>
-      </w:r>
-      <w:r>
-        <w:t xml:space="preserve"> </w:t>
-      </w:r>
-      <w:r>
-        <w:t xml:space="preserve">that</w:t>
-      </w:r>
-      <w:r>
-        <w:t xml:space="preserve"> </w:t>
-      </w:r>
-      <w:r>
-        <w:t xml:space="preserve">principled</w:t>
-      </w:r>
-      <w:r>
-        <w:t xml:space="preserve"> </w:t>
-      </w:r>
-      <w:r>
-        <w:t xml:space="preserve">exploration</w:t>
-      </w:r>
-      <w:r>
-        <w:t xml:space="preserve"> </w:t>
-      </w:r>
-      <w:r>
-        <w:t xml:space="preserve">with</w:t>
-      </w:r>
-      <w:r>
-        <w:t xml:space="preserve"> </w:t>
-      </w:r>
-      <w:r>
-        <w:t xml:space="preserve">clear</w:t>
-      </w:r>
-      <w:r>
-        <w:t xml:space="preserve"> </w:t>
-      </w:r>
-      <w:r>
-        <w:t xml:space="preserve">criteria</w:t>
-      </w:r>
-      <w:r>
-        <w:t xml:space="preserve"> </w:t>
-      </w:r>
-      <w:r>
-        <w:t xml:space="preserve">can</w:t>
-      </w:r>
-      <w:r>
-        <w:t xml:space="preserve"> </w:t>
-      </w:r>
-      <w:r>
-        <w:t xml:space="preserve">help</w:t>
-      </w:r>
-      <w:r>
-        <w:t xml:space="preserve"> </w:t>
-      </w:r>
-      <w:r>
-        <w:t xml:space="preserve">break</w:t>
-      </w:r>
-      <w:r>
-        <w:t xml:space="preserve"> </w:t>
-      </w:r>
-      <w:r>
-        <w:t xml:space="preserve">new</w:t>
-      </w:r>
-      <w:r>
-        <w:t xml:space="preserve"> </w:t>
-      </w:r>
-      <w:r>
-        <w:t xml:space="preserve">theoretical</w:t>
-      </w:r>
-      <w:r>
-        <w:t xml:space="preserve"> </w:t>
-      </w:r>
-      <w:r>
-        <w:t xml:space="preserve">and</w:t>
-      </w:r>
-      <w:r>
-        <w:t xml:space="preserve"> </w:t>
-      </w:r>
-      <w:r>
-        <w:t xml:space="preserve">empirical</w:t>
-      </w:r>
-      <w:r>
-        <w:t xml:space="preserve"> </w:t>
-      </w:r>
-      <w:r>
-        <w:t xml:space="preserve">ground,</w:t>
-      </w:r>
-      <w:r>
-        <w:t xml:space="preserve"> </w:t>
-      </w:r>
-      <w:r>
-        <w:t xml:space="preserve">re-map</w:t>
-      </w:r>
-      <w:r>
-        <w:t xml:space="preserve"> </w:t>
-      </w:r>
-      <w:r>
-        <w:t xml:space="preserve">old</w:t>
-      </w:r>
-      <w:r>
-        <w:t xml:space="preserve"> </w:t>
-      </w:r>
-      <w:r>
-        <w:t xml:space="preserve">territory,</w:t>
-      </w:r>
-      <w:r>
-        <w:t xml:space="preserve"> </w:t>
-      </w:r>
-      <w:r>
-        <w:t xml:space="preserve">and</w:t>
-      </w:r>
-      <w:r>
-        <w:t xml:space="preserve"> </w:t>
-      </w:r>
-      <w:r>
         <w:t xml:space="preserve">advance</w:t>
       </w:r>
       <w:r>
@@ -1380,132 +1218,6 @@
       </w:r>
       <w:r>
         <w:t xml:space="preserve">development.</w:t>
-      </w:r>
-      <w:r>
-        <w:t xml:space="preserve"> </w:t>
-      </w:r>
-      <w:r>
-        <w:t xml:space="preserve">Our</w:t>
-      </w:r>
-      <w:r>
-        <w:t xml:space="preserve"> </w:t>
-      </w:r>
-      <w:r>
-        <w:t xml:space="preserve">approach,</w:t>
-      </w:r>
-      <w:r>
-        <w:t xml:space="preserve"> </w:t>
-      </w:r>
-      <w:r>
-        <w:t xml:space="preserve">therefore,</w:t>
-      </w:r>
-      <w:r>
-        <w:t xml:space="preserve"> </w:t>
-      </w:r>
-      <w:r>
-        <w:t xml:space="preserve">offers</w:t>
-      </w:r>
-      <w:r>
-        <w:t xml:space="preserve"> </w:t>
-      </w:r>
-      <w:r>
-        <w:t xml:space="preserve">a</w:t>
-      </w:r>
-      <w:r>
-        <w:t xml:space="preserve"> </w:t>
-      </w:r>
-      <w:r>
-        <w:t xml:space="preserve">valuable</w:t>
-      </w:r>
-      <w:r>
-        <w:t xml:space="preserve"> </w:t>
-      </w:r>
-      <w:r>
-        <w:t xml:space="preserve">complement</w:t>
-      </w:r>
-      <w:r>
-        <w:t xml:space="preserve"> </w:t>
-      </w:r>
-      <w:r>
-        <w:t xml:space="preserve">to</w:t>
-      </w:r>
-      <w:r>
-        <w:t xml:space="preserve"> </w:t>
-      </w:r>
-      <w:r>
-        <w:t xml:space="preserve">the</w:t>
-      </w:r>
-      <w:r>
-        <w:t xml:space="preserve"> </w:t>
-      </w:r>
-      <w:r>
-        <w:t xml:space="preserve">adaptive-logic</w:t>
-      </w:r>
-      <w:r>
-        <w:t xml:space="preserve"> </w:t>
-      </w:r>
-      <w:r>
-        <w:t xml:space="preserve">approach</w:t>
-      </w:r>
-      <w:r>
-        <w:t xml:space="preserve"> </w:t>
-      </w:r>
-      <w:r>
-        <w:t xml:space="preserve">that</w:t>
-      </w:r>
-      <w:r>
-        <w:t xml:space="preserve"> </w:t>
-      </w:r>
-      <w:r>
-        <w:t xml:space="preserve">has</w:t>
-      </w:r>
-      <w:r>
-        <w:t xml:space="preserve"> </w:t>
-      </w:r>
-      <w:r>
-        <w:t xml:space="preserve">dominated</w:t>
-      </w:r>
-      <w:r>
-        <w:t xml:space="preserve"> </w:t>
-      </w:r>
-      <w:r>
-        <w:t xml:space="preserve">this</w:t>
-      </w:r>
-      <w:r>
-        <w:t xml:space="preserve"> </w:t>
-      </w:r>
-      <w:r>
-        <w:t xml:space="preserve">emerging</w:t>
-      </w:r>
-      <w:r>
-        <w:t xml:space="preserve"> </w:t>
-      </w:r>
-      <w:r>
-        <w:t xml:space="preserve">area</w:t>
-      </w:r>
-      <w:r>
-        <w:t xml:space="preserve"> </w:t>
-      </w:r>
-      <w:r>
-        <w:t xml:space="preserve">of</w:t>
-      </w:r>
-      <w:r>
-        <w:t xml:space="preserve"> </w:t>
-      </w:r>
-      <w:r>
-        <w:t xml:space="preserve">research</w:t>
-      </w:r>
-      <w:r>
-        <w:t xml:space="preserve"> </w:t>
-      </w:r>
-      <w:r>
-        <w:t xml:space="preserve">to</w:t>
-      </w:r>
-      <w:r>
-        <w:t xml:space="preserve"> </w:t>
-      </w:r>
-      <w:r>
-        <w:t xml:space="preserve">date.</w:t>
       </w:r>
     </w:p>
     <w:p>
@@ -1513,13 +1225,13 @@
         <w:br w:type="page"/>
       </w:r>
     </w:p>
-    <w:bookmarkStart w:id="21" w:name="Xfec165fe2a70eb9b9d6c4ffd947f9c8ac26c4b6"/>
+    <w:bookmarkStart w:id="21" w:name="X3bfae65b2c90857e24ac11757faa79b8c84c675"/>
     <w:p>
       <w:pPr>
         <w:pStyle w:val="Heading1"/>
       </w:pPr>
       <w:r>
-        <w:t xml:space="preserve">How does adversity relate to performance across different abilities in the same person?</w:t>
+        <w:t xml:space="preserve">How does adversity relate to performance across different abilities within individuals?</w:t>
       </w:r>
     </w:p>
     <w:p>
@@ -1816,10 +1528,6 @@
         <w:pStyle w:val="Heading1"/>
       </w:pPr>
       <w:r>
-        <w:rPr>
-          <w:bCs/>
-          <w:b/>
-        </w:rPr>
         <w:t xml:space="preserve">Essential Features and Empirical Insights from Adaptation-based Frameworks</w:t>
       </w:r>
     </w:p>
@@ -2141,7 +1849,10 @@
         <w:t xml:space="preserve"> </w:t>
       </w:r>
       <w:r>
-        <w:t xml:space="preserve">and task (</w:t>
+        <w:t xml:space="preserve">and task</w:t>
+      </w:r>
+      <w:r>
+        <w:t xml:space="preserve"> </w:t>
       </w:r>
       <w:r>
         <w:t xml:space="preserve">(Frankenhuis, de Vries, et al., 2020; Rifkin-Graboi et al., 2021; Young et al., 2022)</w:t>
@@ -3023,6 +2734,9 @@
       </w:r>
       <w:r>
         <w:t xml:space="preserve">cognitive abilities, and discover possible enhancements.</w:t>
+      </w:r>
+      <w:r>
+        <w:br/>
       </w:r>
     </w:p>
     <w:tbl>
@@ -3045,7 +2759,7 @@
             <w:r>
               <w:drawing>
                 <wp:inline>
-                  <wp:extent cx="5943600" cy="2420331"/>
+                  <wp:extent cx="5486400" cy="2234152"/>
                   <wp:effectExtent b="0" l="0" r="0" t="0"/>
                   <wp:docPr descr="" title="" id="25" name="Picture"/>
                   <a:graphic>
@@ -3066,7 +2780,7 @@
                         <pic:spPr bwMode="auto">
                           <a:xfrm>
                             <a:off x="0" y="0"/>
-                            <a:ext cx="5943600" cy="2420331"/>
+                            <a:ext cx="5486400" cy="2234152"/>
                           </a:xfrm>
                           <a:prstGeom prst="rect">
                             <a:avLst/>
@@ -3095,67 +2809,17 @@
               <w:pStyle w:val="ImageCaption"/>
             </w:pPr>
             <w:r>
-              <w:t xml:space="preserve">Figure 1. Conceptual visualization of Woodcock Johnson statistical</w:t>
+              <w:rPr>
+                <w:bCs/>
+                <w:b/>
+              </w:rPr>
+              <w:t xml:space="preserve">Figure 1.</w:t>
             </w:r>
             <w:r>
               <w:t xml:space="preserve"> </w:t>
             </w:r>
             <w:r>
-              <w:t xml:space="preserve">models. A) is the main effect of adversity on overall performance; B) is</w:t>
-            </w:r>
-            <w:r>
-              <w:t xml:space="preserve"> </w:t>
-            </w:r>
-            <w:r>
-              <w:t xml:space="preserve">the main effect of a subtest, which reflects the average performance on</w:t>
-            </w:r>
-            <w:r>
-              <w:t xml:space="preserve"> </w:t>
-            </w:r>
-            <w:r>
-              <w:t xml:space="preserve">a subtest; C) is the simple effect (slope) of adversity for a particular</w:t>
-            </w:r>
-            <w:r>
-              <w:t xml:space="preserve"> </w:t>
-            </w:r>
-            <w:r>
-              <w:t xml:space="preserve">subtest; and D) is the interaction effect that measures the difference</w:t>
-            </w:r>
-            <w:r>
-              <w:t xml:space="preserve"> </w:t>
-            </w:r>
-            <w:r>
-              <w:t xml:space="preserve">between A and C. A significant simple effect means C ≠ 0, and a</w:t>
-            </w:r>
-            <w:r>
-              <w:t xml:space="preserve"> </w:t>
-            </w:r>
-            <w:r>
-              <w:t xml:space="preserve">significant interaction means A ≠ C. Put differently, when C is</w:t>
-            </w:r>
-            <w:r>
-              <w:t xml:space="preserve"> </w:t>
-            </w:r>
-            <w:r>
-              <w:t xml:space="preserve">significant, adversity is associated with performance on a subtest. When</w:t>
-            </w:r>
-            <w:r>
-              <w:t xml:space="preserve"> </w:t>
-            </w:r>
-            <w:r>
-              <w:t xml:space="preserve">D is significant, the association between adversity and a subtest (C) is</w:t>
-            </w:r>
-            <w:r>
-              <w:t xml:space="preserve"> </w:t>
-            </w:r>
-            <w:r>
-              <w:t xml:space="preserve">different than the association between adversity and the overall effect</w:t>
-            </w:r>
-            <w:r>
-              <w:t xml:space="preserve"> </w:t>
-            </w:r>
-            <w:r>
-              <w:t xml:space="preserve">(A).</w:t>
+              <w:t xml:space="preserve">Conceptual visualization of Woodcock Johnson statistical models. A) is the main effect of adversity on overall performance; B) is the main effect of a subtest, which reflects the average performance on a subtest; C) is the simple effect (slope) of adversity for a particular subtest; and D) is the interaction effect that measures the difference between A and C. A significant simple effect means C ≠ 0, and a significant interaction means A ≠ C. Put differently, when C is significant, adversity is associated with performance on a subtest. When D is significant, the association between adversity and a subtest (C) is different than the association between adversity and the overall effect (A).</w:t>
             </w:r>
           </w:p>
         </w:tc>
@@ -3653,14 +3317,14 @@
             <w:r>
               <w:drawing>
                 <wp:inline>
-                  <wp:extent cx="4038600" cy="6896100"/>
+                  <wp:extent cx="4114800" cy="6858000"/>
                   <wp:effectExtent b="0" l="0" r="0" t="0"/>
                   <wp:docPr descr="" title="" id="32" name="Picture"/>
                   <a:graphic>
                     <a:graphicData uri="http://schemas.openxmlformats.org/drawingml/2006/picture">
                       <pic:pic>
                         <pic:nvPicPr>
-                          <pic:cNvPr descr="figures/markdown/Figure2-1.pdf" id="33" name="Picture"/>
+                          <pic:cNvPr descr="figures/markdown/Figure2-1.jpeg" id="33" name="Picture"/>
                           <pic:cNvPicPr>
                             <a:picLocks noChangeArrowheads="1" noChangeAspect="1"/>
                           </pic:cNvPicPr>
@@ -3674,7 +3338,7 @@
                         <pic:spPr bwMode="auto">
                           <a:xfrm>
                             <a:off x="0" y="0"/>
-                            <a:ext cx="4038600" cy="6896100"/>
+                            <a:ext cx="4114800" cy="6858000"/>
                           </a:xfrm>
                           <a:prstGeom prst="rect">
                             <a:avLst/>
@@ -4420,14 +4084,6 @@
       </w:r>
       <w:r>
         <w:t xml:space="preserve">linguistic structural analysis knowledge and skill.</w:t>
-      </w:r>
-    </w:p>
-    <w:p>
-      <w:pPr>
-        <w:pStyle w:val="BodyText"/>
-      </w:pPr>
-      <w:r>
-        <w:br/>
       </w:r>
     </w:p>
     <w:tbl xmlns:w="http://schemas.openxmlformats.org/wordprocessingml/2006/main" xmlns:r="http://schemas.openxmlformats.org/officeDocument/2006/relationships" xmlns:w14="http://schemas.microsoft.com/office/word/2010/wordml" xmlns:wp="http://schemas.openxmlformats.org/drawingml/2006/wordprocessingDrawing" xmlns:a="http://schemas.openxmlformats.org/drawingml/2006/main" xmlns:pic="http://schemas.openxmlformats.org/drawingml/2006/picture">
@@ -13438,7 +13094,7 @@
         <w:t xml:space="preserve"> </w:t>
       </w:r>
       <w:r>
-        <w:t xml:space="preserve">neighborhood socioeconomic disadvantage. For, family income disadvantage</w:t>
+        <w:t xml:space="preserve">neighborhood socioeconomic disadvantage. For family income disadvantage</w:t>
       </w:r>
       <w:r>
         <w:t xml:space="preserve"> </w:t>
@@ -13556,14 +13212,6 @@
       </w:r>
       <w:r>
         <w:t xml:space="preserve">sizes for other racial/ethnic groups small.</w:t>
-      </w:r>
-    </w:p>
-    <w:p>
-      <w:pPr>
-        <w:pStyle w:val="BodyText"/>
-      </w:pPr>
-      <w:r>
-        <w:br/>
       </w:r>
     </w:p>
     <w:tbl xmlns:w="http://schemas.openxmlformats.org/wordprocessingml/2006/main" xmlns:r="http://schemas.openxmlformats.org/officeDocument/2006/relationships" xmlns:w14="http://schemas.microsoft.com/office/word/2010/wordml" xmlns:wp="http://schemas.openxmlformats.org/drawingml/2006/wordprocessingDrawing" xmlns:a="http://schemas.openxmlformats.org/drawingml/2006/main" xmlns:pic="http://schemas.openxmlformats.org/drawingml/2006/picture">
@@ -17252,9 +16900,6 @@
         <w:t xml:space="preserve"> </w:t>
       </w:r>
       <w:r>
-        <w:t xml:space="preserve"> </w:t>
-      </w:r>
-      <w:r>
         <w:t xml:space="preserve">including the data needed to reproduce all results (see</w:t>
       </w:r>
       <w:r>
@@ -17397,7 +17042,7 @@
         <w:t xml:space="preserve"> </w:t>
       </w:r>
       <w:r>
-        <w:t xml:space="preserve">sjlabelled, ggdist, ggsci, and the patchwork R packages</w:t>
+        <w:t xml:space="preserve">sjlabelled, ggdist, ggsci, flextable, and the patchwork R packages</w:t>
       </w:r>
       <w:r>
         <w:t xml:space="preserve"> </w:t>
@@ -17406,19 +17051,25 @@
         <w:t xml:space="preserve">(Gohel &amp; Skintzos, 2023; Kay, 2023; Lüdecke, 2022; Pedersen, 2022; Wickham et al., 2019; Xiao, 2023)</w:t>
       </w:r>
       <w:r>
-        <w:t xml:space="preserve">. For analyses,</w:t>
-      </w:r>
-      <w:r>
-        <w:t xml:space="preserve"> </w:t>
-      </w:r>
-      <w:r>
-        <w:t xml:space="preserve">including mixed models, simple slopes, and equivalence tests, we used</w:t>
-      </w:r>
-      <w:r>
-        <w:t xml:space="preserve"> </w:t>
-      </w:r>
-      <w:r>
-        <w:t xml:space="preserve">lme4, faux, ggeffects, marginaleffects, and the parameters R packages</w:t>
+        <w:t xml:space="preserve">. For</w:t>
+      </w:r>
+      <w:r>
+        <w:t xml:space="preserve"> </w:t>
+      </w:r>
+      <w:r>
+        <w:t xml:space="preserve">analyses, including mixed models, simple slopes, and equivalence tests,</w:t>
+      </w:r>
+      <w:r>
+        <w:t xml:space="preserve"> </w:t>
+      </w:r>
+      <w:r>
+        <w:t xml:space="preserve">we used lme4, faux, ggeffects, marginaleffects, and the parameters R</w:t>
+      </w:r>
+      <w:r>
+        <w:t xml:space="preserve"> </w:t>
+      </w:r>
+      <w:r>
+        <w:t xml:space="preserve">packages</w:t>
       </w:r>
       <w:r>
         <w:t xml:space="preserve"> </w:t>
@@ -17676,7 +17327,13 @@
         <w:t xml:space="preserve"> </w:t>
       </w:r>
       <w:r>
-        <w:t xml:space="preserve">meaningful. For main effects, coefficients outside this range indicate</w:t>
+        <w:t xml:space="preserve">meaningful, or large enough to serve as a basis for future confirmatory</w:t>
+      </w:r>
+      <w:r>
+        <w:t xml:space="preserve"> </w:t>
+      </w:r>
+      <w:r>
+        <w:t xml:space="preserve">research. For main effects, coefficients outside this range indicate</w:t>
       </w:r>
       <w:r>
         <w:t xml:space="preserve"> </w:t>
@@ -17910,7 +17567,7 @@
         <w:t xml:space="preserve"> </w:t>
       </w:r>
       <w:r>
-        <w:t xml:space="preserve">the ROPE).</w:t>
+        <w:t xml:space="preserve">the ROPE), irrespective of statistical significance.</w:t>
       </w:r>
     </w:p>
     <w:p>
@@ -18111,9 +17768,6 @@
       </w:r>
       <w:r>
         <w:t xml:space="preserve">pattern of performance.</w:t>
-      </w:r>
-      <w:r>
-        <w:t xml:space="preserve"> </w:t>
       </w:r>
     </w:p>
     <w:bookmarkEnd w:id="50"/>
@@ -18173,7 +17827,7 @@
         <w:t xml:space="preserve"> </w:t>
       </w:r>
       <w:r>
-        <w:t xml:space="preserve">criteria–which includes equivalence tests—to unpack data patterns.</w:t>
+        <w:t xml:space="preserve">criteria–which include equivalence tests—to unpack data patterns.</w:t>
       </w:r>
     </w:p>
     <w:p>
@@ -18205,25 +17859,31 @@
         <w:t xml:space="preserve"> </w:t>
       </w:r>
       <w:r>
-        <w:t xml:space="preserve">associated with lower WJ overall performance. No model contained effects</w:t>
-      </w:r>
-      <w:r>
-        <w:t xml:space="preserve"> </w:t>
-      </w:r>
-      <w:r>
-        <w:t xml:space="preserve">for sex assigned at birth. Below we describe the effects of our primary</w:t>
-      </w:r>
-      <w:r>
-        <w:t xml:space="preserve"> </w:t>
-      </w:r>
-      <w:r>
-        <w:t xml:space="preserve">analysis predictors (see Supplement Materials for full model results).</w:t>
-      </w:r>
-      <w:r>
-        <w:t xml:space="preserve"> </w:t>
-      </w:r>
-      <w:r>
-        <w:t xml:space="preserve">Primary analysis code can be found on GitHub (see</w:t>
+        <w:t xml:space="preserve">associated with lower WJ overall performance. No model contained</w:t>
+      </w:r>
+      <w:r>
+        <w:t xml:space="preserve"> </w:t>
+      </w:r>
+      <w:r>
+        <w:t xml:space="preserve">statistically significant effects for sex assigned at birth. Below we</w:t>
+      </w:r>
+      <w:r>
+        <w:t xml:space="preserve"> </w:t>
+      </w:r>
+      <w:r>
+        <w:t xml:space="preserve">describe the effects of our primary analysis predictors (see</w:t>
+      </w:r>
+      <w:r>
+        <w:t xml:space="preserve"> </w:t>
+      </w:r>
+      <w:r>
+        <w:t xml:space="preserve">Supplemental Materials for full model results). Primary analysis code</w:t>
+      </w:r>
+      <w:r>
+        <w:t xml:space="preserve"> </w:t>
+      </w:r>
+      <w:r>
+        <w:t xml:space="preserve">can be found on GitHub (see</w:t>
       </w:r>
       <w:r>
         <w:t xml:space="preserve"> </w:t>
@@ -18279,7 +17939,7 @@
         <w:t xml:space="preserve"> </w:t>
       </w:r>
       <w:r>
-        <w:t xml:space="preserve">neighborhood-level socioeconomic disadvantage, seven out of ten WJ</w:t>
+        <w:t xml:space="preserve">neighborhood-level socioeconomic disadvantage, seven out of 10 WJ</w:t>
       </w:r>
       <w:r>
         <w:t xml:space="preserve"> </w:t>
@@ -18380,7 +18040,7 @@
         <w:t xml:space="preserve"> </w:t>
       </w:r>
       <w:r>
-        <w:t xml:space="preserve">disadvantage and performance did not differ from the overal main effect</w:t>
+        <w:t xml:space="preserve">disadvantage and performance did not differ from the overall main effect</w:t>
       </w:r>
       <w:r>
         <w:t xml:space="preserve"> </w:t>
@@ -18597,13 +18257,13 @@
         <w:t xml:space="preserve"> </w:t>
       </w:r>
       <w:r>
-        <w:t xml:space="preserve">and performance did not statistically differ from the overal main effect</w:t>
-      </w:r>
-      <w:r>
-        <w:t xml:space="preserve"> </w:t>
-      </w:r>
-      <w:r>
-        <w:t xml:space="preserve">for the following subtests: Passage Completion, Calculations,</w:t>
+        <w:t xml:space="preserve">and performance did not statistically differ from the overall main</w:t>
+      </w:r>
+      <w:r>
+        <w:t xml:space="preserve"> </w:t>
+      </w:r>
+      <w:r>
+        <w:t xml:space="preserve">effect for the following subtests: Passage Completion, Calculations,</w:t>
       </w:r>
       <w:r>
         <w:t xml:space="preserve"> </w:t>
@@ -18756,14 +18416,14 @@
             <w:r>
               <w:drawing>
                 <wp:inline>
-                  <wp:extent cx="5245100" cy="5346700"/>
+                  <wp:extent cx="5486400" cy="5715000"/>
                   <wp:effectExtent b="0" l="0" r="0" t="0"/>
                   <wp:docPr descr="" title="" id="53" name="Picture"/>
                   <a:graphic>
                     <a:graphicData uri="http://schemas.openxmlformats.org/drawingml/2006/picture">
                       <pic:pic>
                         <pic:nvPicPr>
-                          <pic:cNvPr descr="figures/markdown/Figure3-1.pdf" id="54" name="Picture"/>
+                          <pic:cNvPr descr="figures/markdown/Figure3-1.jpeg" id="54" name="Picture"/>
                           <pic:cNvPicPr>
                             <a:picLocks noChangeArrowheads="1" noChangeAspect="1"/>
                           </pic:cNvPicPr>
@@ -18777,7 +18437,7 @@
                         <pic:spPr bwMode="auto">
                           <a:xfrm>
                             <a:off x="0" y="0"/>
-                            <a:ext cx="5245100" cy="5346700"/>
+                            <a:ext cx="5486400" cy="5715000"/>
                           </a:xfrm>
                           <a:prstGeom prst="rect">
                             <a:avLst/>
@@ -18922,31 +18582,31 @@
         <w:t xml:space="preserve"> </w:t>
       </w:r>
       <w:r>
-        <w:t xml:space="preserve">subtest showed a deviation from the overall pattern–Applied Problems,</w:t>
-      </w:r>
-      <w:r>
-        <w:t xml:space="preserve"> </w:t>
-      </w:r>
-      <w:r>
-        <w:t xml:space="preserve">which was associated with reduced performance among participants who</w:t>
-      </w:r>
-      <w:r>
-        <w:t xml:space="preserve"> </w:t>
-      </w:r>
-      <w:r>
-        <w:t xml:space="preserve">experience more family transitions (see Figure 4). Results for family</w:t>
-      </w:r>
-      <w:r>
-        <w:t xml:space="preserve"> </w:t>
-      </w:r>
-      <w:r>
-        <w:t xml:space="preserve">income variability raised a number of questions, which we address in our</w:t>
-      </w:r>
-      <w:r>
-        <w:t xml:space="preserve"> </w:t>
-      </w:r>
-      <w:r>
-        <w:t xml:space="preserve">Secondary Analyses (see below for details).</w:t>
+        <w:t xml:space="preserve">subtest showed a deviation from the overall pattern–Applied</w:t>
+      </w:r>
+      <w:r>
+        <w:t xml:space="preserve"> </w:t>
+      </w:r>
+      <w:r>
+        <w:t xml:space="preserve">Problems–which was associated with reduced performance among</w:t>
+      </w:r>
+      <w:r>
+        <w:t xml:space="preserve"> </w:t>
+      </w:r>
+      <w:r>
+        <w:t xml:space="preserve">participants who experience more family transitions (see Figure 4).</w:t>
+      </w:r>
+      <w:r>
+        <w:t xml:space="preserve"> </w:t>
+      </w:r>
+      <w:r>
+        <w:t xml:space="preserve">Results for family income variability raised a number of questions,</w:t>
+      </w:r>
+      <w:r>
+        <w:t xml:space="preserve"> </w:t>
+      </w:r>
+      <w:r>
+        <w:t xml:space="preserve">which we address in our Secondary Analyses (see below for details).</w:t>
       </w:r>
     </w:p>
     <w:p>
@@ -19421,6 +19081,14 @@
       </w:r>
       <w:r>
         <w:t xml:space="preserve">performance on any subtest and all simple effects were inside the ROPE.</w:t>
+      </w:r>
+    </w:p>
+    <w:p>
+      <w:pPr>
+        <w:pStyle w:val="BodyText"/>
+      </w:pPr>
+      <w:r>
+        <w:br/>
       </w:r>
     </w:p>
     <w:tbl>
@@ -19443,14 +19111,14 @@
             <w:r>
               <w:drawing>
                 <wp:inline>
-                  <wp:extent cx="5702300" cy="5346700"/>
+                  <wp:extent cx="5486400" cy="5275384"/>
                   <wp:effectExtent b="0" l="0" r="0" t="0"/>
                   <wp:docPr descr="" title="" id="58" name="Picture"/>
                   <a:graphic>
                     <a:graphicData uri="http://schemas.openxmlformats.org/drawingml/2006/picture">
                       <pic:pic>
                         <pic:nvPicPr>
-                          <pic:cNvPr descr="figures/markdown/Figure4-1.pdf" id="59" name="Picture"/>
+                          <pic:cNvPr descr="figures/markdown/Figure4-1.jpeg" id="59" name="Picture"/>
                           <pic:cNvPicPr>
                             <a:picLocks noChangeArrowheads="1" noChangeAspect="1"/>
                           </pic:cNvPicPr>
@@ -19464,7 +19132,7 @@
                         <pic:spPr bwMode="auto">
                           <a:xfrm>
                             <a:off x="0" y="0"/>
-                            <a:ext cx="5702300" cy="5346700"/>
+                            <a:ext cx="5486400" cy="5275384"/>
                           </a:xfrm>
                           <a:prstGeom prst="rect">
                             <a:avLst/>
@@ -19563,6 +19231,14 @@
         </w:tc>
       </w:tr>
     </w:tbl>
+    <w:p>
+      <w:pPr>
+        <w:pStyle w:val="BodyText"/>
+      </w:pPr>
+      <w:r>
+        <w:br/>
+      </w:r>
+    </w:p>
     <w:bookmarkEnd w:id="60"/>
     <w:bookmarkEnd w:id="61"/>
     <w:bookmarkStart w:id="65" w:name="secondary-analyses"/>
@@ -22696,14 +22372,14 @@
             <w:r>
               <w:drawing>
                 <wp:inline>
-                  <wp:extent cx="5702300" cy="6261100"/>
+                  <wp:extent cx="5486400" cy="6119446"/>
                   <wp:effectExtent b="0" l="0" r="0" t="0"/>
                   <wp:docPr descr="" title="" id="63" name="Picture"/>
                   <a:graphic>
                     <a:graphicData uri="http://schemas.openxmlformats.org/drawingml/2006/picture">
                       <pic:pic>
                         <pic:nvPicPr>
-                          <pic:cNvPr descr="figures/markdown/Figure5-1.pdf" id="64" name="Picture"/>
+                          <pic:cNvPr descr="figures/markdown/Figure5-1.jpeg" id="64" name="Picture"/>
                           <pic:cNvPicPr>
                             <a:picLocks noChangeArrowheads="1" noChangeAspect="1"/>
                           </pic:cNvPicPr>
@@ -22717,7 +22393,7 @@
                         <pic:spPr bwMode="auto">
                           <a:xfrm>
                             <a:off x="0" y="0"/>
-                            <a:ext cx="5702300" cy="6261100"/>
+                            <a:ext cx="5486400" cy="6119446"/>
                           </a:xfrm>
                           <a:prstGeom prst="rect">
                             <a:avLst/>
@@ -22832,7 +22508,7 @@
         <w:pStyle w:val="FirstParagraph"/>
       </w:pPr>
       <w:r>
-        <w:t xml:space="preserve">In this paper, we set out to document adversity-related profiles of</w:t>
+        <w:t xml:space="preserve">In this research, we set out to document adversity-related profiles of</w:t>
       </w:r>
       <w:r>
         <w:t xml:space="preserve"> </w:t>
@@ -22850,25 +22526,25 @@
         <w:t xml:space="preserve"> </w:t>
       </w:r>
       <w:r>
-        <w:t xml:space="preserve">the basic insights from work so far, we analyzed how exposure to</w:t>
-      </w:r>
-      <w:r>
-        <w:t xml:space="preserve"> </w:t>
-      </w:r>
-      <w:r>
-        <w:t xml:space="preserve">indicators of harshness and unpredictability relate to different</w:t>
-      </w:r>
-      <w:r>
-        <w:t xml:space="preserve"> </w:t>
-      </w:r>
-      <w:r>
-        <w:t xml:space="preserve">patterns of within-person cognitive performance across 10 WJ subtests.</w:t>
-      </w:r>
-      <w:r>
-        <w:t xml:space="preserve"> </w:t>
-      </w:r>
-      <w:r>
-        <w:t xml:space="preserve">Instead of using adaptive logic, we developed inferential criteria to</w:t>
+        <w:t xml:space="preserve">the basic insights of prior work, we analyzed how exposure to indicators</w:t>
+      </w:r>
+      <w:r>
+        <w:t xml:space="preserve"> </w:t>
+      </w:r>
+      <w:r>
+        <w:t xml:space="preserve">of harshness and unpredictability relate to different patterns of</w:t>
+      </w:r>
+      <w:r>
+        <w:t xml:space="preserve"> </w:t>
+      </w:r>
+      <w:r>
+        <w:t xml:space="preserve">adversity-related cognitive performance across 10 WJ subtests. However,</w:t>
+      </w:r>
+      <w:r>
+        <w:t xml:space="preserve"> </w:t>
+      </w:r>
+      <w:r>
+        <w:t xml:space="preserve">instead of using adaptive logic, we developed inferential criteria to</w:t>
       </w:r>
       <w:r>
         <w:t xml:space="preserve"> </w:t>
@@ -22886,7 +22562,7 @@
         <w:t xml:space="preserve"> </w:t>
       </w:r>
       <w:r>
-        <w:t xml:space="preserve">comparisons. First, we compared whether subtest performance differed</w:t>
+        <w:t xml:space="preserve">comparisons. First, we compared whether WJ subtest performance differed</w:t>
       </w:r>
       <w:r>
         <w:t xml:space="preserve"> </w:t>
@@ -22898,37 +22574,43 @@
         <w:t xml:space="preserve"> </w:t>
       </w:r>
       <w:r>
-        <w:t xml:space="preserve">enhancements. Second, we compared performance on each subtest to zero,</w:t>
-      </w:r>
-      <w:r>
-        <w:t xml:space="preserve"> </w:t>
-      </w:r>
-      <w:r>
-        <w:t xml:space="preserve">which quantified absolute performance reductions and enhancemnts. This</w:t>
-      </w:r>
-      <w:r>
-        <w:t xml:space="preserve"> </w:t>
-      </w:r>
-      <w:r>
-        <w:t xml:space="preserve">approach allowed us to describe how exposure to indicators of harshness</w:t>
-      </w:r>
-      <w:r>
-        <w:t xml:space="preserve"> </w:t>
-      </w:r>
-      <w:r>
-        <w:t xml:space="preserve">and unpredictability relate to different within person performance</w:t>
-      </w:r>
-      <w:r>
-        <w:t xml:space="preserve"> </w:t>
-      </w:r>
-      <w:r>
-        <w:t xml:space="preserve">profiles. It also afforded the opportunity to document how reduced,</w:t>
-      </w:r>
-      <w:r>
-        <w:t xml:space="preserve"> </w:t>
-      </w:r>
-      <w:r>
-        <w:t xml:space="preserve">intact, and enhanced performance might co-occur.</w:t>
+        <w:t xml:space="preserve">enhancements in performance. Second, we compared performance on each</w:t>
+      </w:r>
+      <w:r>
+        <w:t xml:space="preserve"> </w:t>
+      </w:r>
+      <w:r>
+        <w:t xml:space="preserve">subtest to zero, which quantified absolute performance reductions and</w:t>
+      </w:r>
+      <w:r>
+        <w:t xml:space="preserve"> </w:t>
+      </w:r>
+      <w:r>
+        <w:t xml:space="preserve">enhancements. This approach allowed us to describe how exposure to</w:t>
+      </w:r>
+      <w:r>
+        <w:t xml:space="preserve"> </w:t>
+      </w:r>
+      <w:r>
+        <w:t xml:space="preserve">indicators of harshness and unpredictability are associated with</w:t>
+      </w:r>
+      <w:r>
+        <w:t xml:space="preserve"> </w:t>
+      </w:r>
+      <w:r>
+        <w:t xml:space="preserve">different adversity-related performance profiles. It also afforded the</w:t>
+      </w:r>
+      <w:r>
+        <w:t xml:space="preserve"> </w:t>
+      </w:r>
+      <w:r>
+        <w:t xml:space="preserve">opportunity to document how reduced, intact, and enhanced performance</w:t>
+      </w:r>
+      <w:r>
+        <w:t xml:space="preserve"> </w:t>
+      </w:r>
+      <w:r>
+        <w:t xml:space="preserve">co-occur.</w:t>
       </w:r>
     </w:p>
     <w:bookmarkStart w:id="67" w:name="exploratory-insights"/>
@@ -22945,7 +22627,7 @@
         <w:pStyle w:val="FirstParagraph"/>
       </w:pPr>
       <w:r>
-        <w:t xml:space="preserve">We did not find any instance of absolute enhancement, or cases where</w:t>
+        <w:t xml:space="preserve">We did not find any instance of absolute enhancement or cases where</w:t>
       </w:r>
       <w:r>
         <w:t xml:space="preserve"> </w:t>
@@ -22957,67 +22639,73 @@
         <w:t xml:space="preserve"> </w:t>
       </w:r>
       <w:r>
-        <w:t xml:space="preserve">zero. However, for indicators of harshness (family income and</w:t>
-      </w:r>
-      <w:r>
-        <w:t xml:space="preserve"> </w:t>
-      </w:r>
-      <w:r>
-        <w:t xml:space="preserve">neighborhood socioeconomic disadvantage), we found two basic patterns.</w:t>
-      </w:r>
-      <w:r>
-        <w:t xml:space="preserve"> </w:t>
-      </w:r>
-      <w:r>
-        <w:t xml:space="preserve">First, socioeconomic harshness appeared to reduce overall performance.</w:t>
-      </w:r>
-      <w:r>
-        <w:t xml:space="preserve"> </w:t>
-      </w:r>
-      <w:r>
-        <w:t xml:space="preserve">Performance on Picture Vocabulary and Verbal Analogies subtests was</w:t>
-      </w:r>
-      <w:r>
-        <w:t xml:space="preserve"> </w:t>
-      </w:r>
-      <w:r>
-        <w:t xml:space="preserve">particularly reduced. Second, compared to the overall reduced pattern,</w:t>
-      </w:r>
-      <w:r>
-        <w:t xml:space="preserve"> </w:t>
-      </w:r>
-      <w:r>
-        <w:t xml:space="preserve">Auditory Processing and Auditory-Visual Associations subtest performance</w:t>
-      </w:r>
-      <w:r>
-        <w:t xml:space="preserve"> </w:t>
-      </w:r>
-      <w:r>
-        <w:t xml:space="preserve">was relatively enhanced. In an absolute sense (i.e., each compared to</w:t>
-      </w:r>
-      <w:r>
-        <w:t xml:space="preserve"> </w:t>
-      </w:r>
-      <w:r>
-        <w:t xml:space="preserve">zero) they appeared to remain intact. In contrast, indicators of</w:t>
-      </w:r>
-      <w:r>
-        <w:t xml:space="preserve"> </w:t>
-      </w:r>
-      <w:r>
-        <w:t xml:space="preserve">unpredictability (family transitions and family/neighborhood</w:t>
-      </w:r>
-      <w:r>
-        <w:t xml:space="preserve"> </w:t>
-      </w:r>
-      <w:r>
-        <w:t xml:space="preserve">socioeconomic disadvantage variability) were associated with intact</w:t>
-      </w:r>
-      <w:r>
-        <w:t xml:space="preserve"> </w:t>
-      </w:r>
-      <w:r>
-        <w:t xml:space="preserve">overall WJ performance.</w:t>
+        <w:t xml:space="preserve">zero. For indicators of harshness (family income and neighborhood</w:t>
+      </w:r>
+      <w:r>
+        <w:t xml:space="preserve"> </w:t>
+      </w:r>
+      <w:r>
+        <w:t xml:space="preserve">socioeconomic disadvantage), however, we found two basic patterns.</w:t>
+      </w:r>
+      <w:r>
+        <w:t xml:space="preserve"> </w:t>
+      </w:r>
+      <w:r>
+        <w:t xml:space="preserve">First, socioeconomic harshness was associated with reduced overall</w:t>
+      </w:r>
+      <w:r>
+        <w:t xml:space="preserve"> </w:t>
+      </w:r>
+      <w:r>
+        <w:t xml:space="preserve">cognitive performance. Performance on Picture Vocabulary and Verbal</w:t>
+      </w:r>
+      <w:r>
+        <w:t xml:space="preserve"> </w:t>
+      </w:r>
+      <w:r>
+        <w:t xml:space="preserve">Analogies subtests was particularly reduced. Second, compared to the</w:t>
+      </w:r>
+      <w:r>
+        <w:t xml:space="preserve"> </w:t>
+      </w:r>
+      <w:r>
+        <w:t xml:space="preserve">overall reduced pattern, Auditory Processing and Auditory-Visual</w:t>
+      </w:r>
+      <w:r>
+        <w:t xml:space="preserve"> </w:t>
+      </w:r>
+      <w:r>
+        <w:t xml:space="preserve">Associations subtest performance tended to be enhanced. In an absolute</w:t>
+      </w:r>
+      <w:r>
+        <w:t xml:space="preserve"> </w:t>
+      </w:r>
+      <w:r>
+        <w:t xml:space="preserve">sense (i.e., when each subtest was compared to zero), they appeared to</w:t>
+      </w:r>
+      <w:r>
+        <w:t xml:space="preserve"> </w:t>
+      </w:r>
+      <w:r>
+        <w:t xml:space="preserve">remain intact. In contrast, indicators of unpredictability (family</w:t>
+      </w:r>
+      <w:r>
+        <w:t xml:space="preserve"> </w:t>
+      </w:r>
+      <w:r>
+        <w:t xml:space="preserve">transitions and family/neighborhood socioeconomic disadvantage</w:t>
+      </w:r>
+      <w:r>
+        <w:t xml:space="preserve"> </w:t>
+      </w:r>
+      <w:r>
+        <w:t xml:space="preserve">variability) were associated with intact overall WJ performance, an</w:t>
+      </w:r>
+      <w:r>
+        <w:t xml:space="preserve"> </w:t>
+      </w:r>
+      <w:r>
+        <w:t xml:space="preserve">unexpected and noteworthy result.</w:t>
       </w:r>
     </w:p>
     <w:p>
@@ -23025,64 +22713,64 @@
         <w:pStyle w:val="BodyText"/>
       </w:pPr>
       <w:r>
-        <w:t xml:space="preserve">Our analysis was exploratory and we advise caution when interpreting</w:t>
-      </w:r>
-      <w:r>
-        <w:t xml:space="preserve"> </w:t>
-      </w:r>
-      <w:r>
-        <w:t xml:space="preserve">findings. Nonetheless, we believe these findings are striking for three</w:t>
-      </w:r>
-      <w:r>
-        <w:t xml:space="preserve"> </w:t>
-      </w:r>
-      <w:r>
-        <w:t xml:space="preserve">reasons. First, most current theoretical accounts of the skills and</w:t>
-      </w:r>
-      <w:r>
-        <w:t xml:space="preserve"> </w:t>
-      </w:r>
-      <w:r>
-        <w:t xml:space="preserve">abilities of people living in harsh and unpredictable</w:t>
-      </w:r>
-      <w:r>
-        <w:t xml:space="preserve"> </w:t>
-      </w:r>
-      <w:r>
-        <w:t xml:space="preserve">conditions—including adaptation-based models—assume that exposure to</w:t>
-      </w:r>
-      <w:r>
-        <w:t xml:space="preserve"> </w:t>
-      </w:r>
-      <w:r>
-        <w:t xml:space="preserve">adversity should reduce performance on traditional achievement tests</w:t>
-      </w:r>
-      <w:r>
-        <w:t xml:space="preserve"> </w:t>
-      </w:r>
-      <w:r>
-        <w:t xml:space="preserve">(Ellis et al., 2022; Frankenhuis, Young, et al., 2020; Hackman et al., 2010; McLaughlin et al., 2019; Ursache &amp; Noble, 2016)</w:t>
-      </w:r>
-      <w:r>
-        <w:t xml:space="preserve">. Achievement and cognitive batteries—like the WJ</w:t>
-      </w:r>
-      <w:r>
-        <w:t xml:space="preserve"> </w:t>
-      </w:r>
-      <w:r>
-        <w:t xml:space="preserve">assessment—use abstract content that is relatively detached from the</w:t>
-      </w:r>
-      <w:r>
-        <w:t xml:space="preserve"> </w:t>
-      </w:r>
-      <w:r>
-        <w:t xml:space="preserve">real world. Adaptation-based models often assert such tests are a poor</w:t>
-      </w:r>
-      <w:r>
-        <w:t xml:space="preserve"> </w:t>
-      </w:r>
-      <w:r>
-        <w:t xml:space="preserve">fit to the lives of those living in harsh/unpredictable conditions</w:t>
+        <w:t xml:space="preserve">These findings are striking for three reasons. First, most current</w:t>
+      </w:r>
+      <w:r>
+        <w:t xml:space="preserve"> </w:t>
+      </w:r>
+      <w:r>
+        <w:t xml:space="preserve">theoretical accounts of the skills and abilities of people living in</w:t>
+      </w:r>
+      <w:r>
+        <w:t xml:space="preserve"> </w:t>
+      </w:r>
+      <w:r>
+        <w:t xml:space="preserve">harsh and unpredictable conditions—including adaptation-based</w:t>
+      </w:r>
+      <w:r>
+        <w:t xml:space="preserve"> </w:t>
+      </w:r>
+      <w:r>
+        <w:t xml:space="preserve">models—assume that exposure to adversity should reduce performance on</w:t>
+      </w:r>
+      <w:r>
+        <w:t xml:space="preserve"> </w:t>
+      </w:r>
+      <w:r>
+        <w:t xml:space="preserve">traditional achievement tests</w:t>
+      </w:r>
+      <w:r>
+        <w:t xml:space="preserve"> </w:t>
+      </w:r>
+      <w:r>
+        <w:t xml:space="preserve">(e.g., Ellis et al., 2022; Frankenhuis, Young, et al., 2020; Hackman et al., 2010; McLaughlin et al., 2019; Ursache &amp; Noble, 2016)</w:t>
+      </w:r>
+      <w:r>
+        <w:t xml:space="preserve">. Achievement and cognitive</w:t>
+      </w:r>
+      <w:r>
+        <w:t xml:space="preserve"> </w:t>
+      </w:r>
+      <w:r>
+        <w:t xml:space="preserve">batteries like the WJ assessment have abstract content that is</w:t>
+      </w:r>
+      <w:r>
+        <w:t xml:space="preserve"> </w:t>
+      </w:r>
+      <w:r>
+        <w:t xml:space="preserve">relatively detached from the real world. Adaptation-based models often</w:t>
+      </w:r>
+      <w:r>
+        <w:t xml:space="preserve"> </w:t>
+      </w:r>
+      <w:r>
+        <w:t xml:space="preserve">assert that such tests are a poor fit to the lives of those living in</w:t>
+      </w:r>
+      <w:r>
+        <w:t xml:space="preserve"> </w:t>
+      </w:r>
+      <w:r>
+        <w:t xml:space="preserve">harsh and/or unpredictable conditions</w:t>
       </w:r>
       <w:r>
         <w:t xml:space="preserve"> </w:t>
@@ -23091,43 +22779,49 @@
         <w:t xml:space="preserve">(Ellis et al., 2017; Ellis et al., 2022; Frankenhuis, Young, et al., 2020; Frankenhuis &amp; de Weerth, 2013)</w:t>
       </w:r>
       <w:r>
-        <w:t xml:space="preserve">. Yet, for</w:t>
-      </w:r>
-      <w:r>
-        <w:t xml:space="preserve"> </w:t>
-      </w:r>
-      <w:r>
-        <w:t xml:space="preserve">family income and neighborhood socioeconomic disadvantage, we find that,</w:t>
-      </w:r>
-      <w:r>
-        <w:t xml:space="preserve"> </w:t>
-      </w:r>
-      <w:r>
-        <w:t xml:space="preserve">for at least two standard tasks, performance remained intact. Exposure</w:t>
-      </w:r>
-      <w:r>
-        <w:t xml:space="preserve"> </w:t>
-      </w:r>
-      <w:r>
-        <w:t xml:space="preserve">to unpredictability was associated with intact performance across all</w:t>
-      </w:r>
-      <w:r>
-        <w:t xml:space="preserve"> </w:t>
-      </w:r>
-      <w:r>
-        <w:t xml:space="preserve">but the Calculations subest (but intact for Neighborhood Socioeconomic</w:t>
-      </w:r>
-      <w:r>
-        <w:t xml:space="preserve"> </w:t>
-      </w:r>
-      <w:r>
-        <w:t xml:space="preserve">Variability). Without an principled exploration of a standard, abstract</w:t>
-      </w:r>
-      <w:r>
-        <w:t xml:space="preserve"> </w:t>
-      </w:r>
-      <w:r>
-        <w:t xml:space="preserve">achievement battery, research may have overlooked these data.</w:t>
+        <w:t xml:space="preserve">. Yet, for family income and</w:t>
+      </w:r>
+      <w:r>
+        <w:t xml:space="preserve"> </w:t>
+      </w:r>
+      <w:r>
+        <w:t xml:space="preserve">neighborhood socioeconomic disadvantage, we found that—at least for</w:t>
+      </w:r>
+      <w:r>
+        <w:t xml:space="preserve"> </w:t>
+      </w:r>
+      <w:r>
+        <w:t xml:space="preserve">two standard tasks—performance remained intact. Exposure to</w:t>
+      </w:r>
+      <w:r>
+        <w:t xml:space="preserve"> </w:t>
+      </w:r>
+      <w:r>
+        <w:t xml:space="preserve">unpredictability was associated with intact performance across all tasks</w:t>
+      </w:r>
+      <w:r>
+        <w:t xml:space="preserve"> </w:t>
+      </w:r>
+      <w:r>
+        <w:t xml:space="preserve">except for the Calculations subset (but it was intact for Neighborhood</w:t>
+      </w:r>
+      <w:r>
+        <w:t xml:space="preserve"> </w:t>
+      </w:r>
+      <w:r>
+        <w:t xml:space="preserve">Socioeconomic Variability). Without a principled exploration of a</w:t>
+      </w:r>
+      <w:r>
+        <w:t xml:space="preserve"> </w:t>
+      </w:r>
+      <w:r>
+        <w:t xml:space="preserve">standard, abstract achievement battery, research may have overlooked</w:t>
+      </w:r>
+      <w:r>
+        <w:t xml:space="preserve"> </w:t>
+      </w:r>
+      <w:r>
+        <w:t xml:space="preserve">these novel patterns.</w:t>
       </w:r>
     </w:p>
     <w:p>
@@ -23147,73 +22841,73 @@
         <w:t xml:space="preserve"> </w:t>
       </w:r>
       <w:r>
-        <w:t xml:space="preserve">Overall performance was reduced, which were underpinned by tests of</w:t>
-      </w:r>
-      <w:r>
-        <w:t xml:space="preserve"> </w:t>
-      </w:r>
-      <w:r>
-        <w:t xml:space="preserve">reading, math, reasoning, and short term memory. Relatively stronger</w:t>
-      </w:r>
-      <w:r>
-        <w:t xml:space="preserve"> </w:t>
-      </w:r>
-      <w:r>
-        <w:t xml:space="preserve">reductions were found for tests of verbal and crystallized knowledge</w:t>
-      </w:r>
-      <w:r>
-        <w:t xml:space="preserve"> </w:t>
-      </w:r>
-      <w:r>
-        <w:t xml:space="preserve">(i.e., Picture Vocabulary and Verbal analogies). At the same time,</w:t>
-      </w:r>
-      <w:r>
-        <w:t xml:space="preserve"> </w:t>
-      </w:r>
-      <w:r>
-        <w:t xml:space="preserve">Auditory Processing and Auditory-Visual Associations performance was</w:t>
-      </w:r>
-      <w:r>
-        <w:t xml:space="preserve"> </w:t>
-      </w:r>
-      <w:r>
-        <w:t xml:space="preserve">relatively enhanced (or less reduced) compared to overall performance</w:t>
-      </w:r>
-      <w:r>
-        <w:t xml:space="preserve"> </w:t>
-      </w:r>
-      <w:r>
-        <w:t xml:space="preserve">and intact when considering the simple effect ROPE (e.g., comparing</w:t>
-      </w:r>
-      <w:r>
-        <w:t xml:space="preserve"> </w:t>
-      </w:r>
-      <w:r>
-        <w:t xml:space="preserve">performance to zero). These data patterns are consistent with the notion</w:t>
-      </w:r>
-      <w:r>
-        <w:t xml:space="preserve"> </w:t>
-      </w:r>
-      <w:r>
-        <w:t xml:space="preserve">that adversity exposure can be associated with nuanced patterns of</w:t>
-      </w:r>
-      <w:r>
-        <w:t xml:space="preserve"> </w:t>
-      </w:r>
-      <w:r>
-        <w:t xml:space="preserve">within-person performance. And, to our knowledge, this is the first</w:t>
-      </w:r>
-      <w:r>
-        <w:t xml:space="preserve"> </w:t>
-      </w:r>
-      <w:r>
-        <w:t xml:space="preserve">demonstration of how adversity relates to multiple co-occurring and</w:t>
-      </w:r>
-      <w:r>
-        <w:t xml:space="preserve"> </w:t>
-      </w:r>
-      <w:r>
-        <w:t xml:space="preserve">within-person patterns of performance across many tests.</w:t>
+        <w:t xml:space="preserve">Overall performance was reduced, as revealed by tests of reading, math,</w:t>
+      </w:r>
+      <w:r>
+        <w:t xml:space="preserve"> </w:t>
+      </w:r>
+      <w:r>
+        <w:t xml:space="preserve">reasoning, and short-term memory. Relatively stronger reductions emerged</w:t>
+      </w:r>
+      <w:r>
+        <w:t xml:space="preserve"> </w:t>
+      </w:r>
+      <w:r>
+        <w:t xml:space="preserve">for tests of verbal and crystallized knowledge (i.e., Picture Vocabulary</w:t>
+      </w:r>
+      <w:r>
+        <w:t xml:space="preserve"> </w:t>
+      </w:r>
+      <w:r>
+        <w:t xml:space="preserve">and Verbal analogies). At the same time, Auditory Processing and</w:t>
+      </w:r>
+      <w:r>
+        <w:t xml:space="preserve"> </w:t>
+      </w:r>
+      <w:r>
+        <w:t xml:space="preserve">Auditory-Visual Associations performance was relatively enhanced (or</w:t>
+      </w:r>
+      <w:r>
+        <w:t xml:space="preserve"> </w:t>
+      </w:r>
+      <w:r>
+        <w:t xml:space="preserve">less reduced) compared to overall performance, and it was intact when</w:t>
+      </w:r>
+      <w:r>
+        <w:t xml:space="preserve"> </w:t>
+      </w:r>
+      <w:r>
+        <w:t xml:space="preserve">considering the simple effect ROPE (e.g., comparing performance to</w:t>
+      </w:r>
+      <w:r>
+        <w:t xml:space="preserve"> </w:t>
+      </w:r>
+      <w:r>
+        <w:t xml:space="preserve">zero). These data patterns are consistent with the notion that adversity</w:t>
+      </w:r>
+      <w:r>
+        <w:t xml:space="preserve"> </w:t>
+      </w:r>
+      <w:r>
+        <w:t xml:space="preserve">exposure is associated with nuanced patterns of within-person</w:t>
+      </w:r>
+      <w:r>
+        <w:t xml:space="preserve"> </w:t>
+      </w:r>
+      <w:r>
+        <w:t xml:space="preserve">performance. To our knowledge, this is the first demonstration of how</w:t>
+      </w:r>
+      <w:r>
+        <w:t xml:space="preserve"> </w:t>
+      </w:r>
+      <w:r>
+        <w:t xml:space="preserve">adversity relates to multiple co-occurring and within-person patterns of</w:t>
+      </w:r>
+      <w:r>
+        <w:t xml:space="preserve"> </w:t>
+      </w:r>
+      <w:r>
+        <w:t xml:space="preserve">performance across several standard cognitive tests.</w:t>
       </w:r>
     </w:p>
     <w:p>
@@ -23227,7 +22921,7 @@
         <w:t xml:space="preserve"> </w:t>
       </w:r>
       <w:r>
-        <w:t xml:space="preserve">which both showed intact performance patterns, appeared to have two</w:t>
+        <w:t xml:space="preserve">both of which showed intact performance patterns, appear to have two</w:t>
       </w:r>
       <w:r>
         <w:t xml:space="preserve"> </w:t>
@@ -23239,43 +22933,43 @@
         <w:t xml:space="preserve"> </w:t>
       </w:r>
       <w:r>
-        <w:t xml:space="preserve">that auditory stimuli might be easier, or less difficult, to process for</w:t>
-      </w:r>
-      <w:r>
-        <w:t xml:space="preserve"> </w:t>
-      </w:r>
-      <w:r>
-        <w:t xml:space="preserve">people living in socioeconomically disadvantaged contexts. However,</w:t>
-      </w:r>
-      <w:r>
-        <w:t xml:space="preserve"> </w:t>
-      </w:r>
-      <w:r>
-        <w:t xml:space="preserve">performance on the short term memory task, which also presented auditory</w:t>
-      </w:r>
-      <w:r>
-        <w:t xml:space="preserve"> </w:t>
-      </w:r>
-      <w:r>
-        <w:t xml:space="preserve">stimuli, was generally reduced. Other work examining the skills and</w:t>
-      </w:r>
-      <w:r>
-        <w:t xml:space="preserve"> </w:t>
-      </w:r>
-      <w:r>
-        <w:t xml:space="preserve">abilities of disadvantaged populations suggests that different types of</w:t>
-      </w:r>
-      <w:r>
-        <w:t xml:space="preserve"> </w:t>
-      </w:r>
-      <w:r>
-        <w:t xml:space="preserve">oral and oral narrative skills may also be intact or enhanced among</w:t>
-      </w:r>
-      <w:r>
-        <w:t xml:space="preserve"> </w:t>
-      </w:r>
-      <w:r>
-        <w:t xml:space="preserve">those from low socioeconomic context</w:t>
+        <w:t xml:space="preserve">that auditory stimuli might be less difficult to process for people</w:t>
+      </w:r>
+      <w:r>
+        <w:t xml:space="preserve"> </w:t>
+      </w:r>
+      <w:r>
+        <w:t xml:space="preserve">living in socioeconomically disadvantaged contexts. However, performance</w:t>
+      </w:r>
+      <w:r>
+        <w:t xml:space="preserve"> </w:t>
+      </w:r>
+      <w:r>
+        <w:t xml:space="preserve">on the short-term memory task, which also presented auditory stimuli,</w:t>
+      </w:r>
+      <w:r>
+        <w:t xml:space="preserve"> </w:t>
+      </w:r>
+      <w:r>
+        <w:t xml:space="preserve">was generally reduced. Other research examining the skills and abilities</w:t>
+      </w:r>
+      <w:r>
+        <w:t xml:space="preserve"> </w:t>
+      </w:r>
+      <w:r>
+        <w:t xml:space="preserve">of disadvantaged populations suggests that different types of oral and</w:t>
+      </w:r>
+      <w:r>
+        <w:t xml:space="preserve"> </w:t>
+      </w:r>
+      <w:r>
+        <w:t xml:space="preserve">oral narrative skills may also be intact or enhanced among those from</w:t>
+      </w:r>
+      <w:r>
+        <w:t xml:space="preserve"> </w:t>
+      </w:r>
+      <w:r>
+        <w:t xml:space="preserve">low socioeconomic context</w:t>
       </w:r>
       <w:r>
         <w:t xml:space="preserve"> </w:t>
@@ -23284,25 +22978,25 @@
         <w:t xml:space="preserve">(Ellis et al., 2022; Gardner-Neblett et al., 2012; Gardner-Neblett &amp; Iruka, 2015)</w:t>
       </w:r>
       <w:r>
-        <w:t xml:space="preserve">. This could be because auditory/oral</w:t>
-      </w:r>
-      <w:r>
-        <w:t xml:space="preserve"> </w:t>
-      </w:r>
-      <w:r>
-        <w:t xml:space="preserve">means of learning and knowledge acquisition/transmission are important</w:t>
-      </w:r>
-      <w:r>
-        <w:t xml:space="preserve"> </w:t>
-      </w:r>
-      <w:r>
-        <w:t xml:space="preserve">when materials for other forms of learning (e.g., books and other visual</w:t>
-      </w:r>
-      <w:r>
-        <w:t xml:space="preserve"> </w:t>
-      </w:r>
-      <w:r>
-        <w:t xml:space="preserve">learning materials) are scarce.</w:t>
+        <w:t xml:space="preserve">, perhaps because auditory/oral means of learning and</w:t>
+      </w:r>
+      <w:r>
+        <w:t xml:space="preserve"> </w:t>
+      </w:r>
+      <w:r>
+        <w:t xml:space="preserve">knowledge acquisition/transmission are important when materials for</w:t>
+      </w:r>
+      <w:r>
+        <w:t xml:space="preserve"> </w:t>
+      </w:r>
+      <w:r>
+        <w:t xml:space="preserve">other forms of learning, such as books and other visual learning</w:t>
+      </w:r>
+      <w:r>
+        <w:t xml:space="preserve"> </w:t>
+      </w:r>
+      <w:r>
+        <w:t xml:space="preserve">materials, are scarce.</w:t>
       </w:r>
     </w:p>
     <w:p>
@@ -23310,67 +23004,67 @@
         <w:pStyle w:val="BodyText"/>
       </w:pPr>
       <w:r>
-        <w:t xml:space="preserve">In addition, both tests showing intact performance require little</w:t>
-      </w:r>
-      <w:r>
-        <w:t xml:space="preserve"> </w:t>
-      </w:r>
-      <w:r>
-        <w:t xml:space="preserve">crystallized or verbal knowledge. The Auditory Processing task required</w:t>
-      </w:r>
-      <w:r>
-        <w:t xml:space="preserve"> </w:t>
-      </w:r>
-      <w:r>
-        <w:t xml:space="preserve">listening to words with missing phonemes and complete them. The</w:t>
-      </w:r>
-      <w:r>
-        <w:t xml:space="preserve"> </w:t>
-      </w:r>
-      <w:r>
-        <w:t xml:space="preserve">Auditory-Visual Association tasks required memorizing names with</w:t>
-      </w:r>
-      <w:r>
-        <w:t xml:space="preserve"> </w:t>
-      </w:r>
-      <w:r>
-        <w:t xml:space="preserve">pictures. Other WJ subtests, which were reduced by socioeconomic</w:t>
-      </w:r>
-      <w:r>
-        <w:t xml:space="preserve"> </w:t>
-      </w:r>
-      <w:r>
-        <w:t xml:space="preserve">disadvantage, either directly measure or require accumulated formal</w:t>
-      </w:r>
-      <w:r>
-        <w:t xml:space="preserve"> </w:t>
-      </w:r>
-      <w:r>
-        <w:t xml:space="preserve">knowledge (math operations, reading passages, identifying objects,</w:t>
-      </w:r>
-      <w:r>
-        <w:t xml:space="preserve"> </w:t>
-      </w:r>
-      <w:r>
-        <w:t xml:space="preserve">verbal analogies). This suggests that tests requiring less accumulated</w:t>
-      </w:r>
-      <w:r>
-        <w:t xml:space="preserve"> </w:t>
-      </w:r>
-      <w:r>
-        <w:t xml:space="preserve">knowledge may remain intact for those experiencing socioeconomic</w:t>
-      </w:r>
-      <w:r>
-        <w:t xml:space="preserve"> </w:t>
-      </w:r>
-      <w:r>
-        <w:t xml:space="preserve">disadvantage. However, because this research is exploratory, we caution</w:t>
-      </w:r>
-      <w:r>
-        <w:t xml:space="preserve"> </w:t>
-      </w:r>
-      <w:r>
-        <w:t xml:space="preserve">against drawing any conclusive inferences.</w:t>
+        <w:t xml:space="preserve">In addition, the Auditory Processing and Audio-Visual Associations</w:t>
+      </w:r>
+      <w:r>
+        <w:t xml:space="preserve"> </w:t>
+      </w:r>
+      <w:r>
+        <w:t xml:space="preserve">subtests require little crystallized or verbal knowledge. The Auditory</w:t>
+      </w:r>
+      <w:r>
+        <w:t xml:space="preserve"> </w:t>
+      </w:r>
+      <w:r>
+        <w:t xml:space="preserve">Processing task requires listening to words with missing phonemes and</w:t>
+      </w:r>
+      <w:r>
+        <w:t xml:space="preserve"> </w:t>
+      </w:r>
+      <w:r>
+        <w:t xml:space="preserve">completing them. The Auditory-Visual Association tasks requires</w:t>
+      </w:r>
+      <w:r>
+        <w:t xml:space="preserve"> </w:t>
+      </w:r>
+      <w:r>
+        <w:t xml:space="preserve">memorizing names with pictures. Other WJ subtests, which were reduced in</w:t>
+      </w:r>
+      <w:r>
+        <w:t xml:space="preserve"> </w:t>
+      </w:r>
+      <w:r>
+        <w:t xml:space="preserve">socioeconomically disadvantaged individuals, either directly measure or</w:t>
+      </w:r>
+      <w:r>
+        <w:t xml:space="preserve"> </w:t>
+      </w:r>
+      <w:r>
+        <w:t xml:space="preserve">require accumulated formal knowledge, such as math operations, reading</w:t>
+      </w:r>
+      <w:r>
+        <w:t xml:space="preserve"> </w:t>
+      </w:r>
+      <w:r>
+        <w:t xml:space="preserve">passages, identifying objects, and verbal analogies. This suggests that</w:t>
+      </w:r>
+      <w:r>
+        <w:t xml:space="preserve"> </w:t>
+      </w:r>
+      <w:r>
+        <w:t xml:space="preserve">tests requiring less accumulated knowledge may remain intact for those</w:t>
+      </w:r>
+      <w:r>
+        <w:t xml:space="preserve"> </w:t>
+      </w:r>
+      <w:r>
+        <w:t xml:space="preserve">experiencing socioeconomic disadvantage. However, because this research</w:t>
+      </w:r>
+      <w:r>
+        <w:t xml:space="preserve"> </w:t>
+      </w:r>
+      <w:r>
+        <w:t xml:space="preserve">is exploratory, we caution against drawing any conclusive inferences.</w:t>
       </w:r>
     </w:p>
     <w:bookmarkEnd w:id="67"/>
@@ -23403,67 +23097,67 @@
         <w:t xml:space="preserve">(e.g., Li et al., 2018)</w:t>
       </w:r>
       <w:r>
-        <w:t xml:space="preserve">, we found a strong dependence between mean family income and</w:t>
-      </w:r>
-      <w:r>
-        <w:t xml:space="preserve"> </w:t>
-      </w:r>
-      <w:r>
-        <w:t xml:space="preserve">family income variability scores. Although such a correlation does not</w:t>
-      </w:r>
-      <w:r>
-        <w:t xml:space="preserve"> </w:t>
-      </w:r>
-      <w:r>
-        <w:t xml:space="preserve">inherently invalidate variability scores, it does raise questions about</w:t>
-      </w:r>
-      <w:r>
-        <w:t xml:space="preserve"> </w:t>
-      </w:r>
-      <w:r>
-        <w:t xml:space="preserve">whether such scores are capturing adversity, especially when families</w:t>
-      </w:r>
-      <w:r>
-        <w:t xml:space="preserve"> </w:t>
-      </w:r>
-      <w:r>
-        <w:t xml:space="preserve">with high income tend to experience higher variance in income. We found</w:t>
-      </w:r>
-      <w:r>
-        <w:t xml:space="preserve"> </w:t>
-      </w:r>
-      <w:r>
-        <w:t xml:space="preserve">that percent change scores weakened the dependency between average</w:t>
-      </w:r>
-      <w:r>
-        <w:t xml:space="preserve"> </w:t>
-      </w:r>
-      <w:r>
-        <w:t xml:space="preserve">income and income variability. Nonetheless, measures of unpredictability</w:t>
-      </w:r>
-      <w:r>
-        <w:t xml:space="preserve"> </w:t>
-      </w:r>
-      <w:r>
-        <w:t xml:space="preserve">quantifying variability from repeated measures would benefit from more</w:t>
-      </w:r>
-      <w:r>
-        <w:t xml:space="preserve"> </w:t>
-      </w:r>
-      <w:r>
-        <w:t xml:space="preserve">validation and comparison across different data reduction techniques.</w:t>
-      </w:r>
-      <w:r>
-        <w:t xml:space="preserve"> </w:t>
-      </w:r>
-      <w:r>
-        <w:t xml:space="preserve">Leveraging time series techniques is a promising direction, especially</w:t>
-      </w:r>
-      <w:r>
-        <w:t xml:space="preserve"> </w:t>
-      </w:r>
-      <w:r>
-        <w:t xml:space="preserve">for measuring concepts like unpredictability</w:t>
+        <w:t xml:space="preserve">, we found a high correlation between mean family income and</w:t>
+      </w:r>
+      <w:r>
+        <w:t xml:space="preserve"> </w:t>
+      </w:r>
+      <w:r>
+        <w:t xml:space="preserve">family income variability scores. Although this does not invalidate</w:t>
+      </w:r>
+      <w:r>
+        <w:t xml:space="preserve"> </w:t>
+      </w:r>
+      <w:r>
+        <w:t xml:space="preserve">variability scores, it raises questions about whether such scores are</w:t>
+      </w:r>
+      <w:r>
+        <w:t xml:space="preserve"> </w:t>
+      </w:r>
+      <w:r>
+        <w:t xml:space="preserve">capturing adversity, especially when families with higher incomes tend</w:t>
+      </w:r>
+      <w:r>
+        <w:t xml:space="preserve"> </w:t>
+      </w:r>
+      <w:r>
+        <w:t xml:space="preserve">to experience greater variance in income. We found that percent change</w:t>
+      </w:r>
+      <w:r>
+        <w:t xml:space="preserve"> </w:t>
+      </w:r>
+      <w:r>
+        <w:t xml:space="preserve">scores attenuated the association between average income and income</w:t>
+      </w:r>
+      <w:r>
+        <w:t xml:space="preserve"> </w:t>
+      </w:r>
+      <w:r>
+        <w:t xml:space="preserve">variability. Nonetheless, measures of unpredictability quantifying</w:t>
+      </w:r>
+      <w:r>
+        <w:t xml:space="preserve"> </w:t>
+      </w:r>
+      <w:r>
+        <w:t xml:space="preserve">variability from repeated measures would benefit from further validation</w:t>
+      </w:r>
+      <w:r>
+        <w:t xml:space="preserve"> </w:t>
+      </w:r>
+      <w:r>
+        <w:t xml:space="preserve">and more comparisons with different data reduction techniques.</w:t>
+      </w:r>
+      <w:r>
+        <w:t xml:space="preserve"> </w:t>
+      </w:r>
+      <w:r>
+        <w:t xml:space="preserve">Leveraging time-series techniques is one promising direction, especially</w:t>
+      </w:r>
+      <w:r>
+        <w:t xml:space="preserve"> </w:t>
+      </w:r>
+      <w:r>
+        <w:t xml:space="preserve">for assessing concepts such as unpredictability</w:t>
       </w:r>
       <w:r>
         <w:t xml:space="preserve"> </w:t>
@@ -23472,7 +23166,7 @@
         <w:t xml:space="preserve">(Frankenhuis et al., 2019; Ugarte &amp; Hastings, 2023; Young et al., 2020)</w:t>
       </w:r>
       <w:r>
-        <w:t xml:space="preserve">. However, future research should exercise extra</w:t>
+        <w:t xml:space="preserve">. However, future researchers should exercise</w:t>
       </w:r>
       <w:r>
         <w:t xml:space="preserve"> </w:t>
@@ -23484,13 +23178,13 @@
         <w:t xml:space="preserve"> </w:t>
       </w:r>
       <w:r>
-        <w:t xml:space="preserve">appropriate validation procedures to verify that such scores capture the</w:t>
-      </w:r>
-      <w:r>
-        <w:t xml:space="preserve"> </w:t>
-      </w:r>
-      <w:r>
-        <w:t xml:space="preserve">intended construct.</w:t>
+        <w:t xml:space="preserve">appropriate validation procedures to verify that such scores are, in</w:t>
+      </w:r>
+      <w:r>
+        <w:t xml:space="preserve"> </w:t>
+      </w:r>
+      <w:r>
+        <w:t xml:space="preserve">fact, capturing the intended construct.</w:t>
       </w:r>
     </w:p>
     <w:bookmarkEnd w:id="68"/>
@@ -23508,13 +23202,13 @@
         <w:pStyle w:val="FirstParagraph"/>
       </w:pPr>
       <w:r>
-        <w:t xml:space="preserve">The current work has several strengths and limitations. First, the</w:t>
-      </w:r>
-      <w:r>
-        <w:t xml:space="preserve"> </w:t>
-      </w:r>
-      <w:r>
-        <w:t xml:space="preserve">SECCYD is a longitudinal, prospective dataset allowing us to analyze</w:t>
+        <w:t xml:space="preserve">The current research has several strengths and limitations. First, the</w:t>
+      </w:r>
+      <w:r>
+        <w:t xml:space="preserve"> </w:t>
+      </w:r>
+      <w:r>
+        <w:t xml:space="preserve">SECCYD is a longitudinal, prospective dataset that allowed us to analyze</w:t>
       </w:r>
       <w:r>
         <w:t xml:space="preserve"> </w:t>
@@ -23526,43 +23220,49 @@
         <w:t xml:space="preserve"> </w:t>
       </w:r>
       <w:r>
-        <w:t xml:space="preserve">birth to age 15. By using the WJ achievement and cognitive batteries, we</w:t>
-      </w:r>
-      <w:r>
-        <w:t xml:space="preserve"> </w:t>
-      </w:r>
-      <w:r>
-        <w:t xml:space="preserve">were able to analyze a rich set of 10 subtests, each with at least two</w:t>
-      </w:r>
-      <w:r>
-        <w:t xml:space="preserve"> </w:t>
-      </w:r>
-      <w:r>
-        <w:t xml:space="preserve">assessments. However, the fact that different subtests were administered</w:t>
-      </w:r>
-      <w:r>
-        <w:t xml:space="preserve"> </w:t>
-      </w:r>
-      <w:r>
-        <w:t xml:space="preserve">across the five assessments from 54 month to age 15 is a limitation. In</w:t>
-      </w:r>
-      <w:r>
-        <w:t xml:space="preserve"> </w:t>
-      </w:r>
-      <w:r>
-        <w:t xml:space="preserve">addition, the SECCYD is not an at-risk sample and the majority of</w:t>
-      </w:r>
-      <w:r>
-        <w:t xml:space="preserve"> </w:t>
-      </w:r>
-      <w:r>
-        <w:t xml:space="preserve">families are White. And, although we selected adversity measures that</w:t>
-      </w:r>
-      <w:r>
-        <w:t xml:space="preserve"> </w:t>
-      </w:r>
-      <w:r>
-        <w:t xml:space="preserve">align well with previous work, we were unable to look at other</w:t>
+        <w:t xml:space="preserve">birth to age 15 years. By using the WJ achievement and cognitive</w:t>
+      </w:r>
+      <w:r>
+        <w:t xml:space="preserve"> </w:t>
+      </w:r>
+      <w:r>
+        <w:t xml:space="preserve">batteries, we were able to analyze a rich set of 10 subtests, each with</w:t>
+      </w:r>
+      <w:r>
+        <w:t xml:space="preserve"> </w:t>
+      </w:r>
+      <w:r>
+        <w:t xml:space="preserve">at least two assessments. However, the fact that different subtests were</w:t>
+      </w:r>
+      <w:r>
+        <w:t xml:space="preserve"> </w:t>
+      </w:r>
+      <w:r>
+        <w:t xml:space="preserve">administered across the five assessments from 54 month to age 15 is a</w:t>
+      </w:r>
+      <w:r>
+        <w:t xml:space="preserve"> </w:t>
+      </w:r>
+      <w:r>
+        <w:t xml:space="preserve">limitation. In addition, the SECCYD is not an at-risk sample; the</w:t>
+      </w:r>
+      <w:r>
+        <w:t xml:space="preserve"> </w:t>
+      </w:r>
+      <w:r>
+        <w:t xml:space="preserve">majority of families are White, consistent with the 1991 US birth cohort</w:t>
+      </w:r>
+      <w:r>
+        <w:t xml:space="preserve"> </w:t>
+      </w:r>
+      <w:r>
+        <w:t xml:space="preserve">from which it was drawn. And, although we selected adversity measures</w:t>
+      </w:r>
+      <w:r>
+        <w:t xml:space="preserve"> </w:t>
+      </w:r>
+      <w:r>
+        <w:t xml:space="preserve">that align well with previous work, we were unable to examine other</w:t>
       </w:r>
       <w:r>
         <w:t xml:space="preserve"> </w:t>
@@ -23574,19 +23274,19 @@
         <w:t xml:space="preserve"> </w:t>
       </w:r>
       <w:r>
-        <w:t xml:space="preserve">(e.g., violence exposure), deprivation, and variability in each over</w:t>
-      </w:r>
-      <w:r>
-        <w:t xml:space="preserve"> </w:t>
-      </w:r>
-      <w:r>
-        <w:t xml:space="preserve">time. However, we extended the literature by incorporating</w:t>
-      </w:r>
-      <w:r>
-        <w:t xml:space="preserve"> </w:t>
-      </w:r>
-      <w:r>
-        <w:t xml:space="preserve">neighborhood-level measures of socioeconomic disadvantage.</w:t>
+        <w:t xml:space="preserve">(e.g., violence exposure), deprivation, and variability in each of these</w:t>
+      </w:r>
+      <w:r>
+        <w:t xml:space="preserve"> </w:t>
+      </w:r>
+      <w:r>
+        <w:t xml:space="preserve">constructs across time. However, we did extend the literature by</w:t>
+      </w:r>
+      <w:r>
+        <w:t xml:space="preserve"> </w:t>
+      </w:r>
+      <w:r>
+        <w:t xml:space="preserve">incorporating neighborhood-level measures of socioeconomic disadvantage.</w:t>
       </w:r>
     </w:p>
     <w:p>
@@ -23594,133 +23294,151 @@
         <w:pStyle w:val="BodyText"/>
       </w:pPr>
       <w:r>
-        <w:t xml:space="preserve">The value of principled exploration are new the (potentially unexpected)</w:t>
-      </w:r>
-      <w:r>
-        <w:t xml:space="preserve"> </w:t>
-      </w:r>
-      <w:r>
-        <w:t xml:space="preserve">new directions for testing confirmatory hypotheses. For example, future</w:t>
-      </w:r>
-      <w:r>
-        <w:t xml:space="preserve"> </w:t>
-      </w:r>
-      <w:r>
-        <w:t xml:space="preserve">research is well-positioned research is to tease apart testing</w:t>
-      </w:r>
-      <w:r>
-        <w:t xml:space="preserve"> </w:t>
-      </w:r>
-      <w:r>
-        <w:t xml:space="preserve">modalities (visual, verbal, oral, auditory etc.) from the skills</w:t>
-      </w:r>
-      <w:r>
-        <w:t xml:space="preserve"> </w:t>
-      </w:r>
-      <w:r>
-        <w:t xml:space="preserve">measured by different tests. For example, future research could examine</w:t>
-      </w:r>
-      <w:r>
-        <w:t xml:space="preserve"> </w:t>
-      </w:r>
-      <w:r>
-        <w:t xml:space="preserve">how exposure to harshness affects performance on Auditory-Visual</w:t>
-      </w:r>
-      <w:r>
-        <w:t xml:space="preserve"> </w:t>
-      </w:r>
-      <w:r>
-        <w:t xml:space="preserve">Associations compared with other more visual, spatial, or verbal</w:t>
-      </w:r>
-      <w:r>
-        <w:t xml:space="preserve"> </w:t>
-      </w:r>
-      <w:r>
-        <w:t xml:space="preserve">association tests. Additionally, future research might explicitly</w:t>
-      </w:r>
-      <w:r>
-        <w:t xml:space="preserve"> </w:t>
-      </w:r>
-      <w:r>
-        <w:t xml:space="preserve">compare cognitive tests that do and do not require prior knowledge. For</w:t>
-      </w:r>
-      <w:r>
-        <w:t xml:space="preserve"> </w:t>
-      </w:r>
-      <w:r>
-        <w:t xml:space="preserve">example, manipulating such tests by changing the test content to be more</w:t>
-      </w:r>
-      <w:r>
-        <w:t xml:space="preserve"> </w:t>
-      </w:r>
-      <w:r>
-        <w:t xml:space="preserve">relevant to those living in socioeconomic disadvantaged families and</w:t>
-      </w:r>
-      <w:r>
-        <w:t xml:space="preserve"> </w:t>
-      </w:r>
-      <w:r>
-        <w:t xml:space="preserve">contexts may help to even the playing field. Another direction would be</w:t>
-      </w:r>
-      <w:r>
-        <w:t xml:space="preserve"> </w:t>
-      </w:r>
-      <w:r>
-        <w:t xml:space="preserve">to further examine broader sets of auditory and oral skills. In</w:t>
-      </w:r>
-      <w:r>
-        <w:t xml:space="preserve"> </w:t>
-      </w:r>
-      <w:r>
-        <w:t xml:space="preserve">addition, we found a number of intact patterns of performance,</w:t>
-      </w:r>
-      <w:r>
-        <w:t xml:space="preserve"> </w:t>
-      </w:r>
-      <w:r>
-        <w:t xml:space="preserve">especially for exposure to unpredictability. These intact patterns of</w:t>
-      </w:r>
-      <w:r>
-        <w:t xml:space="preserve"> </w:t>
-      </w:r>
-      <w:r>
-        <w:t xml:space="preserve">performance might suggest that manipulations of either testing context</w:t>
-      </w:r>
-      <w:r>
-        <w:t xml:space="preserve"> </w:t>
-      </w:r>
-      <w:r>
-        <w:t xml:space="preserve">or content might be fruitful for discovering ways to enhance performance</w:t>
-      </w:r>
-      <w:r>
-        <w:t xml:space="preserve"> </w:t>
-      </w:r>
-      <w:r>
-        <w:t xml:space="preserve">among people exposed to unpredictability. Finally, our modeling approach</w:t>
-      </w:r>
-      <w:r>
-        <w:t xml:space="preserve"> </w:t>
-      </w:r>
-      <w:r>
-        <w:t xml:space="preserve">could be applied to other broad cognitive batteries such as the NIH</w:t>
-      </w:r>
-      <w:r>
-        <w:t xml:space="preserve"> </w:t>
-      </w:r>
-      <w:r>
-        <w:t xml:space="preserve">toolbox and other executive function test batteries. Doing so might</w:t>
-      </w:r>
-      <w:r>
-        <w:t xml:space="preserve"> </w:t>
-      </w:r>
-      <w:r>
-        <w:t xml:space="preserve">afford new insights into relative enhancements and intact performance</w:t>
-      </w:r>
-      <w:r>
-        <w:t xml:space="preserve"> </w:t>
-      </w:r>
-      <w:r>
-        <w:t xml:space="preserve">across broad sets of executive functions.</w:t>
+        <w:t xml:space="preserve">The value of principled exploration is uncovering new and (potentially</w:t>
+      </w:r>
+      <w:r>
+        <w:t xml:space="preserve"> </w:t>
+      </w:r>
+      <w:r>
+        <w:t xml:space="preserve">unexpected) directions for testing confirmatory hypotheses. For example,</w:t>
+      </w:r>
+      <w:r>
+        <w:t xml:space="preserve"> </w:t>
+      </w:r>
+      <w:r>
+        <w:t xml:space="preserve">future research is well-positioned to tease apart different testing</w:t>
+      </w:r>
+      <w:r>
+        <w:t xml:space="preserve"> </w:t>
+      </w:r>
+      <w:r>
+        <w:t xml:space="preserve">modalities (visual, verbal, oral, auditory, etc.) from the specific</w:t>
+      </w:r>
+      <w:r>
+        <w:t xml:space="preserve"> </w:t>
+      </w:r>
+      <w:r>
+        <w:t xml:space="preserve">skills assessed by different tests. Future research could also</w:t>
+      </w:r>
+      <w:r>
+        <w:t xml:space="preserve"> </w:t>
+      </w:r>
+      <w:r>
+        <w:t xml:space="preserve">investigate how exposure to harshness affects performance on</w:t>
+      </w:r>
+      <w:r>
+        <w:t xml:space="preserve"> </w:t>
+      </w:r>
+      <w:r>
+        <w:t xml:space="preserve">Auditory-Visual Associations compared with other more visual, spatial,</w:t>
+      </w:r>
+      <w:r>
+        <w:t xml:space="preserve"> </w:t>
+      </w:r>
+      <w:r>
+        <w:t xml:space="preserve">or verbal association tests. Additionally, future research might compare</w:t>
+      </w:r>
+      <w:r>
+        <w:t xml:space="preserve"> </w:t>
+      </w:r>
+      <w:r>
+        <w:t xml:space="preserve">cognitive tests that do and do not require prior knowledge. For</w:t>
+      </w:r>
+      <w:r>
+        <w:t xml:space="preserve"> </w:t>
+      </w:r>
+      <w:r>
+        <w:t xml:space="preserve">instance, manipulating tests by changing the test content to be more</w:t>
+      </w:r>
+      <w:r>
+        <w:t xml:space="preserve"> </w:t>
+      </w:r>
+      <w:r>
+        <w:t xml:space="preserve">relevant to people living in socioeconomically disadvantaged families</w:t>
+      </w:r>
+      <w:r>
+        <w:t xml:space="preserve"> </w:t>
+      </w:r>
+      <w:r>
+        <w:t xml:space="preserve">and contexts may help to</w:t>
+      </w:r>
+      <w:r>
+        <w:t xml:space="preserve"> </w:t>
+      </w:r>
+      <w:r>
+        <w:t xml:space="preserve">“</w:t>
+      </w:r>
+      <w:r>
+        <w:t xml:space="preserve">even the playing field.</w:t>
+      </w:r>
+      <w:r>
+        <w:t xml:space="preserve">”</w:t>
+      </w:r>
+      <w:r>
+        <w:t xml:space="preserve"> </w:t>
+      </w:r>
+      <w:r>
+        <w:t xml:space="preserve">Another direction</w:t>
+      </w:r>
+      <w:r>
+        <w:t xml:space="preserve"> </w:t>
+      </w:r>
+      <w:r>
+        <w:t xml:space="preserve">could involve examining broader sets of auditory and oral skills. We</w:t>
+      </w:r>
+      <w:r>
+        <w:t xml:space="preserve"> </w:t>
+      </w:r>
+      <w:r>
+        <w:t xml:space="preserve">also found a number of intact patterns of performance, especially for</w:t>
+      </w:r>
+      <w:r>
+        <w:t xml:space="preserve"> </w:t>
+      </w:r>
+      <w:r>
+        <w:t xml:space="preserve">exposure to unpredictability. These intact patterns of performance might</w:t>
+      </w:r>
+      <w:r>
+        <w:t xml:space="preserve"> </w:t>
+      </w:r>
+      <w:r>
+        <w:t xml:space="preserve">suggest that manipulations of either testing context or content might be</w:t>
+      </w:r>
+      <w:r>
+        <w:t xml:space="preserve"> </w:t>
+      </w:r>
+      <w:r>
+        <w:t xml:space="preserve">fruitful for discovering ways to enhance performance among people</w:t>
+      </w:r>
+      <w:r>
+        <w:t xml:space="preserve"> </w:t>
+      </w:r>
+      <w:r>
+        <w:t xml:space="preserve">exposed to unpredictability. Finally, our modeling approach could be</w:t>
+      </w:r>
+      <w:r>
+        <w:t xml:space="preserve"> </w:t>
+      </w:r>
+      <w:r>
+        <w:t xml:space="preserve">applied to other broad cognitive batteries such as the NIH toolbox and</w:t>
+      </w:r>
+      <w:r>
+        <w:t xml:space="preserve"> </w:t>
+      </w:r>
+      <w:r>
+        <w:t xml:space="preserve">other executive function test batteries. Doing so might provide new</w:t>
+      </w:r>
+      <w:r>
+        <w:t xml:space="preserve"> </w:t>
+      </w:r>
+      <w:r>
+        <w:t xml:space="preserve">insights into relative enhancements and intact performance across broad</w:t>
+      </w:r>
+      <w:r>
+        <w:t xml:space="preserve"> </w:t>
+      </w:r>
+      <w:r>
+        <w:t xml:space="preserve">sets of executive functions.</w:t>
       </w:r>
     </w:p>
     <w:bookmarkEnd w:id="69"/>
@@ -23738,85 +23456,73 @@
         <w:pStyle w:val="FirstParagraph"/>
       </w:pPr>
       <w:r>
-        <w:t xml:space="preserve">Our goal was to work towards constructing a</w:t>
-      </w:r>
-      <w:r>
-        <w:t xml:space="preserve"> </w:t>
-      </w:r>
-      <w:r>
-        <w:t xml:space="preserve">“</w:t>
-      </w:r>
-      <w:r>
-        <w:t xml:space="preserve">high resolution</w:t>
-      </w:r>
-      <w:r>
-        <w:t xml:space="preserve">”</w:t>
-      </w:r>
-      <w:r>
-        <w:t xml:space="preserve"> </w:t>
-      </w:r>
-      <w:r>
-        <w:t xml:space="preserve">map of the</w:t>
-      </w:r>
-      <w:r>
-        <w:t xml:space="preserve"> </w:t>
-      </w:r>
-      <w:r>
-        <w:t xml:space="preserve">skills and abilities people develop in harsh and unpredictable</w:t>
-      </w:r>
-      <w:r>
-        <w:t xml:space="preserve"> </w:t>
-      </w:r>
-      <w:r>
-        <w:t xml:space="preserve">conditions. We see great value in confirmatory studies, but we also need</w:t>
-      </w:r>
-      <w:r>
-        <w:t xml:space="preserve"> </w:t>
-      </w:r>
-      <w:r>
-        <w:t xml:space="preserve">exploratory approaches. Here, we used principled exploration to help</w:t>
-      </w:r>
-      <w:r>
-        <w:t xml:space="preserve"> </w:t>
-      </w:r>
-      <w:r>
-        <w:t xml:space="preserve">remap and chart new territory. We believe more principled exploration of</w:t>
-      </w:r>
-      <w:r>
-        <w:t xml:space="preserve"> </w:t>
-      </w:r>
-      <w:r>
-        <w:t xml:space="preserve">standard test batteries could yield new discoveries, replicate</w:t>
-      </w:r>
-      <w:r>
-        <w:t xml:space="preserve"> </w:t>
-      </w:r>
-      <w:r>
-        <w:t xml:space="preserve">(conceptually or directly) the current findings, and further build up</w:t>
-      </w:r>
-      <w:r>
-        <w:t xml:space="preserve"> </w:t>
-      </w:r>
-      <w:r>
-        <w:t xml:space="preserve">useful description for theory building. For an emerging field, it is</w:t>
-      </w:r>
-      <w:r>
-        <w:t xml:space="preserve"> </w:t>
-      </w:r>
-      <w:r>
-        <w:t xml:space="preserve">important to widely explore and describe the hypothesis space.</w:t>
-      </w:r>
-      <w:r>
-        <w:t xml:space="preserve"> </w:t>
-      </w:r>
-      <w:r>
-        <w:t xml:space="preserve">Ultimately, this new and exciting research program will benefit from a</w:t>
-      </w:r>
-      <w:r>
-        <w:t xml:space="preserve"> </w:t>
-      </w:r>
-      <w:r>
-        <w:t xml:space="preserve">healthy synergy between confirmation and exploration.</w:t>
+        <w:t xml:space="preserve">Our goal was to advance progress toward constructing a higher-resolution</w:t>
+      </w:r>
+      <w:r>
+        <w:t xml:space="preserve"> </w:t>
+      </w:r>
+      <w:r>
+        <w:t xml:space="preserve">map of the cognitive skills and abilities of people who develop in</w:t>
+      </w:r>
+      <w:r>
+        <w:t xml:space="preserve"> </w:t>
+      </w:r>
+      <w:r>
+        <w:t xml:space="preserve">conditions that vary in the degree of harshness and unpredictability.</w:t>
+      </w:r>
+      <w:r>
+        <w:t xml:space="preserve"> </w:t>
+      </w:r>
+      <w:r>
+        <w:t xml:space="preserve">Within developmental science, we see great value in confirmatory</w:t>
+      </w:r>
+      <w:r>
+        <w:t xml:space="preserve"> </w:t>
+      </w:r>
+      <w:r>
+        <w:t xml:space="preserve">studies, but we also need exploratory approaches. In this research, we</w:t>
+      </w:r>
+      <w:r>
+        <w:t xml:space="preserve"> </w:t>
+      </w:r>
+      <w:r>
+        <w:t xml:space="preserve">used principled exploration to begin to remap and chart new territory.</w:t>
+      </w:r>
+      <w:r>
+        <w:t xml:space="preserve"> </w:t>
+      </w:r>
+      <w:r>
+        <w:t xml:space="preserve">We believe more principled exploration of standard test batteries could</w:t>
+      </w:r>
+      <w:r>
+        <w:t xml:space="preserve"> </w:t>
+      </w:r>
+      <w:r>
+        <w:t xml:space="preserve">yield new discoveries, replicate (conceptually or directly) current</w:t>
+      </w:r>
+      <w:r>
+        <w:t xml:space="preserve"> </w:t>
+      </w:r>
+      <w:r>
+        <w:t xml:space="preserve">findings, and advance both theory testing and development. Especially</w:t>
+      </w:r>
+      <w:r>
+        <w:t xml:space="preserve"> </w:t>
+      </w:r>
+      <w:r>
+        <w:t xml:space="preserve">for an emerging field, it is important to broadly explore and describe</w:t>
+      </w:r>
+      <w:r>
+        <w:t xml:space="preserve"> </w:t>
+      </w:r>
+      <w:r>
+        <w:t xml:space="preserve">the hypothesis space thoroughly, creating and maintaining a healthy</w:t>
+      </w:r>
+      <w:r>
+        <w:t xml:space="preserve"> </w:t>
+      </w:r>
+      <w:r>
+        <w:t xml:space="preserve">synergy between confirmation and exploration.</w:t>
       </w:r>
     </w:p>
     <w:p>
@@ -25289,7 +24995,25 @@
         <w:pStyle w:val="Bibliography"/>
       </w:pPr>
       <w:r>
-        <w:t xml:space="preserve">Gardner-Neblett, N., Pungello, E. P., &amp; Iruka, I. U. (2012). Oral narrative skills: Implications for the reading development of african american children.</w:t>
+        <w:t xml:space="preserve">Gardner-Neblett, N., Pungello, E. P., &amp; Iruka, I. U. (2012). Oral narrative skills: Implications for the reading development of</w:t>
+      </w:r>
+      <w:r>
+        <w:t xml:space="preserve"> </w:t>
+      </w:r>
+      <w:r>
+        <w:t xml:space="preserve">African</w:t>
+      </w:r>
+      <w:r>
+        <w:t xml:space="preserve"> </w:t>
+      </w:r>
+      <w:r>
+        <w:t xml:space="preserve">American</w:t>
+      </w:r>
+      <w:r>
+        <w:t xml:space="preserve"> </w:t>
+      </w:r>
+      <w:r>
+        <w:t xml:space="preserve">children.</w:t>
       </w:r>
       <w:r>
         <w:t xml:space="preserve"> </w:t>

</xml_diff>

<commit_message>
fix figure dimensions for word output
</commit_message>
<xml_diff>
--- a/manuscript/README.docx
+++ b/manuscript/README.docx
@@ -2759,7 +2759,7 @@
             <w:r>
               <w:drawing>
                 <wp:inline>
-                  <wp:extent cx="5486400" cy="2234152"/>
+                  <wp:extent cx="5029200" cy="2047973"/>
                   <wp:effectExtent b="0" l="0" r="0" t="0"/>
                   <wp:docPr descr="" title="" id="25" name="Picture"/>
                   <a:graphic>
@@ -2780,7 +2780,7 @@
                         <pic:spPr bwMode="auto">
                           <a:xfrm>
                             <a:off x="0" y="0"/>
-                            <a:ext cx="5486400" cy="2234152"/>
+                            <a:ext cx="5029200" cy="2047973"/>
                           </a:xfrm>
                           <a:prstGeom prst="rect">
                             <a:avLst/>
@@ -18416,7 +18416,7 @@
             <w:r>
               <w:drawing>
                 <wp:inline>
-                  <wp:extent cx="5486400" cy="5715000"/>
+                  <wp:extent cx="5029200" cy="5238750"/>
                   <wp:effectExtent b="0" l="0" r="0" t="0"/>
                   <wp:docPr descr="" title="" id="53" name="Picture"/>
                   <a:graphic>
@@ -18437,7 +18437,7 @@
                         <pic:spPr bwMode="auto">
                           <a:xfrm>
                             <a:off x="0" y="0"/>
-                            <a:ext cx="5486400" cy="5715000"/>
+                            <a:ext cx="5029200" cy="5238750"/>
                           </a:xfrm>
                           <a:prstGeom prst="rect">
                             <a:avLst/>
@@ -19111,7 +19111,7 @@
             <w:r>
               <w:drawing>
                 <wp:inline>
-                  <wp:extent cx="5486400" cy="5275384"/>
+                  <wp:extent cx="5029200" cy="4835769"/>
                   <wp:effectExtent b="0" l="0" r="0" t="0"/>
                   <wp:docPr descr="" title="" id="58" name="Picture"/>
                   <a:graphic>
@@ -19132,7 +19132,7 @@
                         <pic:spPr bwMode="auto">
                           <a:xfrm>
                             <a:off x="0" y="0"/>
-                            <a:ext cx="5486400" cy="5275384"/>
+                            <a:ext cx="5029200" cy="4835769"/>
                           </a:xfrm>
                           <a:prstGeom prst="rect">
                             <a:avLst/>
@@ -22372,7 +22372,7 @@
             <w:r>
               <w:drawing>
                 <wp:inline>
-                  <wp:extent cx="5486400" cy="6119446"/>
+                  <wp:extent cx="5029200" cy="5609492"/>
                   <wp:effectExtent b="0" l="0" r="0" t="0"/>
                   <wp:docPr descr="" title="" id="63" name="Picture"/>
                   <a:graphic>
@@ -22393,7 +22393,7 @@
                         <pic:spPr bwMode="auto">
                           <a:xfrm>
                             <a:off x="0" y="0"/>
-                            <a:ext cx="5486400" cy="6119446"/>
+                            <a:ext cx="5029200" cy="5609492"/>
                           </a:xfrm>
                           <a:prstGeom prst="rect">
                             <a:avLst/>

</xml_diff>

<commit_message>
finalizing third submission to D&P
</commit_message>
<xml_diff>
--- a/manuscript/README.docx
+++ b/manuscript/README.docx
@@ -18756,13 +18756,13 @@
         <w:t xml:space="preserve"> </w:t>
       </w:r>
       <w:r>
-        <w:t xml:space="preserve">are not expected to produce the same results, most would not expect</w:t>
-      </w:r>
-      <w:r>
-        <w:t xml:space="preserve"> </w:t>
-      </w:r>
-      <w:r>
-        <w:t xml:space="preserve">different measures to produce exactly opposite results.</w:t>
+        <w:t xml:space="preserve">are not expected to produce the same results, we suspect most would not</w:t>
+      </w:r>
+      <w:r>
+        <w:t xml:space="preserve"> </w:t>
+      </w:r>
+      <w:r>
+        <w:t xml:space="preserve">expect different measures to produce exactly opposite results.</w:t>
       </w:r>
     </w:p>
     <w:p>
@@ -18770,7 +18770,7 @@
         <w:pStyle w:val="BodyText"/>
       </w:pPr>
       <w:r>
-        <w:t xml:space="preserve">We argue that this pattern may be driven by the strong association</w:t>
+        <w:t xml:space="preserve">We believe that this pattern may be driven by the strong association</w:t>
       </w:r>
       <w:r>
         <w:t xml:space="preserve"> </w:t>
@@ -18846,19 +18846,19 @@
         <w:t xml:space="preserve"> </w:t>
       </w:r>
       <w:r>
-        <w:t xml:space="preserve">the measurement scale, how variability is computed, and explore whether</w:t>
-      </w:r>
-      <w:r>
-        <w:t xml:space="preserve"> </w:t>
-      </w:r>
-      <w:r>
-        <w:t xml:space="preserve">different methods create better approximations of the construct of</w:t>
-      </w:r>
-      <w:r>
-        <w:t xml:space="preserve"> </w:t>
-      </w:r>
-      <w:r>
-        <w:t xml:space="preserve">interest.</w:t>
+        <w:t xml:space="preserve">the measurement scale and how variability is computed and then explore</w:t>
+      </w:r>
+      <w:r>
+        <w:t xml:space="preserve"> </w:t>
+      </w:r>
+      <w:r>
+        <w:t xml:space="preserve">whether different methods create better approximations of the construct</w:t>
+      </w:r>
+      <w:r>
+        <w:t xml:space="preserve"> </w:t>
+      </w:r>
+      <w:r>
+        <w:t xml:space="preserve">of interest.</w:t>
       </w:r>
     </w:p>
     <w:p>
@@ -18998,7 +18998,7 @@
         <w:t xml:space="preserve"> </w:t>
       </w:r>
       <w:r>
-        <w:t xml:space="preserve">model of its causal role, and more specifically whether the variable is</w:t>
+        <w:t xml:space="preserve">model of its causal role, and more specifically, whether the variable is</w:t>
       </w:r>
       <w:r>
         <w:t xml:space="preserve"> </w:t>
@@ -19069,31 +19069,31 @@
         <w:t xml:space="preserve"> </w:t>
       </w:r>
       <w:r>
-        <w:t xml:space="preserve">unpredictability are characterized as orthogonal, independent</w:t>
-      </w:r>
-      <w:r>
-        <w:t xml:space="preserve"> </w:t>
-      </w:r>
-      <w:r>
-        <w:t xml:space="preserve">environmental constructs. Moreover, there are other plausible DAGs that</w:t>
-      </w:r>
-      <w:r>
-        <w:t xml:space="preserve"> </w:t>
-      </w:r>
-      <w:r>
-        <w:t xml:space="preserve">do not situate harshness as a confound between unpredictability and</w:t>
-      </w:r>
-      <w:r>
-        <w:t xml:space="preserve"> </w:t>
-      </w:r>
-      <w:r>
-        <w:t xml:space="preserve">cognitive performance, even when average income and income variability</w:t>
-      </w:r>
-      <w:r>
-        <w:t xml:space="preserve"> </w:t>
-      </w:r>
-      <w:r>
-        <w:t xml:space="preserve">are correlated (see Causal Inference Discussion in the Supplement).</w:t>
+        <w:t xml:space="preserve">unpredictability are characterized as independent environmental</w:t>
+      </w:r>
+      <w:r>
+        <w:t xml:space="preserve"> </w:t>
+      </w:r>
+      <w:r>
+        <w:t xml:space="preserve">constructs. Moreover, there are other plausible DAGs that do not situate</w:t>
+      </w:r>
+      <w:r>
+        <w:t xml:space="preserve"> </w:t>
+      </w:r>
+      <w:r>
+        <w:t xml:space="preserve">harshness as a confound between unpredictability and cognitive</w:t>
+      </w:r>
+      <w:r>
+        <w:t xml:space="preserve"> </w:t>
+      </w:r>
+      <w:r>
+        <w:t xml:space="preserve">performance, even when average income and income variability are</w:t>
+      </w:r>
+      <w:r>
+        <w:t xml:space="preserve"> </w:t>
+      </w:r>
+      <w:r>
+        <w:t xml:space="preserve">correlated (see Causal Inference Discussion in the Supplement).</w:t>
       </w:r>
     </w:p>
     <w:p>
@@ -19101,7 +19101,7 @@
         <w:pStyle w:val="BodyText"/>
       </w:pPr>
       <w:r>
-        <w:t xml:space="preserve">Despite these conceptual arguments, on could argue that variability</w:t>
+        <w:t xml:space="preserve">Despite these conceptual arguments, one could argue that variability</w:t>
       </w:r>
       <w:r>
         <w:t xml:space="preserve"> </w:t>
@@ -19113,49 +19113,49 @@
         <w:t xml:space="preserve"> </w:t>
       </w:r>
       <w:r>
-        <w:t xml:space="preserve">Yet, a statistical correlation between two proxies (i.e., average family</w:t>
-      </w:r>
-      <w:r>
-        <w:t xml:space="preserve"> </w:t>
-      </w:r>
-      <w:r>
-        <w:t xml:space="preserve">income and family income variability) is not necessarily causal and does</w:t>
-      </w:r>
-      <w:r>
-        <w:t xml:space="preserve"> </w:t>
-      </w:r>
-      <w:r>
-        <w:t xml:space="preserve">not, by itself, make either a confound of the other. This creates</w:t>
-      </w:r>
-      <w:r>
-        <w:t xml:space="preserve"> </w:t>
-      </w:r>
-      <w:r>
-        <w:t xml:space="preserve">tension between the statistical models implied by a particular DAG and</w:t>
-      </w:r>
-      <w:r>
-        <w:t xml:space="preserve"> </w:t>
-      </w:r>
-      <w:r>
-        <w:t xml:space="preserve">the desire to ensure variability is modeled correctly. We argue that</w:t>
-      </w:r>
-      <w:r>
-        <w:t xml:space="preserve"> </w:t>
-      </w:r>
-      <w:r>
-        <w:t xml:space="preserve">addressing how variability is computed at the measurement level</w:t>
-      </w:r>
-      <w:r>
-        <w:t xml:space="preserve"> </w:t>
-      </w:r>
-      <w:r>
-        <w:t xml:space="preserve">alleviates this tension. Nonetheless, we conduct both sets of analyses.</w:t>
-      </w:r>
-      <w:r>
-        <w:t xml:space="preserve"> </w:t>
-      </w:r>
-      <w:r>
-        <w:t xml:space="preserve">Secondary analysis code can be found on GitHub (see set one</w:t>
+        <w:t xml:space="preserve">However, a statistical correlation between two proxies (i.e., average</w:t>
+      </w:r>
+      <w:r>
+        <w:t xml:space="preserve"> </w:t>
+      </w:r>
+      <w:r>
+        <w:t xml:space="preserve">family income and family income variability) is not necessarily causal</w:t>
+      </w:r>
+      <w:r>
+        <w:t xml:space="preserve"> </w:t>
+      </w:r>
+      <w:r>
+        <w:t xml:space="preserve">and does not, by itself, make either one a confounder of the other. This</w:t>
+      </w:r>
+      <w:r>
+        <w:t xml:space="preserve"> </w:t>
+      </w:r>
+      <w:r>
+        <w:t xml:space="preserve">creates tension between the statistical models implied by a particular</w:t>
+      </w:r>
+      <w:r>
+        <w:t xml:space="preserve"> </w:t>
+      </w:r>
+      <w:r>
+        <w:t xml:space="preserve">DAG and the desire to ensure variability is modeled correctly. We</w:t>
+      </w:r>
+      <w:r>
+        <w:t xml:space="preserve"> </w:t>
+      </w:r>
+      <w:r>
+        <w:t xml:space="preserve">propose that addressing how variability is computed at the measurement</w:t>
+      </w:r>
+      <w:r>
+        <w:t xml:space="preserve"> </w:t>
+      </w:r>
+      <w:r>
+        <w:t xml:space="preserve">level alleviates this tension. Nonetheless, we conducted both sets of</w:t>
+      </w:r>
+      <w:r>
+        <w:t xml:space="preserve"> </w:t>
+      </w:r>
+      <w:r>
+        <w:t xml:space="preserve">analyses. Secondary analysis code can be found on GitHub (see set one</w:t>
       </w:r>
       <w:r>
         <w:t xml:space="preserve"> </w:t>
@@ -19194,37 +19194,37 @@
         <w:pStyle w:val="BodyText"/>
       </w:pPr>
       <w:r>
-        <w:t xml:space="preserve">We believe both are important and instructive for future research. We</w:t>
-      </w:r>
-      <w:r>
-        <w:t xml:space="preserve"> </w:t>
-      </w:r>
-      <w:r>
-        <w:t xml:space="preserve">emphasize that handling measurement issues should precede modeling</w:t>
-      </w:r>
-      <w:r>
-        <w:t xml:space="preserve"> </w:t>
-      </w:r>
-      <w:r>
-        <w:t xml:space="preserve">solutions. Including statistical controls requires specifying an</w:t>
-      </w:r>
-      <w:r>
-        <w:t xml:space="preserve"> </w:t>
-      </w:r>
-      <w:r>
-        <w:t xml:space="preserve">underlying causal model. In new exploratory fields, there are many</w:t>
-      </w:r>
-      <w:r>
-        <w:t xml:space="preserve"> </w:t>
-      </w:r>
-      <w:r>
-        <w:t xml:space="preserve">alternative and justifiable models. Before adhering to one over another,</w:t>
-      </w:r>
-      <w:r>
-        <w:t xml:space="preserve"> </w:t>
-      </w:r>
-      <w:r>
-        <w:t xml:space="preserve">we need to understand each variable on its own.</w:t>
+        <w:t xml:space="preserve">We believe that both analyses are important and instructive for future</w:t>
+      </w:r>
+      <w:r>
+        <w:t xml:space="preserve"> </w:t>
+      </w:r>
+      <w:r>
+        <w:t xml:space="preserve">research. We emphasize, however, that handling measurement issues should</w:t>
+      </w:r>
+      <w:r>
+        <w:t xml:space="preserve"> </w:t>
+      </w:r>
+      <w:r>
+        <w:t xml:space="preserve">precede modeling solutions. Including statistical controls requires</w:t>
+      </w:r>
+      <w:r>
+        <w:t xml:space="preserve"> </w:t>
+      </w:r>
+      <w:r>
+        <w:t xml:space="preserve">specifying an underlying causal model. In new exploratory fields, there</w:t>
+      </w:r>
+      <w:r>
+        <w:t xml:space="preserve"> </w:t>
+      </w:r>
+      <w:r>
+        <w:t xml:space="preserve">are many alternative and justifiable models. Before adhering to one over</w:t>
+      </w:r>
+      <w:r>
+        <w:t xml:space="preserve"> </w:t>
+      </w:r>
+      <w:r>
+        <w:t xml:space="preserve">another, we need to understand each variable on its own.</w:t>
       </w:r>
     </w:p>
     <w:bookmarkStart w:id="64" w:name="X094d8024aafab9950808f124fb1671b78022156"/>
@@ -19451,7 +19451,7 @@
         <w:t xml:space="preserve"> </w:t>
       </w:r>
       <w:r>
-        <w:t xml:space="preserve">to other scales where is zero not meaningful (e.g., temperature where</w:t>
+        <w:t xml:space="preserve">to other scales in which zero is not meaningful (e.g., temperature where</w:t>
       </w:r>
       <w:r>
         <w:t xml:space="preserve"> </w:t>
@@ -23256,67 +23256,67 @@
         <w:t xml:space="preserve"> </w:t>
       </w:r>
       <w:r>
-        <w:t xml:space="preserve">associated with significantly reduced performance Picture Vocab, Verbal</w:t>
-      </w:r>
-      <w:r>
-        <w:t xml:space="preserve"> </w:t>
-      </w:r>
-      <w:r>
-        <w:t xml:space="preserve">Analogies, and Applied Problems compared to the overall effect. However,</w:t>
-      </w:r>
-      <w:r>
-        <w:t xml:space="preserve"> </w:t>
-      </w:r>
-      <w:r>
-        <w:t xml:space="preserve">only performance on Verbal Analogies was outside the ROPE. Simple</w:t>
-      </w:r>
-      <w:r>
-        <w:t xml:space="preserve"> </w:t>
-      </w:r>
-      <w:r>
-        <w:t xml:space="preserve">effects revealed that both Auditory Processing and Auditory-Visual</w:t>
-      </w:r>
-      <w:r>
-        <w:t xml:space="preserve"> </w:t>
-      </w:r>
-      <w:r>
-        <w:t xml:space="preserve">Associations performance was inside the ROPE, meaning the effect is</w:t>
-      </w:r>
-      <w:r>
-        <w:t xml:space="preserve"> </w:t>
-      </w:r>
-      <w:r>
-        <w:t xml:space="preserve">practically equivalent to zero, suggesting intact performance on both</w:t>
-      </w:r>
-      <w:r>
-        <w:t xml:space="preserve"> </w:t>
-      </w:r>
-      <w:r>
-        <w:t xml:space="preserve">subtests. Simple effects for Picture Vocab, Verbal Analogies, and</w:t>
-      </w:r>
-      <w:r>
-        <w:t xml:space="preserve"> </w:t>
-      </w:r>
-      <w:r>
-        <w:t xml:space="preserve">Applied Problems subtest were significantly and practically negative,</w:t>
-      </w:r>
-      <w:r>
-        <w:t xml:space="preserve"> </w:t>
-      </w:r>
-      <w:r>
-        <w:t xml:space="preserve">suggesting that higher income variability (as measured by the</w:t>
-      </w:r>
-      <w:r>
-        <w:t xml:space="preserve"> </w:t>
-      </w:r>
-      <w:r>
-        <w:t xml:space="preserve">coefficient of variation) is associated with reduced performance on</w:t>
-      </w:r>
-      <w:r>
-        <w:t xml:space="preserve"> </w:t>
-      </w:r>
-      <w:r>
-        <w:t xml:space="preserve">each.</w:t>
+        <w:t xml:space="preserve">associated with significantly reduced performance in Picture Vocab,</w:t>
+      </w:r>
+      <w:r>
+        <w:t xml:space="preserve"> </w:t>
+      </w:r>
+      <w:r>
+        <w:t xml:space="preserve">Verbal Analogies, and Applied Problems compared to the overall effect.</w:t>
+      </w:r>
+      <w:r>
+        <w:t xml:space="preserve"> </w:t>
+      </w:r>
+      <w:r>
+        <w:t xml:space="preserve">However, only performance on Verbal Analogies was outside the ROPE.</w:t>
+      </w:r>
+      <w:r>
+        <w:t xml:space="preserve"> </w:t>
+      </w:r>
+      <w:r>
+        <w:t xml:space="preserve">Simple effects revealed that both Auditory Processing and</w:t>
+      </w:r>
+      <w:r>
+        <w:t xml:space="preserve"> </w:t>
+      </w:r>
+      <w:r>
+        <w:t xml:space="preserve">Auditory-Visual Associations performance were inside the ROPE, meaning</w:t>
+      </w:r>
+      <w:r>
+        <w:t xml:space="preserve"> </w:t>
+      </w:r>
+      <w:r>
+        <w:t xml:space="preserve">that these effects were practically equivalent to zero, suggesting</w:t>
+      </w:r>
+      <w:r>
+        <w:t xml:space="preserve"> </w:t>
+      </w:r>
+      <w:r>
+        <w:t xml:space="preserve">intact performance on both subtests. Simple effects for Picture Vocab,</w:t>
+      </w:r>
+      <w:r>
+        <w:t xml:space="preserve"> </w:t>
+      </w:r>
+      <w:r>
+        <w:t xml:space="preserve">Verbal Analogies, and Applied Problems subtest were significantly and</w:t>
+      </w:r>
+      <w:r>
+        <w:t xml:space="preserve"> </w:t>
+      </w:r>
+      <w:r>
+        <w:t xml:space="preserve">practically negative, suggesting that higher income variability (as</w:t>
+      </w:r>
+      <w:r>
+        <w:t xml:space="preserve"> </w:t>
+      </w:r>
+      <w:r>
+        <w:t xml:space="preserve">measured by the coefficient of variation) is associated with reduced</w:t>
+      </w:r>
+      <w:r>
+        <w:t xml:space="preserve"> </w:t>
+      </w:r>
+      <w:r>
+        <w:t xml:space="preserve">performance on each.</w:t>
       </w:r>
     </w:p>
     <w:p>
@@ -23654,67 +23654,73 @@
         <w:t xml:space="preserve"> </w:t>
       </w:r>
       <w:r>
-        <w:t xml:space="preserve">change in family income, coefficient of variation) were associated with</w:t>
-      </w:r>
-      <w:r>
-        <w:t xml:space="preserve"> </w:t>
-      </w:r>
-      <w:r>
-        <w:t xml:space="preserve">intact overall WJ performance, an unexpected and noteworthy result.</w:t>
-      </w:r>
-      <w:r>
-        <w:t xml:space="preserve"> </w:t>
-      </w:r>
-      <w:r>
-        <w:t xml:space="preserve">However, only family transitions and the coefficient of variation were</w:t>
-      </w:r>
-      <w:r>
-        <w:t xml:space="preserve"> </w:t>
-      </w:r>
-      <w:r>
-        <w:t xml:space="preserve">associated WJ subtest performance that different from overall</w:t>
-      </w:r>
-      <w:r>
-        <w:t xml:space="preserve"> </w:t>
-      </w:r>
-      <w:r>
-        <w:t xml:space="preserve">performance. Family transitions were associated with reduced</w:t>
-      </w:r>
-      <w:r>
-        <w:t xml:space="preserve"> </w:t>
-      </w:r>
-      <w:r>
-        <w:t xml:space="preserve">Calculations performance both a relative (compared to overall) and</w:t>
-      </w:r>
-      <w:r>
-        <w:t xml:space="preserve"> </w:t>
-      </w:r>
-      <w:r>
-        <w:t xml:space="preserve">absolute sense (compared to zero). The effect of the coefficient of</w:t>
-      </w:r>
-      <w:r>
-        <w:t xml:space="preserve"> </w:t>
-      </w:r>
-      <w:r>
-        <w:t xml:space="preserve">variation revealed the most similar effects to the harshness analyses of</w:t>
-      </w:r>
-      <w:r>
-        <w:t xml:space="preserve"> </w:t>
-      </w:r>
-      <w:r>
-        <w:t xml:space="preserve">all unpredictability indicators. Larger coefficients of variation were</w:t>
-      </w:r>
-      <w:r>
-        <w:t xml:space="preserve"> </w:t>
-      </w:r>
-      <w:r>
-        <w:t xml:space="preserve">associated with relatively enhanced Auditory Processing performance and</w:t>
-      </w:r>
-      <w:r>
-        <w:t xml:space="preserve"> </w:t>
-      </w:r>
-      <w:r>
-        <w:t xml:space="preserve">reduced Verbal Analogies performance.</w:t>
+        <w:t xml:space="preserve">change in family income, and the coefficient of variation) were</w:t>
+      </w:r>
+      <w:r>
+        <w:t xml:space="preserve"> </w:t>
+      </w:r>
+      <w:r>
+        <w:t xml:space="preserve">associated with intact overall WJ performance, an unexpected and</w:t>
+      </w:r>
+      <w:r>
+        <w:t xml:space="preserve"> </w:t>
+      </w:r>
+      <w:r>
+        <w:t xml:space="preserve">noteworthy result. However, only family transitions and the coefficient</w:t>
+      </w:r>
+      <w:r>
+        <w:t xml:space="preserve"> </w:t>
+      </w:r>
+      <w:r>
+        <w:t xml:space="preserve">of variation were associated with WJ subtest performance that differed</w:t>
+      </w:r>
+      <w:r>
+        <w:t xml:space="preserve"> </w:t>
+      </w:r>
+      <w:r>
+        <w:t xml:space="preserve">from overall performance. Family transitions were associated with</w:t>
+      </w:r>
+      <w:r>
+        <w:t xml:space="preserve"> </w:t>
+      </w:r>
+      <w:r>
+        <w:t xml:space="preserve">reduced Calculations performance in both a relative (compared to</w:t>
+      </w:r>
+      <w:r>
+        <w:t xml:space="preserve"> </w:t>
+      </w:r>
+      <w:r>
+        <w:t xml:space="preserve">overall) and absolute sense (compared to zero). The effect of the</w:t>
+      </w:r>
+      <w:r>
+        <w:t xml:space="preserve"> </w:t>
+      </w:r>
+      <w:r>
+        <w:t xml:space="preserve">coefficient of variation revealed the most similar effects to the</w:t>
+      </w:r>
+      <w:r>
+        <w:t xml:space="preserve"> </w:t>
+      </w:r>
+      <w:r>
+        <w:t xml:space="preserve">harshness analyses among all unpredictability indicators. Larger</w:t>
+      </w:r>
+      <w:r>
+        <w:t xml:space="preserve"> </w:t>
+      </w:r>
+      <w:r>
+        <w:t xml:space="preserve">coefficients of variation were associated with relatively enhanced</w:t>
+      </w:r>
+      <w:r>
+        <w:t xml:space="preserve"> </w:t>
+      </w:r>
+      <w:r>
+        <w:t xml:space="preserve">Auditory Processing performance and reduced Verbal Analogies</w:t>
+      </w:r>
+      <w:r>
+        <w:t xml:space="preserve"> </w:t>
+      </w:r>
+      <w:r>
+        <w:t xml:space="preserve">performance.</w:t>
       </w:r>
     </w:p>
     <w:p>
@@ -25355,7 +25361,7 @@
         <w:pStyle w:val="Bibliography"/>
       </w:pPr>
       <w:r>
-        <w:t xml:space="preserve">Bania, N., &amp; Leete, L. (2009). Monthly household income volatility in the u.s., 1991/92 vs. 2002/03.</w:t>
+        <w:t xml:space="preserve">Bania, N., &amp; Leete, L. (2009). Monthly household income volatility in the US, 1991/92 vs. 2002/03.</w:t>
       </w:r>
       <w:r>
         <w:t xml:space="preserve"> </w:t>

</xml_diff>